<commit_message>
Added complete and extended scope
</commit_message>
<xml_diff>
--- a/Project Documents/Microservice Exploration Project - Progress.docx
+++ b/Project Documents/Microservice Exploration Project - Progress.docx
@@ -4,6 +4,7 @@
   <w:body>
     <w:p>
       <w:pPr>
+        <w:spacing w:after="0" w:line="240" w:lineRule="auto"/>
         <w:jc w:val="center"/>
         <w:rPr>
           <w:b/>
@@ -15,11 +16,12 @@
           <w:b/>
           <w:sz w:val="32"/>
         </w:rPr>
-        <w:t>Microservice Exploration Project</w:t>
-      </w:r>
-    </w:p>
-    <w:p>
-      <w:pPr>
+        <w:t>Microservice Project</w:t>
+      </w:r>
+    </w:p>
+    <w:p>
+      <w:pPr>
+        <w:spacing w:after="0" w:line="240" w:lineRule="auto"/>
         <w:rPr>
           <w:b/>
           <w:sz w:val="32"/>
@@ -28,6 +30,7 @@
     </w:p>
     <w:p>
       <w:pPr>
+        <w:spacing w:after="0" w:line="240" w:lineRule="auto"/>
         <w:rPr>
           <w:b/>
         </w:rPr>
@@ -36,62 +39,426 @@
         <w:rPr>
           <w:b/>
         </w:rPr>
-        <w:t xml:space="preserve">Project Timelines: </w:t>
-      </w:r>
-    </w:p>
-    <w:p>
-      <w:pPr>
-        <w:ind w:firstLine="720"/>
-      </w:pPr>
-      <w:r>
-        <w:t xml:space="preserve">Release 1.0 - 18/01/2020 to </w:t>
-      </w:r>
-      <w:r>
-        <w:t>19</w:t>
-      </w:r>
-      <w:r>
-        <w:t>/01/2020</w:t>
-      </w:r>
-    </w:p>
-    <w:p>
-      <w:pPr>
-        <w:ind w:firstLine="720"/>
-      </w:pPr>
-      <w:r>
+        <w:t>Progress</w:t>
+      </w:r>
+      <w:r>
+        <w:rPr>
+          <w:b/>
+        </w:rPr>
+        <w:t xml:space="preserve">: </w:t>
+      </w:r>
+    </w:p>
+    <w:p>
+      <w:pPr>
+        <w:spacing w:after="0" w:line="240" w:lineRule="auto"/>
+        <w:ind w:firstLine="720"/>
+        <w:rPr>
+          <w:color w:val="538135" w:themeColor="accent6" w:themeShade="BF"/>
+        </w:rPr>
+      </w:pPr>
+      <w:r>
+        <w:t xml:space="preserve">Spring 1 - </w:t>
+      </w:r>
+      <w:r>
+        <w:t xml:space="preserve">Implement Basic Services </w:t>
+      </w:r>
+      <w:r>
+        <w:t xml:space="preserve">using H2 database </w:t>
+      </w:r>
+      <w:r>
+        <w:t xml:space="preserve">with </w:t>
+      </w:r>
+      <w:r>
+        <w:t xml:space="preserve">basic </w:t>
+      </w:r>
+      <w:r>
+        <w:t>REST endpoints</w:t>
+      </w:r>
+    </w:p>
+    <w:p>
+      <w:pPr>
+        <w:spacing w:after="0" w:line="240" w:lineRule="auto"/>
+        <w:ind w:firstLine="720"/>
+      </w:pPr>
+      <w:r>
+        <w:rPr>
+          <w:color w:val="538135" w:themeColor="accent6" w:themeShade="BF"/>
+        </w:rPr>
         <w:tab/>
-        <w:t>Implement Basic Services with REST endpoints</w:t>
-      </w:r>
-    </w:p>
-    <w:p>
-      <w:pPr>
-        <w:ind w:firstLine="720"/>
-      </w:pPr>
-      <w:r>
-        <w:t>Release 1.1 – 20/01/2020 to 24/01/2020</w:t>
-      </w:r>
-    </w:p>
-    <w:p>
-      <w:pPr>
-        <w:ind w:firstLine="720"/>
-      </w:pPr>
-      <w:r>
-        <w:t>Release 1.2 – 25/01/2020 to 27/01/2020</w:t>
-      </w:r>
-    </w:p>
-    <w:p>
-      <w:pPr>
-        <w:ind w:firstLine="720"/>
-      </w:pPr>
-    </w:p>
-    <w:p>
-      <w:pPr>
+        <w:t xml:space="preserve">Added user, product, cart service </w:t>
+      </w:r>
+      <w:r>
+        <w:rPr>
+          <w:i/>
+          <w:iCs/>
+          <w:color w:val="FF0000"/>
+        </w:rPr>
+        <w:t>(</w:t>
+      </w:r>
+      <w:bookmarkStart w:id="0" w:name="_Hlk32154577"/>
+      <w:r>
+        <w:rPr>
+          <w:i/>
+          <w:iCs/>
+          <w:color w:val="FF0000"/>
+        </w:rPr>
+        <w:t>HATEOAS</w:t>
+      </w:r>
+      <w:bookmarkEnd w:id="0"/>
+      <w:r>
+        <w:rPr>
+          <w:i/>
+          <w:iCs/>
+          <w:color w:val="FF0000"/>
+        </w:rPr>
+        <w:t xml:space="preserve"> </w:t>
+      </w:r>
+      <w:r>
+        <w:rPr>
+          <w:i/>
+          <w:iCs/>
+          <w:color w:val="FF0000"/>
+        </w:rPr>
+        <w:t>not yet</w:t>
+      </w:r>
+      <w:r>
+        <w:rPr>
+          <w:i/>
+          <w:iCs/>
+          <w:color w:val="FF0000"/>
+        </w:rPr>
+        <w:t>)</w:t>
+      </w:r>
+    </w:p>
+    <w:p>
+      <w:pPr>
+        <w:spacing w:after="0" w:line="240" w:lineRule="auto"/>
+        <w:ind w:firstLine="720"/>
+      </w:pPr>
+      <w:r>
+        <w:t xml:space="preserve">Sprint 2 </w:t>
+      </w:r>
+      <w:r>
+        <w:rPr>
+          <w:color w:val="538135" w:themeColor="accent6" w:themeShade="BF"/>
+        </w:rPr>
+        <w:t xml:space="preserve">- </w:t>
+      </w:r>
+      <w:r>
+        <w:t>Configure service discovery, config server</w:t>
+      </w:r>
+    </w:p>
+    <w:p>
+      <w:pPr>
+        <w:spacing w:after="0" w:line="240" w:lineRule="auto"/>
+        <w:ind w:firstLine="720"/>
+      </w:pPr>
+      <w:r>
+        <w:tab/>
+      </w:r>
+      <w:r>
+        <w:rPr>
+          <w:color w:val="538135" w:themeColor="accent6" w:themeShade="BF"/>
+        </w:rPr>
+        <w:t>Configured</w:t>
+      </w:r>
+    </w:p>
+    <w:p>
+      <w:pPr>
+        <w:spacing w:after="0" w:line="240" w:lineRule="auto"/>
+        <w:ind w:firstLine="720"/>
+      </w:pPr>
+      <w:r>
+        <w:t xml:space="preserve">Spring 3 - Implement basic UI </w:t>
+      </w:r>
+      <w:r>
+        <w:t>using angular 8</w:t>
+      </w:r>
+    </w:p>
+    <w:p>
+      <w:pPr>
+        <w:spacing w:after="0" w:line="240" w:lineRule="auto"/>
+        <w:ind w:left="720" w:firstLine="720"/>
+        <w:rPr>
+          <w:i/>
+          <w:iCs/>
+          <w:color w:val="0070C0"/>
+        </w:rPr>
+      </w:pPr>
+      <w:r>
+        <w:rPr>
+          <w:i/>
+          <w:iCs/>
+          <w:color w:val="0070C0"/>
+        </w:rPr>
+        <w:t>In progress...</w:t>
+      </w:r>
+    </w:p>
+    <w:p>
+      <w:pPr>
+        <w:spacing w:after="0" w:line="240" w:lineRule="auto"/>
+        <w:ind w:firstLine="720"/>
+      </w:pPr>
+      <w:r>
+        <w:t xml:space="preserve">Sprint 4 </w:t>
+      </w:r>
+      <w:r>
+        <w:t>-</w:t>
+      </w:r>
+      <w:r>
+        <w:t xml:space="preserve"> </w:t>
+      </w:r>
+      <w:r>
+        <w:t>Add order service and required communication with other services</w:t>
+      </w:r>
+    </w:p>
+    <w:p>
+      <w:pPr>
+        <w:spacing w:after="0" w:line="240" w:lineRule="auto"/>
+        <w:ind w:firstLine="720"/>
+        <w:rPr>
+          <w:i/>
+          <w:iCs/>
+        </w:rPr>
+      </w:pPr>
+      <w:r>
+        <w:tab/>
+      </w:r>
+      <w:r>
+        <w:rPr>
+          <w:i/>
+          <w:iCs/>
+          <w:color w:val="0070C0"/>
+        </w:rPr>
+        <w:t xml:space="preserve">In </w:t>
+      </w:r>
+      <w:r>
+        <w:rPr>
+          <w:i/>
+          <w:iCs/>
+          <w:color w:val="0070C0"/>
+        </w:rPr>
+        <w:t>progress...</w:t>
+      </w:r>
+    </w:p>
+    <w:p>
+      <w:pPr>
+        <w:spacing w:after="0" w:line="240" w:lineRule="auto"/>
+        <w:ind w:firstLine="720"/>
+      </w:pPr>
+      <w:r>
+        <w:t xml:space="preserve">Sprint 5 </w:t>
+      </w:r>
+      <w:r>
+        <w:t>-</w:t>
+      </w:r>
+      <w:r>
+        <w:t xml:space="preserve"> </w:t>
+      </w:r>
+      <w:r>
+        <w:t>Add auth service with JWT tokens</w:t>
+      </w:r>
+    </w:p>
+    <w:p>
+      <w:pPr>
+        <w:spacing w:after="0" w:line="240" w:lineRule="auto"/>
+        <w:ind w:firstLine="720"/>
+        <w:rPr>
+          <w:i/>
+          <w:iCs/>
+        </w:rPr>
+      </w:pPr>
+      <w:r>
+        <w:tab/>
+      </w:r>
+      <w:r>
+        <w:rPr>
+          <w:i/>
+          <w:iCs/>
+          <w:color w:val="0070C0"/>
+        </w:rPr>
+        <w:t>In progress...</w:t>
+      </w:r>
+    </w:p>
+    <w:p>
+      <w:pPr>
+        <w:spacing w:after="0" w:line="240" w:lineRule="auto"/>
+        <w:ind w:firstLine="720"/>
+      </w:pPr>
+      <w:r>
+        <w:t xml:space="preserve">Sprint 6 -  </w:t>
+      </w:r>
+    </w:p>
+    <w:p>
+      <w:pPr>
+        <w:spacing w:after="0" w:line="240" w:lineRule="auto"/>
         <w:rPr>
           <w:b/>
-        </w:rPr>
-      </w:pPr>
-      <w:r>
+          <w:bCs/>
+        </w:rPr>
+      </w:pPr>
+    </w:p>
+    <w:p>
+      <w:pPr>
+        <w:spacing w:after="0" w:line="240" w:lineRule="auto"/>
         <w:rPr>
           <w:b/>
+          <w:bCs/>
+        </w:rPr>
+      </w:pPr>
+      <w:r>
+        <w:rPr>
+          <w:b/>
+          <w:bCs/>
+        </w:rPr>
+        <w:t>Initial Feature</w:t>
+      </w:r>
+      <w:r>
+        <w:rPr>
+          <w:b/>
+          <w:bCs/>
+        </w:rPr>
+        <w:t>s</w:t>
+      </w:r>
+      <w:r>
+        <w:rPr>
+          <w:b/>
+          <w:bCs/>
+        </w:rPr>
+        <w:t xml:space="preserve"> Scope</w:t>
+      </w:r>
+      <w:r>
+        <w:rPr>
+          <w:b/>
+          <w:bCs/>
+        </w:rPr>
+        <w:t>:</w:t>
+      </w:r>
+    </w:p>
+    <w:p>
+      <w:pPr>
+        <w:spacing w:after="0" w:line="240" w:lineRule="auto"/>
+      </w:pPr>
+      <w:r>
+        <w:tab/>
+        <w:t xml:space="preserve">User </w:t>
+      </w:r>
+      <w:r>
+        <w:t xml:space="preserve">profile </w:t>
+      </w:r>
+      <w:r>
+        <w:t>(</w:t>
+      </w:r>
+      <w:r>
+        <w:t>details</w:t>
+      </w:r>
+      <w:r>
+        <w:t>, address</w:t>
+      </w:r>
+      <w:r>
+        <w:t>es</w:t>
+      </w:r>
+      <w:r>
+        <w:t xml:space="preserve">) </w:t>
+      </w:r>
+      <w:r>
+        <w:t>management</w:t>
+      </w:r>
+    </w:p>
+    <w:p>
+      <w:pPr>
+        <w:spacing w:after="0" w:line="240" w:lineRule="auto"/>
+      </w:pPr>
+      <w:r>
+        <w:tab/>
+        <w:t xml:space="preserve">Product </w:t>
+      </w:r>
+      <w:r>
+        <w:t xml:space="preserve">search, inventory </w:t>
+      </w:r>
+      <w:r>
+        <w:t>management</w:t>
+      </w:r>
+    </w:p>
+    <w:p>
+      <w:pPr>
+        <w:spacing w:after="0" w:line="240" w:lineRule="auto"/>
+      </w:pPr>
+      <w:r>
+        <w:tab/>
+        <w:t>Cart management</w:t>
+      </w:r>
+    </w:p>
+    <w:p>
+      <w:pPr>
+        <w:spacing w:after="0" w:line="240" w:lineRule="auto"/>
+      </w:pPr>
+      <w:r>
+        <w:tab/>
+        <w:t>Order management</w:t>
+      </w:r>
+    </w:p>
+    <w:p>
+      <w:pPr>
+        <w:spacing w:after="0" w:line="240" w:lineRule="auto"/>
+      </w:pPr>
+      <w:r>
+        <w:tab/>
+      </w:r>
+      <w:r>
+        <w:rPr>
+          <w:i/>
+          <w:iCs/>
+        </w:rPr>
+        <w:t>Maybe</w:t>
+      </w:r>
+      <w:r>
+        <w:rPr>
+          <w:i/>
+          <w:iCs/>
+        </w:rPr>
+        <w:t xml:space="preserve"> - </w:t>
+      </w:r>
+      <w:r>
+        <w:rPr>
+          <w:i/>
+          <w:iCs/>
+        </w:rPr>
+        <w:t xml:space="preserve">Payment management (only shopping credits mode </w:t>
+      </w:r>
+      <w:r>
+        <w:rPr>
+          <w:i/>
+          <w:iCs/>
+        </w:rPr>
+        <w:t>for now</w:t>
+      </w:r>
+      <w:r>
+        <w:rPr>
+          <w:i/>
+          <w:iCs/>
+        </w:rPr>
+        <w:t>)</w:t>
+      </w:r>
+    </w:p>
+    <w:p>
+      <w:pPr>
+        <w:spacing w:after="0" w:line="240" w:lineRule="auto"/>
+      </w:pPr>
+      <w:r>
+        <w:tab/>
+      </w:r>
+    </w:p>
+    <w:p>
+      <w:pPr>
+        <w:spacing w:after="0" w:line="240" w:lineRule="auto"/>
+        <w:rPr>
+          <w:b/>
+        </w:rPr>
+      </w:pPr>
+      <w:r>
+        <w:rPr>
+          <w:b/>
         </w:rPr>
         <w:t>GOAL</w:t>
       </w:r>
@@ -103,93 +470,518 @@
       </w:r>
     </w:p>
     <w:p>
-      <w:r>
-        <w:t xml:space="preserve">Architecture: Microservice </w:t>
-      </w:r>
-    </w:p>
-    <w:p>
-      <w:r>
-        <w:t>Security: JWT tokens</w:t>
-      </w:r>
-    </w:p>
-    <w:p>
+      <w:pPr>
+        <w:spacing w:after="0" w:line="360" w:lineRule="auto"/>
+      </w:pPr>
+      <w:r>
+        <w:t>Architecture: Microservice</w:t>
+      </w:r>
+      <w:r>
+        <w:t xml:space="preserve"> based </w:t>
+      </w:r>
+    </w:p>
+    <w:p>
+      <w:pPr>
+        <w:spacing w:after="0" w:line="360" w:lineRule="auto"/>
+        <w:rPr>
+          <w:i/>
+          <w:iCs/>
+        </w:rPr>
+      </w:pPr>
+      <w:r>
+        <w:t xml:space="preserve">Try with: </w:t>
+      </w:r>
+      <w:r>
+        <w:rPr>
+          <w:i/>
+          <w:iCs/>
+        </w:rPr>
+        <w:t>domain-driven-design, event storming, event-driven architecture, event sourcing, CQRS</w:t>
+      </w:r>
+    </w:p>
+    <w:p>
+      <w:pPr>
+        <w:spacing w:after="0" w:line="360" w:lineRule="auto"/>
+      </w:pPr>
+      <w:r>
+        <w:t xml:space="preserve">Also </w:t>
+      </w:r>
+      <w:r>
+        <w:t>(</w:t>
+      </w:r>
+      <w:r>
+        <w:rPr>
+          <w:i/>
+          <w:iCs/>
+        </w:rPr>
+        <w:t>later</w:t>
+      </w:r>
+      <w:r>
+        <w:t xml:space="preserve">): Reactive stream - </w:t>
+      </w:r>
+      <w:hyperlink r:id="rId5" w:history="1">
+        <w:proofErr w:type="spellStart"/>
+        <w:r>
+          <w:rPr>
+            <w:rStyle w:val="Hyperlink"/>
+          </w:rPr>
+          <w:t>WebFlux</w:t>
+        </w:r>
+        <w:proofErr w:type="spellEnd"/>
+      </w:hyperlink>
+    </w:p>
+    <w:p>
+      <w:pPr>
+        <w:spacing w:after="0" w:line="360" w:lineRule="auto"/>
+      </w:pPr>
       <w:r>
         <w:t>Service communication: REST APIs</w:t>
       </w:r>
-    </w:p>
-    <w:p>
-      <w:r>
-        <w:t>Database: In-memory H2 for now, integrate Postgres later</w:t>
-      </w:r>
-    </w:p>
-    <w:p>
-      <w:r>
-        <w:t xml:space="preserve">Microservice tools - </w:t>
-      </w:r>
-    </w:p>
-    <w:p>
-      <w:pPr>
-        <w:ind w:firstLine="720"/>
-      </w:pPr>
-      <w:r>
-        <w:t>Service Discovery: Netflix eureka</w:t>
-      </w:r>
-    </w:p>
-    <w:p>
-      <w:pPr>
-        <w:ind w:firstLine="720"/>
-      </w:pPr>
-      <w:r>
-        <w:t xml:space="preserve">Configuration: </w:t>
-      </w:r>
-    </w:p>
-    <w:p>
-      <w:pPr>
-        <w:ind w:firstLine="720"/>
-      </w:pPr>
-      <w:r>
-        <w:t>Load Balancing:</w:t>
-      </w:r>
-    </w:p>
-    <w:p>
-      <w:pPr>
+      <w:r>
+        <w:t xml:space="preserve"> </w:t>
+      </w:r>
+      <w:r>
+        <w:t xml:space="preserve">with </w:t>
+      </w:r>
+      <w:r>
+        <w:t>HATEOAS</w:t>
+      </w:r>
+      <w:r>
+        <w:t xml:space="preserve"> </w:t>
+      </w:r>
+      <w:r>
+        <w:t xml:space="preserve">links </w:t>
+      </w:r>
+      <w:r>
+        <w:t xml:space="preserve">(try </w:t>
+      </w:r>
+      <w:proofErr w:type="spellStart"/>
+      <w:r>
+        <w:t>gRPC</w:t>
+      </w:r>
+      <w:proofErr w:type="spellEnd"/>
+      <w:r>
+        <w:t xml:space="preserve"> LATER)</w:t>
+      </w:r>
+    </w:p>
+    <w:p>
+      <w:pPr>
+        <w:spacing w:after="0" w:line="360" w:lineRule="auto"/>
+      </w:pPr>
+      <w:r>
+        <w:t>Database: In-memory H2 for now, integrate Postgres</w:t>
+      </w:r>
+      <w:r>
+        <w:t xml:space="preserve"> &amp; NoSQL(MongoDB/DynamoDB) </w:t>
+      </w:r>
+      <w:r>
+        <w:t xml:space="preserve"> later</w:t>
+      </w:r>
+    </w:p>
+    <w:p>
+      <w:pPr>
+        <w:spacing w:after="0" w:line="360" w:lineRule="auto"/>
+      </w:pPr>
+      <w:r>
+        <w:t xml:space="preserve">UI: Angular </w:t>
+      </w:r>
+      <w:r>
+        <w:t>8</w:t>
+      </w:r>
+      <w:r>
+        <w:t>, TypeScript, Bootstrap</w:t>
+      </w:r>
+    </w:p>
+    <w:p>
+      <w:pPr>
+        <w:spacing w:after="0" w:line="360" w:lineRule="auto"/>
+      </w:pPr>
+      <w:r>
+        <w:t>Message Broker: Kafka</w:t>
+      </w:r>
+    </w:p>
+    <w:p>
+      <w:pPr>
+        <w:spacing w:after="0" w:line="360" w:lineRule="auto"/>
+      </w:pPr>
+      <w:r>
+        <w:t xml:space="preserve">Microservice tools </w:t>
+      </w:r>
+      <w:r>
+        <w:t xml:space="preserve">(Proposed) </w:t>
+      </w:r>
+      <w:r>
+        <w:t xml:space="preserve">- </w:t>
+      </w:r>
+    </w:p>
+    <w:p>
+      <w:pPr>
+        <w:spacing w:after="0" w:line="360" w:lineRule="auto"/>
+        <w:ind w:firstLine="720"/>
+        <w:rPr>
+          <w:b/>
+          <w:bCs/>
+        </w:rPr>
+      </w:pPr>
+      <w:r>
+        <w:t>Service Discovery:</w:t>
+      </w:r>
+      <w:r>
+        <w:t xml:space="preserve"> </w:t>
+      </w:r>
+      <w:hyperlink r:id="rId6" w:history="1">
+        <w:r>
+          <w:rPr>
+            <w:rStyle w:val="Hyperlink"/>
+            <w:b/>
+            <w:bCs/>
+          </w:rPr>
+          <w:t>Spring Cloud Netfli</w:t>
+        </w:r>
+        <w:r>
+          <w:rPr>
+            <w:rStyle w:val="Hyperlink"/>
+            <w:b/>
+            <w:bCs/>
+          </w:rPr>
+          <w:t>x Eureka</w:t>
+        </w:r>
+      </w:hyperlink>
+    </w:p>
+    <w:p>
+      <w:pPr>
+        <w:spacing w:after="0" w:line="360" w:lineRule="auto"/>
+        <w:ind w:firstLine="720"/>
+      </w:pPr>
+      <w:r>
+        <w:t>Configuration</w:t>
+      </w:r>
+      <w:r>
+        <w:t xml:space="preserve"> Server</w:t>
+      </w:r>
+      <w:r>
+        <w:t xml:space="preserve">: </w:t>
+      </w:r>
+      <w:hyperlink r:id="rId7" w:history="1">
+        <w:r>
+          <w:rPr>
+            <w:rStyle w:val="Hyperlink"/>
+            <w:b/>
+            <w:bCs/>
+          </w:rPr>
+          <w:t>Spring Cloud Config</w:t>
+        </w:r>
+      </w:hyperlink>
+    </w:p>
+    <w:p>
+      <w:pPr>
+        <w:spacing w:after="0" w:line="360" w:lineRule="auto"/>
+        <w:ind w:firstLine="720"/>
+      </w:pPr>
+      <w:r>
+        <w:t xml:space="preserve">Security: </w:t>
+      </w:r>
+      <w:hyperlink r:id="rId8" w:history="1">
+        <w:r>
+          <w:rPr>
+            <w:rStyle w:val="Hyperlink"/>
+            <w:b/>
+            <w:bCs/>
+          </w:rPr>
+          <w:t>Spring Security</w:t>
+        </w:r>
+      </w:hyperlink>
+      <w:r>
+        <w:t xml:space="preserve"> –</w:t>
+      </w:r>
+      <w:r>
+        <w:t xml:space="preserve"> </w:t>
+      </w:r>
+      <w:r>
+        <w:rPr>
+          <w:b/>
+          <w:bCs/>
+        </w:rPr>
+        <w:t>JWT</w:t>
+      </w:r>
+      <w:r>
+        <w:rPr>
+          <w:b/>
+          <w:bCs/>
+        </w:rPr>
+        <w:t xml:space="preserve"> </w:t>
+      </w:r>
+      <w:r>
+        <w:t xml:space="preserve">(Explore </w:t>
+      </w:r>
+      <w:hyperlink r:id="rId9" w:history="1">
+        <w:r>
+          <w:rPr>
+            <w:rStyle w:val="Hyperlink"/>
+          </w:rPr>
+          <w:t>Spring Clo</w:t>
+        </w:r>
+        <w:r>
+          <w:rPr>
+            <w:rStyle w:val="Hyperlink"/>
+          </w:rPr>
+          <w:t>u</w:t>
+        </w:r>
+        <w:r>
+          <w:rPr>
+            <w:rStyle w:val="Hyperlink"/>
+          </w:rPr>
+          <w:t>d Security</w:t>
+        </w:r>
+      </w:hyperlink>
+      <w:r>
+        <w:t xml:space="preserve"> later</w:t>
+      </w:r>
+      <w:r>
+        <w:t>)</w:t>
+      </w:r>
+    </w:p>
+    <w:p>
+      <w:pPr>
+        <w:spacing w:after="0" w:line="360" w:lineRule="auto"/>
         <w:ind w:firstLine="720"/>
       </w:pPr>
       <w:r>
         <w:t xml:space="preserve">Monitoring: </w:t>
       </w:r>
-    </w:p>
-    <w:p>
-      <w:pPr>
-        <w:ind w:firstLine="720"/>
-      </w:pPr>
-      <w:r>
-        <w:t xml:space="preserve">Request Tracing: </w:t>
-      </w:r>
-    </w:p>
-    <w:p>
-      <w:pPr>
-        <w:ind w:firstLine="720"/>
-      </w:pPr>
-      <w:r>
-        <w:t xml:space="preserve">Fault Tolerance: </w:t>
-      </w:r>
-    </w:p>
-    <w:p>
-      <w:pPr>
-        <w:ind w:firstLine="720"/>
+      <w:hyperlink r:id="rId10" w:history="1">
+        <w:proofErr w:type="spellStart"/>
+        <w:r>
+          <w:rPr>
+            <w:rStyle w:val="Hyperlink"/>
+            <w:b/>
+            <w:bCs/>
+          </w:rPr>
+          <w:t>Micrometer</w:t>
+        </w:r>
+        <w:proofErr w:type="spellEnd"/>
+      </w:hyperlink>
+      <w:r>
+        <w:rPr>
+          <w:b/>
+          <w:bCs/>
+        </w:rPr>
+        <w:t xml:space="preserve"> + </w:t>
+      </w:r>
+      <w:hyperlink r:id="rId11" w:history="1">
+        <w:r>
+          <w:rPr>
+            <w:rStyle w:val="Hyperlink"/>
+            <w:b/>
+            <w:bCs/>
+          </w:rPr>
+          <w:t>Prometheus</w:t>
+        </w:r>
+      </w:hyperlink>
+    </w:p>
+    <w:p>
+      <w:pPr>
+        <w:spacing w:after="0" w:line="360" w:lineRule="auto"/>
+        <w:ind w:firstLine="720"/>
+      </w:pPr>
+      <w:r>
+        <w:t xml:space="preserve">Request </w:t>
+      </w:r>
+      <w:hyperlink r:id="rId12" w:history="1">
+        <w:r>
+          <w:rPr>
+            <w:rStyle w:val="Hyperlink"/>
+          </w:rPr>
+          <w:t>Tracing</w:t>
+        </w:r>
+      </w:hyperlink>
+      <w:r>
+        <w:t xml:space="preserve">: </w:t>
+      </w:r>
+      <w:r>
+        <w:t xml:space="preserve">  </w:t>
+      </w:r>
+      <w:hyperlink r:id="rId13" w:tgtFrame="_blank" w:history="1">
+        <w:r>
+          <w:rPr>
+            <w:rStyle w:val="Hyperlink"/>
+            <w:b/>
+            <w:bCs/>
+          </w:rPr>
+          <w:t>Spring Cloud Sleuth</w:t>
+        </w:r>
+      </w:hyperlink>
+      <w:r>
+        <w:rPr>
+          <w:b/>
+          <w:bCs/>
+        </w:rPr>
+        <w:t xml:space="preserve"> + </w:t>
+      </w:r>
+      <w:hyperlink r:id="rId14" w:history="1">
+        <w:proofErr w:type="spellStart"/>
+        <w:r>
+          <w:rPr>
+            <w:rStyle w:val="Hyperlink"/>
+            <w:b/>
+            <w:bCs/>
+          </w:rPr>
+          <w:t>Zipkin</w:t>
+        </w:r>
+        <w:proofErr w:type="spellEnd"/>
+      </w:hyperlink>
+    </w:p>
+    <w:p>
+      <w:pPr>
+        <w:spacing w:after="0" w:line="360" w:lineRule="auto"/>
+        <w:ind w:firstLine="720"/>
+      </w:pPr>
+      <w:r>
+        <w:t>Fault Tolerance:</w:t>
+      </w:r>
+      <w:r>
+        <w:t xml:space="preserve"> </w:t>
+      </w:r>
+      <w:hyperlink r:id="rId15" w:history="1">
+        <w:r>
+          <w:rPr>
+            <w:rStyle w:val="Hyperlink"/>
+            <w:b/>
+            <w:bCs/>
+          </w:rPr>
+          <w:t>Spring Cloud Circuit Breaker</w:t>
+        </w:r>
+      </w:hyperlink>
+      <w:r>
+        <w:rPr>
+          <w:b/>
+          <w:bCs/>
+        </w:rPr>
+        <w:t xml:space="preserve"> + </w:t>
+      </w:r>
+      <w:hyperlink r:id="rId16" w:history="1">
+        <w:r>
+          <w:rPr>
+            <w:rStyle w:val="Hyperlink"/>
+            <w:b/>
+            <w:bCs/>
+          </w:rPr>
+          <w:t>Resilience4J</w:t>
+        </w:r>
+      </w:hyperlink>
+    </w:p>
+    <w:p>
+      <w:pPr>
+        <w:spacing w:after="0" w:line="360" w:lineRule="auto"/>
+        <w:ind w:firstLine="720"/>
+      </w:pPr>
+      <w:r>
+        <w:t xml:space="preserve">Load Balancing: </w:t>
+      </w:r>
+      <w:hyperlink r:id="rId17" w:history="1">
+        <w:r>
+          <w:rPr>
+            <w:rStyle w:val="Hyperlink"/>
+            <w:b/>
+            <w:bCs/>
+          </w:rPr>
+          <w:t xml:space="preserve">Spring Cloud </w:t>
+        </w:r>
+        <w:proofErr w:type="spellStart"/>
+        <w:r>
+          <w:rPr>
+            <w:rStyle w:val="Hyperlink"/>
+            <w:b/>
+            <w:bCs/>
+          </w:rPr>
+          <w:t>LoadBalancer</w:t>
+        </w:r>
+        <w:proofErr w:type="spellEnd"/>
+      </w:hyperlink>
+    </w:p>
+    <w:p>
+      <w:pPr>
+        <w:spacing w:after="0" w:line="360" w:lineRule="auto"/>
+        <w:ind w:firstLine="720"/>
+        <w:rPr>
+          <w:b/>
+          <w:bCs/>
+        </w:rPr>
       </w:pPr>
       <w:r>
         <w:t>API Gateway:</w:t>
       </w:r>
-    </w:p>
-    <w:p>
-      <w:r>
+      <w:r>
+        <w:t xml:space="preserve"> </w:t>
+      </w:r>
+      <w:hyperlink r:id="rId18" w:history="1">
+        <w:r>
+          <w:rPr>
+            <w:rStyle w:val="Hyperlink"/>
+            <w:b/>
+            <w:bCs/>
+          </w:rPr>
+          <w:t>Spring Cloud Gateway</w:t>
+        </w:r>
+      </w:hyperlink>
+    </w:p>
+    <w:p>
+      <w:pPr>
+        <w:spacing w:after="0" w:line="360" w:lineRule="auto"/>
+        <w:ind w:firstLine="720"/>
+      </w:pPr>
+    </w:p>
+    <w:p>
+      <w:pPr>
+        <w:spacing w:after="0" w:line="360" w:lineRule="auto"/>
+      </w:pPr>
+      <w:r>
+        <w:t>Other –</w:t>
+      </w:r>
+    </w:p>
+    <w:p>
+      <w:pPr>
+        <w:spacing w:after="0" w:line="360" w:lineRule="auto"/>
+      </w:pPr>
+      <w:r>
+        <w:tab/>
+        <w:t xml:space="preserve">JPA, </w:t>
+      </w:r>
+      <w:r>
+        <w:t>Swagger</w:t>
+      </w:r>
+      <w:r>
+        <w:t>2</w:t>
+      </w:r>
+      <w:r>
+        <w:t xml:space="preserve"> </w:t>
+      </w:r>
+      <w:r>
+        <w:t xml:space="preserve">(for API docs), </w:t>
+      </w:r>
+      <w:proofErr w:type="spellStart"/>
+      <w:r>
+        <w:t>DevTools</w:t>
+      </w:r>
+      <w:proofErr w:type="spellEnd"/>
+      <w:r>
+        <w:t xml:space="preserve">, Actuator, </w:t>
+      </w:r>
+      <w:bookmarkStart w:id="1" w:name="_GoBack"/>
+      <w:bookmarkEnd w:id="1"/>
+    </w:p>
+    <w:p>
+      <w:pPr>
+        <w:spacing w:after="0" w:line="360" w:lineRule="auto"/>
+      </w:pPr>
+      <w:r>
+        <w:lastRenderedPageBreak/>
         <w:t xml:space="preserve">Testing: </w:t>
       </w:r>
     </w:p>
     <w:p>
       <w:pPr>
+        <w:spacing w:after="0" w:line="360" w:lineRule="auto"/>
         <w:ind w:firstLine="720"/>
       </w:pPr>
       <w:r>
@@ -201,343 +993,290 @@
       </w:r>
       <w:proofErr w:type="spellEnd"/>
       <w:r>
+        <w:t>, @</w:t>
+      </w:r>
+      <w:proofErr w:type="spellStart"/>
+      <w:r>
+        <w:t>Web</w:t>
+      </w:r>
+      <w:r>
+        <w:t>MvcTest</w:t>
+      </w:r>
+      <w:proofErr w:type="spellEnd"/>
+    </w:p>
+    <w:p>
+      <w:pPr>
+        <w:spacing w:after="0" w:line="360" w:lineRule="auto"/>
+        <w:ind w:firstLine="720"/>
+      </w:pPr>
+      <w:r>
+        <w:t>Integration: @</w:t>
+      </w:r>
+      <w:proofErr w:type="spellStart"/>
+      <w:r>
+        <w:t>SpringBootTest</w:t>
+      </w:r>
+      <w:proofErr w:type="spellEnd"/>
+    </w:p>
+    <w:p>
+      <w:pPr>
+        <w:spacing w:after="0" w:line="360" w:lineRule="auto"/>
+      </w:pPr>
+      <w:r>
+        <w:t xml:space="preserve">Deployment: </w:t>
+      </w:r>
+    </w:p>
+    <w:p>
+      <w:pPr>
+        <w:spacing w:after="0" w:line="360" w:lineRule="auto"/>
+      </w:pPr>
+      <w:r>
+        <w:tab/>
+        <w:t xml:space="preserve">CI/CD: </w:t>
+      </w:r>
+      <w:r>
+        <w:t>Do</w:t>
+      </w:r>
+      <w:r>
+        <w:t xml:space="preserve"> with Jenkins</w:t>
+      </w:r>
+      <w:r>
         <w:t xml:space="preserve">, </w:t>
       </w:r>
-      <w:proofErr w:type="gramStart"/>
-      <w:r>
-        <w:t>@ ,</w:t>
-      </w:r>
-      <w:proofErr w:type="gramEnd"/>
-      <w:r>
-        <w:t xml:space="preserve"> @</w:t>
-      </w:r>
-    </w:p>
-    <w:p>
-      <w:pPr>
-        <w:ind w:firstLine="720"/>
-      </w:pPr>
-      <w:r>
-        <w:t>Integration: @</w:t>
+      <w:r>
+        <w:t>Bamboo</w:t>
+      </w:r>
+      <w:r>
+        <w:t xml:space="preserve"> and</w:t>
+      </w:r>
+      <w:r>
+        <w:t xml:space="preserve"> </w:t>
+      </w:r>
+      <w:r>
+        <w:t xml:space="preserve">then </w:t>
+      </w:r>
+      <w:r>
+        <w:t xml:space="preserve">maybe </w:t>
+      </w:r>
+      <w:r>
+        <w:t>Jenkins X</w:t>
+      </w:r>
+    </w:p>
+    <w:p>
+      <w:pPr>
+        <w:spacing w:after="0" w:line="360" w:lineRule="auto"/>
+      </w:pPr>
+      <w:r>
+        <w:tab/>
+        <w:t xml:space="preserve">Path: </w:t>
+      </w:r>
+      <w:r>
+        <w:t xml:space="preserve">    </w:t>
+      </w:r>
+      <w:r>
+        <w:t xml:space="preserve">=&gt; </w:t>
+      </w:r>
+      <w:r>
+        <w:t xml:space="preserve">Bare OS </w:t>
+      </w:r>
+      <w:r>
+        <w:t xml:space="preserve">Spring Boot services </w:t>
+      </w:r>
+      <w:r>
+        <w:t>deployment</w:t>
+      </w:r>
+    </w:p>
+    <w:p>
+      <w:pPr>
+        <w:spacing w:after="0" w:line="360" w:lineRule="auto"/>
+        <w:ind w:left="720" w:firstLine="720"/>
+      </w:pPr>
+      <w:r>
+        <w:t xml:space="preserve">=&gt; Bare OS </w:t>
+      </w:r>
+      <w:r>
+        <w:t xml:space="preserve">docker </w:t>
+      </w:r>
+      <w:r>
+        <w:t xml:space="preserve">containers </w:t>
+      </w:r>
+      <w:r>
+        <w:t>deployment</w:t>
+      </w:r>
+    </w:p>
+    <w:p>
+      <w:pPr>
+        <w:spacing w:after="0" w:line="360" w:lineRule="auto"/>
+        <w:ind w:left="720" w:firstLine="720"/>
+      </w:pPr>
+      <w:r>
+        <w:t xml:space="preserve">=&gt; </w:t>
+      </w:r>
+      <w:r>
+        <w:t xml:space="preserve">Deploy containers on </w:t>
+      </w:r>
+      <w:r>
+        <w:t xml:space="preserve">Kubernetes </w:t>
+      </w:r>
+    </w:p>
+    <w:p>
+      <w:pPr>
+        <w:spacing w:after="0" w:line="360" w:lineRule="auto"/>
+        <w:ind w:left="720" w:firstLine="720"/>
+      </w:pPr>
+      <w:r>
+        <w:t xml:space="preserve">=&gt; </w:t>
+      </w:r>
+      <w:r>
+        <w:rPr>
+          <w:i/>
+          <w:iCs/>
+        </w:rPr>
+        <w:t xml:space="preserve">Maybe </w:t>
+      </w:r>
+      <w:r>
+        <w:rPr>
+          <w:i/>
+          <w:iCs/>
+        </w:rPr>
+        <w:t xml:space="preserve">try </w:t>
+      </w:r>
+      <w:r>
+        <w:rPr>
+          <w:i/>
+          <w:iCs/>
+        </w:rPr>
+        <w:t xml:space="preserve">on </w:t>
+      </w:r>
+      <w:r>
+        <w:rPr>
+          <w:i/>
+          <w:iCs/>
+        </w:rPr>
+        <w:t>OpenStack</w:t>
+      </w:r>
+      <w:r>
+        <w:rPr>
+          <w:i/>
+          <w:iCs/>
+        </w:rPr>
+        <w:t>/</w:t>
       </w:r>
       <w:proofErr w:type="spellStart"/>
       <w:r>
-        <w:t>SpringBootTest</w:t>
+        <w:rPr>
+          <w:i/>
+          <w:iCs/>
+        </w:rPr>
+        <w:t>CloudFoundry</w:t>
       </w:r>
       <w:proofErr w:type="spellEnd"/>
-    </w:p>
-    <w:p>
-      <w:r>
-        <w:t>Internationalization:</w:t>
-      </w:r>
-    </w:p>
-    <w:p/>
-    <w:p>
-      <w:r>
-        <w:t>Localization:</w:t>
-      </w:r>
-    </w:p>
-    <w:p/>
-    <w:p>
-      <w:r>
-        <w:t>Performance and Scaling:</w:t>
-      </w:r>
-    </w:p>
-    <w:p>
-      <w:r>
-        <w:tab/>
-        <w:t>Streaming Event: Kafka</w:t>
-      </w:r>
-    </w:p>
-    <w:p>
-      <w:pPr>
-        <w:rPr>
-          <w:strike/>
-        </w:rPr>
-      </w:pPr>
-      <w:r>
-        <w:rPr>
-          <w:strike/>
-        </w:rPr>
-        <w:lastRenderedPageBreak/>
-        <w:t>UI: Angular</w:t>
-      </w:r>
-      <w:r>
-        <w:rPr>
-          <w:strike/>
-        </w:rPr>
+      <w:r>
+        <w:rPr>
+          <w:i/>
+          <w:iCs/>
+        </w:rPr>
+        <w:t xml:space="preserve"> as well</w:t>
+      </w:r>
+      <w:r>
         <w:t xml:space="preserve"> </w:t>
       </w:r>
-      <w:proofErr w:type="gramStart"/>
-      <w:r>
-        <w:rPr>
-          <w:strike/>
-        </w:rPr>
-        <w:t>( Next</w:t>
-      </w:r>
-      <w:proofErr w:type="gramEnd"/>
-      <w:r>
-        <w:rPr>
-          <w:strike/>
-        </w:rPr>
-        <w:t xml:space="preserve"> release )</w:t>
-      </w:r>
-    </w:p>
-    <w:p>
-      <w:pPr>
-        <w:rPr>
-          <w:b/>
-          <w:sz w:val="32"/>
-        </w:rPr>
-      </w:pPr>
-    </w:p>
-    <w:p>
-      <w:pPr>
-        <w:rPr>
-          <w:b/>
-          <w:sz w:val="32"/>
-        </w:rPr>
-      </w:pPr>
-    </w:p>
-    <w:p/>
-    <w:p/>
-    <w:p>
-      <w:pPr>
-        <w:rPr>
-          <w:b/>
-        </w:rPr>
-      </w:pPr>
-      <w:r>
-        <w:rPr>
-          <w:b/>
-        </w:rPr>
-        <w:t>Sprint 1</w:t>
-      </w:r>
-    </w:p>
-    <w:p/>
-    <w:p>
-      <w:r>
-        <w:t xml:space="preserve">Create </w:t>
-      </w:r>
-      <w:r>
-        <w:t>3 Services</w:t>
-      </w:r>
-      <w:r>
-        <w:t xml:space="preserve"> that expose REST APIs </w:t>
-      </w:r>
-    </w:p>
-    <w:p>
-      <w:pPr>
-        <w:pStyle w:val="ListParagraph"/>
-        <w:numPr>
-          <w:ilvl w:val="0"/>
-          <w:numId w:val="1"/>
-        </w:numPr>
-      </w:pPr>
-      <w:r>
-        <w:t>User service</w:t>
-      </w:r>
-    </w:p>
-    <w:p>
-      <w:pPr>
-        <w:pStyle w:val="ListParagraph"/>
-        <w:numPr>
-          <w:ilvl w:val="0"/>
-          <w:numId w:val="1"/>
-        </w:numPr>
-      </w:pPr>
-      <w:r>
-        <w:t>Product service</w:t>
-      </w:r>
-    </w:p>
-    <w:p>
-      <w:pPr>
-        <w:pStyle w:val="ListParagraph"/>
-        <w:numPr>
-          <w:ilvl w:val="0"/>
-          <w:numId w:val="1"/>
-        </w:numPr>
-      </w:pPr>
-      <w:r>
-        <w:t>Cart Service</w:t>
-      </w:r>
-    </w:p>
-    <w:p>
-      <w:r>
-        <w:t xml:space="preserve">Testing – </w:t>
-      </w:r>
-    </w:p>
-    <w:p>
-      <w:r>
-        <w:tab/>
-        <w:t xml:space="preserve">Unit tests </w:t>
-      </w:r>
-    </w:p>
-    <w:p>
-      <w:r>
-        <w:tab/>
-        <w:t>Integration tests</w:t>
-      </w:r>
-    </w:p>
-    <w:p>
-      <w:r>
-        <w:t>Implement CI –</w:t>
-      </w:r>
-    </w:p>
-    <w:p>
-      <w:r>
-        <w:tab/>
-        <w:t>Bamboo</w:t>
-      </w:r>
-    </w:p>
-    <w:p>
-      <w:pPr>
-        <w:rPr>
-          <w:strike/>
-        </w:rPr>
-      </w:pPr>
-      <w:r>
-        <w:rPr>
-          <w:strike/>
-        </w:rPr>
-        <w:t xml:space="preserve">Implement CD </w:t>
-      </w:r>
-      <w:r>
-        <w:rPr>
-          <w:strike/>
-        </w:rPr>
-        <w:t>(Deferred)</w:t>
-      </w:r>
-    </w:p>
-    <w:p>
-      <w:pPr>
-        <w:rPr>
-          <w:strike/>
-        </w:rPr>
-      </w:pPr>
-      <w:r>
-        <w:tab/>
-      </w:r>
-      <w:r>
-        <w:rPr>
-          <w:strike/>
-        </w:rPr>
-        <w:t>Bamboo</w:t>
-      </w:r>
-    </w:p>
-    <w:p>
-      <w:r>
-        <w:t>Integrate SCM –</w:t>
-      </w:r>
-    </w:p>
-    <w:p>
-      <w:r>
-        <w:tab/>
+      <w:r>
+        <w:t>at last</w:t>
+      </w:r>
+    </w:p>
+    <w:p>
+      <w:pPr>
+        <w:spacing w:after="0" w:line="240" w:lineRule="auto"/>
+      </w:pPr>
+      <w:r>
+        <w:t>SCM</w:t>
+      </w:r>
+      <w:r>
+        <w:t xml:space="preserve">:  </w:t>
+      </w:r>
+      <w:r>
         <w:t>GitHub</w:t>
       </w:r>
     </w:p>
     <w:p>
-      <w:r>
-        <w:t xml:space="preserve">Features – </w:t>
-      </w:r>
-    </w:p>
-    <w:p>
-      <w:r>
-        <w:tab/>
-        <w:t>Basic functionality</w:t>
-      </w:r>
-    </w:p>
-    <w:p>
-      <w:r>
-        <w:tab/>
-        <w:t>Spring Boot</w:t>
-      </w:r>
-    </w:p>
-    <w:p>
-      <w:r>
-        <w:tab/>
-        <w:t>REST APIs</w:t>
-      </w:r>
-    </w:p>
-    <w:p>
-      <w:r>
-        <w:tab/>
-      </w:r>
-      <w:r>
-        <w:t xml:space="preserve">HATEOS </w:t>
-      </w:r>
-    </w:p>
-    <w:p>
-      <w:pPr>
-        <w:ind w:firstLine="720"/>
-      </w:pPr>
-      <w:r>
-        <w:t>JPA</w:t>
-      </w:r>
-      <w:r>
-        <w:tab/>
-      </w:r>
-      <w:r>
-        <w:tab/>
-      </w:r>
-      <w:bookmarkStart w:id="0" w:name="_GoBack"/>
-      <w:bookmarkEnd w:id="0"/>
-    </w:p>
-    <w:p>
-      <w:pPr>
-        <w:ind w:firstLine="720"/>
-      </w:pPr>
-      <w:r>
-        <w:t>Security using JWT tokens</w:t>
-      </w:r>
+      <w:pPr>
+        <w:spacing w:after="0" w:line="240" w:lineRule="auto"/>
+      </w:pPr>
+    </w:p>
+    <w:p>
+      <w:pPr>
+        <w:spacing w:after="0" w:line="240" w:lineRule="auto"/>
+      </w:pPr>
+      <w:r>
+        <w:t>Other Editor Tools: Eclipse, Visual Studio Code, Postman</w:t>
+      </w:r>
+      <w:r>
+        <w:t>, SourceTree</w:t>
+      </w:r>
+    </w:p>
+    <w:p>
+      <w:pPr>
+        <w:spacing w:after="0" w:line="240" w:lineRule="auto"/>
+        <w:ind w:firstLine="720"/>
+      </w:pPr>
+    </w:p>
+    <w:p>
+      <w:pPr>
+        <w:spacing w:after="0" w:line="240" w:lineRule="auto"/>
+      </w:pPr>
+    </w:p>
+    <w:p>
+      <w:pPr>
+        <w:spacing w:after="0" w:line="240" w:lineRule="auto"/>
+      </w:pPr>
+    </w:p>
+    <w:p>
+      <w:pPr>
+        <w:spacing w:after="0" w:line="240" w:lineRule="auto"/>
+      </w:pPr>
+    </w:p>
+    <w:p>
+      <w:pPr>
+        <w:spacing w:after="0" w:line="240" w:lineRule="auto"/>
+      </w:pPr>
+    </w:p>
+    <w:p>
+      <w:pPr>
+        <w:spacing w:after="0" w:line="240" w:lineRule="auto"/>
+      </w:pPr>
       <w:r>
         <w:t xml:space="preserve"> </w:t>
       </w:r>
     </w:p>
     <w:p>
-      <w:r>
-        <w:t xml:space="preserve">Integrate </w:t>
-      </w:r>
-      <w:r>
-        <w:t>Database</w:t>
-      </w:r>
-      <w:r>
-        <w:t xml:space="preserve"> –</w:t>
-      </w:r>
-    </w:p>
-    <w:p>
-      <w:pPr>
-        <w:ind w:firstLine="720"/>
-      </w:pPr>
-      <w:r>
-        <w:t xml:space="preserve"> In-memory H2 for now</w:t>
-      </w:r>
-    </w:p>
-    <w:p/>
-    <w:p/>
-    <w:p/>
-    <w:p/>
-    <w:p>
+      <w:pPr>
+        <w:spacing w:after="0" w:line="240" w:lineRule="auto"/>
+      </w:pPr>
+    </w:p>
+    <w:p>
+      <w:pPr>
+        <w:spacing w:after="0" w:line="240" w:lineRule="auto"/>
+        <w:ind w:firstLine="720"/>
+      </w:pPr>
+    </w:p>
+    <w:p>
+      <w:pPr>
+        <w:spacing w:after="0" w:line="240" w:lineRule="auto"/>
+      </w:pPr>
+    </w:p>
+    <w:p>
+      <w:pPr>
+        <w:spacing w:after="0" w:line="240" w:lineRule="auto"/>
+        <w:ind w:firstLine="720"/>
+      </w:pPr>
       <w:r>
         <w:t xml:space="preserve"> </w:t>
       </w:r>
     </w:p>
-    <w:p/>
-    <w:p>
-      <w:pPr>
-        <w:ind w:firstLine="720"/>
-      </w:pPr>
-    </w:p>
-    <w:p/>
-    <w:p>
-      <w:pPr>
-        <w:ind w:firstLine="720"/>
-      </w:pPr>
-      <w:r>
-        <w:t xml:space="preserve"> </w:t>
-      </w:r>
-    </w:p>
-    <w:p>
-      <w:pPr>
+    <w:p>
+      <w:pPr>
+        <w:spacing w:after="0" w:line="240" w:lineRule="auto"/>
         <w:ind w:firstLine="720"/>
       </w:pPr>
     </w:p>
@@ -642,8 +1381,100 @@
       </w:pPr>
     </w:lvl>
   </w:abstractNum>
+  <w:abstractNum w:abstractNumId="1" w15:restartNumberingAfterBreak="0">
+    <w:nsid w:val="10302715"/>
+    <w:multiLevelType w:val="hybridMultilevel"/>
+    <w:tmpl w:val="93EE84C4"/>
+    <w:lvl w:ilvl="0" w:tplc="860630C6">
+      <w:start w:val="1"/>
+      <w:numFmt w:val="decimal"/>
+      <w:lvlText w:val="%1)"/>
+      <w:lvlJc w:val="left"/>
+      <w:pPr>
+        <w:ind w:left="1080" w:hanging="360"/>
+      </w:pPr>
+      <w:rPr>
+        <w:rFonts w:hint="default"/>
+      </w:rPr>
+    </w:lvl>
+    <w:lvl w:ilvl="1" w:tplc="0C090019" w:tentative="1">
+      <w:start w:val="1"/>
+      <w:numFmt w:val="lowerLetter"/>
+      <w:lvlText w:val="%2."/>
+      <w:lvlJc w:val="left"/>
+      <w:pPr>
+        <w:ind w:left="1800" w:hanging="360"/>
+      </w:pPr>
+    </w:lvl>
+    <w:lvl w:ilvl="2" w:tplc="0C09001B" w:tentative="1">
+      <w:start w:val="1"/>
+      <w:numFmt w:val="lowerRoman"/>
+      <w:lvlText w:val="%3."/>
+      <w:lvlJc w:val="right"/>
+      <w:pPr>
+        <w:ind w:left="2520" w:hanging="180"/>
+      </w:pPr>
+    </w:lvl>
+    <w:lvl w:ilvl="3" w:tplc="0C09000F" w:tentative="1">
+      <w:start w:val="1"/>
+      <w:numFmt w:val="decimal"/>
+      <w:lvlText w:val="%4."/>
+      <w:lvlJc w:val="left"/>
+      <w:pPr>
+        <w:ind w:left="3240" w:hanging="360"/>
+      </w:pPr>
+    </w:lvl>
+    <w:lvl w:ilvl="4" w:tplc="0C090019" w:tentative="1">
+      <w:start w:val="1"/>
+      <w:numFmt w:val="lowerLetter"/>
+      <w:lvlText w:val="%5."/>
+      <w:lvlJc w:val="left"/>
+      <w:pPr>
+        <w:ind w:left="3960" w:hanging="360"/>
+      </w:pPr>
+    </w:lvl>
+    <w:lvl w:ilvl="5" w:tplc="0C09001B" w:tentative="1">
+      <w:start w:val="1"/>
+      <w:numFmt w:val="lowerRoman"/>
+      <w:lvlText w:val="%6."/>
+      <w:lvlJc w:val="right"/>
+      <w:pPr>
+        <w:ind w:left="4680" w:hanging="180"/>
+      </w:pPr>
+    </w:lvl>
+    <w:lvl w:ilvl="6" w:tplc="0C09000F" w:tentative="1">
+      <w:start w:val="1"/>
+      <w:numFmt w:val="decimal"/>
+      <w:lvlText w:val="%7."/>
+      <w:lvlJc w:val="left"/>
+      <w:pPr>
+        <w:ind w:left="5400" w:hanging="360"/>
+      </w:pPr>
+    </w:lvl>
+    <w:lvl w:ilvl="7" w:tplc="0C090019" w:tentative="1">
+      <w:start w:val="1"/>
+      <w:numFmt w:val="lowerLetter"/>
+      <w:lvlText w:val="%8."/>
+      <w:lvlJc w:val="left"/>
+      <w:pPr>
+        <w:ind w:left="6120" w:hanging="360"/>
+      </w:pPr>
+    </w:lvl>
+    <w:lvl w:ilvl="8" w:tplc="0C09001B" w:tentative="1">
+      <w:start w:val="1"/>
+      <w:numFmt w:val="lowerRoman"/>
+      <w:lvlText w:val="%9."/>
+      <w:lvlJc w:val="right"/>
+      <w:pPr>
+        <w:ind w:left="6840" w:hanging="180"/>
+      </w:pPr>
+    </w:lvl>
+  </w:abstractNum>
   <w:num w:numId="1">
     <w:abstractNumId w:val="0"/>
+  </w:num>
+  <w:num w:numId="2">
+    <w:abstractNumId w:val="1"/>
   </w:num>
 </w:numbering>
 </file>
@@ -665,7 +1496,7 @@
       </w:pPr>
     </w:pPrDefault>
   </w:docDefaults>
-  <w:latentStyles w:defLockedState="0" w:defUIPriority="99" w:defSemiHidden="0" w:defUnhideWhenUsed="0" w:defQFormat="0" w:count="375">
+  <w:latentStyles w:defLockedState="0" w:defUIPriority="99" w:defSemiHidden="0" w:defUnhideWhenUsed="0" w:defQFormat="0" w:count="377">
     <w:lsdException w:name="Normal" w:uiPriority="0" w:qFormat="1"/>
     <w:lsdException w:name="heading 1" w:uiPriority="9" w:qFormat="1"/>
     <w:lsdException w:name="heading 2" w:semiHidden="1" w:uiPriority="9" w:unhideWhenUsed="1" w:qFormat="1"/>
@@ -771,7 +1602,6 @@
     <w:lsdException w:name="HTML Sample" w:semiHidden="1" w:unhideWhenUsed="1"/>
     <w:lsdException w:name="HTML Typewriter" w:semiHidden="1" w:unhideWhenUsed="1"/>
     <w:lsdException w:name="HTML Variable" w:semiHidden="1" w:unhideWhenUsed="1"/>
-    <w:lsdException w:name="Normal Table" w:semiHidden="1" w:unhideWhenUsed="1"/>
     <w:lsdException w:name="annotation subject" w:semiHidden="1" w:unhideWhenUsed="1"/>
     <w:lsdException w:name="No List" w:semiHidden="1" w:unhideWhenUsed="1"/>
     <w:lsdException w:name="Outline List 1" w:semiHidden="1" w:unhideWhenUsed="1"/>
@@ -817,11 +1647,9 @@
     <w:lsdException w:name="Table Subtle 1" w:semiHidden="1" w:unhideWhenUsed="1"/>
     <w:lsdException w:name="Table Subtle 2" w:semiHidden="1" w:unhideWhenUsed="1"/>
     <w:lsdException w:name="Table Web 1" w:semiHidden="1" w:unhideWhenUsed="1"/>
-    <w:lsdException w:name="Table Web 2" w:semiHidden="1" w:unhideWhenUsed="1"/>
     <w:lsdException w:name="Table Web 3" w:semiHidden="1" w:unhideWhenUsed="1"/>
     <w:lsdException w:name="Balloon Text" w:semiHidden="1" w:unhideWhenUsed="1"/>
     <w:lsdException w:name="Table Grid" w:uiPriority="39"/>
-    <w:lsdException w:name="Table Theme" w:semiHidden="1" w:unhideWhenUsed="1"/>
     <w:lsdException w:name="Placeholder Text" w:semiHidden="1"/>
     <w:lsdException w:name="No Spacing" w:uiPriority="1" w:qFormat="1"/>
     <w:lsdException w:name="Light Shading" w:uiPriority="60"/>
@@ -1041,15 +1869,60 @@
     <w:lsdException w:name="Smart Hyperlink" w:semiHidden="1" w:unhideWhenUsed="1"/>
     <w:lsdException w:name="Hashtag" w:semiHidden="1" w:unhideWhenUsed="1"/>
     <w:lsdException w:name="Unresolved Mention" w:semiHidden="1" w:unhideWhenUsed="1"/>
+    <w:lsdException w:name="Smart Link" w:semiHidden="1" w:unhideWhenUsed="1"/>
+    <w:lsdException w:name="Smart Link Error" w:semiHidden="1" w:unhideWhenUsed="1"/>
   </w:latentStyles>
   <w:style w:type="paragraph" w:default="1" w:styleId="Normal">
     <w:name w:val="Normal"/>
     <w:qFormat/>
   </w:style>
+  <w:style w:type="paragraph" w:styleId="Heading1">
+    <w:name w:val="heading 1"/>
+    <w:basedOn w:val="Normal"/>
+    <w:next w:val="Normal"/>
+    <w:link w:val="Heading1Char"/>
+    <w:uiPriority w:val="9"/>
+    <w:qFormat/>
+    <w:rsid w:val="00600C13"/>
+    <w:pPr>
+      <w:keepNext/>
+      <w:keepLines/>
+      <w:spacing w:before="240" w:after="0"/>
+      <w:outlineLvl w:val="0"/>
+    </w:pPr>
+    <w:rPr>
+      <w:rFonts w:asciiTheme="majorHAnsi" w:eastAsiaTheme="majorEastAsia" w:hAnsiTheme="majorHAnsi" w:cstheme="majorBidi"/>
+      <w:color w:val="2F5496" w:themeColor="accent1" w:themeShade="BF"/>
+      <w:sz w:val="32"/>
+      <w:szCs w:val="32"/>
+    </w:rPr>
+  </w:style>
+  <w:style w:type="paragraph" w:styleId="Heading3">
+    <w:name w:val="heading 3"/>
+    <w:basedOn w:val="Normal"/>
+    <w:next w:val="Normal"/>
+    <w:link w:val="Heading3Char"/>
+    <w:uiPriority w:val="9"/>
+    <w:semiHidden/>
+    <w:unhideWhenUsed/>
+    <w:qFormat/>
+    <w:rsid w:val="00507F7A"/>
+    <w:pPr>
+      <w:keepNext/>
+      <w:keepLines/>
+      <w:spacing w:before="40" w:after="0"/>
+      <w:outlineLvl w:val="2"/>
+    </w:pPr>
+    <w:rPr>
+      <w:rFonts w:asciiTheme="majorHAnsi" w:eastAsiaTheme="majorEastAsia" w:hAnsiTheme="majorHAnsi" w:cstheme="majorBidi"/>
+      <w:color w:val="1F3763" w:themeColor="accent1" w:themeShade="7F"/>
+      <w:sz w:val="24"/>
+      <w:szCs w:val="24"/>
+    </w:rPr>
+  </w:style>
   <w:style w:type="character" w:default="1" w:styleId="DefaultParagraphFont">
     <w:name w:val="Default Paragraph Font"/>
     <w:uiPriority w:val="1"/>
-    <w:semiHidden/>
     <w:unhideWhenUsed/>
   </w:style>
   <w:style w:type="table" w:default="1" w:styleId="TableNormal">
@@ -1083,6 +1956,68 @@
       <w:ind w:left="720"/>
       <w:contextualSpacing/>
     </w:pPr>
+  </w:style>
+  <w:style w:type="character" w:customStyle="1" w:styleId="Heading3Char">
+    <w:name w:val="Heading 3 Char"/>
+    <w:basedOn w:val="DefaultParagraphFont"/>
+    <w:link w:val="Heading3"/>
+    <w:uiPriority w:val="9"/>
+    <w:semiHidden/>
+    <w:rsid w:val="00507F7A"/>
+    <w:rPr>
+      <w:rFonts w:asciiTheme="majorHAnsi" w:eastAsiaTheme="majorEastAsia" w:hAnsiTheme="majorHAnsi" w:cstheme="majorBidi"/>
+      <w:color w:val="1F3763" w:themeColor="accent1" w:themeShade="7F"/>
+      <w:sz w:val="24"/>
+      <w:szCs w:val="24"/>
+    </w:rPr>
+  </w:style>
+  <w:style w:type="character" w:styleId="Hyperlink">
+    <w:name w:val="Hyperlink"/>
+    <w:basedOn w:val="DefaultParagraphFont"/>
+    <w:uiPriority w:val="99"/>
+    <w:unhideWhenUsed/>
+    <w:rsid w:val="00507F7A"/>
+    <w:rPr>
+      <w:color w:val="0563C1" w:themeColor="hyperlink"/>
+      <w:u w:val="single"/>
+    </w:rPr>
+  </w:style>
+  <w:style w:type="character" w:styleId="UnresolvedMention">
+    <w:name w:val="Unresolved Mention"/>
+    <w:basedOn w:val="DefaultParagraphFont"/>
+    <w:uiPriority w:val="99"/>
+    <w:semiHidden/>
+    <w:unhideWhenUsed/>
+    <w:rsid w:val="00507F7A"/>
+    <w:rPr>
+      <w:color w:val="605E5C"/>
+      <w:shd w:val="clear" w:color="auto" w:fill="E1DFDD"/>
+    </w:rPr>
+  </w:style>
+  <w:style w:type="character" w:customStyle="1" w:styleId="Heading1Char">
+    <w:name w:val="Heading 1 Char"/>
+    <w:basedOn w:val="DefaultParagraphFont"/>
+    <w:link w:val="Heading1"/>
+    <w:uiPriority w:val="9"/>
+    <w:rsid w:val="00600C13"/>
+    <w:rPr>
+      <w:rFonts w:asciiTheme="majorHAnsi" w:eastAsiaTheme="majorEastAsia" w:hAnsiTheme="majorHAnsi" w:cstheme="majorBidi"/>
+      <w:color w:val="2F5496" w:themeColor="accent1" w:themeShade="BF"/>
+      <w:sz w:val="32"/>
+      <w:szCs w:val="32"/>
+    </w:rPr>
+  </w:style>
+  <w:style w:type="character" w:styleId="FollowedHyperlink">
+    <w:name w:val="FollowedHyperlink"/>
+    <w:basedOn w:val="DefaultParagraphFont"/>
+    <w:uiPriority w:val="99"/>
+    <w:semiHidden/>
+    <w:unhideWhenUsed/>
+    <w:rsid w:val="00EE2BB0"/>
+    <w:rPr>
+      <w:color w:val="954F72" w:themeColor="followedHyperlink"/>
+      <w:u w:val="single"/>
+    </w:rPr>
   </w:style>
 </w:styles>
 </file>

</xml_diff>

<commit_message>
Added event storming diagram
</commit_message>
<xml_diff>
--- a/Project Documents/Microservice Exploration Project - Progress.docx
+++ b/Project Documents/Microservice Exploration Project - Progress.docx
@@ -25,8 +25,6 @@
         </w:rPr>
         <w:t>s Architecture</w:t>
       </w:r>
-      <w:bookmarkStart w:id="0" w:name="_GoBack"/>
-      <w:bookmarkEnd w:id="0"/>
       <w:r>
         <w:rPr>
           <w:b/>
@@ -111,7 +109,7 @@
         </w:rPr>
         <w:t>(</w:t>
       </w:r>
-      <w:bookmarkStart w:id="1" w:name="_Hlk32154577"/>
+      <w:bookmarkStart w:id="0" w:name="_Hlk32154577"/>
       <w:r>
         <w:rPr>
           <w:i/>
@@ -120,7 +118,7 @@
         </w:rPr>
         <w:t>HATEOAS</w:t>
       </w:r>
-      <w:bookmarkEnd w:id="1"/>
+      <w:bookmarkEnd w:id="0"/>
       <w:r>
         <w:rPr>
           <w:i/>
@@ -295,13 +293,7 @@
         <w:rPr>
           <w:color w:val="538135" w:themeColor="accent6" w:themeShade="BF"/>
         </w:rPr>
-        <w:t>Added</w:t>
-      </w:r>
-      <w:r>
-        <w:rPr>
-          <w:color w:val="538135" w:themeColor="accent6" w:themeShade="BF"/>
-        </w:rPr>
-        <w:t xml:space="preserve"> </w:t>
+        <w:t xml:space="preserve">Added </w:t>
       </w:r>
       <w:r>
         <w:rPr>
@@ -576,12 +568,14 @@
         <w:t xml:space="preserve">): Reactive stream - </w:t>
       </w:r>
       <w:hyperlink r:id="rId5" w:history="1">
+        <w:proofErr w:type="spellStart"/>
         <w:r>
           <w:rPr>
             <w:rStyle w:val="Hyperlink"/>
           </w:rPr>
           <w:t>WebFlux</w:t>
         </w:r>
+        <w:proofErr w:type="spellEnd"/>
       </w:hyperlink>
     </w:p>
     <w:p>
@@ -604,7 +598,15 @@
         <w:t xml:space="preserve">links </w:t>
       </w:r>
       <w:r>
-        <w:t>(try gRPC LATER)</w:t>
+        <w:t xml:space="preserve">(try </w:t>
+      </w:r>
+      <w:proofErr w:type="spellStart"/>
+      <w:r>
+        <w:t>gRPC</w:t>
+      </w:r>
+      <w:proofErr w:type="spellEnd"/>
+      <w:r>
+        <w:t xml:space="preserve"> LATER)</w:t>
       </w:r>
     </w:p>
     <w:p>
@@ -657,6 +659,7 @@
         <w:spacing w:after="0" w:line="360" w:lineRule="auto"/>
       </w:pPr>
       <w:r>
+        <w:lastRenderedPageBreak/>
         <w:t>Message Broker: Kafka</w:t>
       </w:r>
     </w:p>
@@ -822,6 +825,7 @@
         <w:t xml:space="preserve">Monitoring: </w:t>
       </w:r>
       <w:hyperlink r:id="rId10" w:history="1">
+        <w:proofErr w:type="spellStart"/>
         <w:r>
           <w:rPr>
             <w:rStyle w:val="Hyperlink"/>
@@ -830,6 +834,7 @@
           </w:rPr>
           <w:t>Micrometer</w:t>
         </w:r>
+        <w:proofErr w:type="spellEnd"/>
       </w:hyperlink>
       <w:r>
         <w:rPr>
@@ -889,6 +894,7 @@
         <w:t xml:space="preserve"> + </w:t>
       </w:r>
       <w:hyperlink r:id="rId14" w:history="1">
+        <w:proofErr w:type="spellStart"/>
         <w:r>
           <w:rPr>
             <w:rStyle w:val="Hyperlink"/>
@@ -897,6 +903,7 @@
           </w:rPr>
           <w:t>Zipkin</w:t>
         </w:r>
+        <w:proofErr w:type="spellEnd"/>
       </w:hyperlink>
     </w:p>
     <w:p>
@@ -953,8 +960,18 @@
             <w:b/>
             <w:bCs/>
           </w:rPr>
-          <w:t>Spring Cloud LoadBalancer</w:t>
+          <w:t xml:space="preserve">Spring Cloud </w:t>
         </w:r>
+        <w:proofErr w:type="spellStart"/>
+        <w:r>
+          <w:rPr>
+            <w:rStyle w:val="Hyperlink"/>
+            <w:b/>
+            <w:bCs/>
+          </w:rPr>
+          <w:t>LoadBalancer</w:t>
+        </w:r>
+        <w:proofErr w:type="spellEnd"/>
       </w:hyperlink>
     </w:p>
     <w:p>
@@ -986,12 +1003,6 @@
     <w:p>
       <w:pPr>
         <w:spacing w:after="0" w:line="360" w:lineRule="auto"/>
-        <w:ind w:firstLine="720"/>
-      </w:pPr>
-    </w:p>
-    <w:p>
-      <w:pPr>
-        <w:spacing w:after="0" w:line="360" w:lineRule="auto"/>
       </w:pPr>
       <w:r>
         <w:t>Other –</w:t>
@@ -1017,16 +1028,20 @@
       <w:r>
         <w:t xml:space="preserve">(for API docs), </w:t>
       </w:r>
-      <w:r>
-        <w:t xml:space="preserve">DevTools, Actuator, </w:t>
-      </w:r>
-    </w:p>
-    <w:p>
-      <w:pPr>
-        <w:spacing w:after="0" w:line="360" w:lineRule="auto"/>
-      </w:pPr>
-      <w:r>
-        <w:lastRenderedPageBreak/>
+      <w:proofErr w:type="spellStart"/>
+      <w:r>
+        <w:t>DevTools</w:t>
+      </w:r>
+      <w:proofErr w:type="spellEnd"/>
+      <w:r>
+        <w:t xml:space="preserve">, Actuator, </w:t>
+      </w:r>
+    </w:p>
+    <w:p>
+      <w:pPr>
+        <w:spacing w:after="0" w:line="360" w:lineRule="auto"/>
+      </w:pPr>
+      <w:r>
         <w:t xml:space="preserve">Testing: </w:t>
       </w:r>
     </w:p>
@@ -1036,23 +1051,35 @@
         <w:ind w:firstLine="720"/>
       </w:pPr>
       <w:r>
-        <w:t>Unit: @DataJpa, @</w:t>
-      </w:r>
+        <w:t>Unit: @</w:t>
+      </w:r>
+      <w:proofErr w:type="spellStart"/>
+      <w:r>
+        <w:t>DataJpa</w:t>
+      </w:r>
+      <w:proofErr w:type="spellEnd"/>
+      <w:r>
+        <w:t>, @</w:t>
+      </w:r>
+      <w:proofErr w:type="spellStart"/>
       <w:r>
         <w:t>Web</w:t>
       </w:r>
       <w:r>
         <w:t>MvcTest</w:t>
       </w:r>
-    </w:p>
-    <w:p>
-      <w:pPr>
-        <w:spacing w:after="0" w:line="360" w:lineRule="auto"/>
-        <w:ind w:firstLine="720"/>
-      </w:pPr>
-      <w:r>
-        <w:t>Integration: @SpringBootTest</w:t>
-      </w:r>
+      <w:proofErr w:type="spellEnd"/>
+      <w:r>
+        <w:t>,</w:t>
+      </w:r>
+      <w:r>
+        <w:t xml:space="preserve"> @</w:t>
+      </w:r>
+      <w:proofErr w:type="spellStart"/>
+      <w:r>
+        <w:t>SpringBootTest</w:t>
+      </w:r>
+      <w:proofErr w:type="spellEnd"/>
     </w:p>
     <w:p>
       <w:pPr>
@@ -1196,8 +1223,17 @@
           <w:i/>
           <w:iCs/>
         </w:rPr>
-        <w:t>/CloudFoundry</w:t>
-      </w:r>
+        <w:t>/</w:t>
+      </w:r>
+      <w:proofErr w:type="spellStart"/>
+      <w:r>
+        <w:rPr>
+          <w:i/>
+          <w:iCs/>
+        </w:rPr>
+        <w:t>CloudFoundry</w:t>
+      </w:r>
+      <w:proofErr w:type="spellEnd"/>
       <w:r>
         <w:rPr>
           <w:i/>
@@ -1256,7 +1292,50 @@
     <w:p>
       <w:pPr>
         <w:spacing w:after="0" w:line="240" w:lineRule="auto"/>
-      </w:pPr>
+        <w:jc w:val="center"/>
+      </w:pPr>
+      <w:r>
+        <w:rPr>
+          <w:noProof/>
+        </w:rPr>
+        <w:drawing>
+          <wp:inline distT="0" distB="0" distL="0" distR="0" wp14:anchorId="3F4629E7" wp14:editId="2C03069B">
+            <wp:extent cx="9449253" cy="5314950"/>
+            <wp:effectExtent l="0" t="0" r="0" b="0"/>
+            <wp:docPr id="1" name="Picture 1"/>
+            <wp:cNvGraphicFramePr>
+              <a:graphicFrameLocks xmlns:a="http://schemas.openxmlformats.org/drawingml/2006/main" noChangeAspect="1"/>
+            </wp:cNvGraphicFramePr>
+            <a:graphic xmlns:a="http://schemas.openxmlformats.org/drawingml/2006/main">
+              <a:graphicData uri="http://schemas.openxmlformats.org/drawingml/2006/picture">
+                <pic:pic xmlns:pic="http://schemas.openxmlformats.org/drawingml/2006/picture">
+                  <pic:nvPicPr>
+                    <pic:cNvPr id="1" name=""/>
+                    <pic:cNvPicPr/>
+                  </pic:nvPicPr>
+                  <pic:blipFill>
+                    <a:blip r:embed="rId19"/>
+                    <a:stretch>
+                      <a:fillRect/>
+                    </a:stretch>
+                  </pic:blipFill>
+                  <pic:spPr>
+                    <a:xfrm>
+                      <a:off x="0" y="0"/>
+                      <a:ext cx="9461360" cy="5321760"/>
+                    </a:xfrm>
+                    <a:prstGeom prst="rect">
+                      <a:avLst/>
+                    </a:prstGeom>
+                  </pic:spPr>
+                </pic:pic>
+              </a:graphicData>
+            </a:graphic>
+          </wp:inline>
+        </w:drawing>
+      </w:r>
+      <w:bookmarkStart w:id="1" w:name="_GoBack"/>
+      <w:bookmarkEnd w:id="1"/>
     </w:p>
     <w:p>
       <w:pPr>
@@ -1308,7 +1387,7 @@
       </w:pPr>
     </w:p>
     <w:sectPr>
-      <w:pgSz w:w="11906" w:h="16838"/>
+      <w:pgSz w:w="16838" w:h="11906" w:orient="landscape"/>
       <w:pgMar w:top="1440" w:right="1440" w:bottom="1440" w:left="1440" w:header="708" w:footer="708" w:gutter="0"/>
       <w:cols w:space="708"/>
       <w:docGrid w:linePitch="360"/>

</xml_diff>

<commit_message>
Updated APIs to point to API Gateway instead of direct to service
</commit_message>
<xml_diff>
--- a/Project Documents/Microservice Exploration Project - Progress.docx
+++ b/Project Documents/Microservice Exploration Project - Progress.docx
@@ -326,7 +326,37 @@
         <w:ind w:firstLine="720"/>
       </w:pPr>
       <w:r>
-        <w:t xml:space="preserve">Sprint 6 -  </w:t>
+        <w:t xml:space="preserve">Sprint 6 - </w:t>
+      </w:r>
+      <w:r>
+        <w:t xml:space="preserve">Add </w:t>
+      </w:r>
+      <w:r>
+        <w:t>API</w:t>
+      </w:r>
+      <w:bookmarkStart w:id="1" w:name="_GoBack"/>
+      <w:bookmarkEnd w:id="1"/>
+      <w:r>
+        <w:t xml:space="preserve"> gateway service</w:t>
+      </w:r>
+    </w:p>
+    <w:p>
+      <w:pPr>
+        <w:spacing w:after="0" w:line="240" w:lineRule="auto"/>
+        <w:ind w:firstLine="720"/>
+      </w:pPr>
+      <w:r>
+        <w:tab/>
+        <w:t>Added</w:t>
+      </w:r>
+    </w:p>
+    <w:p>
+      <w:pPr>
+        <w:spacing w:after="0" w:line="240" w:lineRule="auto"/>
+        <w:ind w:firstLine="720"/>
+      </w:pPr>
+      <w:r>
+        <w:t xml:space="preserve">Sprint 7 - </w:t>
       </w:r>
     </w:p>
     <w:p>
@@ -529,15 +559,7 @@
         </w:rPr>
       </w:pPr>
       <w:r>
-        <w:t xml:space="preserve">Try </w:t>
-      </w:r>
-      <w:proofErr w:type="gramStart"/>
-      <w:r>
-        <w:t>with:</w:t>
-      </w:r>
-      <w:proofErr w:type="gramEnd"/>
-      <w:r>
-        <w:t xml:space="preserve"> </w:t>
+        <w:t xml:space="preserve">Try with: </w:t>
       </w:r>
       <w:r>
         <w:rPr>
@@ -568,14 +590,12 @@
         <w:t xml:space="preserve">): Reactive stream - </w:t>
       </w:r>
       <w:hyperlink r:id="rId5" w:history="1">
-        <w:proofErr w:type="spellStart"/>
         <w:r>
           <w:rPr>
             <w:rStyle w:val="Hyperlink"/>
           </w:rPr>
           <w:t>WebFlux</w:t>
         </w:r>
-        <w:proofErr w:type="spellEnd"/>
       </w:hyperlink>
     </w:p>
     <w:p>
@@ -598,15 +618,7 @@
         <w:t xml:space="preserve">links </w:t>
       </w:r>
       <w:r>
-        <w:t xml:space="preserve">(try </w:t>
-      </w:r>
-      <w:proofErr w:type="spellStart"/>
-      <w:r>
-        <w:t>gRPC</w:t>
-      </w:r>
-      <w:proofErr w:type="spellEnd"/>
-      <w:r>
-        <w:t xml:space="preserve"> LATER)</w:t>
+        <w:t>(try gRPC LATER)</w:t>
       </w:r>
     </w:p>
     <w:p>
@@ -626,15 +638,7 @@
         <w:t>, integrate Postgres</w:t>
       </w:r>
       <w:r>
-        <w:t xml:space="preserve"> &amp; </w:t>
-      </w:r>
-      <w:proofErr w:type="gramStart"/>
-      <w:r>
-        <w:t>NoSQL(</w:t>
-      </w:r>
-      <w:proofErr w:type="gramEnd"/>
-      <w:r>
-        <w:t xml:space="preserve">MongoDB/DynamoDB) </w:t>
+        <w:t xml:space="preserve"> &amp; NoSQL(MongoDB/DynamoDB) </w:t>
       </w:r>
       <w:r>
         <w:t xml:space="preserve"> later</w:t>
@@ -645,6 +649,7 @@
         <w:spacing w:after="0" w:line="360" w:lineRule="auto"/>
       </w:pPr>
       <w:r>
+        <w:lastRenderedPageBreak/>
         <w:t xml:space="preserve">UI: Angular </w:t>
       </w:r>
       <w:r>
@@ -659,7 +664,6 @@
         <w:spacing w:after="0" w:line="360" w:lineRule="auto"/>
       </w:pPr>
       <w:r>
-        <w:lastRenderedPageBreak/>
         <w:t>Message Broker: Kafka</w:t>
       </w:r>
     </w:p>
@@ -682,13 +686,13 @@
       </w:pPr>
       <w:r>
         <w:rPr>
-          <w:highlight w:val="lightGray"/>
+          <w:highlight w:val="yellow"/>
         </w:rPr>
         <w:t>Service Discovery:</w:t>
       </w:r>
       <w:r>
         <w:rPr>
-          <w:highlight w:val="lightGray"/>
+          <w:highlight w:val="yellow"/>
         </w:rPr>
         <w:t xml:space="preserve"> </w:t>
       </w:r>
@@ -698,7 +702,7 @@
             <w:rStyle w:val="Hyperlink"/>
             <w:b/>
             <w:bCs/>
-            <w:highlight w:val="lightGray"/>
+            <w:highlight w:val="yellow"/>
           </w:rPr>
           <w:t>Spring Cloud Netfli</w:t>
         </w:r>
@@ -707,7 +711,7 @@
             <w:rStyle w:val="Hyperlink"/>
             <w:b/>
             <w:bCs/>
-            <w:highlight w:val="lightGray"/>
+            <w:highlight w:val="yellow"/>
           </w:rPr>
           <w:t>x Eureka</w:t>
         </w:r>
@@ -720,19 +724,19 @@
       </w:pPr>
       <w:r>
         <w:rPr>
-          <w:highlight w:val="lightGray"/>
+          <w:highlight w:val="yellow"/>
         </w:rPr>
         <w:t>Configuration</w:t>
       </w:r>
       <w:r>
         <w:rPr>
-          <w:highlight w:val="lightGray"/>
+          <w:highlight w:val="yellow"/>
         </w:rPr>
         <w:t xml:space="preserve"> Server</w:t>
       </w:r>
       <w:r>
         <w:rPr>
-          <w:highlight w:val="lightGray"/>
+          <w:highlight w:val="yellow"/>
         </w:rPr>
         <w:t xml:space="preserve">: </w:t>
       </w:r>
@@ -742,7 +746,7 @@
             <w:rStyle w:val="Hyperlink"/>
             <w:b/>
             <w:bCs/>
-            <w:highlight w:val="lightGray"/>
+            <w:highlight w:val="yellow"/>
           </w:rPr>
           <w:t>Spring Cloud Config</w:t>
         </w:r>
@@ -759,7 +763,7 @@
       </w:pPr>
       <w:r>
         <w:rPr>
-          <w:highlight w:val="lightGray"/>
+          <w:highlight w:val="yellow"/>
         </w:rPr>
         <w:t xml:space="preserve">Security: </w:t>
       </w:r>
@@ -769,20 +773,20 @@
             <w:rStyle w:val="Hyperlink"/>
             <w:b/>
             <w:bCs/>
-            <w:highlight w:val="lightGray"/>
+            <w:highlight w:val="yellow"/>
           </w:rPr>
           <w:t>Spring Security</w:t>
         </w:r>
       </w:hyperlink>
       <w:r>
         <w:rPr>
-          <w:highlight w:val="lightGray"/>
+          <w:highlight w:val="yellow"/>
         </w:rPr>
         <w:t xml:space="preserve"> –</w:t>
       </w:r>
       <w:r>
         <w:rPr>
-          <w:highlight w:val="lightGray"/>
+          <w:highlight w:val="yellow"/>
         </w:rPr>
         <w:t xml:space="preserve"> </w:t>
       </w:r>
@@ -790,7 +794,7 @@
         <w:rPr>
           <w:b/>
           <w:bCs/>
-          <w:highlight w:val="lightGray"/>
+          <w:highlight w:val="yellow"/>
         </w:rPr>
         <w:t>JWT</w:t>
       </w:r>
@@ -825,7 +829,6 @@
         <w:t xml:space="preserve">Monitoring: </w:t>
       </w:r>
       <w:hyperlink r:id="rId10" w:history="1">
-        <w:proofErr w:type="spellStart"/>
         <w:r>
           <w:rPr>
             <w:rStyle w:val="Hyperlink"/>
@@ -834,7 +837,6 @@
           </w:rPr>
           <w:t>Micrometer</w:t>
         </w:r>
-        <w:proofErr w:type="spellEnd"/>
       </w:hyperlink>
       <w:r>
         <w:rPr>
@@ -894,7 +896,6 @@
         <w:t xml:space="preserve"> + </w:t>
       </w:r>
       <w:hyperlink r:id="rId14" w:history="1">
-        <w:proofErr w:type="spellStart"/>
         <w:r>
           <w:rPr>
             <w:rStyle w:val="Hyperlink"/>
@@ -903,7 +904,6 @@
           </w:rPr>
           <w:t>Zipkin</w:t>
         </w:r>
-        <w:proofErr w:type="spellEnd"/>
       </w:hyperlink>
     </w:p>
     <w:p>
@@ -960,18 +960,8 @@
             <w:b/>
             <w:bCs/>
           </w:rPr>
-          <w:t xml:space="preserve">Spring Cloud </w:t>
+          <w:t>Spring Cloud LoadBalancer</w:t>
         </w:r>
-        <w:proofErr w:type="spellStart"/>
-        <w:r>
-          <w:rPr>
-            <w:rStyle w:val="Hyperlink"/>
-            <w:b/>
-            <w:bCs/>
-          </w:rPr>
-          <w:t>LoadBalancer</w:t>
-        </w:r>
-        <w:proofErr w:type="spellEnd"/>
       </w:hyperlink>
     </w:p>
     <w:p>
@@ -984,9 +974,15 @@
         </w:rPr>
       </w:pPr>
       <w:r>
+        <w:rPr>
+          <w:highlight w:val="yellow"/>
+        </w:rPr>
         <w:t>API Gateway:</w:t>
       </w:r>
       <w:r>
+        <w:rPr>
+          <w:highlight w:val="yellow"/>
+        </w:rPr>
         <w:t xml:space="preserve"> </w:t>
       </w:r>
       <w:hyperlink r:id="rId18" w:history="1">
@@ -995,6 +991,7 @@
             <w:rStyle w:val="Hyperlink"/>
             <w:b/>
             <w:bCs/>
+            <w:highlight w:val="yellow"/>
           </w:rPr>
           <w:t>Spring Cloud Gateway</w:t>
         </w:r>
@@ -1028,13 +1025,8 @@
       <w:r>
         <w:t xml:space="preserve">(for API docs), </w:t>
       </w:r>
-      <w:proofErr w:type="spellStart"/>
-      <w:r>
-        <w:t>DevTools</w:t>
-      </w:r>
-      <w:proofErr w:type="spellEnd"/>
-      <w:r>
-        <w:t xml:space="preserve">, Actuator, </w:t>
+      <w:r>
+        <w:t xml:space="preserve">DevTools, Actuator, </w:t>
       </w:r>
     </w:p>
     <w:p>
@@ -1051,35 +1043,20 @@
         <w:ind w:firstLine="720"/>
       </w:pPr>
       <w:r>
-        <w:t>Unit: @</w:t>
-      </w:r>
-      <w:proofErr w:type="spellStart"/>
-      <w:r>
-        <w:t>DataJpa</w:t>
-      </w:r>
-      <w:proofErr w:type="spellEnd"/>
-      <w:r>
-        <w:t>, @</w:t>
-      </w:r>
-      <w:proofErr w:type="spellStart"/>
+        <w:t>Unit: @DataJpa, @</w:t>
+      </w:r>
       <w:r>
         <w:t>Web</w:t>
       </w:r>
       <w:r>
         <w:t>MvcTest</w:t>
       </w:r>
-      <w:proofErr w:type="spellEnd"/>
       <w:r>
         <w:t>,</w:t>
       </w:r>
       <w:r>
-        <w:t xml:space="preserve"> @</w:t>
-      </w:r>
-      <w:proofErr w:type="spellStart"/>
-      <w:r>
-        <w:t>SpringBootTest</w:t>
-      </w:r>
-      <w:proofErr w:type="spellEnd"/>
+        <w:t xml:space="preserve"> @SpringBootTest</w:t>
+      </w:r>
     </w:p>
     <w:p>
       <w:pPr>
@@ -1223,17 +1200,8 @@
           <w:i/>
           <w:iCs/>
         </w:rPr>
-        <w:t>/</w:t>
-      </w:r>
-      <w:proofErr w:type="spellStart"/>
-      <w:r>
-        <w:rPr>
-          <w:i/>
-          <w:iCs/>
-        </w:rPr>
-        <w:t>CloudFoundry</w:t>
-      </w:r>
-      <w:proofErr w:type="spellEnd"/>
+        <w:t>/CloudFoundry</w:t>
+      </w:r>
       <w:r>
         <w:rPr>
           <w:i/>
@@ -1266,6 +1234,7 @@
         <w:spacing w:after="0" w:line="240" w:lineRule="auto"/>
       </w:pPr>
       <w:r>
+        <w:lastRenderedPageBreak/>
         <w:t xml:space="preserve">Other Editor Tools: </w:t>
       </w:r>
       <w:r>
@@ -1298,6 +1267,7 @@
         <w:rPr>
           <w:noProof/>
         </w:rPr>
+        <w:lastRenderedPageBreak/>
         <w:drawing>
           <wp:inline distT="0" distB="0" distL="0" distR="0" wp14:anchorId="3F4629E7" wp14:editId="2C03069B">
             <wp:extent cx="9449253" cy="5314950"/>
@@ -1334,24 +1304,23 @@
           </wp:inline>
         </w:drawing>
       </w:r>
-      <w:bookmarkStart w:id="1" w:name="_GoBack"/>
-      <w:bookmarkEnd w:id="1"/>
-    </w:p>
-    <w:p>
-      <w:pPr>
-        <w:spacing w:after="0" w:line="240" w:lineRule="auto"/>
-      </w:pPr>
-    </w:p>
-    <w:p>
-      <w:pPr>
-        <w:spacing w:after="0" w:line="240" w:lineRule="auto"/>
-      </w:pPr>
-    </w:p>
-    <w:p>
-      <w:pPr>
-        <w:spacing w:after="0" w:line="240" w:lineRule="auto"/>
-      </w:pPr>
-      <w:r>
+    </w:p>
+    <w:p>
+      <w:pPr>
+        <w:spacing w:after="0" w:line="240" w:lineRule="auto"/>
+      </w:pPr>
+    </w:p>
+    <w:p>
+      <w:pPr>
+        <w:spacing w:after="0" w:line="240" w:lineRule="auto"/>
+      </w:pPr>
+    </w:p>
+    <w:p>
+      <w:pPr>
+        <w:spacing w:after="0" w:line="240" w:lineRule="auto"/>
+      </w:pPr>
+      <w:r>
+        <w:lastRenderedPageBreak/>
         <w:t xml:space="preserve"> </w:t>
       </w:r>
     </w:p>

</xml_diff>

<commit_message>
Planned things for order-service
</commit_message>
<xml_diff>
--- a/Project Documents/Microservice Exploration Project - Progress.docx
+++ b/Project Documents/Microservice Exploration Project - Progress.docx
@@ -334,30 +334,57 @@
       <w:r>
         <w:t>API</w:t>
       </w:r>
+      <w:r>
+        <w:t xml:space="preserve"> gateway service</w:t>
+      </w:r>
+    </w:p>
+    <w:p>
+      <w:pPr>
+        <w:spacing w:after="0" w:line="240" w:lineRule="auto"/>
+        <w:ind w:firstLine="720"/>
+      </w:pPr>
+      <w:r>
+        <w:tab/>
+        <w:t>Added</w:t>
+      </w:r>
+      <w:r>
+        <w:t xml:space="preserve"> service with spring cloud gateway</w:t>
+      </w:r>
+    </w:p>
+    <w:p>
+      <w:pPr>
+        <w:spacing w:after="0" w:line="240" w:lineRule="auto"/>
+        <w:ind w:firstLine="720"/>
+      </w:pPr>
+      <w:r>
+        <w:t xml:space="preserve">Sprint 7 </w:t>
+      </w:r>
+      <w:r>
+        <w:t>–</w:t>
+      </w:r>
+      <w:r>
+        <w:t xml:space="preserve"> </w:t>
+      </w:r>
+      <w:r>
+        <w:t>Add monitoring services</w:t>
+      </w:r>
+    </w:p>
+    <w:p>
+      <w:pPr>
+        <w:spacing w:after="0" w:line="240" w:lineRule="auto"/>
+        <w:ind w:firstLine="720"/>
+      </w:pPr>
+    </w:p>
+    <w:p>
+      <w:pPr>
+        <w:spacing w:after="0" w:line="240" w:lineRule="auto"/>
+        <w:ind w:firstLine="720"/>
+      </w:pPr>
+      <w:r>
+        <w:t xml:space="preserve">Sprint 8 - </w:t>
+      </w:r>
       <w:bookmarkStart w:id="1" w:name="_GoBack"/>
       <w:bookmarkEnd w:id="1"/>
-      <w:r>
-        <w:t xml:space="preserve"> gateway service</w:t>
-      </w:r>
-    </w:p>
-    <w:p>
-      <w:pPr>
-        <w:spacing w:after="0" w:line="240" w:lineRule="auto"/>
-        <w:ind w:firstLine="720"/>
-      </w:pPr>
-      <w:r>
-        <w:tab/>
-        <w:t>Added</w:t>
-      </w:r>
-    </w:p>
-    <w:p>
-      <w:pPr>
-        <w:spacing w:after="0" w:line="240" w:lineRule="auto"/>
-        <w:ind w:firstLine="720"/>
-      </w:pPr>
-      <w:r>
-        <w:t xml:space="preserve">Sprint 7 - </w:t>
-      </w:r>
     </w:p>
     <w:p>
       <w:pPr>
@@ -590,12 +617,14 @@
         <w:t xml:space="preserve">): Reactive stream - </w:t>
       </w:r>
       <w:hyperlink r:id="rId5" w:history="1">
+        <w:proofErr w:type="spellStart"/>
         <w:r>
           <w:rPr>
             <w:rStyle w:val="Hyperlink"/>
           </w:rPr>
           <w:t>WebFlux</w:t>
         </w:r>
+        <w:proofErr w:type="spellEnd"/>
       </w:hyperlink>
     </w:p>
     <w:p>
@@ -618,14 +647,23 @@
         <w:t xml:space="preserve">links </w:t>
       </w:r>
       <w:r>
-        <w:t>(try gRPC LATER)</w:t>
-      </w:r>
-    </w:p>
-    <w:p>
-      <w:pPr>
-        <w:spacing w:after="0" w:line="360" w:lineRule="auto"/>
-      </w:pPr>
-      <w:r>
+        <w:t xml:space="preserve">(try </w:t>
+      </w:r>
+      <w:proofErr w:type="spellStart"/>
+      <w:r>
+        <w:t>gRPC</w:t>
+      </w:r>
+      <w:proofErr w:type="spellEnd"/>
+      <w:r>
+        <w:t xml:space="preserve"> LATER)</w:t>
+      </w:r>
+    </w:p>
+    <w:p>
+      <w:pPr>
+        <w:spacing w:after="0" w:line="360" w:lineRule="auto"/>
+      </w:pPr>
+      <w:r>
+        <w:lastRenderedPageBreak/>
         <w:t xml:space="preserve">Database: </w:t>
       </w:r>
       <w:r>
@@ -649,7 +687,6 @@
         <w:spacing w:after="0" w:line="360" w:lineRule="auto"/>
       </w:pPr>
       <w:r>
-        <w:lastRenderedPageBreak/>
         <w:t xml:space="preserve">UI: Angular </w:t>
       </w:r>
       <w:r>
@@ -829,6 +866,7 @@
         <w:t xml:space="preserve">Monitoring: </w:t>
       </w:r>
       <w:hyperlink r:id="rId10" w:history="1">
+        <w:proofErr w:type="spellStart"/>
         <w:r>
           <w:rPr>
             <w:rStyle w:val="Hyperlink"/>
@@ -837,6 +875,7 @@
           </w:rPr>
           <w:t>Micrometer</w:t>
         </w:r>
+        <w:proofErr w:type="spellEnd"/>
       </w:hyperlink>
       <w:r>
         <w:rPr>
@@ -896,6 +935,7 @@
         <w:t xml:space="preserve"> + </w:t>
       </w:r>
       <w:hyperlink r:id="rId14" w:history="1">
+        <w:proofErr w:type="spellStart"/>
         <w:r>
           <w:rPr>
             <w:rStyle w:val="Hyperlink"/>
@@ -904,6 +944,7 @@
           </w:rPr>
           <w:t>Zipkin</w:t>
         </w:r>
+        <w:proofErr w:type="spellEnd"/>
       </w:hyperlink>
     </w:p>
     <w:p>
@@ -960,8 +1001,18 @@
             <w:b/>
             <w:bCs/>
           </w:rPr>
-          <w:t>Spring Cloud LoadBalancer</w:t>
+          <w:t xml:space="preserve">Spring Cloud </w:t>
         </w:r>
+        <w:proofErr w:type="spellStart"/>
+        <w:r>
+          <w:rPr>
+            <w:rStyle w:val="Hyperlink"/>
+            <w:b/>
+            <w:bCs/>
+          </w:rPr>
+          <w:t>LoadBalancer</w:t>
+        </w:r>
+        <w:proofErr w:type="spellEnd"/>
       </w:hyperlink>
     </w:p>
     <w:p>
@@ -1025,8 +1076,13 @@
       <w:r>
         <w:t xml:space="preserve">(for API docs), </w:t>
       </w:r>
-      <w:r>
-        <w:t xml:space="preserve">DevTools, Actuator, </w:t>
+      <w:proofErr w:type="spellStart"/>
+      <w:r>
+        <w:t>DevTools</w:t>
+      </w:r>
+      <w:proofErr w:type="spellEnd"/>
+      <w:r>
+        <w:t xml:space="preserve">, Actuator, </w:t>
       </w:r>
     </w:p>
     <w:p>
@@ -1043,20 +1099,35 @@
         <w:ind w:firstLine="720"/>
       </w:pPr>
       <w:r>
-        <w:t>Unit: @DataJpa, @</w:t>
-      </w:r>
+        <w:t>Unit: @</w:t>
+      </w:r>
+      <w:proofErr w:type="spellStart"/>
+      <w:r>
+        <w:t>DataJpa</w:t>
+      </w:r>
+      <w:proofErr w:type="spellEnd"/>
+      <w:r>
+        <w:t>, @</w:t>
+      </w:r>
+      <w:proofErr w:type="spellStart"/>
       <w:r>
         <w:t>Web</w:t>
       </w:r>
       <w:r>
         <w:t>MvcTest</w:t>
       </w:r>
+      <w:proofErr w:type="spellEnd"/>
       <w:r>
         <w:t>,</w:t>
       </w:r>
       <w:r>
-        <w:t xml:space="preserve"> @SpringBootTest</w:t>
-      </w:r>
+        <w:t xml:space="preserve"> @</w:t>
+      </w:r>
+      <w:proofErr w:type="spellStart"/>
+      <w:r>
+        <w:t>SpringBootTest</w:t>
+      </w:r>
+      <w:proofErr w:type="spellEnd"/>
     </w:p>
     <w:p>
       <w:pPr>
@@ -1200,8 +1271,17 @@
           <w:i/>
           <w:iCs/>
         </w:rPr>
-        <w:t>/CloudFoundry</w:t>
-      </w:r>
+        <w:t>/</w:t>
+      </w:r>
+      <w:proofErr w:type="spellStart"/>
+      <w:r>
+        <w:rPr>
+          <w:i/>
+          <w:iCs/>
+        </w:rPr>
+        <w:t>CloudFoundry</w:t>
+      </w:r>
+      <w:proofErr w:type="spellEnd"/>
       <w:r>
         <w:rPr>
           <w:i/>
@@ -1221,6 +1301,7 @@
         <w:spacing w:after="0" w:line="240" w:lineRule="auto"/>
       </w:pPr>
       <w:r>
+        <w:lastRenderedPageBreak/>
         <w:t>SCM:  GitHub</w:t>
       </w:r>
     </w:p>
@@ -1234,7 +1315,6 @@
         <w:spacing w:after="0" w:line="240" w:lineRule="auto"/>
       </w:pPr>
       <w:r>
-        <w:lastRenderedPageBreak/>
         <w:t xml:space="preserve">Other Editor Tools: </w:t>
       </w:r>
       <w:r>

</xml_diff>

<commit_message>
Added order validations before intiating
</commit_message>
<xml_diff>
--- a/Project Documents/Microservice Exploration Project - Progress.docx
+++ b/Project Documents/Microservice Exploration Project - Progress.docx
@@ -13,6 +13,35 @@
       </w:pPr>
       <w:r>
         <w:rPr>
+          <w:rStyle w:val="Hyperlink"/>
+        </w:rPr>
+        <w:t xml:space="preserve">For microservices to discover each other with service name and </w:t>
+      </w:r>
+      <w:proofErr w:type="spellStart"/>
+      <w:r>
+        <w:rPr>
+          <w:rStyle w:val="Hyperlink"/>
+        </w:rPr>
+        <w:t>communicateFor</w:t>
+      </w:r>
+      <w:proofErr w:type="spellEnd"/>
+      <w:r>
+        <w:rPr>
+          <w:rStyle w:val="Hyperlink"/>
+        </w:rPr>
+        <w:t xml:space="preserve"> microservices to discover each other with service name and </w:t>
+      </w:r>
+      <w:proofErr w:type="spellStart"/>
+      <w:r>
+        <w:rPr>
+          <w:rStyle w:val="Hyperlink"/>
+        </w:rPr>
+        <w:t>communicate</w:t>
+      </w:r>
+      <w:bookmarkStart w:id="0" w:name="_GoBack"/>
+      <w:bookmarkEnd w:id="0"/>
+      <w:r>
+        <w:rPr>
           <w:b/>
           <w:sz w:val="32"/>
         </w:rPr>
@@ -23,36 +52,44 @@
           <w:b/>
           <w:sz w:val="32"/>
         </w:rPr>
-        <w:t>s Architecture</w:t>
-      </w:r>
+        <w:t>s</w:t>
+      </w:r>
+      <w:proofErr w:type="spellEnd"/>
       <w:r>
         <w:rPr>
           <w:b/>
           <w:sz w:val="32"/>
         </w:rPr>
-        <w:t xml:space="preserve"> Project</w:t>
-      </w:r>
-    </w:p>
-    <w:p>
-      <w:pPr>
-        <w:spacing w:after="0" w:line="240" w:lineRule="auto"/>
+        <w:t xml:space="preserve"> Architecture</w:t>
+      </w:r>
+      <w:r>
         <w:rPr>
           <w:b/>
           <w:sz w:val="32"/>
         </w:rPr>
-      </w:pPr>
+        <w:t xml:space="preserve"> Project</w:t>
+      </w:r>
     </w:p>
     <w:p>
       <w:pPr>
         <w:spacing w:after="0" w:line="240" w:lineRule="auto"/>
         <w:rPr>
           <w:b/>
-        </w:rPr>
-      </w:pPr>
-      <w:r>
+          <w:sz w:val="32"/>
+        </w:rPr>
+      </w:pPr>
+    </w:p>
+    <w:p>
+      <w:pPr>
+        <w:spacing w:after="0" w:line="240" w:lineRule="auto"/>
         <w:rPr>
           <w:b/>
         </w:rPr>
+      </w:pPr>
+      <w:r>
+        <w:rPr>
+          <w:b/>
+        </w:rPr>
         <w:t>Progress</w:t>
       </w:r>
       <w:r>
@@ -71,7 +108,13 @@
         </w:rPr>
       </w:pPr>
       <w:r>
-        <w:t xml:space="preserve">Spring 1 - </w:t>
+        <w:rPr>
+          <w:highlight w:val="yellow"/>
+        </w:rPr>
+        <w:t>Spring 1</w:t>
+      </w:r>
+      <w:r>
+        <w:t xml:space="preserve"> - </w:t>
       </w:r>
       <w:r>
         <w:t xml:space="preserve">Implement Basic Services </w:t>
@@ -109,7 +152,7 @@
         </w:rPr>
         <w:t>(</w:t>
       </w:r>
-      <w:bookmarkStart w:id="0" w:name="_Hlk32154577"/>
+      <w:bookmarkStart w:id="1" w:name="_Hlk32154577"/>
       <w:r>
         <w:rPr>
           <w:i/>
@@ -118,7 +161,7 @@
         </w:rPr>
         <w:t>HATEOAS</w:t>
       </w:r>
-      <w:bookmarkEnd w:id="0"/>
+      <w:bookmarkEnd w:id="1"/>
       <w:r>
         <w:rPr>
           <w:i/>
@@ -158,7 +201,13 @@
         <w:ind w:firstLine="720"/>
       </w:pPr>
       <w:r>
-        <w:t xml:space="preserve">Sprint 2 </w:t>
+        <w:rPr>
+          <w:highlight w:val="yellow"/>
+        </w:rPr>
+        <w:t>Sprint 2</w:t>
+      </w:r>
+      <w:r>
+        <w:t xml:space="preserve"> </w:t>
       </w:r>
       <w:r>
         <w:rPr>
@@ -191,7 +240,13 @@
         <w:ind w:firstLine="720"/>
       </w:pPr>
       <w:r>
-        <w:t xml:space="preserve">Spring 3 - Implement basic UI </w:t>
+        <w:rPr>
+          <w:highlight w:val="cyan"/>
+        </w:rPr>
+        <w:t>Spring 3</w:t>
+      </w:r>
+      <w:r>
+        <w:t xml:space="preserve"> - Implement basic UI </w:t>
       </w:r>
       <w:r>
         <w:t>using angular 8</w:t>
@@ -222,7 +277,13 @@
         <w:ind w:firstLine="720"/>
       </w:pPr>
       <w:r>
-        <w:t xml:space="preserve">Sprint 4 </w:t>
+        <w:rPr>
+          <w:highlight w:val="cyan"/>
+        </w:rPr>
+        <w:t>Sprint 4</w:t>
+      </w:r>
+      <w:r>
+        <w:t xml:space="preserve"> </w:t>
       </w:r>
       <w:r>
         <w:t>-</w:t>
@@ -238,20 +299,103 @@
       <w:pPr>
         <w:spacing w:after="0" w:line="240" w:lineRule="auto"/>
         <w:ind w:firstLine="720"/>
-        <w:rPr>
-          <w:i/>
-          <w:iCs/>
-        </w:rPr>
       </w:pPr>
       <w:r>
         <w:tab/>
       </w:r>
       <w:r>
+        <w:t>Added basic APIs</w:t>
+      </w:r>
+    </w:p>
+    <w:p>
+      <w:pPr>
+        <w:spacing w:after="0" w:line="240" w:lineRule="auto"/>
+        <w:ind w:firstLine="720"/>
+      </w:pPr>
+      <w:r>
+        <w:tab/>
+        <w:t>Added validation before initiating order</w:t>
+      </w:r>
+    </w:p>
+    <w:p>
+      <w:pPr>
+        <w:spacing w:after="0" w:line="240" w:lineRule="auto"/>
+        <w:ind w:firstLine="720"/>
+      </w:pPr>
+      <w:r>
+        <w:tab/>
+        <w:t>(Added Jenkins script for CI-CD for user-service and tried deployment using docker container, docker-hub</w:t>
+      </w:r>
+      <w:r>
+        <w:rPr>
+          <w:i/>
+          <w:iCs/>
+          <w:color w:val="FF0000"/>
+        </w:rPr>
+        <w:t xml:space="preserve">. Need to </w:t>
+      </w:r>
+      <w:r>
+        <w:rPr>
+          <w:i/>
+          <w:iCs/>
+          <w:color w:val="FF0000"/>
+        </w:rPr>
+        <w:t>create</w:t>
+      </w:r>
+      <w:r>
+        <w:rPr>
+          <w:i/>
+          <w:iCs/>
+          <w:color w:val="FF0000"/>
+        </w:rPr>
+        <w:t xml:space="preserve"> </w:t>
+      </w:r>
+      <w:proofErr w:type="spellStart"/>
+      <w:r>
+        <w:rPr>
+          <w:i/>
+          <w:iCs/>
+          <w:color w:val="FF0000"/>
+        </w:rPr>
+        <w:t>unix</w:t>
+      </w:r>
+      <w:proofErr w:type="spellEnd"/>
+      <w:r>
+        <w:rPr>
+          <w:i/>
+          <w:iCs/>
+          <w:color w:val="FF0000"/>
+        </w:rPr>
+        <w:t xml:space="preserve"> deployment env on AWS</w:t>
+      </w:r>
+      <w:r>
+        <w:rPr>
+          <w:i/>
+          <w:iCs/>
+          <w:color w:val="FF0000"/>
+        </w:rPr>
+        <w:t xml:space="preserve"> and then add scripts for all other services</w:t>
+      </w:r>
+      <w:r>
+        <w:t>)</w:t>
+      </w:r>
+    </w:p>
+    <w:p>
+      <w:pPr>
+        <w:spacing w:after="0" w:line="240" w:lineRule="auto"/>
+        <w:ind w:left="720" w:firstLine="720"/>
         <w:rPr>
           <w:i/>
           <w:iCs/>
           <w:color w:val="0070C0"/>
         </w:rPr>
+      </w:pPr>
+      <w:r>
+        <w:rPr>
+          <w:i/>
+          <w:iCs/>
+          <w:color w:val="0070C0"/>
+        </w:rPr>
         <w:t xml:space="preserve">In </w:t>
       </w:r>
       <w:r>
@@ -266,10 +410,42 @@
     <w:p>
       <w:pPr>
         <w:spacing w:after="0" w:line="240" w:lineRule="auto"/>
-        <w:ind w:firstLine="720"/>
-      </w:pPr>
-      <w:r>
-        <w:t xml:space="preserve">Sprint 5 </w:t>
+        <w:ind w:left="720" w:firstLine="720"/>
+        <w:rPr>
+          <w:i/>
+          <w:iCs/>
+        </w:rPr>
+      </w:pPr>
+      <w:r>
+        <w:rPr>
+          <w:i/>
+          <w:iCs/>
+          <w:color w:val="0070C0"/>
+        </w:rPr>
+        <w:t>Kafka e</w:t>
+      </w:r>
+      <w:r>
+        <w:rPr>
+          <w:i/>
+          <w:iCs/>
+          <w:color w:val="0070C0"/>
+        </w:rPr>
+        <w:t>vent notifications for payment, order confirmation, shipping &amp; notification</w:t>
+      </w:r>
+    </w:p>
+    <w:p>
+      <w:pPr>
+        <w:spacing w:after="0" w:line="240" w:lineRule="auto"/>
+        <w:ind w:firstLine="720"/>
+      </w:pPr>
+      <w:r>
+        <w:rPr>
+          <w:highlight w:val="yellow"/>
+        </w:rPr>
+        <w:t>Sprint 5</w:t>
+      </w:r>
+      <w:r>
+        <w:t xml:space="preserve"> </w:t>
       </w:r>
       <w:r>
         <w:t>-</w:t>
@@ -326,7 +502,13 @@
         <w:ind w:firstLine="720"/>
       </w:pPr>
       <w:r>
-        <w:t xml:space="preserve">Sprint 6 - </w:t>
+        <w:rPr>
+          <w:highlight w:val="yellow"/>
+        </w:rPr>
+        <w:t>Sprint 6</w:t>
+      </w:r>
+      <w:r>
+        <w:t xml:space="preserve"> - </w:t>
       </w:r>
       <w:r>
         <w:t xml:space="preserve">Add </w:t>
@@ -345,9 +527,17 @@
       </w:pPr>
       <w:r>
         <w:tab/>
+      </w:r>
+      <w:r>
+        <w:rPr>
+          <w:color w:val="385623" w:themeColor="accent6" w:themeShade="80"/>
+        </w:rPr>
         <w:t>Added</w:t>
       </w:r>
       <w:r>
+        <w:rPr>
+          <w:color w:val="385623" w:themeColor="accent6" w:themeShade="80"/>
+        </w:rPr>
         <w:t xml:space="preserve"> service with spring cloud gateway</w:t>
       </w:r>
     </w:p>
@@ -383,8 +573,6 @@
       <w:r>
         <w:t xml:space="preserve">Sprint 8 - </w:t>
       </w:r>
-      <w:bookmarkStart w:id="1" w:name="_GoBack"/>
-      <w:bookmarkEnd w:id="1"/>
     </w:p>
     <w:p>
       <w:pPr>
@@ -557,6 +745,7 @@
         <w:rPr>
           <w:b/>
         </w:rPr>
+        <w:lastRenderedPageBreak/>
         <w:t>GOAL</w:t>
       </w:r>
       <w:r>
@@ -586,7 +775,15 @@
         </w:rPr>
       </w:pPr>
       <w:r>
-        <w:t xml:space="preserve">Try with: </w:t>
+        <w:t xml:space="preserve">Try </w:t>
+      </w:r>
+      <w:proofErr w:type="gramStart"/>
+      <w:r>
+        <w:t>with:</w:t>
+      </w:r>
+      <w:proofErr w:type="gramEnd"/>
+      <w:r>
+        <w:t xml:space="preserve"> </w:t>
       </w:r>
       <w:r>
         <w:rPr>
@@ -663,7 +860,6 @@
         <w:spacing w:after="0" w:line="360" w:lineRule="auto"/>
       </w:pPr>
       <w:r>
-        <w:lastRenderedPageBreak/>
         <w:t xml:space="preserve">Database: </w:t>
       </w:r>
       <w:r>
@@ -676,7 +872,15 @@
         <w:t>, integrate Postgres</w:t>
       </w:r>
       <w:r>
-        <w:t xml:space="preserve"> &amp; NoSQL(MongoDB/DynamoDB) </w:t>
+        <w:t xml:space="preserve"> &amp; </w:t>
+      </w:r>
+      <w:proofErr w:type="gramStart"/>
+      <w:r>
+        <w:t>NoSQL(</w:t>
+      </w:r>
+      <w:proofErr w:type="gramEnd"/>
+      <w:r>
+        <w:t xml:space="preserve">MongoDB/DynamoDB) </w:t>
       </w:r>
       <w:r>
         <w:t xml:space="preserve"> later</w:t>
@@ -701,7 +905,10 @@
         <w:spacing w:after="0" w:line="360" w:lineRule="auto"/>
       </w:pPr>
       <w:r>
-        <w:t>Message Broker: Kafka</w:t>
+        <w:t>Event Streaming</w:t>
+      </w:r>
+      <w:r>
+        <w:t>: Kafka</w:t>
       </w:r>
     </w:p>
     <w:p>
@@ -990,8 +1197,16 @@
       <w:pPr>
         <w:spacing w:after="0" w:line="360" w:lineRule="auto"/>
         <w:ind w:firstLine="720"/>
-      </w:pPr>
-      <w:r>
+        <w:rPr>
+          <w:rStyle w:val="Hyperlink"/>
+          <w:b/>
+          <w:bCs/>
+        </w:rPr>
+      </w:pPr>
+      <w:r>
+        <w:rPr>
+          <w:highlight w:val="yellow"/>
+        </w:rPr>
         <w:t xml:space="preserve">Load Balancing: </w:t>
       </w:r>
       <w:hyperlink r:id="rId17" w:history="1">
@@ -1000,6 +1215,7 @@
             <w:rStyle w:val="Hyperlink"/>
             <w:b/>
             <w:bCs/>
+            <w:highlight w:val="yellow"/>
           </w:rPr>
           <w:t xml:space="preserve">Spring Cloud </w:t>
         </w:r>
@@ -1009,6 +1225,7 @@
             <w:rStyle w:val="Hyperlink"/>
             <w:b/>
             <w:bCs/>
+            <w:highlight w:val="yellow"/>
           </w:rPr>
           <w:t>LoadBalancer</w:t>
         </w:r>
@@ -1018,8 +1235,41 @@
     <w:p>
       <w:pPr>
         <w:spacing w:after="0" w:line="360" w:lineRule="auto"/>
-        <w:ind w:firstLine="720"/>
-        <w:rPr>
+        <w:ind w:left="720" w:firstLine="720"/>
+      </w:pPr>
+      <w:r>
+        <w:rPr>
+          <w:rStyle w:val="Hyperlink"/>
+          <w:highlight w:val="yellow"/>
+          <w:u w:val="none"/>
+        </w:rPr>
+        <w:t xml:space="preserve">For microservices to discover each other with service name and communicate </w:t>
+      </w:r>
+      <w:proofErr w:type="gramStart"/>
+      <w:r>
+        <w:rPr>
+          <w:rStyle w:val="Hyperlink"/>
+          <w:highlight w:val="yellow"/>
+          <w:u w:val="none"/>
+        </w:rPr>
+        <w:t>internally(</w:t>
+      </w:r>
+      <w:proofErr w:type="gramEnd"/>
+      <w:r>
+        <w:rPr>
+          <w:rStyle w:val="Hyperlink"/>
+          <w:highlight w:val="yellow"/>
+          <w:u w:val="none"/>
+        </w:rPr>
+        <w:t>not through gateway)</w:t>
+      </w:r>
+    </w:p>
+    <w:p>
+      <w:pPr>
+        <w:spacing w:after="0" w:line="360" w:lineRule="auto"/>
+        <w:ind w:firstLine="720"/>
+        <w:rPr>
+          <w:rStyle w:val="Hyperlink"/>
           <w:b/>
           <w:bCs/>
         </w:rPr>
@@ -1051,6 +1301,51 @@
     <w:p>
       <w:pPr>
         <w:spacing w:after="0" w:line="360" w:lineRule="auto"/>
+        <w:ind w:firstLine="720"/>
+        <w:rPr>
+          <w:b/>
+          <w:bCs/>
+        </w:rPr>
+      </w:pPr>
+      <w:r>
+        <w:rPr>
+          <w:rStyle w:val="Hyperlink"/>
+          <w:b/>
+          <w:bCs/>
+          <w:u w:val="none"/>
+        </w:rPr>
+        <w:tab/>
+      </w:r>
+      <w:r>
+        <w:rPr>
+          <w:rStyle w:val="Hyperlink"/>
+          <w:highlight w:val="yellow"/>
+          <w:u w:val="none"/>
+        </w:rPr>
+        <w:t xml:space="preserve">An </w:t>
+      </w:r>
+      <w:proofErr w:type="spellStart"/>
+      <w:r>
+        <w:rPr>
+          <w:rStyle w:val="Hyperlink"/>
+          <w:highlight w:val="yellow"/>
+          <w:u w:val="none"/>
+        </w:rPr>
+        <w:t>api</w:t>
+      </w:r>
+      <w:proofErr w:type="spellEnd"/>
+      <w:r>
+        <w:rPr>
+          <w:rStyle w:val="Hyperlink"/>
+          <w:highlight w:val="yellow"/>
+          <w:u w:val="none"/>
+        </w:rPr>
+        <w:t xml:space="preserve"> gateway – single point of entry (port 8000) for all client requests which will then redirect it to respective to service</w:t>
+      </w:r>
+    </w:p>
+    <w:p>
+      <w:pPr>
+        <w:spacing w:after="0" w:line="360" w:lineRule="auto"/>
       </w:pPr>
       <w:r>
         <w:t>Other –</w:t>
@@ -1099,10 +1394,24 @@
         <w:ind w:firstLine="720"/>
       </w:pPr>
       <w:r>
-        <w:t>Unit: @</w:t>
+        <w:t xml:space="preserve">Unit: </w:t>
+      </w:r>
+      <w:r>
+        <w:t xml:space="preserve">Junit, Mockito, </w:t>
       </w:r>
       <w:proofErr w:type="spellStart"/>
       <w:r>
+        <w:t>Hamcrest</w:t>
+      </w:r>
+      <w:proofErr w:type="spellEnd"/>
+      <w:r>
+        <w:t xml:space="preserve"> - </w:t>
+      </w:r>
+      <w:r>
+        <w:t>@</w:t>
+      </w:r>
+      <w:proofErr w:type="spellStart"/>
+      <w:r>
         <w:t>DataJpa</w:t>
       </w:r>
       <w:proofErr w:type="spellEnd"/>
@@ -1134,6 +1443,7 @@
         <w:spacing w:after="0" w:line="360" w:lineRule="auto"/>
       </w:pPr>
       <w:r>
+        <w:lastRenderedPageBreak/>
         <w:t xml:space="preserve">Deployment: </w:t>
       </w:r>
     </w:p>
@@ -1172,6 +1482,14 @@
       <w:r>
         <w:t>Jenkins X</w:t>
       </w:r>
+      <w:r>
+        <w:t xml:space="preserve"> for </w:t>
+      </w:r>
+      <w:proofErr w:type="spellStart"/>
+      <w:r>
+        <w:t>kubernetes</w:t>
+      </w:r>
+      <w:proofErr w:type="spellEnd"/>
     </w:p>
     <w:p>
       <w:pPr>
@@ -1301,7 +1619,6 @@
         <w:spacing w:after="0" w:line="240" w:lineRule="auto"/>
       </w:pPr>
       <w:r>
-        <w:lastRenderedPageBreak/>
         <w:t>SCM:  GitHub</w:t>
       </w:r>
     </w:p>

</xml_diff>

<commit_message>
Configured Jenkins and added Jenkinsfile-Dockerfile
</commit_message>
<xml_diff>
--- a/Project Documents/Microservice Exploration Project - Progress.docx
+++ b/Project Documents/Microservice Exploration Project - Progress.docx
@@ -71,7 +71,13 @@
         </w:rPr>
       </w:pPr>
       <w:r>
-        <w:t xml:space="preserve">Spring 1 - </w:t>
+        <w:rPr>
+          <w:highlight w:val="yellow"/>
+        </w:rPr>
+        <w:t>Spring 1</w:t>
+      </w:r>
+      <w:r>
+        <w:t xml:space="preserve"> - </w:t>
       </w:r>
       <w:r>
         <w:t xml:space="preserve">Implement Basic Services </w:t>
@@ -158,7 +164,13 @@
         <w:ind w:firstLine="720"/>
       </w:pPr>
       <w:r>
-        <w:t xml:space="preserve">Sprint 2 </w:t>
+        <w:rPr>
+          <w:highlight w:val="yellow"/>
+        </w:rPr>
+        <w:t>Sprint 2</w:t>
+      </w:r>
+      <w:r>
+        <w:t xml:space="preserve"> </w:t>
       </w:r>
       <w:r>
         <w:rPr>
@@ -191,7 +203,13 @@
         <w:ind w:firstLine="720"/>
       </w:pPr>
       <w:r>
-        <w:t xml:space="preserve">Spring 3 - Implement basic UI </w:t>
+        <w:rPr>
+          <w:highlight w:val="cyan"/>
+        </w:rPr>
+        <w:t>Spring 3</w:t>
+      </w:r>
+      <w:r>
+        <w:t xml:space="preserve"> - Implement basic UI </w:t>
       </w:r>
       <w:r>
         <w:t>using angular 8</w:t>
@@ -222,7 +240,13 @@
         <w:ind w:firstLine="720"/>
       </w:pPr>
       <w:r>
-        <w:t xml:space="preserve">Sprint 4 </w:t>
+        <w:rPr>
+          <w:highlight w:val="cyan"/>
+        </w:rPr>
+        <w:t>Sprint 4</w:t>
+      </w:r>
+      <w:r>
+        <w:t xml:space="preserve"> </w:t>
       </w:r>
       <w:r>
         <w:t>-</w:t>
@@ -239,8 +263,7 @@
         <w:spacing w:after="0" w:line="240" w:lineRule="auto"/>
         <w:ind w:firstLine="720"/>
         <w:rPr>
-          <w:i/>
-          <w:iCs/>
+          <w:color w:val="385623" w:themeColor="accent6" w:themeShade="80"/>
         </w:rPr>
       </w:pPr>
       <w:r>
@@ -248,10 +271,159 @@
       </w:r>
       <w:r>
         <w:rPr>
+          <w:color w:val="385623" w:themeColor="accent6" w:themeShade="80"/>
+        </w:rPr>
+        <w:t>Added basic APIs</w:t>
+      </w:r>
+    </w:p>
+    <w:p>
+      <w:pPr>
+        <w:spacing w:after="0" w:line="240" w:lineRule="auto"/>
+        <w:ind w:firstLine="720"/>
+        <w:rPr>
+          <w:color w:val="385623" w:themeColor="accent6" w:themeShade="80"/>
+        </w:rPr>
+      </w:pPr>
+      <w:r>
+        <w:rPr>
+          <w:color w:val="385623" w:themeColor="accent6" w:themeShade="80"/>
+        </w:rPr>
+        <w:tab/>
+        <w:t>Added validation before initiating order</w:t>
+      </w:r>
+    </w:p>
+    <w:p>
+      <w:pPr>
+        <w:spacing w:after="0" w:line="240" w:lineRule="auto"/>
+        <w:ind w:firstLine="720"/>
+        <w:rPr>
+          <w:i/>
+          <w:iCs/>
+          <w:color w:val="385623" w:themeColor="accent6" w:themeShade="80"/>
+        </w:rPr>
+      </w:pPr>
+      <w:r>
+        <w:tab/>
+      </w:r>
+      <w:r>
+        <w:rPr>
+          <w:i/>
+          <w:iCs/>
+          <w:color w:val="385623" w:themeColor="accent6" w:themeShade="80"/>
+        </w:rPr>
+        <w:t>(</w:t>
+      </w:r>
+      <w:r>
+        <w:rPr>
+          <w:i/>
+          <w:iCs/>
+          <w:color w:val="385623" w:themeColor="accent6" w:themeShade="80"/>
+        </w:rPr>
+        <w:t>*Configured</w:t>
+      </w:r>
+      <w:r>
+        <w:rPr>
+          <w:i/>
+          <w:iCs/>
+          <w:color w:val="385623" w:themeColor="accent6" w:themeShade="80"/>
+        </w:rPr>
+        <w:t xml:space="preserve"> Jenkins </w:t>
+      </w:r>
+      <w:r>
+        <w:rPr>
+          <w:i/>
+          <w:iCs/>
+          <w:color w:val="385623" w:themeColor="accent6" w:themeShade="80"/>
+        </w:rPr>
+        <w:t xml:space="preserve">pipeline </w:t>
+      </w:r>
+      <w:r>
+        <w:rPr>
+          <w:i/>
+          <w:iCs/>
+          <w:color w:val="385623" w:themeColor="accent6" w:themeShade="80"/>
+        </w:rPr>
+        <w:t>script for CI-CD for user-service and tried deployment using docker container, docker-hub</w:t>
+      </w:r>
+      <w:r>
+        <w:rPr>
+          <w:i/>
+          <w:iCs/>
+          <w:color w:val="385623" w:themeColor="accent6" w:themeShade="80"/>
+        </w:rPr>
+        <w:t xml:space="preserve">. </w:t>
+      </w:r>
+    </w:p>
+    <w:p>
+      <w:pPr>
+        <w:spacing w:after="0" w:line="240" w:lineRule="auto"/>
+        <w:ind w:left="720" w:firstLine="720"/>
+        <w:rPr>
+          <w:i/>
+          <w:iCs/>
+          <w:color w:val="385623" w:themeColor="accent6" w:themeShade="80"/>
+        </w:rPr>
+      </w:pPr>
+      <w:r>
+        <w:rPr>
+          <w:i/>
+          <w:iCs/>
+          <w:color w:val="385623" w:themeColor="accent6" w:themeShade="80"/>
+        </w:rPr>
+        <w:t xml:space="preserve">Tried </w:t>
+      </w:r>
+      <w:r>
+        <w:rPr>
+          <w:i/>
+          <w:iCs/>
+          <w:color w:val="385623" w:themeColor="accent6" w:themeShade="80"/>
+        </w:rPr>
+        <w:t xml:space="preserve">it </w:t>
+      </w:r>
+      <w:r>
+        <w:rPr>
+          <w:i/>
+          <w:iCs/>
+          <w:color w:val="385623" w:themeColor="accent6" w:themeShade="80"/>
+        </w:rPr>
+        <w:t>on an AWS free instance, but free instances are too small and frequently hanged. Try GCP</w:t>
+      </w:r>
+      <w:r>
+        <w:rPr>
+          <w:i/>
+          <w:iCs/>
+          <w:color w:val="385623" w:themeColor="accent6" w:themeShade="80"/>
+        </w:rPr>
+        <w:t>)</w:t>
+      </w:r>
+    </w:p>
+    <w:p>
+      <w:pPr>
+        <w:spacing w:after="0" w:line="240" w:lineRule="auto"/>
+        <w:ind w:left="720" w:firstLine="720"/>
+        <w:rPr>
           <w:i/>
           <w:iCs/>
           <w:color w:val="0070C0"/>
         </w:rPr>
+      </w:pPr>
+    </w:p>
+    <w:p>
+      <w:pPr>
+        <w:spacing w:after="0" w:line="240" w:lineRule="auto"/>
+        <w:ind w:left="720" w:firstLine="720"/>
+        <w:rPr>
+          <w:i/>
+          <w:iCs/>
+          <w:color w:val="0070C0"/>
+        </w:rPr>
+      </w:pPr>
+      <w:r>
+        <w:rPr>
+          <w:i/>
+          <w:iCs/>
+          <w:color w:val="0070C0"/>
+        </w:rPr>
         <w:t xml:space="preserve">In </w:t>
       </w:r>
       <w:r>
@@ -266,10 +438,72 @@
     <w:p>
       <w:pPr>
         <w:spacing w:after="0" w:line="240" w:lineRule="auto"/>
-        <w:ind w:firstLine="720"/>
-      </w:pPr>
-      <w:r>
-        <w:t xml:space="preserve">Sprint 5 </w:t>
+        <w:ind w:left="720" w:firstLine="720"/>
+        <w:rPr>
+          <w:i/>
+          <w:iCs/>
+          <w:color w:val="385623" w:themeColor="accent6" w:themeShade="80"/>
+        </w:rPr>
+      </w:pPr>
+      <w:r>
+        <w:rPr>
+          <w:i/>
+          <w:iCs/>
+          <w:color w:val="385623" w:themeColor="accent6" w:themeShade="80"/>
+        </w:rPr>
+        <w:t>Configured Kafka on local machine and tried pub-sub with it</w:t>
+      </w:r>
+    </w:p>
+    <w:p>
+      <w:pPr>
+        <w:spacing w:after="0" w:line="240" w:lineRule="auto"/>
+        <w:ind w:left="720" w:firstLine="720"/>
+        <w:rPr>
+          <w:i/>
+          <w:iCs/>
+          <w:color w:val="0070C0"/>
+        </w:rPr>
+      </w:pPr>
+      <w:r>
+        <w:rPr>
+          <w:i/>
+          <w:iCs/>
+          <w:color w:val="0070C0"/>
+        </w:rPr>
+        <w:t>Kafka e</w:t>
+      </w:r>
+      <w:r>
+        <w:rPr>
+          <w:i/>
+          <w:iCs/>
+          <w:color w:val="0070C0"/>
+        </w:rPr>
+        <w:t>vent notifications for payment, order confirmation, shipping &amp; notification</w:t>
+      </w:r>
+    </w:p>
+    <w:p>
+      <w:pPr>
+        <w:spacing w:after="0" w:line="240" w:lineRule="auto"/>
+        <w:ind w:left="720" w:firstLine="720"/>
+        <w:rPr>
+          <w:i/>
+          <w:iCs/>
+        </w:rPr>
+      </w:pPr>
+    </w:p>
+    <w:p>
+      <w:pPr>
+        <w:spacing w:after="0" w:line="240" w:lineRule="auto"/>
+        <w:ind w:firstLine="720"/>
+      </w:pPr>
+      <w:r>
+        <w:rPr>
+          <w:highlight w:val="yellow"/>
+        </w:rPr>
+        <w:t>Sprint 5</w:t>
+      </w:r>
+      <w:r>
+        <w:t xml:space="preserve"> </w:t>
       </w:r>
       <w:r>
         <w:t>-</w:t>
@@ -326,7 +560,13 @@
         <w:ind w:firstLine="720"/>
       </w:pPr>
       <w:r>
-        <w:t xml:space="preserve">Sprint 6 - </w:t>
+        <w:rPr>
+          <w:highlight w:val="yellow"/>
+        </w:rPr>
+        <w:t>Sprint 6</w:t>
+      </w:r>
+      <w:r>
+        <w:t xml:space="preserve"> - </w:t>
       </w:r>
       <w:r>
         <w:t xml:space="preserve">Add </w:t>
@@ -342,22 +582,45 @@
       <w:pPr>
         <w:spacing w:after="0" w:line="240" w:lineRule="auto"/>
         <w:ind w:firstLine="720"/>
+        <w:rPr>
+          <w:color w:val="385623" w:themeColor="accent6" w:themeShade="80"/>
+        </w:rPr>
       </w:pPr>
       <w:r>
         <w:tab/>
+      </w:r>
+      <w:r>
+        <w:rPr>
+          <w:color w:val="385623" w:themeColor="accent6" w:themeShade="80"/>
+        </w:rPr>
         <w:t>Added</w:t>
       </w:r>
       <w:r>
+        <w:rPr>
+          <w:color w:val="385623" w:themeColor="accent6" w:themeShade="80"/>
+        </w:rPr>
         <w:t xml:space="preserve"> service with spring cloud gateway</w:t>
       </w:r>
-    </w:p>
-    <w:p>
-      <w:pPr>
-        <w:spacing w:after="0" w:line="240" w:lineRule="auto"/>
-        <w:ind w:firstLine="720"/>
-      </w:pPr>
-      <w:r>
-        <w:t xml:space="preserve">Sprint 7 </w:t>
+      <w:r>
+        <w:rPr>
+          <w:color w:val="385623" w:themeColor="accent6" w:themeShade="80"/>
+        </w:rPr>
+        <w:t xml:space="preserve"> and configured routes</w:t>
+      </w:r>
+    </w:p>
+    <w:p>
+      <w:pPr>
+        <w:spacing w:after="0" w:line="240" w:lineRule="auto"/>
+        <w:ind w:firstLine="720"/>
+      </w:pPr>
+      <w:r>
+        <w:rPr>
+          <w:highlight w:val="yellow"/>
+        </w:rPr>
+        <w:t>Sprint 7</w:t>
+      </w:r>
+      <w:r>
+        <w:t xml:space="preserve"> </w:t>
       </w:r>
       <w:r>
         <w:t>–</w:t>
@@ -366,14 +629,146 @@
         <w:t xml:space="preserve"> </w:t>
       </w:r>
       <w:r>
-        <w:t>Add monitoring services</w:t>
-      </w:r>
-    </w:p>
-    <w:p>
-      <w:pPr>
-        <w:spacing w:after="0" w:line="240" w:lineRule="auto"/>
-        <w:ind w:firstLine="720"/>
-      </w:pPr>
+        <w:t>Enable CI-CD</w:t>
+      </w:r>
+    </w:p>
+    <w:p>
+      <w:pPr>
+        <w:spacing w:after="0" w:line="240" w:lineRule="auto"/>
+        <w:ind w:firstLine="720"/>
+        <w:rPr>
+          <w:color w:val="385623" w:themeColor="accent6" w:themeShade="80"/>
+        </w:rPr>
+      </w:pPr>
+      <w:r>
+        <w:tab/>
+      </w:r>
+      <w:r>
+        <w:rPr>
+          <w:color w:val="385623" w:themeColor="accent6" w:themeShade="80"/>
+        </w:rPr>
+        <w:t>Reserved a Google Cloud VM instance</w:t>
+      </w:r>
+    </w:p>
+    <w:p>
+      <w:pPr>
+        <w:spacing w:after="0" w:line="240" w:lineRule="auto"/>
+        <w:ind w:firstLine="720"/>
+        <w:rPr>
+          <w:color w:val="385623" w:themeColor="accent6" w:themeShade="80"/>
+        </w:rPr>
+      </w:pPr>
+      <w:r>
+        <w:rPr>
+          <w:color w:val="385623" w:themeColor="accent6" w:themeShade="80"/>
+        </w:rPr>
+        <w:tab/>
+        <w:t>Installed and configured Jenkins</w:t>
+      </w:r>
+      <w:r>
+        <w:rPr>
+          <w:color w:val="385623" w:themeColor="accent6" w:themeShade="80"/>
+        </w:rPr>
+        <w:t xml:space="preserve"> to link with GitHub repos</w:t>
+      </w:r>
+    </w:p>
+    <w:p>
+      <w:pPr>
+        <w:spacing w:after="0" w:line="240" w:lineRule="auto"/>
+        <w:ind w:firstLine="720"/>
+        <w:rPr>
+          <w:color w:val="385623" w:themeColor="accent6" w:themeShade="80"/>
+        </w:rPr>
+      </w:pPr>
+      <w:r>
+        <w:rPr>
+          <w:color w:val="385623" w:themeColor="accent6" w:themeShade="80"/>
+        </w:rPr>
+        <w:tab/>
+        <w:t>Created pipeline to build, test and create docker image and then push them to docker-hub</w:t>
+      </w:r>
+    </w:p>
+    <w:p>
+      <w:pPr>
+        <w:spacing w:after="0" w:line="240" w:lineRule="auto"/>
+        <w:ind w:firstLine="720"/>
+        <w:rPr>
+          <w:color w:val="385623" w:themeColor="accent6" w:themeShade="80"/>
+        </w:rPr>
+      </w:pPr>
+      <w:r>
+        <w:rPr>
+          <w:color w:val="385623" w:themeColor="accent6" w:themeShade="80"/>
+        </w:rPr>
+        <w:tab/>
+        <w:t>Tried mono-repo as well as repo-per-microservice – will continue with mono-repo for now</w:t>
+      </w:r>
+    </w:p>
+    <w:p>
+      <w:pPr>
+        <w:spacing w:after="0" w:line="240" w:lineRule="auto"/>
+        <w:ind w:firstLine="720"/>
+      </w:pPr>
+      <w:r>
+        <w:rPr>
+          <w:color w:val="385623" w:themeColor="accent6" w:themeShade="80"/>
+        </w:rPr>
+        <w:tab/>
+      </w:r>
+      <w:r>
+        <w:rPr>
+          <w:color w:val="385623" w:themeColor="accent6" w:themeShade="80"/>
+        </w:rPr>
+        <w:t>Using</w:t>
+      </w:r>
+      <w:r>
+        <w:rPr>
+          <w:color w:val="385623" w:themeColor="accent6" w:themeShade="80"/>
+        </w:rPr>
+        <w:t xml:space="preserve"> docker-compose to start</w:t>
+      </w:r>
+      <w:r>
+        <w:rPr>
+          <w:color w:val="385623" w:themeColor="accent6" w:themeShade="80"/>
+        </w:rPr>
+        <w:t>/</w:t>
+      </w:r>
+      <w:r>
+        <w:rPr>
+          <w:color w:val="385623" w:themeColor="accent6" w:themeShade="80"/>
+        </w:rPr>
+        <w:t>stop all docker</w:t>
+      </w:r>
+      <w:r>
+        <w:rPr>
+          <w:color w:val="385623" w:themeColor="accent6" w:themeShade="80"/>
+        </w:rPr>
+        <w:t xml:space="preserve"> containers</w:t>
+      </w:r>
+      <w:r>
+        <w:rPr>
+          <w:color w:val="385623" w:themeColor="accent6" w:themeShade="80"/>
+        </w:rPr>
+        <w:t xml:space="preserve"> for now </w:t>
+      </w:r>
+      <w:r>
+        <w:rPr>
+          <w:color w:val="FF0000"/>
+        </w:rPr>
+        <w:t xml:space="preserve">(will </w:t>
+      </w:r>
+      <w:r>
+        <w:rPr>
+          <w:color w:val="FF0000"/>
+        </w:rPr>
+        <w:t>try</w:t>
+      </w:r>
+      <w:r>
+        <w:rPr>
+          <w:color w:val="FF0000"/>
+        </w:rPr>
+        <w:t xml:space="preserve"> orchestration later)</w:t>
+      </w:r>
     </w:p>
     <w:p>
       <w:pPr>
@@ -383,8 +778,6 @@
       <w:r>
         <w:t xml:space="preserve">Sprint 8 - </w:t>
       </w:r>
-      <w:bookmarkStart w:id="1" w:name="_GoBack"/>
-      <w:bookmarkEnd w:id="1"/>
     </w:p>
     <w:p>
       <w:pPr>
@@ -437,6 +830,7 @@
         <w:spacing w:after="0" w:line="240" w:lineRule="auto"/>
       </w:pPr>
       <w:r>
+        <w:lastRenderedPageBreak/>
         <w:tab/>
         <w:t xml:space="preserve">User </w:t>
       </w:r>
@@ -586,7 +980,15 @@
         </w:rPr>
       </w:pPr>
       <w:r>
-        <w:t xml:space="preserve">Try with: </w:t>
+        <w:t xml:space="preserve">Try </w:t>
+      </w:r>
+      <w:proofErr w:type="gramStart"/>
+      <w:r>
+        <w:t>with:</w:t>
+      </w:r>
+      <w:proofErr w:type="gramEnd"/>
+      <w:r>
+        <w:t xml:space="preserve"> </w:t>
       </w:r>
       <w:r>
         <w:rPr>
@@ -663,20 +1065,29 @@
         <w:spacing w:after="0" w:line="360" w:lineRule="auto"/>
       </w:pPr>
       <w:r>
-        <w:lastRenderedPageBreak/>
         <w:t xml:space="preserve">Database: </w:t>
       </w:r>
-      <w:r>
-        <w:rPr>
-          <w:highlight w:val="lightGray"/>
-        </w:rPr>
-        <w:t>In-memory H2 for now</w:t>
-      </w:r>
-      <w:r>
-        <w:t>, integrate Postgres</w:t>
-      </w:r>
-      <w:r>
-        <w:t xml:space="preserve"> &amp; NoSQL(MongoDB/DynamoDB) </w:t>
+      <w:bookmarkStart w:id="1" w:name="_GoBack"/>
+      <w:bookmarkEnd w:id="1"/>
+      <w:r>
+        <w:rPr>
+          <w:highlight w:val="yellow"/>
+        </w:rPr>
+        <w:t>In-memory H2 for now,</w:t>
+      </w:r>
+      <w:r>
+        <w:t xml:space="preserve"> integrate Postgres</w:t>
+      </w:r>
+      <w:r>
+        <w:t xml:space="preserve"> &amp; </w:t>
+      </w:r>
+      <w:proofErr w:type="gramStart"/>
+      <w:r>
+        <w:t>NoSQL(</w:t>
+      </w:r>
+      <w:proofErr w:type="gramEnd"/>
+      <w:r>
+        <w:t xml:space="preserve">MongoDB/DynamoDB) </w:t>
       </w:r>
       <w:r>
         <w:t xml:space="preserve"> later</w:t>
@@ -701,7 +1112,10 @@
         <w:spacing w:after="0" w:line="360" w:lineRule="auto"/>
       </w:pPr>
       <w:r>
-        <w:t>Message Broker: Kafka</w:t>
+        <w:t>Event Streaming</w:t>
+      </w:r>
+      <w:r>
+        <w:t>: Kafka</w:t>
       </w:r>
     </w:p>
     <w:p>
@@ -990,8 +1404,16 @@
       <w:pPr>
         <w:spacing w:after="0" w:line="360" w:lineRule="auto"/>
         <w:ind w:firstLine="720"/>
-      </w:pPr>
-      <w:r>
+        <w:rPr>
+          <w:rStyle w:val="Hyperlink"/>
+          <w:b/>
+          <w:bCs/>
+        </w:rPr>
+      </w:pPr>
+      <w:r>
+        <w:rPr>
+          <w:highlight w:val="yellow"/>
+        </w:rPr>
         <w:t xml:space="preserve">Load Balancing: </w:t>
       </w:r>
       <w:hyperlink r:id="rId17" w:history="1">
@@ -1000,6 +1422,7 @@
             <w:rStyle w:val="Hyperlink"/>
             <w:b/>
             <w:bCs/>
+            <w:highlight w:val="yellow"/>
           </w:rPr>
           <w:t xml:space="preserve">Spring Cloud </w:t>
         </w:r>
@@ -1009,6 +1432,7 @@
             <w:rStyle w:val="Hyperlink"/>
             <w:b/>
             <w:bCs/>
+            <w:highlight w:val="yellow"/>
           </w:rPr>
           <w:t>LoadBalancer</w:t>
         </w:r>
@@ -1018,8 +1442,41 @@
     <w:p>
       <w:pPr>
         <w:spacing w:after="0" w:line="360" w:lineRule="auto"/>
-        <w:ind w:firstLine="720"/>
-        <w:rPr>
+        <w:ind w:left="720" w:firstLine="720"/>
+      </w:pPr>
+      <w:r>
+        <w:rPr>
+          <w:rStyle w:val="Hyperlink"/>
+          <w:highlight w:val="yellow"/>
+          <w:u w:val="none"/>
+        </w:rPr>
+        <w:t xml:space="preserve">For microservices to discover each other with service name and communicate </w:t>
+      </w:r>
+      <w:proofErr w:type="gramStart"/>
+      <w:r>
+        <w:rPr>
+          <w:rStyle w:val="Hyperlink"/>
+          <w:highlight w:val="yellow"/>
+          <w:u w:val="none"/>
+        </w:rPr>
+        <w:t>internally(</w:t>
+      </w:r>
+      <w:proofErr w:type="gramEnd"/>
+      <w:r>
+        <w:rPr>
+          <w:rStyle w:val="Hyperlink"/>
+          <w:highlight w:val="yellow"/>
+          <w:u w:val="none"/>
+        </w:rPr>
+        <w:t>not through gateway)</w:t>
+      </w:r>
+    </w:p>
+    <w:p>
+      <w:pPr>
+        <w:spacing w:after="0" w:line="360" w:lineRule="auto"/>
+        <w:ind w:firstLine="720"/>
+        <w:rPr>
+          <w:rStyle w:val="Hyperlink"/>
           <w:b/>
           <w:bCs/>
         </w:rPr>
@@ -1051,8 +1508,54 @@
     <w:p>
       <w:pPr>
         <w:spacing w:after="0" w:line="360" w:lineRule="auto"/>
-      </w:pPr>
-      <w:r>
+        <w:ind w:firstLine="720"/>
+        <w:rPr>
+          <w:b/>
+          <w:bCs/>
+        </w:rPr>
+      </w:pPr>
+      <w:r>
+        <w:rPr>
+          <w:rStyle w:val="Hyperlink"/>
+          <w:b/>
+          <w:bCs/>
+          <w:u w:val="none"/>
+        </w:rPr>
+        <w:tab/>
+      </w:r>
+      <w:r>
+        <w:rPr>
+          <w:rStyle w:val="Hyperlink"/>
+          <w:highlight w:val="yellow"/>
+          <w:u w:val="none"/>
+        </w:rPr>
+        <w:t xml:space="preserve">An </w:t>
+      </w:r>
+      <w:proofErr w:type="spellStart"/>
+      <w:r>
+        <w:rPr>
+          <w:rStyle w:val="Hyperlink"/>
+          <w:highlight w:val="yellow"/>
+          <w:u w:val="none"/>
+        </w:rPr>
+        <w:t>api</w:t>
+      </w:r>
+      <w:proofErr w:type="spellEnd"/>
+      <w:r>
+        <w:rPr>
+          <w:rStyle w:val="Hyperlink"/>
+          <w:highlight w:val="yellow"/>
+          <w:u w:val="none"/>
+        </w:rPr>
+        <w:t xml:space="preserve"> gateway – single point of entry (port 8000) for all client requests which will then redirect it to respective to service</w:t>
+      </w:r>
+    </w:p>
+    <w:p>
+      <w:pPr>
+        <w:spacing w:after="0" w:line="360" w:lineRule="auto"/>
+      </w:pPr>
+      <w:r>
+        <w:lastRenderedPageBreak/>
         <w:t>Other –</w:t>
       </w:r>
     </w:p>
@@ -1099,11 +1602,28 @@
         <w:ind w:firstLine="720"/>
       </w:pPr>
       <w:r>
-        <w:t>Unit: @</w:t>
+        <w:t xml:space="preserve">Unit: </w:t>
+      </w:r>
+      <w:r>
+        <w:t xml:space="preserve">Junit, Mockito, </w:t>
       </w:r>
       <w:proofErr w:type="spellStart"/>
       <w:r>
+        <w:t>Hamcrest</w:t>
+      </w:r>
+      <w:proofErr w:type="spellEnd"/>
+      <w:r>
+        <w:t xml:space="preserve"> - </w:t>
+      </w:r>
+      <w:r>
+        <w:t>@</w:t>
+      </w:r>
+      <w:proofErr w:type="spellStart"/>
+      <w:r>
         <w:t>DataJpa</w:t>
+      </w:r>
+      <w:r>
+        <w:t>Test</w:t>
       </w:r>
       <w:proofErr w:type="spellEnd"/>
       <w:r>
@@ -1146,15 +1666,24 @@
         <w:t xml:space="preserve">CI/CD: </w:t>
       </w:r>
       <w:r>
+        <w:rPr>
+          <w:highlight w:val="yellow"/>
+        </w:rPr>
         <w:t>Do</w:t>
       </w:r>
       <w:r>
+        <w:rPr>
+          <w:highlight w:val="yellow"/>
+        </w:rPr>
         <w:t xml:space="preserve"> with Jenkins</w:t>
       </w:r>
       <w:r>
         <w:t xml:space="preserve">, </w:t>
       </w:r>
       <w:r>
+        <w:rPr>
+          <w:strike/>
+        </w:rPr>
         <w:t>Bamboo</w:t>
       </w:r>
       <w:r>
@@ -1172,10 +1701,21 @@
       <w:r>
         <w:t>Jenkins X</w:t>
       </w:r>
+      <w:r>
+        <w:t xml:space="preserve"> for </w:t>
+      </w:r>
+      <w:proofErr w:type="spellStart"/>
+      <w:r>
+        <w:t>kubernetes</w:t>
+      </w:r>
+      <w:proofErr w:type="spellEnd"/>
     </w:p>
     <w:p>
       <w:pPr>
         <w:spacing w:after="0" w:line="360" w:lineRule="auto"/>
+        <w:rPr>
+          <w:highlight w:val="yellow"/>
+        </w:rPr>
       </w:pPr>
       <w:r>
         <w:tab/>
@@ -1185,15 +1725,27 @@
         <w:t xml:space="preserve">    </w:t>
       </w:r>
       <w:r>
+        <w:rPr>
+          <w:highlight w:val="yellow"/>
+        </w:rPr>
         <w:t xml:space="preserve">=&gt; </w:t>
       </w:r>
       <w:r>
+        <w:rPr>
+          <w:highlight w:val="yellow"/>
+        </w:rPr>
         <w:t xml:space="preserve">Bare OS </w:t>
       </w:r>
       <w:r>
+        <w:rPr>
+          <w:highlight w:val="yellow"/>
+        </w:rPr>
         <w:t xml:space="preserve">Spring Boot services </w:t>
       </w:r>
       <w:r>
+        <w:rPr>
+          <w:highlight w:val="yellow"/>
+        </w:rPr>
         <w:t>deployment</w:t>
       </w:r>
     </w:p>
@@ -1203,15 +1755,27 @@
         <w:ind w:left="720" w:firstLine="720"/>
       </w:pPr>
       <w:r>
+        <w:rPr>
+          <w:highlight w:val="yellow"/>
+        </w:rPr>
         <w:t xml:space="preserve">=&gt; Bare OS </w:t>
       </w:r>
       <w:r>
+        <w:rPr>
+          <w:highlight w:val="yellow"/>
+        </w:rPr>
         <w:t xml:space="preserve">docker </w:t>
       </w:r>
       <w:r>
+        <w:rPr>
+          <w:highlight w:val="yellow"/>
+        </w:rPr>
         <w:t xml:space="preserve">containers </w:t>
       </w:r>
       <w:r>
+        <w:rPr>
+          <w:highlight w:val="yellow"/>
+        </w:rPr>
         <w:t>deployment</w:t>
       </w:r>
     </w:p>
@@ -1301,7 +1865,6 @@
         <w:spacing w:after="0" w:line="240" w:lineRule="auto"/>
       </w:pPr>
       <w:r>
-        <w:lastRenderedPageBreak/>
         <w:t>SCM:  GitHub</w:t>
       </w:r>
     </w:p>

</xml_diff>

<commit_message>
Added config files for prometheus and socker-compose
</commit_message>
<xml_diff>
--- a/Project Documents/Microservice Exploration Project - Progress.docx
+++ b/Project Documents/Microservice Exploration Project - Progress.docx
@@ -772,183 +772,198 @@
         <w:ind w:firstLine="720"/>
       </w:pPr>
       <w:r>
-        <w:t xml:space="preserve">Sprint 8 - </w:t>
+        <w:t xml:space="preserve">Sprint 8 </w:t>
+      </w:r>
+      <w:r>
+        <w:t>–</w:t>
+      </w:r>
+      <w:r>
+        <w:t xml:space="preserve"> </w:t>
+      </w:r>
+      <w:r>
+        <w:t xml:space="preserve">Add monitoring </w:t>
+      </w:r>
+    </w:p>
+    <w:p>
+      <w:pPr>
+        <w:spacing w:after="0" w:line="240" w:lineRule="auto"/>
+        <w:rPr>
+          <w:b/>
+          <w:bCs/>
+        </w:rPr>
+      </w:pPr>
+    </w:p>
+    <w:p>
+      <w:pPr>
+        <w:spacing w:after="0" w:line="240" w:lineRule="auto"/>
+        <w:rPr>
+          <w:b/>
+          <w:bCs/>
+        </w:rPr>
+      </w:pPr>
+      <w:r>
+        <w:rPr>
+          <w:b/>
+          <w:bCs/>
+        </w:rPr>
+        <w:t>Initial Features Scope</w:t>
+      </w:r>
+      <w:r>
+        <w:rPr>
+          <w:b/>
+          <w:bCs/>
+        </w:rPr>
+        <w:t>:</w:t>
+      </w:r>
+    </w:p>
+    <w:p>
+      <w:pPr>
+        <w:spacing w:after="0" w:line="240" w:lineRule="auto"/>
+      </w:pPr>
+      <w:r>
+        <w:tab/>
+        <w:t>User profile (details, addresses) management</w:t>
+      </w:r>
+    </w:p>
+    <w:p>
+      <w:pPr>
+        <w:spacing w:after="0" w:line="240" w:lineRule="auto"/>
+      </w:pPr>
+      <w:r>
+        <w:tab/>
+        <w:t>Product search, inventory management</w:t>
+      </w:r>
+    </w:p>
+    <w:p>
+      <w:pPr>
+        <w:spacing w:after="0" w:line="240" w:lineRule="auto"/>
+      </w:pPr>
+      <w:r>
+        <w:tab/>
+        <w:t>Cart management</w:t>
+      </w:r>
+    </w:p>
+    <w:p>
+      <w:pPr>
+        <w:spacing w:after="0" w:line="240" w:lineRule="auto"/>
+      </w:pPr>
+      <w:r>
+        <w:tab/>
+        <w:t>Order management</w:t>
+      </w:r>
+    </w:p>
+    <w:p>
+      <w:pPr>
+        <w:spacing w:after="0" w:line="240" w:lineRule="auto"/>
+      </w:pPr>
+      <w:r>
+        <w:tab/>
+      </w:r>
+      <w:r>
+        <w:rPr>
+          <w:i/>
+          <w:iCs/>
+        </w:rPr>
+        <w:t>Maybe</w:t>
+      </w:r>
+      <w:r>
+        <w:rPr>
+          <w:i/>
+          <w:iCs/>
+        </w:rPr>
+        <w:t xml:space="preserve"> - </w:t>
+      </w:r>
+      <w:r>
+        <w:rPr>
+          <w:i/>
+          <w:iCs/>
+        </w:rPr>
+        <w:t xml:space="preserve">Payment management (only shopping credits mode </w:t>
+      </w:r>
+      <w:r>
+        <w:rPr>
+          <w:i/>
+          <w:iCs/>
+        </w:rPr>
+        <w:t>for now</w:t>
+      </w:r>
+      <w:r>
+        <w:rPr>
+          <w:i/>
+          <w:iCs/>
+        </w:rPr>
+        <w:t>)</w:t>
+      </w:r>
+    </w:p>
+    <w:p>
+      <w:pPr>
+        <w:spacing w:after="0" w:line="240" w:lineRule="auto"/>
+      </w:pPr>
+      <w:r>
+        <w:tab/>
+      </w:r>
+    </w:p>
+    <w:p>
+      <w:pPr>
+        <w:spacing w:after="0" w:line="240" w:lineRule="auto"/>
+        <w:rPr>
+          <w:b/>
+        </w:rPr>
+      </w:pPr>
+      <w:r>
+        <w:rPr>
+          <w:b/>
+        </w:rPr>
+        <w:t>GOAL</w:t>
+      </w:r>
+      <w:r>
+        <w:rPr>
+          <w:b/>
+        </w:rPr>
+        <w:t>:</w:t>
+      </w:r>
+    </w:p>
+    <w:p>
+      <w:pPr>
+        <w:spacing w:after="0" w:line="360" w:lineRule="auto"/>
+      </w:pPr>
+      <w:r>
+        <w:t xml:space="preserve">Architecture: Microservice based </w:t>
+      </w:r>
+    </w:p>
+    <w:p>
+      <w:pPr>
+        <w:spacing w:after="0" w:line="360" w:lineRule="auto"/>
+        <w:rPr>
+          <w:i/>
+          <w:iCs/>
+        </w:rPr>
+      </w:pPr>
+      <w:r>
+        <w:t xml:space="preserve">Try: </w:t>
+      </w:r>
+      <w:r>
+        <w:rPr>
+          <w:i/>
+          <w:iCs/>
+        </w:rPr>
+        <w:t>domain-driven-design</w:t>
+      </w:r>
+      <w:r>
+        <w:rPr>
+          <w:i/>
+          <w:iCs/>
+        </w:rPr>
+        <w:t>,TDD</w:t>
       </w:r>
       <w:bookmarkStart w:id="1" w:name="_GoBack"/>
       <w:bookmarkEnd w:id="1"/>
-    </w:p>
-    <w:p>
-      <w:pPr>
-        <w:spacing w:after="0" w:line="240" w:lineRule="auto"/>
-        <w:rPr>
-          <w:b/>
-          <w:bCs/>
-        </w:rPr>
-      </w:pPr>
-    </w:p>
-    <w:p>
-      <w:pPr>
-        <w:spacing w:after="0" w:line="240" w:lineRule="auto"/>
-        <w:rPr>
-          <w:b/>
-          <w:bCs/>
-        </w:rPr>
-      </w:pPr>
-      <w:r>
-        <w:rPr>
-          <w:b/>
-          <w:bCs/>
-        </w:rPr>
-        <w:t>Initial Features Scope</w:t>
-      </w:r>
-      <w:r>
-        <w:rPr>
-          <w:b/>
-          <w:bCs/>
-        </w:rPr>
-        <w:t>:</w:t>
-      </w:r>
-    </w:p>
-    <w:p>
-      <w:pPr>
-        <w:spacing w:after="0" w:line="240" w:lineRule="auto"/>
-      </w:pPr>
-      <w:r>
-        <w:tab/>
-        <w:t>User profile (details, addresses) management</w:t>
-      </w:r>
-    </w:p>
-    <w:p>
-      <w:pPr>
-        <w:spacing w:after="0" w:line="240" w:lineRule="auto"/>
-      </w:pPr>
-      <w:r>
-        <w:tab/>
-        <w:t>Product search, inventory management</w:t>
-      </w:r>
-    </w:p>
-    <w:p>
-      <w:pPr>
-        <w:spacing w:after="0" w:line="240" w:lineRule="auto"/>
-      </w:pPr>
-      <w:r>
-        <w:tab/>
-        <w:t>Cart management</w:t>
-      </w:r>
-    </w:p>
-    <w:p>
-      <w:pPr>
-        <w:spacing w:after="0" w:line="240" w:lineRule="auto"/>
-      </w:pPr>
-      <w:r>
-        <w:tab/>
-        <w:t>Order management</w:t>
-      </w:r>
-    </w:p>
-    <w:p>
-      <w:pPr>
-        <w:spacing w:after="0" w:line="240" w:lineRule="auto"/>
-      </w:pPr>
-      <w:r>
-        <w:tab/>
-      </w:r>
-      <w:r>
-        <w:rPr>
-          <w:i/>
-          <w:iCs/>
-        </w:rPr>
-        <w:t>Maybe</w:t>
-      </w:r>
-      <w:r>
-        <w:rPr>
-          <w:i/>
-          <w:iCs/>
-        </w:rPr>
-        <w:t xml:space="preserve"> - </w:t>
-      </w:r>
-      <w:r>
-        <w:rPr>
-          <w:i/>
-          <w:iCs/>
-        </w:rPr>
-        <w:t xml:space="preserve">Payment management (only shopping credits mode </w:t>
-      </w:r>
-      <w:r>
-        <w:rPr>
-          <w:i/>
-          <w:iCs/>
-        </w:rPr>
-        <w:t>for now</w:t>
-      </w:r>
-      <w:r>
-        <w:rPr>
-          <w:i/>
-          <w:iCs/>
-        </w:rPr>
-        <w:t>)</w:t>
-      </w:r>
-    </w:p>
-    <w:p>
-      <w:pPr>
-        <w:spacing w:after="0" w:line="240" w:lineRule="auto"/>
-      </w:pPr>
-      <w:r>
-        <w:tab/>
-      </w:r>
-    </w:p>
-    <w:p>
-      <w:pPr>
-        <w:spacing w:after="0" w:line="240" w:lineRule="auto"/>
-        <w:rPr>
-          <w:b/>
-        </w:rPr>
-      </w:pPr>
-      <w:r>
-        <w:rPr>
-          <w:b/>
-        </w:rPr>
-        <w:t>GOAL</w:t>
-      </w:r>
-      <w:r>
-        <w:rPr>
-          <w:b/>
-        </w:rPr>
-        <w:t>:</w:t>
-      </w:r>
-    </w:p>
-    <w:p>
-      <w:pPr>
-        <w:spacing w:after="0" w:line="360" w:lineRule="auto"/>
-      </w:pPr>
-      <w:r>
-        <w:t xml:space="preserve">Architecture: Microservice based </w:t>
-      </w:r>
-    </w:p>
-    <w:p>
-      <w:pPr>
-        <w:spacing w:after="0" w:line="360" w:lineRule="auto"/>
-        <w:rPr>
-          <w:i/>
-          <w:iCs/>
-        </w:rPr>
-      </w:pPr>
-      <w:r>
-        <w:t xml:space="preserve">Try </w:t>
-      </w:r>
-      <w:proofErr w:type="gramStart"/>
-      <w:r>
-        <w:t>with:</w:t>
-      </w:r>
-      <w:proofErr w:type="gramEnd"/>
-      <w:r>
-        <w:t xml:space="preserve"> </w:t>
-      </w:r>
-      <w:r>
-        <w:rPr>
-          <w:i/>
-          <w:iCs/>
-        </w:rPr>
-        <w:t>domain-driven-design, event storming, event-driven architecture, event sourcing, CQRS</w:t>
+      <w:r>
+        <w:rPr>
+          <w:i/>
+          <w:iCs/>
+        </w:rPr>
+        <w:t>, event storming, event-driven architecture, event sourcing, CQRS</w:t>
       </w:r>
     </w:p>
     <w:p>
@@ -969,14 +984,12 @@
         <w:t xml:space="preserve">): Reactive stream - </w:t>
       </w:r>
       <w:hyperlink r:id="rId5" w:history="1">
-        <w:proofErr w:type="spellStart"/>
         <w:r>
           <w:rPr>
             <w:rStyle w:val="Hyperlink"/>
           </w:rPr>
           <w:t>WebFlux</w:t>
         </w:r>
-        <w:proofErr w:type="spellEnd"/>
       </w:hyperlink>
     </w:p>
     <w:p>
@@ -993,21 +1006,7 @@
         <w:rPr>
           <w:strike/>
         </w:rPr>
-        <w:t xml:space="preserve">(try </w:t>
-      </w:r>
-      <w:proofErr w:type="spellStart"/>
-      <w:r>
-        <w:rPr>
-          <w:strike/>
-        </w:rPr>
-        <w:t>gRPC</w:t>
-      </w:r>
-      <w:proofErr w:type="spellEnd"/>
-      <w:r>
-        <w:rPr>
-          <w:strike/>
-        </w:rPr>
-        <w:t xml:space="preserve"> LATER)</w:t>
+        <w:t>(try gRPC LATER)</w:t>
       </w:r>
     </w:p>
     <w:p>
@@ -1024,15 +1023,7 @@
         <w:t>In-memory H2 for now,</w:t>
       </w:r>
       <w:r>
-        <w:t xml:space="preserve"> integrate Postgres &amp; </w:t>
-      </w:r>
-      <w:proofErr w:type="gramStart"/>
-      <w:r>
-        <w:t>NoSQL(</w:t>
-      </w:r>
-      <w:proofErr w:type="gramEnd"/>
-      <w:r>
-        <w:t>MongoDB/</w:t>
+        <w:t xml:space="preserve"> integrate Postgres &amp; NoSQL(MongoDB/</w:t>
       </w:r>
       <w:r>
         <w:rPr>
@@ -1200,7 +1191,6 @@
         <w:t xml:space="preserve">Monitoring: </w:t>
       </w:r>
       <w:hyperlink r:id="rId10" w:history="1">
-        <w:proofErr w:type="spellStart"/>
         <w:r>
           <w:rPr>
             <w:rStyle w:val="Hyperlink"/>
@@ -1209,7 +1199,6 @@
           </w:rPr>
           <w:t>Micrometer</w:t>
         </w:r>
-        <w:proofErr w:type="spellEnd"/>
       </w:hyperlink>
       <w:r>
         <w:rPr>
@@ -1266,7 +1255,6 @@
         <w:t xml:space="preserve"> + </w:t>
       </w:r>
       <w:hyperlink r:id="rId14" w:history="1">
-        <w:proofErr w:type="spellStart"/>
         <w:r>
           <w:rPr>
             <w:rStyle w:val="Hyperlink"/>
@@ -1275,7 +1263,6 @@
           </w:rPr>
           <w:t>Zipkin</w:t>
         </w:r>
-        <w:proofErr w:type="spellEnd"/>
       </w:hyperlink>
     </w:p>
     <w:p>
@@ -1339,19 +1326,8 @@
             <w:bCs/>
             <w:highlight w:val="yellow"/>
           </w:rPr>
-          <w:t xml:space="preserve">Spring Cloud </w:t>
+          <w:t>Spring Cloud LoadBalancer</w:t>
         </w:r>
-        <w:proofErr w:type="spellStart"/>
-        <w:r>
-          <w:rPr>
-            <w:rStyle w:val="Hyperlink"/>
-            <w:b/>
-            <w:bCs/>
-            <w:highlight w:val="yellow"/>
-          </w:rPr>
-          <w:t>LoadBalancer</w:t>
-        </w:r>
-        <w:proofErr w:type="spellEnd"/>
       </w:hyperlink>
     </w:p>
     <w:p>
@@ -1365,25 +1341,7 @@
           <w:highlight w:val="yellow"/>
           <w:u w:val="none"/>
         </w:rPr>
-        <w:t xml:space="preserve">For microservices to discover each other with service name and communicate </w:t>
-      </w:r>
-      <w:proofErr w:type="gramStart"/>
-      <w:r>
-        <w:rPr>
-          <w:rStyle w:val="Hyperlink"/>
-          <w:highlight w:val="yellow"/>
-          <w:u w:val="none"/>
-        </w:rPr>
-        <w:t>internally(</w:t>
-      </w:r>
-      <w:proofErr w:type="gramEnd"/>
-      <w:r>
-        <w:rPr>
-          <w:rStyle w:val="Hyperlink"/>
-          <w:highlight w:val="yellow"/>
-          <w:u w:val="none"/>
-        </w:rPr>
-        <w:t>not through gateway)</w:t>
+        <w:t>For microservices to discover each other with service name and communicate internally(not through gateway)</w:t>
       </w:r>
     </w:p>
     <w:p>
@@ -1438,25 +1396,7 @@
           <w:highlight w:val="yellow"/>
           <w:u w:val="none"/>
         </w:rPr>
-        <w:t xml:space="preserve">An </w:t>
-      </w:r>
-      <w:proofErr w:type="spellStart"/>
-      <w:r>
-        <w:rPr>
-          <w:rStyle w:val="Hyperlink"/>
-          <w:highlight w:val="yellow"/>
-          <w:u w:val="none"/>
-        </w:rPr>
-        <w:t>api</w:t>
-      </w:r>
-      <w:proofErr w:type="spellEnd"/>
-      <w:r>
-        <w:rPr>
-          <w:rStyle w:val="Hyperlink"/>
-          <w:highlight w:val="yellow"/>
-          <w:u w:val="none"/>
-        </w:rPr>
-        <w:t xml:space="preserve"> gateway – single point of entry (port 8000) for all client requests which will then redirect it to respective to service</w:t>
+        <w:t>An api gateway – single point of entry (port 8000) for all client requests which will then redirect it to respective to service</w:t>
       </w:r>
     </w:p>
     <w:p>
@@ -1473,15 +1413,7 @@
       </w:pPr>
       <w:r>
         <w:tab/>
-        <w:t xml:space="preserve">JPA, Swagger2 (for API docs), </w:t>
-      </w:r>
-      <w:proofErr w:type="spellStart"/>
-      <w:r>
-        <w:t>DevTools</w:t>
-      </w:r>
-      <w:proofErr w:type="spellEnd"/>
-      <w:r>
-        <w:t xml:space="preserve">, Actuator, </w:t>
+        <w:t xml:space="preserve">JPA, Swagger2 (for API docs), DevTools, Actuator, </w:t>
       </w:r>
     </w:p>
     <w:p>
@@ -1498,37 +1430,8 @@
         <w:ind w:firstLine="720"/>
       </w:pPr>
       <w:r>
-        <w:t xml:space="preserve">Unit: Junit, Mockito, </w:t>
-      </w:r>
-      <w:proofErr w:type="spellStart"/>
-      <w:r>
-        <w:t>Hamcrest</w:t>
-      </w:r>
-      <w:proofErr w:type="spellEnd"/>
-      <w:r>
-        <w:t xml:space="preserve"> - @</w:t>
-      </w:r>
-      <w:proofErr w:type="spellStart"/>
-      <w:r>
-        <w:t>DataJpaTest</w:t>
-      </w:r>
-      <w:proofErr w:type="spellEnd"/>
-      <w:r>
-        <w:t>, @</w:t>
-      </w:r>
-      <w:proofErr w:type="spellStart"/>
-      <w:r>
-        <w:t>WebMvcTest</w:t>
-      </w:r>
-      <w:proofErr w:type="spellEnd"/>
-      <w:r>
-        <w:t>, @</w:t>
-      </w:r>
-      <w:proofErr w:type="spellStart"/>
-      <w:r>
-        <w:t>SpringBootTest</w:t>
-      </w:r>
-      <w:proofErr w:type="spellEnd"/>
+        <w:t>Unit: Junit, Mockito, Hamcrest - @DataJpaTest, @WebMvcTest, @SpringBootTest</w:t>
+      </w:r>
     </w:p>
     <w:p>
       <w:pPr>
@@ -1562,13 +1465,8 @@
         <w:t>Bamboo</w:t>
       </w:r>
       <w:r>
-        <w:t xml:space="preserve"> and then maybe Jenkins X for </w:t>
-      </w:r>
-      <w:proofErr w:type="spellStart"/>
-      <w:r>
-        <w:t>kubernetes</w:t>
-      </w:r>
-      <w:proofErr w:type="spellEnd"/>
+        <w:t xml:space="preserve"> and then maybe Jenkins X for kubernetes</w:t>
+      </w:r>
     </w:p>
     <w:p>
       <w:pPr>
@@ -1643,23 +1541,7 @@
           <w:i/>
           <w:iCs/>
         </w:rPr>
-        <w:t>on OpenStack/</w:t>
-      </w:r>
-      <w:proofErr w:type="spellStart"/>
-      <w:r>
-        <w:rPr>
-          <w:i/>
-          <w:iCs/>
-        </w:rPr>
-        <w:t>CloudFoundry</w:t>
-      </w:r>
-      <w:proofErr w:type="spellEnd"/>
-      <w:r>
-        <w:rPr>
-          <w:i/>
-          <w:iCs/>
-        </w:rPr>
-        <w:t xml:space="preserve"> </w:t>
+        <w:t xml:space="preserve">on OpenStack/CloudFoundry </w:t>
       </w:r>
     </w:p>
     <w:p>

</xml_diff>

<commit_message>
Changed model to common package to share model in Kafka
</commit_message>
<xml_diff>
--- a/Project Documents/Microservice Exploration Project - Progress.docx
+++ b/Project Documents/Microservice Exploration Project - Progress.docx
@@ -109,8 +109,6 @@
           <w:sz w:val="32"/>
         </w:rPr>
       </w:pPr>
-      <w:bookmarkStart w:id="0" w:name="_GoBack"/>
-      <w:bookmarkEnd w:id="0"/>
     </w:p>
     <w:p>
       <w:pPr>
@@ -179,7 +177,7 @@
         </w:rPr>
         <w:t>(</w:t>
       </w:r>
-      <w:bookmarkStart w:id="1" w:name="_Hlk32154577"/>
+      <w:bookmarkStart w:id="0" w:name="_Hlk32154577"/>
       <w:r>
         <w:rPr>
           <w:i/>
@@ -188,7 +186,7 @@
         </w:rPr>
         <w:t>HATEOAS</w:t>
       </w:r>
-      <w:bookmarkEnd w:id="1"/>
+      <w:bookmarkEnd w:id="0"/>
       <w:r>
         <w:rPr>
           <w:i/>
@@ -1974,6 +1972,56 @@
         <w:spacing w:after="0" w:line="360" w:lineRule="auto"/>
       </w:pPr>
       <w:r>
+        <w:t xml:space="preserve">Logging – </w:t>
+      </w:r>
+      <w:bookmarkStart w:id="1" w:name="_GoBack"/>
+      <w:bookmarkEnd w:id="1"/>
+    </w:p>
+    <w:p>
+      <w:pPr>
+        <w:spacing w:after="0" w:line="360" w:lineRule="auto"/>
+        <w:ind w:firstLine="720"/>
+      </w:pPr>
+      <w:r>
+        <w:rPr>
+          <w:highlight w:val="cyan"/>
+        </w:rPr>
+        <w:t xml:space="preserve">ELK - </w:t>
+      </w:r>
+      <w:proofErr w:type="spellStart"/>
+      <w:r>
+        <w:rPr>
+          <w:highlight w:val="cyan"/>
+        </w:rPr>
+        <w:t>ElasticSearch</w:t>
+      </w:r>
+      <w:proofErr w:type="spellEnd"/>
+      <w:r>
+        <w:rPr>
+          <w:highlight w:val="cyan"/>
+        </w:rPr>
+        <w:t xml:space="preserve">, </w:t>
+      </w:r>
+      <w:proofErr w:type="spellStart"/>
+      <w:r>
+        <w:rPr>
+          <w:highlight w:val="cyan"/>
+        </w:rPr>
+        <w:t>LogStash</w:t>
+      </w:r>
+      <w:proofErr w:type="spellEnd"/>
+      <w:r>
+        <w:rPr>
+          <w:highlight w:val="cyan"/>
+        </w:rPr>
+        <w:t>, and Kibana</w:t>
+      </w:r>
+    </w:p>
+    <w:p>
+      <w:pPr>
+        <w:spacing w:after="0" w:line="360" w:lineRule="auto"/>
+      </w:pPr>
+      <w:r>
         <w:t xml:space="preserve">Testing: </w:t>
       </w:r>
     </w:p>
@@ -2020,6 +2068,7 @@
         <w:spacing w:after="0" w:line="360" w:lineRule="auto"/>
       </w:pPr>
       <w:r>
+        <w:lastRenderedPageBreak/>
         <w:t xml:space="preserve">Deployment: </w:t>
       </w:r>
     </w:p>
@@ -2087,7 +2136,6 @@
         </w:rPr>
       </w:pPr>
       <w:r>
-        <w:lastRenderedPageBreak/>
         <w:tab/>
         <w:t xml:space="preserve">Path:     </w:t>
       </w:r>

</xml_diff>

<commit_message>
Fixed idempotency checks and updated progress
</commit_message>
<xml_diff>
--- a/Project Documents/Microservice Exploration Project - Progress.docx
+++ b/Project Documents/Microservice Exploration Project - Progress.docx
@@ -167,6 +167,11 @@
           <w:color w:val="538135" w:themeColor="accent6" w:themeShade="BF"/>
         </w:rPr>
         <w:tab/>
+      </w:r>
+      <w:r>
+        <w:rPr>
+          <w:color w:val="385623" w:themeColor="accent6" w:themeShade="80"/>
+        </w:rPr>
         <w:t xml:space="preserve">Added user, product, cart service </w:t>
       </w:r>
       <w:r>
@@ -246,7 +251,7 @@
       </w:r>
       <w:r>
         <w:rPr>
-          <w:color w:val="538135" w:themeColor="accent6" w:themeShade="BF"/>
+          <w:color w:val="385623" w:themeColor="accent6" w:themeShade="80"/>
         </w:rPr>
         <w:t>Configured</w:t>
       </w:r>
@@ -338,89 +343,270 @@
       <w:pPr>
         <w:spacing w:after="0" w:line="240" w:lineRule="auto"/>
         <w:ind w:firstLine="720"/>
+      </w:pPr>
+      <w:r>
+        <w:tab/>
+      </w:r>
+    </w:p>
+    <w:p>
+      <w:pPr>
+        <w:spacing w:after="0" w:line="240" w:lineRule="auto"/>
+        <w:ind w:left="720" w:firstLine="720"/>
+        <w:rPr>
+          <w:color w:val="385623" w:themeColor="accent6" w:themeShade="80"/>
+        </w:rPr>
+      </w:pPr>
+      <w:r>
+        <w:rPr>
+          <w:color w:val="385623" w:themeColor="accent6" w:themeShade="80"/>
+        </w:rPr>
+        <w:t xml:space="preserve">(*Configured Jenkins pipeline script for CI-CD for user-service and tried deployment using docker container, docker-hub. </w:t>
+      </w:r>
+    </w:p>
+    <w:p>
+      <w:pPr>
+        <w:spacing w:after="0" w:line="240" w:lineRule="auto"/>
+        <w:ind w:left="720" w:firstLine="720"/>
+        <w:rPr>
+          <w:color w:val="385623" w:themeColor="accent6" w:themeShade="80"/>
+        </w:rPr>
+      </w:pPr>
+      <w:r>
+        <w:rPr>
+          <w:color w:val="385623" w:themeColor="accent6" w:themeShade="80"/>
+        </w:rPr>
+        <w:t>Tried it on an AWS free instance, but free instances are too small and frequently hang</w:t>
+      </w:r>
+      <w:r>
+        <w:rPr>
+          <w:color w:val="385623" w:themeColor="accent6" w:themeShade="80"/>
+        </w:rPr>
+        <w:t>ing)</w:t>
+      </w:r>
+    </w:p>
+    <w:p>
+      <w:pPr>
+        <w:spacing w:after="0" w:line="240" w:lineRule="auto"/>
+        <w:ind w:left="720" w:firstLine="720"/>
+        <w:rPr>
+          <w:color w:val="385623" w:themeColor="accent6" w:themeShade="80"/>
+        </w:rPr>
+      </w:pPr>
+      <w:r>
+        <w:rPr>
+          <w:color w:val="385623" w:themeColor="accent6" w:themeShade="80"/>
+        </w:rPr>
+        <w:t xml:space="preserve"> </w:t>
+      </w:r>
+      <w:r>
+        <w:rPr>
+          <w:color w:val="385623" w:themeColor="accent6" w:themeShade="80"/>
+        </w:rPr>
+        <w:t>Configured it on GCP Instance – with 3.75GB RAM 10G HDD</w:t>
+      </w:r>
+      <w:r>
+        <w:rPr>
+          <w:color w:val="385623" w:themeColor="accent6" w:themeShade="80"/>
+        </w:rPr>
+        <w:t>)</w:t>
+      </w:r>
+    </w:p>
+    <w:p>
+      <w:pPr>
+        <w:spacing w:after="0" w:line="240" w:lineRule="auto"/>
+        <w:ind w:left="720" w:firstLine="720"/>
+        <w:rPr>
+          <w:color w:val="0070C0"/>
+        </w:rPr>
+      </w:pPr>
+    </w:p>
+    <w:p>
+      <w:pPr>
+        <w:spacing w:after="0" w:line="240" w:lineRule="auto"/>
+        <w:ind w:left="720" w:firstLine="720"/>
+        <w:rPr>
+          <w:color w:val="385623" w:themeColor="accent6" w:themeShade="80"/>
+        </w:rPr>
+      </w:pPr>
+      <w:r>
+        <w:rPr>
+          <w:color w:val="385623" w:themeColor="accent6" w:themeShade="80"/>
+        </w:rPr>
+        <w:t xml:space="preserve">Configured Kafka on local </w:t>
+      </w:r>
+      <w:r>
+        <w:rPr>
+          <w:color w:val="385623" w:themeColor="accent6" w:themeShade="80"/>
+        </w:rPr>
+        <w:t xml:space="preserve">windows </w:t>
+      </w:r>
+      <w:r>
+        <w:rPr>
+          <w:color w:val="385623" w:themeColor="accent6" w:themeShade="80"/>
+        </w:rPr>
+        <w:t>machine and tried pub-sub with it</w:t>
+      </w:r>
+    </w:p>
+    <w:p>
+      <w:pPr>
+        <w:spacing w:after="0" w:line="240" w:lineRule="auto"/>
+        <w:ind w:left="1440"/>
+        <w:rPr>
+          <w:i/>
+          <w:iCs/>
+          <w:color w:val="0070C0"/>
+        </w:rPr>
+      </w:pPr>
+      <w:r>
+        <w:rPr>
+          <w:color w:val="385623" w:themeColor="accent6" w:themeShade="80"/>
+        </w:rPr>
+        <w:t>Configure</w:t>
+      </w:r>
+      <w:r>
+        <w:rPr>
+          <w:color w:val="385623" w:themeColor="accent6" w:themeShade="80"/>
+        </w:rPr>
+        <w:t>d</w:t>
+      </w:r>
+      <w:r>
+        <w:rPr>
+          <w:color w:val="385623" w:themeColor="accent6" w:themeShade="80"/>
+        </w:rPr>
+        <w:t xml:space="preserve"> Kafka </w:t>
+      </w:r>
+      <w:r>
+        <w:rPr>
+          <w:color w:val="385623" w:themeColor="accent6" w:themeShade="80"/>
+        </w:rPr>
+        <w:t xml:space="preserve">with </w:t>
+      </w:r>
+      <w:r>
+        <w:rPr>
+          <w:color w:val="385623" w:themeColor="accent6" w:themeShade="80"/>
+        </w:rPr>
+        <w:t xml:space="preserve">docker </w:t>
+      </w:r>
+      <w:r>
+        <w:rPr>
+          <w:color w:val="385623" w:themeColor="accent6" w:themeShade="80"/>
+        </w:rPr>
+        <w:t xml:space="preserve">containers </w:t>
+      </w:r>
+      <w:r>
+        <w:rPr>
+          <w:color w:val="385623" w:themeColor="accent6" w:themeShade="80"/>
+        </w:rPr>
+        <w:t xml:space="preserve">- </w:t>
+      </w:r>
+      <w:r>
+        <w:rPr>
+          <w:color w:val="385623" w:themeColor="accent6" w:themeShade="80"/>
+        </w:rPr>
+        <w:t>zookeeper and 1 broker</w:t>
+      </w:r>
+      <w:r>
         <w:rPr>
           <w:i/>
           <w:iCs/>
           <w:color w:val="385623" w:themeColor="accent6" w:themeShade="80"/>
         </w:rPr>
-      </w:pPr>
-      <w:r>
-        <w:tab/>
+        <w:t xml:space="preserve"> </w:t>
       </w:r>
       <w:r>
         <w:rPr>
           <w:i/>
           <w:iCs/>
-          <w:color w:val="385623" w:themeColor="accent6" w:themeShade="80"/>
-        </w:rPr>
-        <w:t>(</w:t>
+          <w:color w:val="FF0000"/>
+        </w:rPr>
+        <w:t>(2 broker</w:t>
       </w:r>
       <w:r>
         <w:rPr>
           <w:i/>
           <w:iCs/>
-          <w:color w:val="385623" w:themeColor="accent6" w:themeShade="80"/>
-        </w:rPr>
-        <w:t>*Configured</w:t>
+          <w:color w:val="FF0000"/>
+        </w:rPr>
+        <w:t>s</w:t>
       </w:r>
       <w:r>
         <w:rPr>
           <w:i/>
           <w:iCs/>
-          <w:color w:val="385623" w:themeColor="accent6" w:themeShade="80"/>
-        </w:rPr>
-        <w:t xml:space="preserve"> Jenkins </w:t>
+          <w:color w:val="FF0000"/>
+        </w:rPr>
+        <w:t xml:space="preserve"> causing </w:t>
       </w:r>
       <w:r>
         <w:rPr>
           <w:i/>
           <w:iCs/>
-          <w:color w:val="385623" w:themeColor="accent6" w:themeShade="80"/>
-        </w:rPr>
-        <w:t xml:space="preserve">pipeline </w:t>
-      </w:r>
+          <w:color w:val="FF0000"/>
+        </w:rPr>
+        <w:t xml:space="preserve">some </w:t>
+      </w:r>
+      <w:proofErr w:type="gramStart"/>
       <w:r>
         <w:rPr>
           <w:i/>
           <w:iCs/>
-          <w:color w:val="385623" w:themeColor="accent6" w:themeShade="80"/>
-        </w:rPr>
-        <w:t xml:space="preserve">script for CI-CD for user-service and tried deployment using docker container, docker-hub. </w:t>
-      </w:r>
-    </w:p>
-    <w:p>
-      <w:pPr>
-        <w:spacing w:after="0" w:line="240" w:lineRule="auto"/>
-        <w:ind w:left="720" w:firstLine="720"/>
+          <w:color w:val="FF0000"/>
+        </w:rPr>
+        <w:t>never ending</w:t>
+      </w:r>
+      <w:proofErr w:type="gramEnd"/>
+      <w:r>
         <w:rPr>
           <w:i/>
           <w:iCs/>
-          <w:color w:val="385623" w:themeColor="accent6" w:themeShade="80"/>
-        </w:rPr>
-      </w:pPr>
+          <w:color w:val="FF0000"/>
+        </w:rPr>
+        <w:t xml:space="preserve"> error logs</w:t>
+      </w:r>
       <w:r>
         <w:rPr>
           <w:i/>
           <w:iCs/>
-          <w:color w:val="385623" w:themeColor="accent6" w:themeShade="80"/>
-        </w:rPr>
-        <w:t xml:space="preserve">Tried </w:t>
+          <w:color w:val="FF0000"/>
+        </w:rPr>
+        <w:t xml:space="preserve"> </w:t>
       </w:r>
       <w:r>
         <w:rPr>
           <w:i/>
           <w:iCs/>
-          <w:color w:val="385623" w:themeColor="accent6" w:themeShade="80"/>
-        </w:rPr>
-        <w:t xml:space="preserve">it </w:t>
-      </w:r>
-      <w:r>
-        <w:rPr>
-          <w:i/>
-          <w:iCs/>
-          <w:color w:val="385623" w:themeColor="accent6" w:themeShade="80"/>
-        </w:rPr>
-        <w:t>on an AWS free instance, but free instances are too small and frequently hanged. Try GCP)</w:t>
+          <w:color w:val="FF0000"/>
+        </w:rPr>
+        <w:t xml:space="preserve">-solve later) </w:t>
+      </w:r>
+    </w:p>
+    <w:p>
+      <w:pPr>
+        <w:spacing w:after="0" w:line="240" w:lineRule="auto"/>
+        <w:ind w:left="720" w:firstLine="720"/>
+        <w:rPr>
+          <w:color w:val="0070C0"/>
+        </w:rPr>
+      </w:pPr>
+      <w:r>
+        <w:rPr>
+          <w:color w:val="0070C0"/>
+        </w:rPr>
+        <w:t xml:space="preserve">Using </w:t>
+      </w:r>
+      <w:proofErr w:type="spellStart"/>
+      <w:r>
+        <w:rPr>
+          <w:color w:val="0070C0"/>
+        </w:rPr>
+        <w:t>Conduktor</w:t>
+      </w:r>
+      <w:proofErr w:type="spellEnd"/>
+      <w:r>
+        <w:rPr>
+          <w:color w:val="0070C0"/>
+        </w:rPr>
+        <w:t xml:space="preserve"> to administer Kafka </w:t>
       </w:r>
     </w:p>
     <w:p>
@@ -433,88 +619,20 @@
           <w:color w:val="0070C0"/>
         </w:rPr>
       </w:pPr>
-    </w:p>
-    <w:p>
-      <w:pPr>
-        <w:spacing w:after="0" w:line="240" w:lineRule="auto"/>
-        <w:ind w:left="720" w:firstLine="720"/>
+      <w:r>
         <w:rPr>
           <w:i/>
           <w:iCs/>
           <w:color w:val="0070C0"/>
         </w:rPr>
-      </w:pPr>
+        <w:t>Kafka e</w:t>
+      </w:r>
       <w:r>
         <w:rPr>
           <w:i/>
           <w:iCs/>
           <w:color w:val="0070C0"/>
         </w:rPr>
-        <w:t>In progress...</w:t>
-      </w:r>
-    </w:p>
-    <w:p>
-      <w:pPr>
-        <w:spacing w:after="0" w:line="240" w:lineRule="auto"/>
-        <w:ind w:left="720" w:firstLine="720"/>
-        <w:rPr>
-          <w:i/>
-          <w:iCs/>
-          <w:color w:val="385623" w:themeColor="accent6" w:themeShade="80"/>
-        </w:rPr>
-      </w:pPr>
-      <w:r>
-        <w:rPr>
-          <w:i/>
-          <w:iCs/>
-          <w:color w:val="385623" w:themeColor="accent6" w:themeShade="80"/>
-        </w:rPr>
-        <w:t>Configured Kafka on local machine and tried pub-sub with it</w:t>
-      </w:r>
-    </w:p>
-    <w:p>
-      <w:pPr>
-        <w:spacing w:after="0" w:line="240" w:lineRule="auto"/>
-        <w:ind w:left="720" w:firstLine="720"/>
-        <w:rPr>
-          <w:i/>
-          <w:iCs/>
-          <w:color w:val="0070C0"/>
-        </w:rPr>
-      </w:pPr>
-      <w:r>
-        <w:rPr>
-          <w:i/>
-          <w:iCs/>
-          <w:color w:val="0070C0"/>
-        </w:rPr>
-        <w:t>Configure Kafka docker image</w:t>
-      </w:r>
-    </w:p>
-    <w:p>
-      <w:pPr>
-        <w:spacing w:after="0" w:line="240" w:lineRule="auto"/>
-        <w:ind w:left="720" w:firstLine="720"/>
-        <w:rPr>
-          <w:i/>
-          <w:iCs/>
-          <w:color w:val="0070C0"/>
-        </w:rPr>
-      </w:pPr>
-      <w:r>
-        <w:rPr>
-          <w:i/>
-          <w:iCs/>
-          <w:color w:val="0070C0"/>
-        </w:rPr>
-        <w:t>Kafka e</w:t>
-      </w:r>
-      <w:r>
-        <w:rPr>
-          <w:i/>
-          <w:iCs/>
-          <w:color w:val="0070C0"/>
-        </w:rPr>
         <w:t>vent notifications for payment, order confirmation, shipping &amp; notification</w:t>
       </w:r>
     </w:p>
@@ -720,6 +838,7 @@
         <w:rPr>
           <w:color w:val="385623" w:themeColor="accent6" w:themeShade="80"/>
         </w:rPr>
+        <w:lastRenderedPageBreak/>
         <w:tab/>
         <w:t>Tried mono-repo as well as repo-per-microservice – will continue with mono-repo for now</w:t>
       </w:r>
@@ -752,7 +871,6 @@
         <w:rPr>
           <w:color w:val="385623" w:themeColor="accent6" w:themeShade="80"/>
         </w:rPr>
-        <w:lastRenderedPageBreak/>
         <w:tab/>
       </w:r>
       <w:r>
@@ -1344,6 +1462,7 @@
         <w:spacing w:after="0" w:line="360" w:lineRule="auto"/>
       </w:pPr>
       <w:r>
+        <w:lastRenderedPageBreak/>
         <w:t xml:space="preserve">Service communication: </w:t>
       </w:r>
       <w:r>
@@ -1390,7 +1509,6 @@
         <w:spacing w:after="0" w:line="360" w:lineRule="auto"/>
       </w:pPr>
       <w:r>
-        <w:lastRenderedPageBreak/>
         <w:t xml:space="preserve">Database: </w:t>
       </w:r>
       <w:r>
@@ -1974,8 +2092,6 @@
       <w:r>
         <w:t xml:space="preserve">Logging – </w:t>
       </w:r>
-      <w:bookmarkStart w:id="1" w:name="_GoBack"/>
-      <w:bookmarkEnd w:id="1"/>
     </w:p>
     <w:p>
       <w:pPr>
@@ -2031,6 +2147,7 @@
         <w:ind w:firstLine="720"/>
       </w:pPr>
       <w:r>
+        <w:lastRenderedPageBreak/>
         <w:t xml:space="preserve">Unit: Junit, Mockito, </w:t>
       </w:r>
       <w:proofErr w:type="spellStart"/>
@@ -2068,7 +2185,6 @@
         <w:spacing w:after="0" w:line="360" w:lineRule="auto"/>
       </w:pPr>
       <w:r>
-        <w:lastRenderedPageBreak/>
         <w:t xml:space="preserve">Deployment: </w:t>
       </w:r>
     </w:p>
@@ -2284,7 +2400,7 @@
         </w:rPr>
         <w:lastRenderedPageBreak/>
         <w:drawing>
-          <wp:inline distT="0" distB="0" distL="0" distR="0" wp14:anchorId="41D339CE" wp14:editId="5F5D7AA3">
+          <wp:inline distT="0" distB="0" distL="0" distR="0" wp14:anchorId="41D339CE" wp14:editId="4157252B">
             <wp:extent cx="9449253" cy="5314950"/>
             <wp:effectExtent l="0" t="0" r="0" b="0"/>
             <wp:docPr id="1" name="Picture 1"/>
@@ -2335,7 +2451,361 @@
         <w:spacing w:after="0" w:line="240" w:lineRule="auto"/>
       </w:pPr>
       <w:r>
+        <w:rPr>
+          <w:noProof/>
+        </w:rPr>
         <w:lastRenderedPageBreak/>
+        <mc:AlternateContent>
+          <mc:Choice Requires="wps">
+            <w:drawing>
+              <wp:anchor distT="0" distB="0" distL="114300" distR="114300" simplePos="0" relativeHeight="251680768" behindDoc="0" locked="0" layoutInCell="1" allowOverlap="1" wp14:anchorId="75FBC01A" wp14:editId="5C8782A5">
+                <wp:simplePos x="0" y="0"/>
+                <wp:positionH relativeFrom="column">
+                  <wp:posOffset>922020</wp:posOffset>
+                </wp:positionH>
+                <wp:positionV relativeFrom="paragraph">
+                  <wp:posOffset>-137160</wp:posOffset>
+                </wp:positionV>
+                <wp:extent cx="4564380" cy="365760"/>
+                <wp:effectExtent l="38100" t="76200" r="26670" b="34290"/>
+                <wp:wrapNone/>
+                <wp:docPr id="14" name="Connector: Curved 14"/>
+                <wp:cNvGraphicFramePr/>
+                <a:graphic xmlns:a="http://schemas.openxmlformats.org/drawingml/2006/main">
+                  <a:graphicData uri="http://schemas.microsoft.com/office/word/2010/wordprocessingShape">
+                    <wps:wsp>
+                      <wps:cNvCnPr/>
+                      <wps:spPr>
+                        <a:xfrm flipH="1" flipV="1">
+                          <a:off x="0" y="0"/>
+                          <a:ext cx="4564380" cy="365760"/>
+                        </a:xfrm>
+                        <a:prstGeom prst="curvedConnector3">
+                          <a:avLst>
+                            <a:gd name="adj1" fmla="val 59"/>
+                          </a:avLst>
+                        </a:prstGeom>
+                        <a:ln>
+                          <a:tailEnd type="triangle"/>
+                        </a:ln>
+                      </wps:spPr>
+                      <wps:style>
+                        <a:lnRef idx="1">
+                          <a:schemeClr val="accent1"/>
+                        </a:lnRef>
+                        <a:fillRef idx="0">
+                          <a:schemeClr val="accent1"/>
+                        </a:fillRef>
+                        <a:effectRef idx="0">
+                          <a:schemeClr val="accent1"/>
+                        </a:effectRef>
+                        <a:fontRef idx="minor">
+                          <a:schemeClr val="tx1"/>
+                        </a:fontRef>
+                      </wps:style>
+                      <wps:bodyPr/>
+                    </wps:wsp>
+                  </a:graphicData>
+                </a:graphic>
+                <wp14:sizeRelH relativeFrom="margin">
+                  <wp14:pctWidth>0</wp14:pctWidth>
+                </wp14:sizeRelH>
+                <wp14:sizeRelV relativeFrom="margin">
+                  <wp14:pctHeight>0</wp14:pctHeight>
+                </wp14:sizeRelV>
+              </wp:anchor>
+            </w:drawing>
+          </mc:Choice>
+          <mc:Fallback>
+            <w:pict>
+              <v:shapetype w14:anchorId="61F41E80" id="_x0000_t38" coordsize="21600,21600" o:spt="38" o:oned="t" path="m,c@0,0@1,5400@1,10800@1,16200@2,21600,21600,21600e" filled="f">
+                <v:formulas>
+                  <v:f eqn="mid #0 0"/>
+                  <v:f eqn="val #0"/>
+                  <v:f eqn="mid #0 21600"/>
+                </v:formulas>
+                <v:path arrowok="t" fillok="f" o:connecttype="none"/>
+                <v:handles>
+                  <v:h position="#0,center"/>
+                </v:handles>
+                <o:lock v:ext="edit" shapetype="t"/>
+              </v:shapetype>
+              <v:shape id="Connector: Curved 14" o:spid="_x0000_s1026" type="#_x0000_t38" style="position:absolute;margin-left:72.6pt;margin-top:-10.8pt;width:359.4pt;height:28.8pt;flip:x y;z-index:251680768;visibility:visible;mso-wrap-style:square;mso-width-percent:0;mso-height-percent:0;mso-wrap-distance-left:9pt;mso-wrap-distance-top:0;mso-wrap-distance-right:9pt;mso-wrap-distance-bottom:0;mso-position-horizontal:absolute;mso-position-horizontal-relative:text;mso-position-vertical:absolute;mso-position-vertical-relative:text;mso-width-percent:0;mso-height-percent:0;mso-width-relative:margin;mso-height-relative:margin" o:gfxdata="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" adj="13" strokecolor="#4472c4 [3204]" strokeweight=".5pt">
+                <v:stroke endarrow="block" joinstyle="miter"/>
+              </v:shape>
+            </w:pict>
+          </mc:Fallback>
+        </mc:AlternateContent>
+      </w:r>
+      <w:r>
+        <w:rPr>
+          <w:noProof/>
+        </w:rPr>
+        <mc:AlternateContent>
+          <mc:Choice Requires="wps">
+            <w:drawing>
+              <wp:anchor distT="0" distB="0" distL="114300" distR="114300" simplePos="0" relativeHeight="251717632" behindDoc="0" locked="0" layoutInCell="1" allowOverlap="1" wp14:anchorId="16E88893" wp14:editId="2B403EDF">
+                <wp:simplePos x="0" y="0"/>
+                <wp:positionH relativeFrom="column">
+                  <wp:posOffset>91440</wp:posOffset>
+                </wp:positionH>
+                <wp:positionV relativeFrom="paragraph">
+                  <wp:posOffset>15240</wp:posOffset>
+                </wp:positionV>
+                <wp:extent cx="3253740" cy="4282440"/>
+                <wp:effectExtent l="76200" t="38100" r="22860" b="22860"/>
+                <wp:wrapNone/>
+                <wp:docPr id="33" name="Connector: Curved 33"/>
+                <wp:cNvGraphicFramePr/>
+                <a:graphic xmlns:a="http://schemas.openxmlformats.org/drawingml/2006/main">
+                  <a:graphicData uri="http://schemas.microsoft.com/office/word/2010/wordprocessingShape">
+                    <wps:wsp>
+                      <wps:cNvCnPr/>
+                      <wps:spPr>
+                        <a:xfrm flipH="1" flipV="1">
+                          <a:off x="0" y="0"/>
+                          <a:ext cx="3253740" cy="4282440"/>
+                        </a:xfrm>
+                        <a:prstGeom prst="curvedConnector3">
+                          <a:avLst>
+                            <a:gd name="adj1" fmla="val 100909"/>
+                          </a:avLst>
+                        </a:prstGeom>
+                        <a:ln>
+                          <a:tailEnd type="triangle"/>
+                        </a:ln>
+                      </wps:spPr>
+                      <wps:style>
+                        <a:lnRef idx="1">
+                          <a:schemeClr val="accent1"/>
+                        </a:lnRef>
+                        <a:fillRef idx="0">
+                          <a:schemeClr val="accent1"/>
+                        </a:fillRef>
+                        <a:effectRef idx="0">
+                          <a:schemeClr val="accent1"/>
+                        </a:effectRef>
+                        <a:fontRef idx="minor">
+                          <a:schemeClr val="tx1"/>
+                        </a:fontRef>
+                      </wps:style>
+                      <wps:bodyPr/>
+                    </wps:wsp>
+                  </a:graphicData>
+                </a:graphic>
+                <wp14:sizeRelH relativeFrom="margin">
+                  <wp14:pctWidth>0</wp14:pctWidth>
+                </wp14:sizeRelH>
+                <wp14:sizeRelV relativeFrom="margin">
+                  <wp14:pctHeight>0</wp14:pctHeight>
+                </wp14:sizeRelV>
+              </wp:anchor>
+            </w:drawing>
+          </mc:Choice>
+          <mc:Fallback>
+            <w:pict>
+              <v:shape w14:anchorId="23F3FAE4" id="Connector: Curved 33" o:spid="_x0000_s1026" type="#_x0000_t38" style="position:absolute;margin-left:7.2pt;margin-top:1.2pt;width:256.2pt;height:337.2pt;flip:x y;z-index:251717632;visibility:visible;mso-wrap-style:square;mso-width-percent:0;mso-height-percent:0;mso-wrap-distance-left:9pt;mso-wrap-distance-top:0;mso-wrap-distance-right:9pt;mso-wrap-distance-bottom:0;mso-position-horizontal:absolute;mso-position-horizontal-relative:text;mso-position-vertical:absolute;mso-position-vertical-relative:text;mso-width-percent:0;mso-height-percent:0;mso-width-relative:margin;mso-height-relative:margin" o:gfxdata="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" adj="21796" strokecolor="#4472c4 [3204]" strokeweight=".5pt">
+                <v:stroke endarrow="block" joinstyle="miter"/>
+              </v:shape>
+            </w:pict>
+          </mc:Fallback>
+        </mc:AlternateContent>
+      </w:r>
+      <w:r>
+        <w:rPr>
+          <w:noProof/>
+        </w:rPr>
+        <mc:AlternateContent>
+          <mc:Choice Requires="wps">
+            <w:drawing>
+              <wp:anchor distT="0" distB="0" distL="114300" distR="114300" simplePos="0" relativeHeight="251668480" behindDoc="0" locked="0" layoutInCell="1" allowOverlap="1" wp14:anchorId="4A4396D4" wp14:editId="1D8574BB">
+                <wp:simplePos x="0" y="0"/>
+                <wp:positionH relativeFrom="column">
+                  <wp:posOffset>-60960</wp:posOffset>
+                </wp:positionH>
+                <wp:positionV relativeFrom="paragraph">
+                  <wp:posOffset>-259080</wp:posOffset>
+                </wp:positionV>
+                <wp:extent cx="982980" cy="274320"/>
+                <wp:effectExtent l="0" t="0" r="26670" b="11430"/>
+                <wp:wrapNone/>
+                <wp:docPr id="7" name="Text Box 7"/>
+                <wp:cNvGraphicFramePr/>
+                <a:graphic xmlns:a="http://schemas.openxmlformats.org/drawingml/2006/main">
+                  <a:graphicData uri="http://schemas.microsoft.com/office/word/2010/wordprocessingShape">
+                    <wps:wsp>
+                      <wps:cNvSpPr txBox="1"/>
+                      <wps:spPr>
+                        <a:xfrm>
+                          <a:off x="0" y="0"/>
+                          <a:ext cx="982980" cy="274320"/>
+                        </a:xfrm>
+                        <a:prstGeom prst="rect">
+                          <a:avLst/>
+                        </a:prstGeom>
+                        <a:ln/>
+                      </wps:spPr>
+                      <wps:style>
+                        <a:lnRef idx="2">
+                          <a:schemeClr val="accent1"/>
+                        </a:lnRef>
+                        <a:fillRef idx="1">
+                          <a:schemeClr val="lt1"/>
+                        </a:fillRef>
+                        <a:effectRef idx="0">
+                          <a:schemeClr val="accent1"/>
+                        </a:effectRef>
+                        <a:fontRef idx="minor">
+                          <a:schemeClr val="dk1"/>
+                        </a:fontRef>
+                      </wps:style>
+                      <wps:txbx>
+                        <w:txbxContent>
+                          <w:p>
+                            <w:r>
+                              <w:t>User</w:t>
+                            </w:r>
+                            <w:r>
+                              <w:t xml:space="preserve"> Service</w:t>
+                            </w:r>
+                          </w:p>
+                        </w:txbxContent>
+                      </wps:txbx>
+                      <wps:bodyPr rot="0" spcFirstLastPara="0" vertOverflow="overflow" horzOverflow="overflow" vert="horz" wrap="square" lIns="91440" tIns="45720" rIns="91440" bIns="45720" numCol="1" spcCol="0" rtlCol="0" fromWordArt="0" anchor="t" anchorCtr="0" forceAA="0" compatLnSpc="1">
+                        <a:prstTxWarp prst="textNoShape">
+                          <a:avLst/>
+                        </a:prstTxWarp>
+                        <a:noAutofit/>
+                      </wps:bodyPr>
+                    </wps:wsp>
+                  </a:graphicData>
+                </a:graphic>
+                <wp14:sizeRelH relativeFrom="margin">
+                  <wp14:pctWidth>0</wp14:pctWidth>
+                </wp14:sizeRelH>
+                <wp14:sizeRelV relativeFrom="margin">
+                  <wp14:pctHeight>0</wp14:pctHeight>
+                </wp14:sizeRelV>
+              </wp:anchor>
+            </w:drawing>
+          </mc:Choice>
+          <mc:Fallback>
+            <w:pict>
+              <v:shapetype w14:anchorId="4A4396D4" id="_x0000_t202" coordsize="21600,21600" o:spt="202" path="m,l,21600r21600,l21600,xe">
+                <v:stroke joinstyle="miter"/>
+                <v:path gradientshapeok="t" o:connecttype="rect"/>
+              </v:shapetype>
+              <v:shape id="Text Box 7" o:spid="_x0000_s1026" type="#_x0000_t202" style="position:absolute;margin-left:-4.8pt;margin-top:-20.4pt;width:77.4pt;height:21.6pt;z-index:251668480;visibility:visible;mso-wrap-style:square;mso-width-percent:0;mso-height-percent:0;mso-wrap-distance-left:9pt;mso-wrap-distance-top:0;mso-wrap-distance-right:9pt;mso-wrap-distance-bottom:0;mso-position-horizontal:absolute;mso-position-horizontal-relative:text;mso-position-vertical:absolute;mso-position-vertical-relative:text;mso-width-percent:0;mso-height-percent:0;mso-width-relative:margin;mso-height-relative:margin;v-text-anchor:top" o:gfxdata="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" fillcolor="white [3201]" strokecolor="#4472c4 [3204]" strokeweight="1pt">
+                <v:textbox>
+                  <w:txbxContent>
+                    <w:p>
+                      <w:r>
+                        <w:t>User</w:t>
+                      </w:r>
+                      <w:r>
+                        <w:t xml:space="preserve"> Service</w:t>
+                      </w:r>
+                    </w:p>
+                  </w:txbxContent>
+                </v:textbox>
+              </v:shape>
+            </w:pict>
+          </mc:Fallback>
+        </mc:AlternateContent>
+      </w:r>
+      <w:r>
+        <w:rPr>
+          <w:noProof/>
+        </w:rPr>
+        <mc:AlternateContent>
+          <mc:Choice Requires="wps">
+            <w:drawing>
+              <wp:anchor distT="0" distB="0" distL="114300" distR="114300" simplePos="0" relativeHeight="251664384" behindDoc="0" locked="0" layoutInCell="1" allowOverlap="1" wp14:anchorId="3F901EBE" wp14:editId="279A159B">
+                <wp:simplePos x="0" y="0"/>
+                <wp:positionH relativeFrom="column">
+                  <wp:posOffset>548640</wp:posOffset>
+                </wp:positionH>
+                <wp:positionV relativeFrom="paragraph">
+                  <wp:posOffset>327660</wp:posOffset>
+                </wp:positionV>
+                <wp:extent cx="982980" cy="274320"/>
+                <wp:effectExtent l="0" t="0" r="26670" b="11430"/>
+                <wp:wrapNone/>
+                <wp:docPr id="5" name="Text Box 5"/>
+                <wp:cNvGraphicFramePr/>
+                <a:graphic xmlns:a="http://schemas.openxmlformats.org/drawingml/2006/main">
+                  <a:graphicData uri="http://schemas.microsoft.com/office/word/2010/wordprocessingShape">
+                    <wps:wsp>
+                      <wps:cNvSpPr txBox="1"/>
+                      <wps:spPr>
+                        <a:xfrm>
+                          <a:off x="0" y="0"/>
+                          <a:ext cx="982980" cy="274320"/>
+                        </a:xfrm>
+                        <a:prstGeom prst="rect">
+                          <a:avLst/>
+                        </a:prstGeom>
+                        <a:ln/>
+                      </wps:spPr>
+                      <wps:style>
+                        <a:lnRef idx="2">
+                          <a:schemeClr val="accent1"/>
+                        </a:lnRef>
+                        <a:fillRef idx="1">
+                          <a:schemeClr val="lt1"/>
+                        </a:fillRef>
+                        <a:effectRef idx="0">
+                          <a:schemeClr val="accent1"/>
+                        </a:effectRef>
+                        <a:fontRef idx="minor">
+                          <a:schemeClr val="dk1"/>
+                        </a:fontRef>
+                      </wps:style>
+                      <wps:txbx>
+                        <w:txbxContent>
+                          <w:p>
+                            <w:r>
+                              <w:t>Order Service</w:t>
+                            </w:r>
+                          </w:p>
+                        </w:txbxContent>
+                      </wps:txbx>
+                      <wps:bodyPr rot="0" spcFirstLastPara="0" vertOverflow="overflow" horzOverflow="overflow" vert="horz" wrap="square" lIns="91440" tIns="45720" rIns="91440" bIns="45720" numCol="1" spcCol="0" rtlCol="0" fromWordArt="0" anchor="t" anchorCtr="0" forceAA="0" compatLnSpc="1">
+                        <a:prstTxWarp prst="textNoShape">
+                          <a:avLst/>
+                        </a:prstTxWarp>
+                        <a:noAutofit/>
+                      </wps:bodyPr>
+                    </wps:wsp>
+                  </a:graphicData>
+                </a:graphic>
+                <wp14:sizeRelH relativeFrom="margin">
+                  <wp14:pctWidth>0</wp14:pctWidth>
+                </wp14:sizeRelH>
+                <wp14:sizeRelV relativeFrom="margin">
+                  <wp14:pctHeight>0</wp14:pctHeight>
+                </wp14:sizeRelV>
+              </wp:anchor>
+            </w:drawing>
+          </mc:Choice>
+          <mc:Fallback>
+            <w:pict>
+              <v:shape w14:anchorId="3F901EBE" id="Text Box 5" o:spid="_x0000_s1027" type="#_x0000_t202" style="position:absolute;margin-left:43.2pt;margin-top:25.8pt;width:77.4pt;height:21.6pt;z-index:251664384;visibility:visible;mso-wrap-style:square;mso-width-percent:0;mso-height-percent:0;mso-wrap-distance-left:9pt;mso-wrap-distance-top:0;mso-wrap-distance-right:9pt;mso-wrap-distance-bottom:0;mso-position-horizontal:absolute;mso-position-horizontal-relative:text;mso-position-vertical:absolute;mso-position-vertical-relative:text;mso-width-percent:0;mso-height-percent:0;mso-width-relative:margin;mso-height-relative:margin;v-text-anchor:top" o:gfxdata="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" fillcolor="white [3201]" strokecolor="#4472c4 [3204]" strokeweight="1pt">
+                <v:textbox>
+                  <w:txbxContent>
+                    <w:p>
+                      <w:r>
+                        <w:t>Order Service</w:t>
+                      </w:r>
+                    </w:p>
+                  </w:txbxContent>
+                </v:textbox>
+              </v:shape>
+            </w:pict>
+          </mc:Fallback>
+        </mc:AlternateContent>
+      </w:r>
+      <w:r>
         <w:t xml:space="preserve"> </w:t>
       </w:r>
     </w:p>
@@ -2343,17 +2813,746 @@
       <w:pPr>
         <w:spacing w:after="0" w:line="240" w:lineRule="auto"/>
       </w:pPr>
+      <w:r>
+        <w:rPr>
+          <w:noProof/>
+        </w:rPr>
+        <mc:AlternateContent>
+          <mc:Choice Requires="wps">
+            <w:drawing>
+              <wp:anchor distT="0" distB="0" distL="114300" distR="114300" simplePos="0" relativeHeight="251684864" behindDoc="0" locked="0" layoutInCell="1" allowOverlap="1" wp14:anchorId="6EA8C6D9" wp14:editId="47E61431">
+                <wp:simplePos x="0" y="0"/>
+                <wp:positionH relativeFrom="column">
+                  <wp:posOffset>7178040</wp:posOffset>
+                </wp:positionH>
+                <wp:positionV relativeFrom="paragraph">
+                  <wp:posOffset>57785</wp:posOffset>
+                </wp:positionV>
+                <wp:extent cx="982980" cy="274320"/>
+                <wp:effectExtent l="0" t="0" r="26670" b="11430"/>
+                <wp:wrapNone/>
+                <wp:docPr id="16" name="Text Box 16"/>
+                <wp:cNvGraphicFramePr/>
+                <a:graphic xmlns:a="http://schemas.openxmlformats.org/drawingml/2006/main">
+                  <a:graphicData uri="http://schemas.microsoft.com/office/word/2010/wordprocessingShape">
+                    <wps:wsp>
+                      <wps:cNvSpPr txBox="1"/>
+                      <wps:spPr>
+                        <a:xfrm>
+                          <a:off x="0" y="0"/>
+                          <a:ext cx="982980" cy="274320"/>
+                        </a:xfrm>
+                        <a:prstGeom prst="rect">
+                          <a:avLst/>
+                        </a:prstGeom>
+                        <a:ln>
+                          <a:prstDash val="sysDash"/>
+                        </a:ln>
+                      </wps:spPr>
+                      <wps:style>
+                        <a:lnRef idx="2">
+                          <a:schemeClr val="accent1"/>
+                        </a:lnRef>
+                        <a:fillRef idx="1">
+                          <a:schemeClr val="lt1"/>
+                        </a:fillRef>
+                        <a:effectRef idx="0">
+                          <a:schemeClr val="accent1"/>
+                        </a:effectRef>
+                        <a:fontRef idx="minor">
+                          <a:schemeClr val="dk1"/>
+                        </a:fontRef>
+                      </wps:style>
+                      <wps:txbx>
+                        <w:txbxContent>
+                          <w:p>
+                            <w:r>
+                              <w:t>Email</w:t>
+                            </w:r>
+                            <w:r>
+                              <w:t xml:space="preserve"> Service</w:t>
+                            </w:r>
+                          </w:p>
+                        </w:txbxContent>
+                      </wps:txbx>
+                      <wps:bodyPr rot="0" spcFirstLastPara="0" vertOverflow="overflow" horzOverflow="overflow" vert="horz" wrap="square" lIns="91440" tIns="45720" rIns="91440" bIns="45720" numCol="1" spcCol="0" rtlCol="0" fromWordArt="0" anchor="t" anchorCtr="0" forceAA="0" compatLnSpc="1">
+                        <a:prstTxWarp prst="textNoShape">
+                          <a:avLst/>
+                        </a:prstTxWarp>
+                        <a:noAutofit/>
+                      </wps:bodyPr>
+                    </wps:wsp>
+                  </a:graphicData>
+                </a:graphic>
+                <wp14:sizeRelH relativeFrom="margin">
+                  <wp14:pctWidth>0</wp14:pctWidth>
+                </wp14:sizeRelH>
+                <wp14:sizeRelV relativeFrom="margin">
+                  <wp14:pctHeight>0</wp14:pctHeight>
+                </wp14:sizeRelV>
+              </wp:anchor>
+            </w:drawing>
+          </mc:Choice>
+          <mc:Fallback>
+            <w:pict>
+              <v:shape w14:anchorId="6EA8C6D9" id="Text Box 16" o:spid="_x0000_s1028" type="#_x0000_t202" style="position:absolute;margin-left:565.2pt;margin-top:4.55pt;width:77.4pt;height:21.6pt;z-index:251684864;visibility:visible;mso-wrap-style:square;mso-width-percent:0;mso-height-percent:0;mso-wrap-distance-left:9pt;mso-wrap-distance-top:0;mso-wrap-distance-right:9pt;mso-wrap-distance-bottom:0;mso-position-horizontal:absolute;mso-position-horizontal-relative:text;mso-position-vertical:absolute;mso-position-vertical-relative:text;mso-width-percent:0;mso-height-percent:0;mso-width-relative:margin;mso-height-relative:margin;v-text-anchor:top" o:gfxdata="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" fillcolor="white [3201]" strokecolor="#4472c4 [3204]" strokeweight="1pt">
+                <v:stroke dashstyle="3 1"/>
+                <v:textbox>
+                  <w:txbxContent>
+                    <w:p>
+                      <w:r>
+                        <w:t>Email</w:t>
+                      </w:r>
+                      <w:r>
+                        <w:t xml:space="preserve"> Service</w:t>
+                      </w:r>
+                    </w:p>
+                  </w:txbxContent>
+                </v:textbox>
+              </v:shape>
+            </w:pict>
+          </mc:Fallback>
+        </mc:AlternateContent>
+      </w:r>
+      <w:r>
+        <w:rPr>
+          <w:noProof/>
+        </w:rPr>
+        <mc:AlternateContent>
+          <mc:Choice Requires="wps">
+            <w:drawing>
+              <wp:anchor distT="0" distB="0" distL="114300" distR="114300" simplePos="0" relativeHeight="251666432" behindDoc="0" locked="0" layoutInCell="1" allowOverlap="1" wp14:anchorId="3C593213" wp14:editId="3B0A27E4">
+                <wp:simplePos x="0" y="0"/>
+                <wp:positionH relativeFrom="column">
+                  <wp:posOffset>4945380</wp:posOffset>
+                </wp:positionH>
+                <wp:positionV relativeFrom="paragraph">
+                  <wp:posOffset>65405</wp:posOffset>
+                </wp:positionV>
+                <wp:extent cx="1143000" cy="274320"/>
+                <wp:effectExtent l="0" t="0" r="19050" b="11430"/>
+                <wp:wrapNone/>
+                <wp:docPr id="6" name="Text Box 6"/>
+                <wp:cNvGraphicFramePr/>
+                <a:graphic xmlns:a="http://schemas.openxmlformats.org/drawingml/2006/main">
+                  <a:graphicData uri="http://schemas.microsoft.com/office/word/2010/wordprocessingShape">
+                    <wps:wsp>
+                      <wps:cNvSpPr txBox="1"/>
+                      <wps:spPr>
+                        <a:xfrm>
+                          <a:off x="0" y="0"/>
+                          <a:ext cx="1143000" cy="274320"/>
+                        </a:xfrm>
+                        <a:prstGeom prst="rect">
+                          <a:avLst/>
+                        </a:prstGeom>
+                        <a:ln/>
+                      </wps:spPr>
+                      <wps:style>
+                        <a:lnRef idx="2">
+                          <a:schemeClr val="accent1"/>
+                        </a:lnRef>
+                        <a:fillRef idx="1">
+                          <a:schemeClr val="lt1"/>
+                        </a:fillRef>
+                        <a:effectRef idx="0">
+                          <a:schemeClr val="accent1"/>
+                        </a:effectRef>
+                        <a:fontRef idx="minor">
+                          <a:schemeClr val="dk1"/>
+                        </a:fontRef>
+                      </wps:style>
+                      <wps:txbx>
+                        <w:txbxContent>
+                          <w:p>
+                            <w:r>
+                              <w:t>Payment</w:t>
+                            </w:r>
+                            <w:r>
+                              <w:t xml:space="preserve"> Service</w:t>
+                            </w:r>
+                          </w:p>
+                        </w:txbxContent>
+                      </wps:txbx>
+                      <wps:bodyPr rot="0" spcFirstLastPara="0" vertOverflow="overflow" horzOverflow="overflow" vert="horz" wrap="square" lIns="91440" tIns="45720" rIns="91440" bIns="45720" numCol="1" spcCol="0" rtlCol="0" fromWordArt="0" anchor="t" anchorCtr="0" forceAA="0" compatLnSpc="1">
+                        <a:prstTxWarp prst="textNoShape">
+                          <a:avLst/>
+                        </a:prstTxWarp>
+                        <a:noAutofit/>
+                      </wps:bodyPr>
+                    </wps:wsp>
+                  </a:graphicData>
+                </a:graphic>
+                <wp14:sizeRelH relativeFrom="margin">
+                  <wp14:pctWidth>0</wp14:pctWidth>
+                </wp14:sizeRelH>
+                <wp14:sizeRelV relativeFrom="margin">
+                  <wp14:pctHeight>0</wp14:pctHeight>
+                </wp14:sizeRelV>
+              </wp:anchor>
+            </w:drawing>
+          </mc:Choice>
+          <mc:Fallback>
+            <w:pict>
+              <v:shape w14:anchorId="3C593213" id="Text Box 6" o:spid="_x0000_s1029" type="#_x0000_t202" style="position:absolute;margin-left:389.4pt;margin-top:5.15pt;width:90pt;height:21.6pt;z-index:251666432;visibility:visible;mso-wrap-style:square;mso-width-percent:0;mso-height-percent:0;mso-wrap-distance-left:9pt;mso-wrap-distance-top:0;mso-wrap-distance-right:9pt;mso-wrap-distance-bottom:0;mso-position-horizontal:absolute;mso-position-horizontal-relative:text;mso-position-vertical:absolute;mso-position-vertical-relative:text;mso-width-percent:0;mso-height-percent:0;mso-width-relative:margin;mso-height-relative:margin;v-text-anchor:top" o:gfxdata="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" fillcolor="white [3201]" strokecolor="#4472c4 [3204]" strokeweight="1pt">
+                <v:textbox>
+                  <w:txbxContent>
+                    <w:p>
+                      <w:r>
+                        <w:t>Payment</w:t>
+                      </w:r>
+                      <w:r>
+                        <w:t xml:space="preserve"> Service</w:t>
+                      </w:r>
+                    </w:p>
+                  </w:txbxContent>
+                </v:textbox>
+              </v:shape>
+            </w:pict>
+          </mc:Fallback>
+        </mc:AlternateContent>
+      </w:r>
     </w:p>
     <w:p>
       <w:pPr>
         <w:spacing w:after="0" w:line="240" w:lineRule="auto"/>
         <w:ind w:firstLine="720"/>
       </w:pPr>
-    </w:p>
-    <w:p>
-      <w:pPr>
-        <w:spacing w:after="0" w:line="240" w:lineRule="auto"/>
-      </w:pPr>
+      <w:r>
+        <w:rPr>
+          <w:noProof/>
+        </w:rPr>
+        <mc:AlternateContent>
+          <mc:Choice Requires="wps">
+            <w:drawing>
+              <wp:anchor distT="0" distB="0" distL="114300" distR="114300" simplePos="0" relativeHeight="251688960" behindDoc="0" locked="0" layoutInCell="1" allowOverlap="1" wp14:anchorId="2F75E16E" wp14:editId="1C3A4411">
+                <wp:simplePos x="0" y="0"/>
+                <wp:positionH relativeFrom="column">
+                  <wp:posOffset>1531620</wp:posOffset>
+                </wp:positionH>
+                <wp:positionV relativeFrom="paragraph">
+                  <wp:posOffset>161925</wp:posOffset>
+                </wp:positionV>
+                <wp:extent cx="1112520" cy="822960"/>
+                <wp:effectExtent l="0" t="0" r="30480" b="34290"/>
+                <wp:wrapNone/>
+                <wp:docPr id="18" name="Connector: Curved 18"/>
+                <wp:cNvGraphicFramePr/>
+                <a:graphic xmlns:a="http://schemas.openxmlformats.org/drawingml/2006/main">
+                  <a:graphicData uri="http://schemas.microsoft.com/office/word/2010/wordprocessingShape">
+                    <wps:wsp>
+                      <wps:cNvCnPr/>
+                      <wps:spPr>
+                        <a:xfrm flipH="1" flipV="1">
+                          <a:off x="0" y="0"/>
+                          <a:ext cx="1112520" cy="822960"/>
+                        </a:xfrm>
+                        <a:prstGeom prst="curvedConnector3">
+                          <a:avLst>
+                            <a:gd name="adj1" fmla="val 59"/>
+                          </a:avLst>
+                        </a:prstGeom>
+                        <a:ln w="9525" cap="flat" cmpd="sng" algn="ctr">
+                          <a:solidFill>
+                            <a:schemeClr val="dk1"/>
+                          </a:solidFill>
+                          <a:prstDash val="dash"/>
+                          <a:round/>
+                          <a:headEnd type="none" w="med" len="med"/>
+                          <a:tailEnd type="none" w="med" len="med"/>
+                        </a:ln>
+                      </wps:spPr>
+                      <wps:style>
+                        <a:lnRef idx="0">
+                          <a:scrgbClr r="0" g="0" b="0"/>
+                        </a:lnRef>
+                        <a:fillRef idx="0">
+                          <a:scrgbClr r="0" g="0" b="0"/>
+                        </a:fillRef>
+                        <a:effectRef idx="0">
+                          <a:scrgbClr r="0" g="0" b="0"/>
+                        </a:effectRef>
+                        <a:fontRef idx="minor">
+                          <a:schemeClr val="tx1"/>
+                        </a:fontRef>
+                      </wps:style>
+                      <wps:bodyPr/>
+                    </wps:wsp>
+                  </a:graphicData>
+                </a:graphic>
+                <wp14:sizeRelH relativeFrom="margin">
+                  <wp14:pctWidth>0</wp14:pctWidth>
+                </wp14:sizeRelH>
+                <wp14:sizeRelV relativeFrom="margin">
+                  <wp14:pctHeight>0</wp14:pctHeight>
+                </wp14:sizeRelV>
+              </wp:anchor>
+            </w:drawing>
+          </mc:Choice>
+          <mc:Fallback>
+            <w:pict>
+              <v:shape w14:anchorId="48A8A803" id="Connector: Curved 18" o:spid="_x0000_s1026" type="#_x0000_t38" style="position:absolute;margin-left:120.6pt;margin-top:12.75pt;width:87.6pt;height:64.8pt;flip:x y;z-index:251688960;visibility:visible;mso-wrap-style:square;mso-width-percent:0;mso-height-percent:0;mso-wrap-distance-left:9pt;mso-wrap-distance-top:0;mso-wrap-distance-right:9pt;mso-wrap-distance-bottom:0;mso-position-horizontal:absolute;mso-position-horizontal-relative:text;mso-position-vertical:absolute;mso-position-vertical-relative:text;mso-width-percent:0;mso-height-percent:0;mso-width-relative:margin;mso-height-relative:margin" o:gfxdata="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" adj="13" strokecolor="black [3200]">
+                <v:stroke dashstyle="dash"/>
+              </v:shape>
+            </w:pict>
+          </mc:Fallback>
+        </mc:AlternateContent>
+      </w:r>
+      <w:r>
+        <w:rPr>
+          <w:noProof/>
+        </w:rPr>
+        <mc:AlternateContent>
+          <mc:Choice Requires="wps">
+            <w:drawing>
+              <wp:anchor distT="0" distB="0" distL="114300" distR="114300" simplePos="0" relativeHeight="251686912" behindDoc="0" locked="0" layoutInCell="1" allowOverlap="1" wp14:anchorId="133110E8" wp14:editId="652F45EB">
+                <wp:simplePos x="0" y="0"/>
+                <wp:positionH relativeFrom="column">
+                  <wp:posOffset>5280660</wp:posOffset>
+                </wp:positionH>
+                <wp:positionV relativeFrom="paragraph">
+                  <wp:posOffset>36195</wp:posOffset>
+                </wp:positionV>
+                <wp:extent cx="1901190" cy="948690"/>
+                <wp:effectExtent l="0" t="0" r="22860" b="22860"/>
+                <wp:wrapNone/>
+                <wp:docPr id="17" name="Connector: Curved 17"/>
+                <wp:cNvGraphicFramePr/>
+                <a:graphic xmlns:a="http://schemas.openxmlformats.org/drawingml/2006/main">
+                  <a:graphicData uri="http://schemas.microsoft.com/office/word/2010/wordprocessingShape">
+                    <wps:wsp>
+                      <wps:cNvCnPr/>
+                      <wps:spPr>
+                        <a:xfrm flipV="1">
+                          <a:off x="0" y="0"/>
+                          <a:ext cx="1901190" cy="948690"/>
+                        </a:xfrm>
+                        <a:prstGeom prst="curvedConnector3">
+                          <a:avLst>
+                            <a:gd name="adj1" fmla="val 48940"/>
+                          </a:avLst>
+                        </a:prstGeom>
+                        <a:ln w="9525" cap="flat" cmpd="sng" algn="ctr">
+                          <a:solidFill>
+                            <a:schemeClr val="dk1"/>
+                          </a:solidFill>
+                          <a:prstDash val="dash"/>
+                          <a:round/>
+                          <a:headEnd type="none" w="med" len="med"/>
+                          <a:tailEnd type="none" w="med" len="med"/>
+                        </a:ln>
+                      </wps:spPr>
+                      <wps:style>
+                        <a:lnRef idx="0">
+                          <a:scrgbClr r="0" g="0" b="0"/>
+                        </a:lnRef>
+                        <a:fillRef idx="0">
+                          <a:scrgbClr r="0" g="0" b="0"/>
+                        </a:fillRef>
+                        <a:effectRef idx="0">
+                          <a:scrgbClr r="0" g="0" b="0"/>
+                        </a:effectRef>
+                        <a:fontRef idx="minor">
+                          <a:schemeClr val="tx1"/>
+                        </a:fontRef>
+                      </wps:style>
+                      <wps:bodyPr/>
+                    </wps:wsp>
+                  </a:graphicData>
+                </a:graphic>
+                <wp14:sizeRelH relativeFrom="margin">
+                  <wp14:pctWidth>0</wp14:pctWidth>
+                </wp14:sizeRelH>
+                <wp14:sizeRelV relativeFrom="margin">
+                  <wp14:pctHeight>0</wp14:pctHeight>
+                </wp14:sizeRelV>
+              </wp:anchor>
+            </w:drawing>
+          </mc:Choice>
+          <mc:Fallback>
+            <w:pict>
+              <v:shape w14:anchorId="70760897" id="Connector: Curved 17" o:spid="_x0000_s1026" type="#_x0000_t38" style="position:absolute;margin-left:415.8pt;margin-top:2.85pt;width:149.7pt;height:74.7pt;flip:y;z-index:251686912;visibility:visible;mso-wrap-style:square;mso-width-percent:0;mso-height-percent:0;mso-wrap-distance-left:9pt;mso-wrap-distance-top:0;mso-wrap-distance-right:9pt;mso-wrap-distance-bottom:0;mso-position-horizontal:absolute;mso-position-horizontal-relative:text;mso-position-vertical:absolute;mso-position-vertical-relative:text;mso-width-percent:0;mso-height-percent:0;mso-width-relative:margin;mso-height-relative:margin" o:gfxdata="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" adj="10571" strokecolor="black [3200]">
+                <v:stroke dashstyle="dash"/>
+              </v:shape>
+            </w:pict>
+          </mc:Fallback>
+        </mc:AlternateContent>
+      </w:r>
+      <w:r>
+        <w:rPr>
+          <w:noProof/>
+        </w:rPr>
+        <mc:AlternateContent>
+          <mc:Choice Requires="wps">
+            <w:drawing>
+              <wp:anchor distT="0" distB="0" distL="114300" distR="114300" simplePos="0" relativeHeight="251676672" behindDoc="0" locked="0" layoutInCell="1" allowOverlap="1" wp14:anchorId="3358B76B" wp14:editId="6266012D">
+                <wp:simplePos x="0" y="0"/>
+                <wp:positionH relativeFrom="column">
+                  <wp:posOffset>3177540</wp:posOffset>
+                </wp:positionH>
+                <wp:positionV relativeFrom="paragraph">
+                  <wp:posOffset>32385</wp:posOffset>
+                </wp:positionV>
+                <wp:extent cx="1767840" cy="952500"/>
+                <wp:effectExtent l="76200" t="0" r="22860" b="57150"/>
+                <wp:wrapNone/>
+                <wp:docPr id="12" name="Connector: Curved 12"/>
+                <wp:cNvGraphicFramePr/>
+                <a:graphic xmlns:a="http://schemas.openxmlformats.org/drawingml/2006/main">
+                  <a:graphicData uri="http://schemas.microsoft.com/office/word/2010/wordprocessingShape">
+                    <wps:wsp>
+                      <wps:cNvCnPr/>
+                      <wps:spPr>
+                        <a:xfrm flipH="1">
+                          <a:off x="0" y="0"/>
+                          <a:ext cx="1767840" cy="952500"/>
+                        </a:xfrm>
+                        <a:prstGeom prst="curvedConnector3">
+                          <a:avLst>
+                            <a:gd name="adj1" fmla="val 99798"/>
+                          </a:avLst>
+                        </a:prstGeom>
+                        <a:ln>
+                          <a:tailEnd type="triangle"/>
+                        </a:ln>
+                      </wps:spPr>
+                      <wps:style>
+                        <a:lnRef idx="1">
+                          <a:schemeClr val="accent1"/>
+                        </a:lnRef>
+                        <a:fillRef idx="0">
+                          <a:schemeClr val="accent1"/>
+                        </a:fillRef>
+                        <a:effectRef idx="0">
+                          <a:schemeClr val="accent1"/>
+                        </a:effectRef>
+                        <a:fontRef idx="minor">
+                          <a:schemeClr val="tx1"/>
+                        </a:fontRef>
+                      </wps:style>
+                      <wps:bodyPr/>
+                    </wps:wsp>
+                  </a:graphicData>
+                </a:graphic>
+                <wp14:sizeRelH relativeFrom="margin">
+                  <wp14:pctWidth>0</wp14:pctWidth>
+                </wp14:sizeRelH>
+                <wp14:sizeRelV relativeFrom="margin">
+                  <wp14:pctHeight>0</wp14:pctHeight>
+                </wp14:sizeRelV>
+              </wp:anchor>
+            </w:drawing>
+          </mc:Choice>
+          <mc:Fallback>
+            <w:pict>
+              <v:shape w14:anchorId="3E759439" id="Connector: Curved 12" o:spid="_x0000_s1026" type="#_x0000_t38" style="position:absolute;margin-left:250.2pt;margin-top:2.55pt;width:139.2pt;height:75pt;flip:x;z-index:251676672;visibility:visible;mso-wrap-style:square;mso-width-percent:0;mso-height-percent:0;mso-wrap-distance-left:9pt;mso-wrap-distance-top:0;mso-wrap-distance-right:9pt;mso-wrap-distance-bottom:0;mso-position-horizontal:absolute;mso-position-horizontal-relative:text;mso-position-vertical:absolute;mso-position-vertical-relative:text;mso-width-percent:0;mso-height-percent:0;mso-width-relative:margin;mso-height-relative:margin" o:gfxdata="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" adj="21556" strokecolor="#4472c4 [3204]" strokeweight=".5pt">
+                <v:stroke endarrow="block" joinstyle="miter"/>
+              </v:shape>
+            </w:pict>
+          </mc:Fallback>
+        </mc:AlternateContent>
+      </w:r>
+      <w:r>
+        <w:rPr>
+          <w:noProof/>
+        </w:rPr>
+        <mc:AlternateContent>
+          <mc:Choice Requires="wps">
+            <w:drawing>
+              <wp:anchor distT="0" distB="0" distL="114300" distR="114300" simplePos="0" relativeHeight="251672576" behindDoc="0" locked="0" layoutInCell="1" allowOverlap="1" wp14:anchorId="5A69E104" wp14:editId="195893C1">
+                <wp:simplePos x="0" y="0"/>
+                <wp:positionH relativeFrom="column">
+                  <wp:posOffset>4411980</wp:posOffset>
+                </wp:positionH>
+                <wp:positionV relativeFrom="paragraph">
+                  <wp:posOffset>169545</wp:posOffset>
+                </wp:positionV>
+                <wp:extent cx="1074420" cy="815340"/>
+                <wp:effectExtent l="0" t="38100" r="68580" b="22860"/>
+                <wp:wrapNone/>
+                <wp:docPr id="10" name="Connector: Curved 10"/>
+                <wp:cNvGraphicFramePr/>
+                <a:graphic xmlns:a="http://schemas.openxmlformats.org/drawingml/2006/main">
+                  <a:graphicData uri="http://schemas.microsoft.com/office/word/2010/wordprocessingShape">
+                    <wps:wsp>
+                      <wps:cNvCnPr/>
+                      <wps:spPr>
+                        <a:xfrm flipV="1">
+                          <a:off x="0" y="0"/>
+                          <a:ext cx="1074420" cy="815340"/>
+                        </a:xfrm>
+                        <a:prstGeom prst="curvedConnector3">
+                          <a:avLst>
+                            <a:gd name="adj1" fmla="val 99798"/>
+                          </a:avLst>
+                        </a:prstGeom>
+                        <a:ln>
+                          <a:tailEnd type="triangle"/>
+                        </a:ln>
+                      </wps:spPr>
+                      <wps:style>
+                        <a:lnRef idx="1">
+                          <a:schemeClr val="accent1"/>
+                        </a:lnRef>
+                        <a:fillRef idx="0">
+                          <a:schemeClr val="accent1"/>
+                        </a:fillRef>
+                        <a:effectRef idx="0">
+                          <a:schemeClr val="accent1"/>
+                        </a:effectRef>
+                        <a:fontRef idx="minor">
+                          <a:schemeClr val="tx1"/>
+                        </a:fontRef>
+                      </wps:style>
+                      <wps:bodyPr/>
+                    </wps:wsp>
+                  </a:graphicData>
+                </a:graphic>
+                <wp14:sizeRelH relativeFrom="margin">
+                  <wp14:pctWidth>0</wp14:pctWidth>
+                </wp14:sizeRelH>
+                <wp14:sizeRelV relativeFrom="margin">
+                  <wp14:pctHeight>0</wp14:pctHeight>
+                </wp14:sizeRelV>
+              </wp:anchor>
+            </w:drawing>
+          </mc:Choice>
+          <mc:Fallback>
+            <w:pict>
+              <v:shape w14:anchorId="646A5E3B" id="Connector: Curved 10" o:spid="_x0000_s1026" type="#_x0000_t38" style="position:absolute;margin-left:347.4pt;margin-top:13.35pt;width:84.6pt;height:64.2pt;flip:y;z-index:251672576;visibility:visible;mso-wrap-style:square;mso-width-percent:0;mso-height-percent:0;mso-wrap-distance-left:9pt;mso-wrap-distance-top:0;mso-wrap-distance-right:9pt;mso-wrap-distance-bottom:0;mso-position-horizontal:absolute;mso-position-horizontal-relative:text;mso-position-vertical:absolute;mso-position-vertical-relative:text;mso-width-percent:0;mso-height-percent:0;mso-width-relative:margin;mso-height-relative:margin" o:gfxdata="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" adj="21556" strokecolor="#4472c4 [3204]" strokeweight=".5pt">
+                <v:stroke endarrow="block" joinstyle="miter"/>
+              </v:shape>
+            </w:pict>
+          </mc:Fallback>
+        </mc:AlternateContent>
+      </w:r>
+    </w:p>
+    <w:p>
+      <w:pPr>
+        <w:spacing w:after="0" w:line="240" w:lineRule="auto"/>
+      </w:pPr>
+      <w:r>
+        <w:rPr>
+          <w:noProof/>
+        </w:rPr>
+        <mc:AlternateContent>
+          <mc:Choice Requires="wps">
+            <w:drawing>
+              <wp:anchor distT="0" distB="0" distL="114300" distR="114300" simplePos="0" relativeHeight="251709440" behindDoc="0" locked="0" layoutInCell="1" allowOverlap="1" wp14:anchorId="2AE2185B" wp14:editId="32B12279">
+                <wp:simplePos x="0" y="0"/>
+                <wp:positionH relativeFrom="column">
+                  <wp:posOffset>609600</wp:posOffset>
+                </wp:positionH>
+                <wp:positionV relativeFrom="paragraph">
+                  <wp:posOffset>90170</wp:posOffset>
+                </wp:positionV>
+                <wp:extent cx="2735580" cy="3642360"/>
+                <wp:effectExtent l="76200" t="38100" r="26670" b="34290"/>
+                <wp:wrapNone/>
+                <wp:docPr id="29" name="Connector: Curved 29"/>
+                <wp:cNvGraphicFramePr/>
+                <a:graphic xmlns:a="http://schemas.openxmlformats.org/drawingml/2006/main">
+                  <a:graphicData uri="http://schemas.microsoft.com/office/word/2010/wordprocessingShape">
+                    <wps:wsp>
+                      <wps:cNvCnPr/>
+                      <wps:spPr>
+                        <a:xfrm flipH="1" flipV="1">
+                          <a:off x="0" y="0"/>
+                          <a:ext cx="2735580" cy="3642360"/>
+                        </a:xfrm>
+                        <a:prstGeom prst="curvedConnector3">
+                          <a:avLst>
+                            <a:gd name="adj1" fmla="val 100909"/>
+                          </a:avLst>
+                        </a:prstGeom>
+                        <a:ln>
+                          <a:tailEnd type="triangle"/>
+                        </a:ln>
+                      </wps:spPr>
+                      <wps:style>
+                        <a:lnRef idx="1">
+                          <a:schemeClr val="accent1"/>
+                        </a:lnRef>
+                        <a:fillRef idx="0">
+                          <a:schemeClr val="accent1"/>
+                        </a:fillRef>
+                        <a:effectRef idx="0">
+                          <a:schemeClr val="accent1"/>
+                        </a:effectRef>
+                        <a:fontRef idx="minor">
+                          <a:schemeClr val="tx1"/>
+                        </a:fontRef>
+                      </wps:style>
+                      <wps:bodyPr/>
+                    </wps:wsp>
+                  </a:graphicData>
+                </a:graphic>
+                <wp14:sizeRelH relativeFrom="margin">
+                  <wp14:pctWidth>0</wp14:pctWidth>
+                </wp14:sizeRelH>
+                <wp14:sizeRelV relativeFrom="margin">
+                  <wp14:pctHeight>0</wp14:pctHeight>
+                </wp14:sizeRelV>
+              </wp:anchor>
+            </w:drawing>
+          </mc:Choice>
+          <mc:Fallback>
+            <w:pict>
+              <v:shape w14:anchorId="4E3829A8" id="Connector: Curved 29" o:spid="_x0000_s1026" type="#_x0000_t38" style="position:absolute;margin-left:48pt;margin-top:7.1pt;width:215.4pt;height:286.8pt;flip:x y;z-index:251709440;visibility:visible;mso-wrap-style:square;mso-width-percent:0;mso-height-percent:0;mso-wrap-distance-left:9pt;mso-wrap-distance-top:0;mso-wrap-distance-right:9pt;mso-wrap-distance-bottom:0;mso-position-horizontal:absolute;mso-position-horizontal-relative:text;mso-position-vertical:absolute;mso-position-vertical-relative:text;mso-width-percent:0;mso-height-percent:0;mso-width-relative:margin;mso-height-relative:margin" o:gfxdata="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" adj="21796" strokecolor="#4472c4 [3204]" strokeweight=".5pt">
+                <v:stroke endarrow="block" joinstyle="miter"/>
+              </v:shape>
+            </w:pict>
+          </mc:Fallback>
+        </mc:AlternateContent>
+      </w:r>
+      <w:r>
+        <w:rPr>
+          <w:noProof/>
+        </w:rPr>
+        <mc:AlternateContent>
+          <mc:Choice Requires="wps">
+            <w:drawing>
+              <wp:anchor distT="0" distB="0" distL="114300" distR="114300" simplePos="0" relativeHeight="251682816" behindDoc="0" locked="0" layoutInCell="1" allowOverlap="1" wp14:anchorId="168F5D06" wp14:editId="17AB60B1">
+                <wp:simplePos x="0" y="0"/>
+                <wp:positionH relativeFrom="column">
+                  <wp:posOffset>979170</wp:posOffset>
+                </wp:positionH>
+                <wp:positionV relativeFrom="paragraph">
+                  <wp:posOffset>90170</wp:posOffset>
+                </wp:positionV>
+                <wp:extent cx="3897630" cy="2065020"/>
+                <wp:effectExtent l="0" t="0" r="83820" b="87630"/>
+                <wp:wrapNone/>
+                <wp:docPr id="15" name="Connector: Curved 15"/>
+                <wp:cNvGraphicFramePr/>
+                <a:graphic xmlns:a="http://schemas.openxmlformats.org/drawingml/2006/main">
+                  <a:graphicData uri="http://schemas.microsoft.com/office/word/2010/wordprocessingShape">
+                    <wps:wsp>
+                      <wps:cNvCnPr/>
+                      <wps:spPr>
+                        <a:xfrm>
+                          <a:off x="0" y="0"/>
+                          <a:ext cx="3897630" cy="2065020"/>
+                        </a:xfrm>
+                        <a:prstGeom prst="curvedConnector3">
+                          <a:avLst>
+                            <a:gd name="adj1" fmla="val 3123"/>
+                          </a:avLst>
+                        </a:prstGeom>
+                        <a:ln>
+                          <a:tailEnd type="triangle"/>
+                        </a:ln>
+                      </wps:spPr>
+                      <wps:style>
+                        <a:lnRef idx="1">
+                          <a:schemeClr val="accent1"/>
+                        </a:lnRef>
+                        <a:fillRef idx="0">
+                          <a:schemeClr val="accent1"/>
+                        </a:fillRef>
+                        <a:effectRef idx="0">
+                          <a:schemeClr val="accent1"/>
+                        </a:effectRef>
+                        <a:fontRef idx="minor">
+                          <a:schemeClr val="tx1"/>
+                        </a:fontRef>
+                      </wps:style>
+                      <wps:bodyPr/>
+                    </wps:wsp>
+                  </a:graphicData>
+                </a:graphic>
+                <wp14:sizeRelH relativeFrom="margin">
+                  <wp14:pctWidth>0</wp14:pctWidth>
+                </wp14:sizeRelH>
+                <wp14:sizeRelV relativeFrom="margin">
+                  <wp14:pctHeight>0</wp14:pctHeight>
+                </wp14:sizeRelV>
+              </wp:anchor>
+            </w:drawing>
+          </mc:Choice>
+          <mc:Fallback>
+            <w:pict>
+              <v:shape w14:anchorId="55FB708D" id="Connector: Curved 15" o:spid="_x0000_s1026" type="#_x0000_t38" style="position:absolute;margin-left:77.1pt;margin-top:7.1pt;width:306.9pt;height:162.6pt;z-index:251682816;visibility:visible;mso-wrap-style:square;mso-width-percent:0;mso-height-percent:0;mso-wrap-distance-left:9pt;mso-wrap-distance-top:0;mso-wrap-distance-right:9pt;mso-wrap-distance-bottom:0;mso-position-horizontal:absolute;mso-position-horizontal-relative:text;mso-position-vertical:absolute;mso-position-vertical-relative:text;mso-width-percent:0;mso-height-percent:0;mso-width-relative:margin;mso-height-relative:margin" o:gfxdata="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" adj="675" strokecolor="#4472c4 [3204]" strokeweight=".5pt">
+                <v:stroke endarrow="block" joinstyle="miter"/>
+              </v:shape>
+            </w:pict>
+          </mc:Fallback>
+        </mc:AlternateContent>
+      </w:r>
+      <w:r>
+        <w:rPr>
+          <w:noProof/>
+        </w:rPr>
+        <mc:AlternateContent>
+          <mc:Choice Requires="wps">
+            <w:drawing>
+              <wp:anchor distT="0" distB="0" distL="114300" distR="114300" simplePos="0" relativeHeight="251670528" behindDoc="0" locked="0" layoutInCell="1" allowOverlap="1" wp14:anchorId="4B19418A" wp14:editId="730862D5">
+                <wp:simplePos x="0" y="0"/>
+                <wp:positionH relativeFrom="column">
+                  <wp:posOffset>982980</wp:posOffset>
+                </wp:positionH>
+                <wp:positionV relativeFrom="paragraph">
+                  <wp:posOffset>90170</wp:posOffset>
+                </wp:positionV>
+                <wp:extent cx="1120140" cy="769620"/>
+                <wp:effectExtent l="0" t="0" r="80010" b="87630"/>
+                <wp:wrapNone/>
+                <wp:docPr id="9" name="Connector: Curved 9"/>
+                <wp:cNvGraphicFramePr/>
+                <a:graphic xmlns:a="http://schemas.openxmlformats.org/drawingml/2006/main">
+                  <a:graphicData uri="http://schemas.microsoft.com/office/word/2010/wordprocessingShape">
+                    <wps:wsp>
+                      <wps:cNvCnPr/>
+                      <wps:spPr>
+                        <a:xfrm>
+                          <a:off x="0" y="0"/>
+                          <a:ext cx="1120140" cy="769620"/>
+                        </a:xfrm>
+                        <a:prstGeom prst="curvedConnector3">
+                          <a:avLst>
+                            <a:gd name="adj1" fmla="val 37387"/>
+                          </a:avLst>
+                        </a:prstGeom>
+                        <a:ln>
+                          <a:tailEnd type="triangle"/>
+                        </a:ln>
+                      </wps:spPr>
+                      <wps:style>
+                        <a:lnRef idx="1">
+                          <a:schemeClr val="accent1"/>
+                        </a:lnRef>
+                        <a:fillRef idx="0">
+                          <a:schemeClr val="accent1"/>
+                        </a:fillRef>
+                        <a:effectRef idx="0">
+                          <a:schemeClr val="accent1"/>
+                        </a:effectRef>
+                        <a:fontRef idx="minor">
+                          <a:schemeClr val="tx1"/>
+                        </a:fontRef>
+                      </wps:style>
+                      <wps:bodyPr/>
+                    </wps:wsp>
+                  </a:graphicData>
+                </a:graphic>
+                <wp14:sizeRelH relativeFrom="margin">
+                  <wp14:pctWidth>0</wp14:pctWidth>
+                </wp14:sizeRelH>
+                <wp14:sizeRelV relativeFrom="margin">
+                  <wp14:pctHeight>0</wp14:pctHeight>
+                </wp14:sizeRelV>
+              </wp:anchor>
+            </w:drawing>
+          </mc:Choice>
+          <mc:Fallback>
+            <w:pict>
+              <v:shape w14:anchorId="79CADC09" id="Connector: Curved 9" o:spid="_x0000_s1026" type="#_x0000_t38" style="position:absolute;margin-left:77.4pt;margin-top:7.1pt;width:88.2pt;height:60.6pt;z-index:251670528;visibility:visible;mso-wrap-style:square;mso-width-percent:0;mso-height-percent:0;mso-wrap-distance-left:9pt;mso-wrap-distance-top:0;mso-wrap-distance-right:9pt;mso-wrap-distance-bottom:0;mso-position-horizontal:absolute;mso-position-horizontal-relative:text;mso-position-vertical:absolute;mso-position-vertical-relative:text;mso-width-percent:0;mso-height-percent:0;mso-width-relative:margin;mso-height-relative:margin" o:gfxdata="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" adj="8076" strokecolor="#4472c4 [3204]" strokeweight=".5pt">
+                <v:stroke endarrow="block" joinstyle="miter"/>
+              </v:shape>
+            </w:pict>
+          </mc:Fallback>
+        </mc:AlternateContent>
+      </w:r>
     </w:p>
     <w:p>
       <w:pPr>
@@ -2370,7 +3569,2619 @@
         <w:ind w:firstLine="720"/>
       </w:pPr>
     </w:p>
-    <w:p/>
+    <w:p>
+      <w:bookmarkStart w:id="1" w:name="_GoBack"/>
+      <w:bookmarkEnd w:id="1"/>
+      <w:r>
+        <w:rPr>
+          <w:noProof/>
+        </w:rPr>
+        <mc:AlternateContent>
+          <mc:Choice Requires="wps">
+            <w:drawing>
+              <wp:anchor distT="0" distB="0" distL="114300" distR="114300" simplePos="0" relativeHeight="251742208" behindDoc="0" locked="0" layoutInCell="1" allowOverlap="1" wp14:anchorId="0F96595E" wp14:editId="4A2C23EC">
+                <wp:simplePos x="0" y="0"/>
+                <wp:positionH relativeFrom="column">
+                  <wp:posOffset>6682740</wp:posOffset>
+                </wp:positionH>
+                <wp:positionV relativeFrom="paragraph">
+                  <wp:posOffset>4669155</wp:posOffset>
+                </wp:positionV>
+                <wp:extent cx="1539240" cy="0"/>
+                <wp:effectExtent l="0" t="0" r="0" b="0"/>
+                <wp:wrapNone/>
+                <wp:docPr id="50" name="Straight Arrow Connector 50"/>
+                <wp:cNvGraphicFramePr/>
+                <a:graphic xmlns:a="http://schemas.openxmlformats.org/drawingml/2006/main">
+                  <a:graphicData uri="http://schemas.microsoft.com/office/word/2010/wordprocessingShape">
+                    <wps:wsp>
+                      <wps:cNvCnPr/>
+                      <wps:spPr>
+                        <a:xfrm>
+                          <a:off x="0" y="0"/>
+                          <a:ext cx="1539240" cy="0"/>
+                        </a:xfrm>
+                        <a:prstGeom prst="straightConnector1">
+                          <a:avLst/>
+                        </a:prstGeom>
+                        <a:ln w="9525" cap="flat" cmpd="sng" algn="ctr">
+                          <a:solidFill>
+                            <a:schemeClr val="dk1"/>
+                          </a:solidFill>
+                          <a:prstDash val="dash"/>
+                          <a:round/>
+                          <a:headEnd type="none" w="med" len="med"/>
+                          <a:tailEnd type="none" w="med" len="med"/>
+                        </a:ln>
+                      </wps:spPr>
+                      <wps:style>
+                        <a:lnRef idx="0">
+                          <a:scrgbClr r="0" g="0" b="0"/>
+                        </a:lnRef>
+                        <a:fillRef idx="0">
+                          <a:scrgbClr r="0" g="0" b="0"/>
+                        </a:fillRef>
+                        <a:effectRef idx="0">
+                          <a:scrgbClr r="0" g="0" b="0"/>
+                        </a:effectRef>
+                        <a:fontRef idx="minor">
+                          <a:schemeClr val="tx1"/>
+                        </a:fontRef>
+                      </wps:style>
+                      <wps:bodyPr/>
+                    </wps:wsp>
+                  </a:graphicData>
+                </a:graphic>
+              </wp:anchor>
+            </w:drawing>
+          </mc:Choice>
+          <mc:Fallback>
+            <w:pict>
+              <v:shapetype w14:anchorId="54D508A4" id="_x0000_t32" coordsize="21600,21600" o:spt="32" o:oned="t" path="m,l21600,21600e" filled="f">
+                <v:path arrowok="t" fillok="f" o:connecttype="none"/>
+                <o:lock v:ext="edit" shapetype="t"/>
+              </v:shapetype>
+              <v:shape id="Straight Arrow Connector 50" o:spid="_x0000_s1026" type="#_x0000_t32" style="position:absolute;margin-left:526.2pt;margin-top:367.65pt;width:121.2pt;height:0;z-index:251742208;visibility:visible;mso-wrap-style:square;mso-wrap-distance-left:9pt;mso-wrap-distance-top:0;mso-wrap-distance-right:9pt;mso-wrap-distance-bottom:0;mso-position-horizontal:absolute;mso-position-horizontal-relative:text;mso-position-vertical:absolute;mso-position-vertical-relative:text" o:gfxdata="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" strokecolor="black [3200]">
+                <v:stroke dashstyle="dash"/>
+              </v:shape>
+            </w:pict>
+          </mc:Fallback>
+        </mc:AlternateContent>
+      </w:r>
+      <w:r>
+        <w:rPr>
+          <w:noProof/>
+        </w:rPr>
+        <mc:AlternateContent>
+          <mc:Choice Requires="wps">
+            <w:drawing>
+              <wp:anchor distT="0" distB="0" distL="114300" distR="114300" simplePos="0" relativeHeight="251741184" behindDoc="0" locked="0" layoutInCell="1" allowOverlap="1" wp14:anchorId="3C0F11AE" wp14:editId="2BE43A7B">
+                <wp:simplePos x="0" y="0"/>
+                <wp:positionH relativeFrom="column">
+                  <wp:posOffset>6682740</wp:posOffset>
+                </wp:positionH>
+                <wp:positionV relativeFrom="paragraph">
+                  <wp:posOffset>4745355</wp:posOffset>
+                </wp:positionV>
+                <wp:extent cx="1539240" cy="274320"/>
+                <wp:effectExtent l="0" t="0" r="22860" b="11430"/>
+                <wp:wrapNone/>
+                <wp:docPr id="47" name="Text Box 47"/>
+                <wp:cNvGraphicFramePr/>
+                <a:graphic xmlns:a="http://schemas.openxmlformats.org/drawingml/2006/main">
+                  <a:graphicData uri="http://schemas.microsoft.com/office/word/2010/wordprocessingShape">
+                    <wps:wsp>
+                      <wps:cNvSpPr txBox="1"/>
+                      <wps:spPr>
+                        <a:xfrm>
+                          <a:off x="0" y="0"/>
+                          <a:ext cx="1539240" cy="274320"/>
+                        </a:xfrm>
+                        <a:prstGeom prst="rect">
+                          <a:avLst/>
+                        </a:prstGeom>
+                        <a:ln>
+                          <a:prstDash val="sysDash"/>
+                        </a:ln>
+                      </wps:spPr>
+                      <wps:style>
+                        <a:lnRef idx="2">
+                          <a:schemeClr val="accent1"/>
+                        </a:lnRef>
+                        <a:fillRef idx="1">
+                          <a:schemeClr val="lt1"/>
+                        </a:fillRef>
+                        <a:effectRef idx="0">
+                          <a:schemeClr val="accent1"/>
+                        </a:effectRef>
+                        <a:fontRef idx="minor">
+                          <a:schemeClr val="dk1"/>
+                        </a:fontRef>
+                      </wps:style>
+                      <wps:txbx>
+                        <w:txbxContent>
+                          <w:p>
+                            <w:pPr>
+                              <w:jc w:val="center"/>
+                            </w:pPr>
+                            <w:r>
+                              <w:t>TO DO</w:t>
+                            </w:r>
+                          </w:p>
+                        </w:txbxContent>
+                      </wps:txbx>
+                      <wps:bodyPr rot="0" spcFirstLastPara="0" vertOverflow="overflow" horzOverflow="overflow" vert="horz" wrap="square" lIns="91440" tIns="45720" rIns="91440" bIns="45720" numCol="1" spcCol="0" rtlCol="0" fromWordArt="0" anchor="t" anchorCtr="0" forceAA="0" compatLnSpc="1">
+                        <a:prstTxWarp prst="textNoShape">
+                          <a:avLst/>
+                        </a:prstTxWarp>
+                        <a:noAutofit/>
+                      </wps:bodyPr>
+                    </wps:wsp>
+                  </a:graphicData>
+                </a:graphic>
+                <wp14:sizeRelH relativeFrom="margin">
+                  <wp14:pctWidth>0</wp14:pctWidth>
+                </wp14:sizeRelH>
+                <wp14:sizeRelV relativeFrom="margin">
+                  <wp14:pctHeight>0</wp14:pctHeight>
+                </wp14:sizeRelV>
+              </wp:anchor>
+            </w:drawing>
+          </mc:Choice>
+          <mc:Fallback>
+            <w:pict>
+              <v:shape w14:anchorId="3C0F11AE" id="Text Box 47" o:spid="_x0000_s1030" type="#_x0000_t202" style="position:absolute;margin-left:526.2pt;margin-top:373.65pt;width:121.2pt;height:21.6pt;z-index:251741184;visibility:visible;mso-wrap-style:square;mso-width-percent:0;mso-height-percent:0;mso-wrap-distance-left:9pt;mso-wrap-distance-top:0;mso-wrap-distance-right:9pt;mso-wrap-distance-bottom:0;mso-position-horizontal:absolute;mso-position-horizontal-relative:text;mso-position-vertical:absolute;mso-position-vertical-relative:text;mso-width-percent:0;mso-height-percent:0;mso-width-relative:margin;mso-height-relative:margin;v-text-anchor:top" o:gfxdata="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" fillcolor="white [3201]" strokecolor="#4472c4 [3204]" strokeweight="1pt">
+                <v:stroke dashstyle="3 1"/>
+                <v:textbox>
+                  <w:txbxContent>
+                    <w:p>
+                      <w:pPr>
+                        <w:jc w:val="center"/>
+                      </w:pPr>
+                      <w:r>
+                        <w:t>TO DO</w:t>
+                      </w:r>
+                    </w:p>
+                  </w:txbxContent>
+                </v:textbox>
+              </v:shape>
+            </w:pict>
+          </mc:Fallback>
+        </mc:AlternateContent>
+      </w:r>
+      <w:r>
+        <mc:AlternateContent>
+          <mc:Choice Requires="wps">
+            <w:drawing>
+              <wp:anchor distT="0" distB="0" distL="114300" distR="114300" simplePos="0" relativeHeight="251739136" behindDoc="0" locked="0" layoutInCell="1" allowOverlap="1" wp14:anchorId="64FC3A30" wp14:editId="0B261A6E">
+                <wp:simplePos x="0" y="0"/>
+                <wp:positionH relativeFrom="column">
+                  <wp:posOffset>5029200</wp:posOffset>
+                </wp:positionH>
+                <wp:positionV relativeFrom="paragraph">
+                  <wp:posOffset>2642235</wp:posOffset>
+                </wp:positionV>
+                <wp:extent cx="198120" cy="114300"/>
+                <wp:effectExtent l="38100" t="38100" r="30480" b="19050"/>
+                <wp:wrapNone/>
+                <wp:docPr id="46" name="Straight Arrow Connector 46"/>
+                <wp:cNvGraphicFramePr/>
+                <a:graphic xmlns:a="http://schemas.openxmlformats.org/drawingml/2006/main">
+                  <a:graphicData uri="http://schemas.microsoft.com/office/word/2010/wordprocessingShape">
+                    <wps:wsp>
+                      <wps:cNvCnPr/>
+                      <wps:spPr>
+                        <a:xfrm flipH="1" flipV="1">
+                          <a:off x="0" y="0"/>
+                          <a:ext cx="198120" cy="114300"/>
+                        </a:xfrm>
+                        <a:prstGeom prst="straightConnector1">
+                          <a:avLst/>
+                        </a:prstGeom>
+                        <a:ln>
+                          <a:tailEnd type="triangle"/>
+                        </a:ln>
+                      </wps:spPr>
+                      <wps:style>
+                        <a:lnRef idx="1">
+                          <a:schemeClr val="accent1"/>
+                        </a:lnRef>
+                        <a:fillRef idx="0">
+                          <a:schemeClr val="accent1"/>
+                        </a:fillRef>
+                        <a:effectRef idx="0">
+                          <a:schemeClr val="accent1"/>
+                        </a:effectRef>
+                        <a:fontRef idx="minor">
+                          <a:schemeClr val="tx1"/>
+                        </a:fontRef>
+                      </wps:style>
+                      <wps:bodyPr/>
+                    </wps:wsp>
+                  </a:graphicData>
+                </a:graphic>
+                <wp14:sizeRelH relativeFrom="margin">
+                  <wp14:pctWidth>0</wp14:pctWidth>
+                </wp14:sizeRelH>
+                <wp14:sizeRelV relativeFrom="margin">
+                  <wp14:pctHeight>0</wp14:pctHeight>
+                </wp14:sizeRelV>
+              </wp:anchor>
+            </w:drawing>
+          </mc:Choice>
+          <mc:Fallback>
+            <w:pict>
+              <v:shape w14:anchorId="50750C35" id="Straight Arrow Connector 46" o:spid="_x0000_s1026" type="#_x0000_t32" style="position:absolute;margin-left:396pt;margin-top:208.05pt;width:15.6pt;height:9pt;flip:x y;z-index:251739136;visibility:visible;mso-wrap-style:square;mso-width-percent:0;mso-height-percent:0;mso-wrap-distance-left:9pt;mso-wrap-distance-top:0;mso-wrap-distance-right:9pt;mso-wrap-distance-bottom:0;mso-position-horizontal:absolute;mso-position-horizontal-relative:text;mso-position-vertical:absolute;mso-position-vertical-relative:text;mso-width-percent:0;mso-height-percent:0;mso-width-relative:margin;mso-height-relative:margin" o:gfxdata="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" strokecolor="#4472c4 [3204]" strokeweight=".5pt">
+                <v:stroke endarrow="block" joinstyle="miter"/>
+              </v:shape>
+            </w:pict>
+          </mc:Fallback>
+        </mc:AlternateContent>
+      </w:r>
+      <w:r>
+        <mc:AlternateContent>
+          <mc:Choice Requires="wps">
+            <w:drawing>
+              <wp:anchor distT="0" distB="0" distL="114300" distR="114300" simplePos="0" relativeHeight="251738112" behindDoc="0" locked="0" layoutInCell="1" allowOverlap="1" wp14:anchorId="794FDAD1" wp14:editId="40B33A61">
+                <wp:simplePos x="0" y="0"/>
+                <wp:positionH relativeFrom="column">
+                  <wp:posOffset>5029200</wp:posOffset>
+                </wp:positionH>
+                <wp:positionV relativeFrom="paragraph">
+                  <wp:posOffset>2306955</wp:posOffset>
+                </wp:positionV>
+                <wp:extent cx="247650" cy="144780"/>
+                <wp:effectExtent l="38100" t="0" r="19050" b="64770"/>
+                <wp:wrapNone/>
+                <wp:docPr id="45" name="Straight Arrow Connector 45"/>
+                <wp:cNvGraphicFramePr/>
+                <a:graphic xmlns:a="http://schemas.openxmlformats.org/drawingml/2006/main">
+                  <a:graphicData uri="http://schemas.microsoft.com/office/word/2010/wordprocessingShape">
+                    <wps:wsp>
+                      <wps:cNvCnPr/>
+                      <wps:spPr>
+                        <a:xfrm flipH="1">
+                          <a:off x="0" y="0"/>
+                          <a:ext cx="247650" cy="144780"/>
+                        </a:xfrm>
+                        <a:prstGeom prst="straightConnector1">
+                          <a:avLst/>
+                        </a:prstGeom>
+                        <a:ln>
+                          <a:tailEnd type="triangle"/>
+                        </a:ln>
+                      </wps:spPr>
+                      <wps:style>
+                        <a:lnRef idx="1">
+                          <a:schemeClr val="accent1"/>
+                        </a:lnRef>
+                        <a:fillRef idx="0">
+                          <a:schemeClr val="accent1"/>
+                        </a:fillRef>
+                        <a:effectRef idx="0">
+                          <a:schemeClr val="accent1"/>
+                        </a:effectRef>
+                        <a:fontRef idx="minor">
+                          <a:schemeClr val="tx1"/>
+                        </a:fontRef>
+                      </wps:style>
+                      <wps:bodyPr/>
+                    </wps:wsp>
+                  </a:graphicData>
+                </a:graphic>
+                <wp14:sizeRelH relativeFrom="margin">
+                  <wp14:pctWidth>0</wp14:pctWidth>
+                </wp14:sizeRelH>
+                <wp14:sizeRelV relativeFrom="margin">
+                  <wp14:pctHeight>0</wp14:pctHeight>
+                </wp14:sizeRelV>
+              </wp:anchor>
+            </w:drawing>
+          </mc:Choice>
+          <mc:Fallback>
+            <w:pict>
+              <v:shape w14:anchorId="652B4A3F" id="Straight Arrow Connector 45" o:spid="_x0000_s1026" type="#_x0000_t32" style="position:absolute;margin-left:396pt;margin-top:181.65pt;width:19.5pt;height:11.4pt;flip:x;z-index:251738112;visibility:visible;mso-wrap-style:square;mso-width-percent:0;mso-height-percent:0;mso-wrap-distance-left:9pt;mso-wrap-distance-top:0;mso-wrap-distance-right:9pt;mso-wrap-distance-bottom:0;mso-position-horizontal:absolute;mso-position-horizontal-relative:text;mso-position-vertical:absolute;mso-position-vertical-relative:text;mso-width-percent:0;mso-height-percent:0;mso-width-relative:margin;mso-height-relative:margin" o:gfxdata="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" strokecolor="#4472c4 [3204]" strokeweight=".5pt">
+                <v:stroke endarrow="block" joinstyle="miter"/>
+              </v:shape>
+            </w:pict>
+          </mc:Fallback>
+        </mc:AlternateContent>
+      </w:r>
+      <w:r>
+        <w:rPr>
+          <w:noProof/>
+        </w:rPr>
+        <mc:AlternateContent>
+          <mc:Choice Requires="wps">
+            <w:drawing>
+              <wp:anchor distT="0" distB="0" distL="114300" distR="114300" simplePos="0" relativeHeight="251703296" behindDoc="0" locked="0" layoutInCell="1" allowOverlap="1" wp14:anchorId="4EB42A95" wp14:editId="361664EF">
+                <wp:simplePos x="0" y="0"/>
+                <wp:positionH relativeFrom="column">
+                  <wp:posOffset>3916680</wp:posOffset>
+                </wp:positionH>
+                <wp:positionV relativeFrom="paragraph">
+                  <wp:posOffset>2642235</wp:posOffset>
+                </wp:positionV>
+                <wp:extent cx="548640" cy="464820"/>
+                <wp:effectExtent l="0" t="38100" r="80010" b="30480"/>
+                <wp:wrapNone/>
+                <wp:docPr id="26" name="Connector: Curved 26"/>
+                <wp:cNvGraphicFramePr/>
+                <a:graphic xmlns:a="http://schemas.openxmlformats.org/drawingml/2006/main">
+                  <a:graphicData uri="http://schemas.microsoft.com/office/word/2010/wordprocessingShape">
+                    <wps:wsp>
+                      <wps:cNvCnPr/>
+                      <wps:spPr>
+                        <a:xfrm flipV="1">
+                          <a:off x="0" y="0"/>
+                          <a:ext cx="548640" cy="464820"/>
+                        </a:xfrm>
+                        <a:prstGeom prst="curvedConnector3">
+                          <a:avLst>
+                            <a:gd name="adj1" fmla="val 99301"/>
+                          </a:avLst>
+                        </a:prstGeom>
+                        <a:ln>
+                          <a:tailEnd type="triangle"/>
+                        </a:ln>
+                      </wps:spPr>
+                      <wps:style>
+                        <a:lnRef idx="1">
+                          <a:schemeClr val="accent1"/>
+                        </a:lnRef>
+                        <a:fillRef idx="0">
+                          <a:schemeClr val="accent1"/>
+                        </a:fillRef>
+                        <a:effectRef idx="0">
+                          <a:schemeClr val="accent1"/>
+                        </a:effectRef>
+                        <a:fontRef idx="minor">
+                          <a:schemeClr val="tx1"/>
+                        </a:fontRef>
+                      </wps:style>
+                      <wps:bodyPr/>
+                    </wps:wsp>
+                  </a:graphicData>
+                </a:graphic>
+                <wp14:sizeRelH relativeFrom="margin">
+                  <wp14:pctWidth>0</wp14:pctWidth>
+                </wp14:sizeRelH>
+                <wp14:sizeRelV relativeFrom="margin">
+                  <wp14:pctHeight>0</wp14:pctHeight>
+                </wp14:sizeRelV>
+              </wp:anchor>
+            </w:drawing>
+          </mc:Choice>
+          <mc:Fallback>
+            <w:pict>
+              <v:shape w14:anchorId="398656F2" id="Connector: Curved 26" o:spid="_x0000_s1026" type="#_x0000_t38" style="position:absolute;margin-left:308.4pt;margin-top:208.05pt;width:43.2pt;height:36.6pt;flip:y;z-index:251703296;visibility:visible;mso-wrap-style:square;mso-width-percent:0;mso-height-percent:0;mso-wrap-distance-left:9pt;mso-wrap-distance-top:0;mso-wrap-distance-right:9pt;mso-wrap-distance-bottom:0;mso-position-horizontal:absolute;mso-position-horizontal-relative:text;mso-position-vertical:absolute;mso-position-vertical-relative:text;mso-width-percent:0;mso-height-percent:0;mso-width-relative:margin;mso-height-relative:margin" o:gfxdata="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" adj="21449" strokecolor="#4472c4 [3204]" strokeweight=".5pt">
+                <v:stroke endarrow="block" joinstyle="miter"/>
+              </v:shape>
+            </w:pict>
+          </mc:Fallback>
+        </mc:AlternateContent>
+      </w:r>
+      <w:r>
+        <w:rPr>
+          <w:noProof/>
+        </w:rPr>
+        <mc:AlternateContent>
+          <mc:Choice Requires="wps">
+            <w:drawing>
+              <wp:anchor distT="0" distB="0" distL="114300" distR="114300" simplePos="0" relativeHeight="251695104" behindDoc="0" locked="0" layoutInCell="1" allowOverlap="1" wp14:anchorId="4C1EF4BC" wp14:editId="1FB72B62">
+                <wp:simplePos x="0" y="0"/>
+                <wp:positionH relativeFrom="column">
+                  <wp:posOffset>3870960</wp:posOffset>
+                </wp:positionH>
+                <wp:positionV relativeFrom="paragraph">
+                  <wp:posOffset>2367915</wp:posOffset>
+                </wp:positionV>
+                <wp:extent cx="1158240" cy="274320"/>
+                <wp:effectExtent l="0" t="0" r="22860" b="11430"/>
+                <wp:wrapNone/>
+                <wp:docPr id="22" name="Text Box 22"/>
+                <wp:cNvGraphicFramePr/>
+                <a:graphic xmlns:a="http://schemas.openxmlformats.org/drawingml/2006/main">
+                  <a:graphicData uri="http://schemas.microsoft.com/office/word/2010/wordprocessingShape">
+                    <wps:wsp>
+                      <wps:cNvSpPr txBox="1"/>
+                      <wps:spPr>
+                        <a:xfrm>
+                          <a:off x="0" y="0"/>
+                          <a:ext cx="1158240" cy="274320"/>
+                        </a:xfrm>
+                        <a:prstGeom prst="rect">
+                          <a:avLst/>
+                        </a:prstGeom>
+                        <a:ln/>
+                      </wps:spPr>
+                      <wps:style>
+                        <a:lnRef idx="2">
+                          <a:schemeClr val="accent1"/>
+                        </a:lnRef>
+                        <a:fillRef idx="1">
+                          <a:schemeClr val="lt1"/>
+                        </a:fillRef>
+                        <a:effectRef idx="0">
+                          <a:schemeClr val="accent1"/>
+                        </a:effectRef>
+                        <a:fontRef idx="minor">
+                          <a:schemeClr val="dk1"/>
+                        </a:fontRef>
+                      </wps:style>
+                      <wps:txbx>
+                        <w:txbxContent>
+                          <w:p>
+                            <w:r>
+                              <w:t>Eureka</w:t>
+                            </w:r>
+                            <w:r>
+                              <w:t xml:space="preserve"> Service</w:t>
+                            </w:r>
+                          </w:p>
+                        </w:txbxContent>
+                      </wps:txbx>
+                      <wps:bodyPr rot="0" spcFirstLastPara="0" vertOverflow="overflow" horzOverflow="overflow" vert="horz" wrap="square" lIns="91440" tIns="45720" rIns="91440" bIns="45720" numCol="1" spcCol="0" rtlCol="0" fromWordArt="0" anchor="t" anchorCtr="0" forceAA="0" compatLnSpc="1">
+                        <a:prstTxWarp prst="textNoShape">
+                          <a:avLst/>
+                        </a:prstTxWarp>
+                        <a:noAutofit/>
+                      </wps:bodyPr>
+                    </wps:wsp>
+                  </a:graphicData>
+                </a:graphic>
+                <wp14:sizeRelH relativeFrom="margin">
+                  <wp14:pctWidth>0</wp14:pctWidth>
+                </wp14:sizeRelH>
+                <wp14:sizeRelV relativeFrom="margin">
+                  <wp14:pctHeight>0</wp14:pctHeight>
+                </wp14:sizeRelV>
+              </wp:anchor>
+            </w:drawing>
+          </mc:Choice>
+          <mc:Fallback>
+            <w:pict>
+              <v:shape w14:anchorId="4C1EF4BC" id="Text Box 22" o:spid="_x0000_s1031" type="#_x0000_t202" style="position:absolute;margin-left:304.8pt;margin-top:186.45pt;width:91.2pt;height:21.6pt;z-index:251695104;visibility:visible;mso-wrap-style:square;mso-width-percent:0;mso-height-percent:0;mso-wrap-distance-left:9pt;mso-wrap-distance-top:0;mso-wrap-distance-right:9pt;mso-wrap-distance-bottom:0;mso-position-horizontal:absolute;mso-position-horizontal-relative:text;mso-position-vertical:absolute;mso-position-vertical-relative:text;mso-width-percent:0;mso-height-percent:0;mso-width-relative:margin;mso-height-relative:margin;v-text-anchor:top" o:gfxdata="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" fillcolor="white [3201]" strokecolor="#4472c4 [3204]" strokeweight="1pt">
+                <v:textbox>
+                  <w:txbxContent>
+                    <w:p>
+                      <w:r>
+                        <w:t>Eureka</w:t>
+                      </w:r>
+                      <w:r>
+                        <w:t xml:space="preserve"> Service</w:t>
+                      </w:r>
+                    </w:p>
+                  </w:txbxContent>
+                </v:textbox>
+              </v:shape>
+            </w:pict>
+          </mc:Fallback>
+        </mc:AlternateContent>
+      </w:r>
+      <w:r>
+        <mc:AlternateContent>
+          <mc:Choice Requires="wps">
+            <w:drawing>
+              <wp:anchor distT="0" distB="0" distL="114300" distR="114300" simplePos="0" relativeHeight="251735040" behindDoc="0" locked="0" layoutInCell="1" allowOverlap="1" wp14:anchorId="01BCDA37" wp14:editId="3040AA7F">
+                <wp:simplePos x="0" y="0"/>
+                <wp:positionH relativeFrom="column">
+                  <wp:posOffset>4221480</wp:posOffset>
+                </wp:positionH>
+                <wp:positionV relativeFrom="paragraph">
+                  <wp:posOffset>2026920</wp:posOffset>
+                </wp:positionV>
+                <wp:extent cx="60960" cy="342900"/>
+                <wp:effectExtent l="57150" t="0" r="34290" b="57150"/>
+                <wp:wrapNone/>
+                <wp:docPr id="42" name="Straight Arrow Connector 42"/>
+                <wp:cNvGraphicFramePr/>
+                <a:graphic xmlns:a="http://schemas.openxmlformats.org/drawingml/2006/main">
+                  <a:graphicData uri="http://schemas.microsoft.com/office/word/2010/wordprocessingShape">
+                    <wps:wsp>
+                      <wps:cNvCnPr/>
+                      <wps:spPr>
+                        <a:xfrm flipH="1">
+                          <a:off x="0" y="0"/>
+                          <a:ext cx="60960" cy="342900"/>
+                        </a:xfrm>
+                        <a:prstGeom prst="straightConnector1">
+                          <a:avLst/>
+                        </a:prstGeom>
+                        <a:ln>
+                          <a:tailEnd type="triangle"/>
+                        </a:ln>
+                      </wps:spPr>
+                      <wps:style>
+                        <a:lnRef idx="1">
+                          <a:schemeClr val="accent1"/>
+                        </a:lnRef>
+                        <a:fillRef idx="0">
+                          <a:schemeClr val="accent1"/>
+                        </a:fillRef>
+                        <a:effectRef idx="0">
+                          <a:schemeClr val="accent1"/>
+                        </a:effectRef>
+                        <a:fontRef idx="minor">
+                          <a:schemeClr val="tx1"/>
+                        </a:fontRef>
+                      </wps:style>
+                      <wps:bodyPr/>
+                    </wps:wsp>
+                  </a:graphicData>
+                </a:graphic>
+              </wp:anchor>
+            </w:drawing>
+          </mc:Choice>
+          <mc:Fallback>
+            <w:pict>
+              <v:shape w14:anchorId="62AE7423" id="Straight Arrow Connector 42" o:spid="_x0000_s1026" type="#_x0000_t32" style="position:absolute;margin-left:332.4pt;margin-top:159.6pt;width:4.8pt;height:27pt;flip:x;z-index:251735040;visibility:visible;mso-wrap-style:square;mso-wrap-distance-left:9pt;mso-wrap-distance-top:0;mso-wrap-distance-right:9pt;mso-wrap-distance-bottom:0;mso-position-horizontal:absolute;mso-position-horizontal-relative:text;mso-position-vertical:absolute;mso-position-vertical-relative:text" o:gfxdata="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" strokecolor="#4472c4 [3204]" strokeweight=".5pt">
+                <v:stroke endarrow="block" joinstyle="miter"/>
+              </v:shape>
+            </w:pict>
+          </mc:Fallback>
+        </mc:AlternateContent>
+      </w:r>
+      <w:r>
+        <mc:AlternateContent>
+          <mc:Choice Requires="wps">
+            <w:drawing>
+              <wp:anchor distT="0" distB="0" distL="114300" distR="114300" simplePos="0" relativeHeight="251736064" behindDoc="0" locked="0" layoutInCell="1" allowOverlap="1" wp14:anchorId="7E8527FE" wp14:editId="7C505102">
+                <wp:simplePos x="0" y="0"/>
+                <wp:positionH relativeFrom="column">
+                  <wp:posOffset>4499610</wp:posOffset>
+                </wp:positionH>
+                <wp:positionV relativeFrom="paragraph">
+                  <wp:posOffset>2026920</wp:posOffset>
+                </wp:positionV>
+                <wp:extent cx="60960" cy="342900"/>
+                <wp:effectExtent l="57150" t="0" r="34290" b="57150"/>
+                <wp:wrapNone/>
+                <wp:docPr id="43" name="Straight Arrow Connector 43"/>
+                <wp:cNvGraphicFramePr/>
+                <a:graphic xmlns:a="http://schemas.openxmlformats.org/drawingml/2006/main">
+                  <a:graphicData uri="http://schemas.microsoft.com/office/word/2010/wordprocessingShape">
+                    <wps:wsp>
+                      <wps:cNvCnPr/>
+                      <wps:spPr>
+                        <a:xfrm flipH="1">
+                          <a:off x="0" y="0"/>
+                          <a:ext cx="60960" cy="342900"/>
+                        </a:xfrm>
+                        <a:prstGeom prst="straightConnector1">
+                          <a:avLst/>
+                        </a:prstGeom>
+                        <a:ln>
+                          <a:tailEnd type="triangle"/>
+                        </a:ln>
+                      </wps:spPr>
+                      <wps:style>
+                        <a:lnRef idx="1">
+                          <a:schemeClr val="accent1"/>
+                        </a:lnRef>
+                        <a:fillRef idx="0">
+                          <a:schemeClr val="accent1"/>
+                        </a:fillRef>
+                        <a:effectRef idx="0">
+                          <a:schemeClr val="accent1"/>
+                        </a:effectRef>
+                        <a:fontRef idx="minor">
+                          <a:schemeClr val="tx1"/>
+                        </a:fontRef>
+                      </wps:style>
+                      <wps:bodyPr/>
+                    </wps:wsp>
+                  </a:graphicData>
+                </a:graphic>
+              </wp:anchor>
+            </w:drawing>
+          </mc:Choice>
+          <mc:Fallback>
+            <w:pict>
+              <v:shape w14:anchorId="0846DC62" id="Straight Arrow Connector 43" o:spid="_x0000_s1026" type="#_x0000_t32" style="position:absolute;margin-left:354.3pt;margin-top:159.6pt;width:4.8pt;height:27pt;flip:x;z-index:251736064;visibility:visible;mso-wrap-style:square;mso-wrap-distance-left:9pt;mso-wrap-distance-top:0;mso-wrap-distance-right:9pt;mso-wrap-distance-bottom:0;mso-position-horizontal:absolute;mso-position-horizontal-relative:text;mso-position-vertical:absolute;mso-position-vertical-relative:text" o:gfxdata="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" strokecolor="#4472c4 [3204]" strokeweight=".5pt">
+                <v:stroke endarrow="block" joinstyle="miter"/>
+              </v:shape>
+            </w:pict>
+          </mc:Fallback>
+        </mc:AlternateContent>
+      </w:r>
+      <w:r>
+        <mc:AlternateContent>
+          <mc:Choice Requires="wps">
+            <w:drawing>
+              <wp:anchor distT="0" distB="0" distL="114300" distR="114300" simplePos="0" relativeHeight="251737088" behindDoc="0" locked="0" layoutInCell="1" allowOverlap="1" wp14:anchorId="4E290BA7" wp14:editId="54541BB6">
+                <wp:simplePos x="0" y="0"/>
+                <wp:positionH relativeFrom="column">
+                  <wp:posOffset>4770120</wp:posOffset>
+                </wp:positionH>
+                <wp:positionV relativeFrom="paragraph">
+                  <wp:posOffset>2026920</wp:posOffset>
+                </wp:positionV>
+                <wp:extent cx="60960" cy="342900"/>
+                <wp:effectExtent l="57150" t="0" r="34290" b="57150"/>
+                <wp:wrapNone/>
+                <wp:docPr id="44" name="Straight Arrow Connector 44"/>
+                <wp:cNvGraphicFramePr/>
+                <a:graphic xmlns:a="http://schemas.openxmlformats.org/drawingml/2006/main">
+                  <a:graphicData uri="http://schemas.microsoft.com/office/word/2010/wordprocessingShape">
+                    <wps:wsp>
+                      <wps:cNvCnPr/>
+                      <wps:spPr>
+                        <a:xfrm flipH="1">
+                          <a:off x="0" y="0"/>
+                          <a:ext cx="60960" cy="342900"/>
+                        </a:xfrm>
+                        <a:prstGeom prst="straightConnector1">
+                          <a:avLst/>
+                        </a:prstGeom>
+                        <a:ln>
+                          <a:tailEnd type="triangle"/>
+                        </a:ln>
+                      </wps:spPr>
+                      <wps:style>
+                        <a:lnRef idx="1">
+                          <a:schemeClr val="accent1"/>
+                        </a:lnRef>
+                        <a:fillRef idx="0">
+                          <a:schemeClr val="accent1"/>
+                        </a:fillRef>
+                        <a:effectRef idx="0">
+                          <a:schemeClr val="accent1"/>
+                        </a:effectRef>
+                        <a:fontRef idx="minor">
+                          <a:schemeClr val="tx1"/>
+                        </a:fontRef>
+                      </wps:style>
+                      <wps:bodyPr/>
+                    </wps:wsp>
+                  </a:graphicData>
+                </a:graphic>
+              </wp:anchor>
+            </w:drawing>
+          </mc:Choice>
+          <mc:Fallback>
+            <w:pict>
+              <v:shape w14:anchorId="7A5CE42C" id="Straight Arrow Connector 44" o:spid="_x0000_s1026" type="#_x0000_t32" style="position:absolute;margin-left:375.6pt;margin-top:159.6pt;width:4.8pt;height:27pt;flip:x;z-index:251737088;visibility:visible;mso-wrap-style:square;mso-wrap-distance-left:9pt;mso-wrap-distance-top:0;mso-wrap-distance-right:9pt;mso-wrap-distance-bottom:0;mso-position-horizontal:absolute;mso-position-horizontal-relative:text;mso-position-vertical:absolute;mso-position-vertical-relative:text" o:gfxdata="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" strokecolor="#4472c4 [3204]" strokeweight=".5pt">
+                <v:stroke endarrow="block" joinstyle="miter"/>
+              </v:shape>
+            </w:pict>
+          </mc:Fallback>
+        </mc:AlternateContent>
+      </w:r>
+      <w:r>
+        <w:rPr>
+          <w:noProof/>
+        </w:rPr>
+        <mc:AlternateContent>
+          <mc:Choice Requires="wps">
+            <w:drawing>
+              <wp:anchor distT="0" distB="0" distL="114300" distR="114300" simplePos="0" relativeHeight="251732992" behindDoc="0" locked="0" layoutInCell="1" allowOverlap="1" wp14:anchorId="6BBFDB79" wp14:editId="4667CF03">
+                <wp:simplePos x="0" y="0"/>
+                <wp:positionH relativeFrom="column">
+                  <wp:posOffset>1257300</wp:posOffset>
+                </wp:positionH>
+                <wp:positionV relativeFrom="paragraph">
+                  <wp:posOffset>4204335</wp:posOffset>
+                </wp:positionV>
+                <wp:extent cx="217170" cy="281940"/>
+                <wp:effectExtent l="38100" t="38100" r="30480" b="22860"/>
+                <wp:wrapNone/>
+                <wp:docPr id="41" name="Straight Arrow Connector 41"/>
+                <wp:cNvGraphicFramePr/>
+                <a:graphic xmlns:a="http://schemas.openxmlformats.org/drawingml/2006/main">
+                  <a:graphicData uri="http://schemas.microsoft.com/office/word/2010/wordprocessingShape">
+                    <wps:wsp>
+                      <wps:cNvCnPr/>
+                      <wps:spPr>
+                        <a:xfrm flipH="1" flipV="1">
+                          <a:off x="0" y="0"/>
+                          <a:ext cx="217170" cy="281940"/>
+                        </a:xfrm>
+                        <a:prstGeom prst="straightConnector1">
+                          <a:avLst/>
+                        </a:prstGeom>
+                        <a:ln>
+                          <a:tailEnd type="triangle"/>
+                        </a:ln>
+                      </wps:spPr>
+                      <wps:style>
+                        <a:lnRef idx="1">
+                          <a:schemeClr val="accent1"/>
+                        </a:lnRef>
+                        <a:fillRef idx="0">
+                          <a:schemeClr val="accent1"/>
+                        </a:fillRef>
+                        <a:effectRef idx="0">
+                          <a:schemeClr val="accent1"/>
+                        </a:effectRef>
+                        <a:fontRef idx="minor">
+                          <a:schemeClr val="tx1"/>
+                        </a:fontRef>
+                      </wps:style>
+                      <wps:bodyPr/>
+                    </wps:wsp>
+                  </a:graphicData>
+                </a:graphic>
+                <wp14:sizeRelH relativeFrom="margin">
+                  <wp14:pctWidth>0</wp14:pctWidth>
+                </wp14:sizeRelH>
+                <wp14:sizeRelV relativeFrom="margin">
+                  <wp14:pctHeight>0</wp14:pctHeight>
+                </wp14:sizeRelV>
+              </wp:anchor>
+            </w:drawing>
+          </mc:Choice>
+          <mc:Fallback>
+            <w:pict>
+              <v:shape w14:anchorId="5018CA6B" id="Straight Arrow Connector 41" o:spid="_x0000_s1026" type="#_x0000_t32" style="position:absolute;margin-left:99pt;margin-top:331.05pt;width:17.1pt;height:22.2pt;flip:x y;z-index:251732992;visibility:visible;mso-wrap-style:square;mso-width-percent:0;mso-height-percent:0;mso-wrap-distance-left:9pt;mso-wrap-distance-top:0;mso-wrap-distance-right:9pt;mso-wrap-distance-bottom:0;mso-position-horizontal:absolute;mso-position-horizontal-relative:text;mso-position-vertical:absolute;mso-position-vertical-relative:text;mso-width-percent:0;mso-height-percent:0;mso-width-relative:margin;mso-height-relative:margin" o:gfxdata="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" strokecolor="#4472c4 [3204]" strokeweight=".5pt">
+                <v:stroke endarrow="block" joinstyle="miter"/>
+              </v:shape>
+            </w:pict>
+          </mc:Fallback>
+        </mc:AlternateContent>
+      </w:r>
+      <w:r>
+        <w:rPr>
+          <w:noProof/>
+        </w:rPr>
+        <mc:AlternateContent>
+          <mc:Choice Requires="wps">
+            <w:drawing>
+              <wp:anchor distT="0" distB="0" distL="114300" distR="114300" simplePos="0" relativeHeight="251730944" behindDoc="0" locked="0" layoutInCell="1" allowOverlap="1" wp14:anchorId="2C964E02" wp14:editId="7F27FED7">
+                <wp:simplePos x="0" y="0"/>
+                <wp:positionH relativeFrom="column">
+                  <wp:posOffset>1531620</wp:posOffset>
+                </wp:positionH>
+                <wp:positionV relativeFrom="paragraph">
+                  <wp:posOffset>4051934</wp:posOffset>
+                </wp:positionV>
+                <wp:extent cx="373380" cy="45719"/>
+                <wp:effectExtent l="0" t="57150" r="26670" b="50165"/>
+                <wp:wrapNone/>
+                <wp:docPr id="40" name="Straight Arrow Connector 40"/>
+                <wp:cNvGraphicFramePr/>
+                <a:graphic xmlns:a="http://schemas.openxmlformats.org/drawingml/2006/main">
+                  <a:graphicData uri="http://schemas.microsoft.com/office/word/2010/wordprocessingShape">
+                    <wps:wsp>
+                      <wps:cNvCnPr/>
+                      <wps:spPr>
+                        <a:xfrm flipH="1" flipV="1">
+                          <a:off x="0" y="0"/>
+                          <a:ext cx="373380" cy="45719"/>
+                        </a:xfrm>
+                        <a:prstGeom prst="straightConnector1">
+                          <a:avLst/>
+                        </a:prstGeom>
+                        <a:ln>
+                          <a:tailEnd type="triangle"/>
+                        </a:ln>
+                      </wps:spPr>
+                      <wps:style>
+                        <a:lnRef idx="1">
+                          <a:schemeClr val="accent1"/>
+                        </a:lnRef>
+                        <a:fillRef idx="0">
+                          <a:schemeClr val="accent1"/>
+                        </a:fillRef>
+                        <a:effectRef idx="0">
+                          <a:schemeClr val="accent1"/>
+                        </a:effectRef>
+                        <a:fontRef idx="minor">
+                          <a:schemeClr val="tx1"/>
+                        </a:fontRef>
+                      </wps:style>
+                      <wps:bodyPr/>
+                    </wps:wsp>
+                  </a:graphicData>
+                </a:graphic>
+                <wp14:sizeRelH relativeFrom="margin">
+                  <wp14:pctWidth>0</wp14:pctWidth>
+                </wp14:sizeRelH>
+                <wp14:sizeRelV relativeFrom="margin">
+                  <wp14:pctHeight>0</wp14:pctHeight>
+                </wp14:sizeRelV>
+              </wp:anchor>
+            </w:drawing>
+          </mc:Choice>
+          <mc:Fallback>
+            <w:pict>
+              <v:shape w14:anchorId="73D2898E" id="Straight Arrow Connector 40" o:spid="_x0000_s1026" type="#_x0000_t32" style="position:absolute;margin-left:120.6pt;margin-top:319.05pt;width:29.4pt;height:3.6pt;flip:x y;z-index:251730944;visibility:visible;mso-wrap-style:square;mso-width-percent:0;mso-height-percent:0;mso-wrap-distance-left:9pt;mso-wrap-distance-top:0;mso-wrap-distance-right:9pt;mso-wrap-distance-bottom:0;mso-position-horizontal:absolute;mso-position-horizontal-relative:text;mso-position-vertical:absolute;mso-position-vertical-relative:text;mso-width-percent:0;mso-height-percent:0;mso-width-relative:margin;mso-height-relative:margin" o:gfxdata="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" strokecolor="#4472c4 [3204]" strokeweight=".5pt">
+                <v:stroke endarrow="block" joinstyle="miter"/>
+              </v:shape>
+            </w:pict>
+          </mc:Fallback>
+        </mc:AlternateContent>
+      </w:r>
+      <w:r>
+        <w:rPr>
+          <w:noProof/>
+        </w:rPr>
+        <mc:AlternateContent>
+          <mc:Choice Requires="wps">
+            <w:drawing>
+              <wp:anchor distT="0" distB="0" distL="114300" distR="114300" simplePos="0" relativeHeight="251728896" behindDoc="0" locked="0" layoutInCell="1" allowOverlap="1" wp14:anchorId="3CB50F11" wp14:editId="1EA1F24B">
+                <wp:simplePos x="0" y="0"/>
+                <wp:positionH relativeFrom="column">
+                  <wp:posOffset>1470660</wp:posOffset>
+                </wp:positionH>
+                <wp:positionV relativeFrom="paragraph">
+                  <wp:posOffset>3587115</wp:posOffset>
+                </wp:positionV>
+                <wp:extent cx="60960" cy="342900"/>
+                <wp:effectExtent l="57150" t="0" r="34290" b="57150"/>
+                <wp:wrapNone/>
+                <wp:docPr id="39" name="Straight Arrow Connector 39"/>
+                <wp:cNvGraphicFramePr/>
+                <a:graphic xmlns:a="http://schemas.openxmlformats.org/drawingml/2006/main">
+                  <a:graphicData uri="http://schemas.microsoft.com/office/word/2010/wordprocessingShape">
+                    <wps:wsp>
+                      <wps:cNvCnPr/>
+                      <wps:spPr>
+                        <a:xfrm flipH="1">
+                          <a:off x="0" y="0"/>
+                          <a:ext cx="60960" cy="342900"/>
+                        </a:xfrm>
+                        <a:prstGeom prst="straightConnector1">
+                          <a:avLst/>
+                        </a:prstGeom>
+                        <a:ln>
+                          <a:tailEnd type="triangle"/>
+                        </a:ln>
+                      </wps:spPr>
+                      <wps:style>
+                        <a:lnRef idx="1">
+                          <a:schemeClr val="accent1"/>
+                        </a:lnRef>
+                        <a:fillRef idx="0">
+                          <a:schemeClr val="accent1"/>
+                        </a:fillRef>
+                        <a:effectRef idx="0">
+                          <a:schemeClr val="accent1"/>
+                        </a:effectRef>
+                        <a:fontRef idx="minor">
+                          <a:schemeClr val="tx1"/>
+                        </a:fontRef>
+                      </wps:style>
+                      <wps:bodyPr/>
+                    </wps:wsp>
+                  </a:graphicData>
+                </a:graphic>
+              </wp:anchor>
+            </w:drawing>
+          </mc:Choice>
+          <mc:Fallback>
+            <w:pict>
+              <v:shape w14:anchorId="47AABAA5" id="Straight Arrow Connector 39" o:spid="_x0000_s1026" type="#_x0000_t32" style="position:absolute;margin-left:115.8pt;margin-top:282.45pt;width:4.8pt;height:27pt;flip:x;z-index:251728896;visibility:visible;mso-wrap-style:square;mso-wrap-distance-left:9pt;mso-wrap-distance-top:0;mso-wrap-distance-right:9pt;mso-wrap-distance-bottom:0;mso-position-horizontal:absolute;mso-position-horizontal-relative:text;mso-position-vertical:absolute;mso-position-vertical-relative:text" o:gfxdata="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" strokecolor="#4472c4 [3204]" strokeweight=".5pt">
+                <v:stroke endarrow="block" joinstyle="miter"/>
+              </v:shape>
+            </w:pict>
+          </mc:Fallback>
+        </mc:AlternateContent>
+      </w:r>
+      <w:r>
+        <w:rPr>
+          <w:noProof/>
+        </w:rPr>
+        <mc:AlternateContent>
+          <mc:Choice Requires="wps">
+            <w:drawing>
+              <wp:anchor distT="0" distB="0" distL="114300" distR="114300" simplePos="0" relativeHeight="251726848" behindDoc="0" locked="0" layoutInCell="1" allowOverlap="1" wp14:anchorId="454A717B" wp14:editId="5B2B3648">
+                <wp:simplePos x="0" y="0"/>
+                <wp:positionH relativeFrom="column">
+                  <wp:posOffset>1200150</wp:posOffset>
+                </wp:positionH>
+                <wp:positionV relativeFrom="paragraph">
+                  <wp:posOffset>3587115</wp:posOffset>
+                </wp:positionV>
+                <wp:extent cx="60960" cy="342900"/>
+                <wp:effectExtent l="57150" t="0" r="34290" b="57150"/>
+                <wp:wrapNone/>
+                <wp:docPr id="38" name="Straight Arrow Connector 38"/>
+                <wp:cNvGraphicFramePr/>
+                <a:graphic xmlns:a="http://schemas.openxmlformats.org/drawingml/2006/main">
+                  <a:graphicData uri="http://schemas.microsoft.com/office/word/2010/wordprocessingShape">
+                    <wps:wsp>
+                      <wps:cNvCnPr/>
+                      <wps:spPr>
+                        <a:xfrm flipH="1">
+                          <a:off x="0" y="0"/>
+                          <a:ext cx="60960" cy="342900"/>
+                        </a:xfrm>
+                        <a:prstGeom prst="straightConnector1">
+                          <a:avLst/>
+                        </a:prstGeom>
+                        <a:ln>
+                          <a:tailEnd type="triangle"/>
+                        </a:ln>
+                      </wps:spPr>
+                      <wps:style>
+                        <a:lnRef idx="1">
+                          <a:schemeClr val="accent1"/>
+                        </a:lnRef>
+                        <a:fillRef idx="0">
+                          <a:schemeClr val="accent1"/>
+                        </a:fillRef>
+                        <a:effectRef idx="0">
+                          <a:schemeClr val="accent1"/>
+                        </a:effectRef>
+                        <a:fontRef idx="minor">
+                          <a:schemeClr val="tx1"/>
+                        </a:fontRef>
+                      </wps:style>
+                      <wps:bodyPr/>
+                    </wps:wsp>
+                  </a:graphicData>
+                </a:graphic>
+              </wp:anchor>
+            </w:drawing>
+          </mc:Choice>
+          <mc:Fallback>
+            <w:pict>
+              <v:shape w14:anchorId="0449E6D7" id="Straight Arrow Connector 38" o:spid="_x0000_s1026" type="#_x0000_t32" style="position:absolute;margin-left:94.5pt;margin-top:282.45pt;width:4.8pt;height:27pt;flip:x;z-index:251726848;visibility:visible;mso-wrap-style:square;mso-wrap-distance-left:9pt;mso-wrap-distance-top:0;mso-wrap-distance-right:9pt;mso-wrap-distance-bottom:0;mso-position-horizontal:absolute;mso-position-horizontal-relative:text;mso-position-vertical:absolute;mso-position-vertical-relative:text" o:gfxdata="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" strokecolor="#4472c4 [3204]" strokeweight=".5pt">
+                <v:stroke endarrow="block" joinstyle="miter"/>
+              </v:shape>
+            </w:pict>
+          </mc:Fallback>
+        </mc:AlternateContent>
+      </w:r>
+      <w:r>
+        <w:rPr>
+          <w:noProof/>
+        </w:rPr>
+        <mc:AlternateContent>
+          <mc:Choice Requires="wps">
+            <w:drawing>
+              <wp:anchor distT="0" distB="0" distL="114300" distR="114300" simplePos="0" relativeHeight="251724800" behindDoc="0" locked="0" layoutInCell="1" allowOverlap="1" wp14:anchorId="5BA54418" wp14:editId="61B9C757">
+                <wp:simplePos x="0" y="0"/>
+                <wp:positionH relativeFrom="column">
+                  <wp:posOffset>922020</wp:posOffset>
+                </wp:positionH>
+                <wp:positionV relativeFrom="paragraph">
+                  <wp:posOffset>3587115</wp:posOffset>
+                </wp:positionV>
+                <wp:extent cx="60960" cy="342900"/>
+                <wp:effectExtent l="57150" t="0" r="34290" b="57150"/>
+                <wp:wrapNone/>
+                <wp:docPr id="37" name="Straight Arrow Connector 37"/>
+                <wp:cNvGraphicFramePr/>
+                <a:graphic xmlns:a="http://schemas.openxmlformats.org/drawingml/2006/main">
+                  <a:graphicData uri="http://schemas.microsoft.com/office/word/2010/wordprocessingShape">
+                    <wps:wsp>
+                      <wps:cNvCnPr/>
+                      <wps:spPr>
+                        <a:xfrm flipH="1">
+                          <a:off x="0" y="0"/>
+                          <a:ext cx="60960" cy="342900"/>
+                        </a:xfrm>
+                        <a:prstGeom prst="straightConnector1">
+                          <a:avLst/>
+                        </a:prstGeom>
+                        <a:ln>
+                          <a:tailEnd type="triangle"/>
+                        </a:ln>
+                      </wps:spPr>
+                      <wps:style>
+                        <a:lnRef idx="1">
+                          <a:schemeClr val="accent1"/>
+                        </a:lnRef>
+                        <a:fillRef idx="0">
+                          <a:schemeClr val="accent1"/>
+                        </a:fillRef>
+                        <a:effectRef idx="0">
+                          <a:schemeClr val="accent1"/>
+                        </a:effectRef>
+                        <a:fontRef idx="minor">
+                          <a:schemeClr val="tx1"/>
+                        </a:fontRef>
+                      </wps:style>
+                      <wps:bodyPr/>
+                    </wps:wsp>
+                  </a:graphicData>
+                </a:graphic>
+              </wp:anchor>
+            </w:drawing>
+          </mc:Choice>
+          <mc:Fallback>
+            <w:pict>
+              <v:shape w14:anchorId="17C61BA2" id="Straight Arrow Connector 37" o:spid="_x0000_s1026" type="#_x0000_t32" style="position:absolute;margin-left:72.6pt;margin-top:282.45pt;width:4.8pt;height:27pt;flip:x;z-index:251724800;visibility:visible;mso-wrap-style:square;mso-wrap-distance-left:9pt;mso-wrap-distance-top:0;mso-wrap-distance-right:9pt;mso-wrap-distance-bottom:0;mso-position-horizontal:absolute;mso-position-horizontal-relative:text;mso-position-vertical:absolute;mso-position-vertical-relative:text" o:gfxdata="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" strokecolor="#4472c4 [3204]" strokeweight=".5pt">
+                <v:stroke endarrow="block" joinstyle="miter"/>
+              </v:shape>
+            </w:pict>
+          </mc:Fallback>
+        </mc:AlternateContent>
+      </w:r>
+      <w:r>
+        <w:rPr>
+          <w:noProof/>
+        </w:rPr>
+        <mc:AlternateContent>
+          <mc:Choice Requires="wps">
+            <w:drawing>
+              <wp:anchor distT="0" distB="0" distL="114300" distR="114300" simplePos="0" relativeHeight="251699200" behindDoc="0" locked="0" layoutInCell="1" allowOverlap="1" wp14:anchorId="4239500E" wp14:editId="2A4D9C69">
+                <wp:simplePos x="0" y="0"/>
+                <wp:positionH relativeFrom="column">
+                  <wp:posOffset>3268980</wp:posOffset>
+                </wp:positionH>
+                <wp:positionV relativeFrom="paragraph">
+                  <wp:posOffset>4013835</wp:posOffset>
+                </wp:positionV>
+                <wp:extent cx="1379220" cy="274320"/>
+                <wp:effectExtent l="0" t="0" r="11430" b="11430"/>
+                <wp:wrapNone/>
+                <wp:docPr id="24" name="Text Box 24"/>
+                <wp:cNvGraphicFramePr/>
+                <a:graphic xmlns:a="http://schemas.openxmlformats.org/drawingml/2006/main">
+                  <a:graphicData uri="http://schemas.microsoft.com/office/word/2010/wordprocessingShape">
+                    <wps:wsp>
+                      <wps:cNvSpPr txBox="1"/>
+                      <wps:spPr>
+                        <a:xfrm>
+                          <a:off x="0" y="0"/>
+                          <a:ext cx="1379220" cy="274320"/>
+                        </a:xfrm>
+                        <a:prstGeom prst="rect">
+                          <a:avLst/>
+                        </a:prstGeom>
+                        <a:ln>
+                          <a:prstDash val="sysDash"/>
+                        </a:ln>
+                      </wps:spPr>
+                      <wps:style>
+                        <a:lnRef idx="2">
+                          <a:schemeClr val="accent1"/>
+                        </a:lnRef>
+                        <a:fillRef idx="1">
+                          <a:schemeClr val="lt1"/>
+                        </a:fillRef>
+                        <a:effectRef idx="0">
+                          <a:schemeClr val="accent1"/>
+                        </a:effectRef>
+                        <a:fontRef idx="minor">
+                          <a:schemeClr val="dk1"/>
+                        </a:fontRef>
+                      </wps:style>
+                      <wps:txbx>
+                        <w:txbxContent>
+                          <w:p>
+                            <w:pPr>
+                              <w:jc w:val="center"/>
+                            </w:pPr>
+                            <w:r>
+                              <w:t>UI Client</w:t>
+                            </w:r>
+                          </w:p>
+                        </w:txbxContent>
+                      </wps:txbx>
+                      <wps:bodyPr rot="0" spcFirstLastPara="0" vertOverflow="overflow" horzOverflow="overflow" vert="horz" wrap="square" lIns="91440" tIns="45720" rIns="91440" bIns="45720" numCol="1" spcCol="0" rtlCol="0" fromWordArt="0" anchor="t" anchorCtr="0" forceAA="0" compatLnSpc="1">
+                        <a:prstTxWarp prst="textNoShape">
+                          <a:avLst/>
+                        </a:prstTxWarp>
+                        <a:noAutofit/>
+                      </wps:bodyPr>
+                    </wps:wsp>
+                  </a:graphicData>
+                </a:graphic>
+                <wp14:sizeRelH relativeFrom="margin">
+                  <wp14:pctWidth>0</wp14:pctWidth>
+                </wp14:sizeRelH>
+                <wp14:sizeRelV relativeFrom="margin">
+                  <wp14:pctHeight>0</wp14:pctHeight>
+                </wp14:sizeRelV>
+              </wp:anchor>
+            </w:drawing>
+          </mc:Choice>
+          <mc:Fallback>
+            <w:pict>
+              <v:shape w14:anchorId="4239500E" id="Text Box 24" o:spid="_x0000_s1032" type="#_x0000_t202" style="position:absolute;margin-left:257.4pt;margin-top:316.05pt;width:108.6pt;height:21.6pt;z-index:251699200;visibility:visible;mso-wrap-style:square;mso-width-percent:0;mso-height-percent:0;mso-wrap-distance-left:9pt;mso-wrap-distance-top:0;mso-wrap-distance-right:9pt;mso-wrap-distance-bottom:0;mso-position-horizontal:absolute;mso-position-horizontal-relative:text;mso-position-vertical:absolute;mso-position-vertical-relative:text;mso-width-percent:0;mso-height-percent:0;mso-width-relative:margin;mso-height-relative:margin;v-text-anchor:top" o:gfxdata="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" fillcolor="white [3201]" strokecolor="#4472c4 [3204]" strokeweight="1pt">
+                <v:stroke dashstyle="3 1"/>
+                <v:textbox>
+                  <w:txbxContent>
+                    <w:p>
+                      <w:pPr>
+                        <w:jc w:val="center"/>
+                      </w:pPr>
+                      <w:r>
+                        <w:t>UI Client</w:t>
+                      </w:r>
+                    </w:p>
+                  </w:txbxContent>
+                </v:textbox>
+              </v:shape>
+            </w:pict>
+          </mc:Fallback>
+        </mc:AlternateContent>
+      </w:r>
+      <w:r>
+        <w:rPr>
+          <w:noProof/>
+        </w:rPr>
+        <mc:AlternateContent>
+          <mc:Choice Requires="wps">
+            <w:drawing>
+              <wp:anchor distT="0" distB="0" distL="114300" distR="114300" simplePos="0" relativeHeight="251723776" behindDoc="0" locked="0" layoutInCell="1" allowOverlap="1" wp14:anchorId="0850C9B5" wp14:editId="43C04891">
+                <wp:simplePos x="0" y="0"/>
+                <wp:positionH relativeFrom="column">
+                  <wp:posOffset>-236220</wp:posOffset>
+                </wp:positionH>
+                <wp:positionV relativeFrom="paragraph">
+                  <wp:posOffset>3274695</wp:posOffset>
+                </wp:positionV>
+                <wp:extent cx="746760" cy="777240"/>
+                <wp:effectExtent l="76200" t="38100" r="15240" b="22860"/>
+                <wp:wrapNone/>
+                <wp:docPr id="36" name="Connector: Curved 36"/>
+                <wp:cNvGraphicFramePr/>
+                <a:graphic xmlns:a="http://schemas.openxmlformats.org/drawingml/2006/main">
+                  <a:graphicData uri="http://schemas.microsoft.com/office/word/2010/wordprocessingShape">
+                    <wps:wsp>
+                      <wps:cNvCnPr/>
+                      <wps:spPr>
+                        <a:xfrm flipH="1" flipV="1">
+                          <a:off x="0" y="0"/>
+                          <a:ext cx="746760" cy="777240"/>
+                        </a:xfrm>
+                        <a:prstGeom prst="curvedConnector3">
+                          <a:avLst>
+                            <a:gd name="adj1" fmla="val 99670"/>
+                          </a:avLst>
+                        </a:prstGeom>
+                        <a:ln>
+                          <a:tailEnd type="triangle"/>
+                        </a:ln>
+                      </wps:spPr>
+                      <wps:style>
+                        <a:lnRef idx="1">
+                          <a:schemeClr val="accent1"/>
+                        </a:lnRef>
+                        <a:fillRef idx="0">
+                          <a:schemeClr val="accent1"/>
+                        </a:fillRef>
+                        <a:effectRef idx="0">
+                          <a:schemeClr val="accent1"/>
+                        </a:effectRef>
+                        <a:fontRef idx="minor">
+                          <a:schemeClr val="tx1"/>
+                        </a:fontRef>
+                      </wps:style>
+                      <wps:bodyPr/>
+                    </wps:wsp>
+                  </a:graphicData>
+                </a:graphic>
+                <wp14:sizeRelH relativeFrom="margin">
+                  <wp14:pctWidth>0</wp14:pctWidth>
+                </wp14:sizeRelH>
+                <wp14:sizeRelV relativeFrom="margin">
+                  <wp14:pctHeight>0</wp14:pctHeight>
+                </wp14:sizeRelV>
+              </wp:anchor>
+            </w:drawing>
+          </mc:Choice>
+          <mc:Fallback>
+            <w:pict>
+              <v:shape w14:anchorId="71641D28" id="Connector: Curved 36" o:spid="_x0000_s1026" type="#_x0000_t38" style="position:absolute;margin-left:-18.6pt;margin-top:257.85pt;width:58.8pt;height:61.2pt;flip:x y;z-index:251723776;visibility:visible;mso-wrap-style:square;mso-width-percent:0;mso-height-percent:0;mso-wrap-distance-left:9pt;mso-wrap-distance-top:0;mso-wrap-distance-right:9pt;mso-wrap-distance-bottom:0;mso-position-horizontal:absolute;mso-position-horizontal-relative:text;mso-position-vertical:absolute;mso-position-vertical-relative:text;mso-width-percent:0;mso-height-percent:0;mso-width-relative:margin;mso-height-relative:margin" o:gfxdata="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" adj="21529" strokecolor="#4472c4 [3204]" strokeweight=".5pt">
+                <v:stroke endarrow="block" joinstyle="miter"/>
+              </v:shape>
+            </w:pict>
+          </mc:Fallback>
+        </mc:AlternateContent>
+      </w:r>
+      <w:r>
+        <w:rPr>
+          <w:noProof/>
+        </w:rPr>
+        <mc:AlternateContent>
+          <mc:Choice Requires="wps">
+            <w:drawing>
+              <wp:anchor distT="0" distB="0" distL="114300" distR="114300" simplePos="0" relativeHeight="251721728" behindDoc="0" locked="0" layoutInCell="1" allowOverlap="1" wp14:anchorId="754577BA" wp14:editId="57A8D8F2">
+                <wp:simplePos x="0" y="0"/>
+                <wp:positionH relativeFrom="column">
+                  <wp:posOffset>-685800</wp:posOffset>
+                </wp:positionH>
+                <wp:positionV relativeFrom="paragraph">
+                  <wp:posOffset>2764155</wp:posOffset>
+                </wp:positionV>
+                <wp:extent cx="952500" cy="510540"/>
+                <wp:effectExtent l="0" t="0" r="57150" b="22860"/>
+                <wp:wrapNone/>
+                <wp:docPr id="35" name="Text Box 35"/>
+                <wp:cNvGraphicFramePr/>
+                <a:graphic xmlns:a="http://schemas.openxmlformats.org/drawingml/2006/main">
+                  <a:graphicData uri="http://schemas.microsoft.com/office/word/2010/wordprocessingShape">
+                    <wps:wsp>
+                      <wps:cNvSpPr txBox="1"/>
+                      <wps:spPr>
+                        <a:xfrm>
+                          <a:off x="0" y="0"/>
+                          <a:ext cx="952500" cy="510540"/>
+                        </a:xfrm>
+                        <a:prstGeom prst="foldedCorner">
+                          <a:avLst/>
+                        </a:prstGeom>
+                        <a:ln/>
+                      </wps:spPr>
+                      <wps:style>
+                        <a:lnRef idx="2">
+                          <a:schemeClr val="accent1"/>
+                        </a:lnRef>
+                        <a:fillRef idx="1">
+                          <a:schemeClr val="lt1"/>
+                        </a:fillRef>
+                        <a:effectRef idx="0">
+                          <a:schemeClr val="accent1"/>
+                        </a:effectRef>
+                        <a:fontRef idx="minor">
+                          <a:schemeClr val="dk1"/>
+                        </a:fontRef>
+                      </wps:style>
+                      <wps:txbx>
+                        <w:txbxContent>
+                          <w:p>
+                            <w:pPr>
+                              <w:jc w:val="center"/>
+                            </w:pPr>
+                            <w:r>
+                              <w:t xml:space="preserve">Config Repo </w:t>
+                            </w:r>
+                            <w:proofErr w:type="gramStart"/>
+                            <w:r>
+                              <w:t>On</w:t>
+                            </w:r>
+                            <w:proofErr w:type="gramEnd"/>
+                            <w:r>
+                              <w:t xml:space="preserve"> </w:t>
+                            </w:r>
+                            <w:r>
+                              <w:t>GitHub</w:t>
+                            </w:r>
+                          </w:p>
+                        </w:txbxContent>
+                      </wps:txbx>
+                      <wps:bodyPr rot="0" spcFirstLastPara="0" vertOverflow="overflow" horzOverflow="overflow" vert="horz" wrap="square" lIns="91440" tIns="45720" rIns="91440" bIns="45720" numCol="1" spcCol="0" rtlCol="0" fromWordArt="0" anchor="t" anchorCtr="0" forceAA="0" compatLnSpc="1">
+                        <a:prstTxWarp prst="textNoShape">
+                          <a:avLst/>
+                        </a:prstTxWarp>
+                        <a:noAutofit/>
+                      </wps:bodyPr>
+                    </wps:wsp>
+                  </a:graphicData>
+                </a:graphic>
+                <wp14:sizeRelH relativeFrom="margin">
+                  <wp14:pctWidth>0</wp14:pctWidth>
+                </wp14:sizeRelH>
+                <wp14:sizeRelV relativeFrom="margin">
+                  <wp14:pctHeight>0</wp14:pctHeight>
+                </wp14:sizeRelV>
+              </wp:anchor>
+            </w:drawing>
+          </mc:Choice>
+          <mc:Fallback>
+            <w:pict>
+              <v:shapetype w14:anchorId="754577BA" id="_x0000_t65" coordsize="21600,21600" o:spt="65" adj="18900" path="m,l,21600@0,21600,21600@0,21600,xem@0,21600nfl@3@5c@7@9@11@13,21600@0e">
+                <v:formulas>
+                  <v:f eqn="val #0"/>
+                  <v:f eqn="sum 21600 0 @0"/>
+                  <v:f eqn="prod @1 8481 32768"/>
+                  <v:f eqn="sum @2 @0 0"/>
+                  <v:f eqn="prod @1 1117 32768"/>
+                  <v:f eqn="sum @4 @0 0"/>
+                  <v:f eqn="prod @1 11764 32768"/>
+                  <v:f eqn="sum @6 @0 0"/>
+                  <v:f eqn="prod @1 6144 32768"/>
+                  <v:f eqn="sum @8 @0 0"/>
+                  <v:f eqn="prod @1 20480 32768"/>
+                  <v:f eqn="sum @10 @0 0"/>
+                  <v:f eqn="prod @1 6144 32768"/>
+                  <v:f eqn="sum @12 @0 0"/>
+                </v:formulas>
+                <v:path o:extrusionok="f" gradientshapeok="t" o:connecttype="rect" textboxrect="0,0,21600,@13"/>
+                <v:handles>
+                  <v:h position="#0,bottomRight" xrange="10800,21600"/>
+                </v:handles>
+                <o:complex v:ext="view"/>
+              </v:shapetype>
+              <v:shape id="Text Box 35" o:spid="_x0000_s1033" type="#_x0000_t65" style="position:absolute;margin-left:-54pt;margin-top:217.65pt;width:75pt;height:40.2pt;z-index:251721728;visibility:visible;mso-wrap-style:square;mso-width-percent:0;mso-height-percent:0;mso-wrap-distance-left:9pt;mso-wrap-distance-top:0;mso-wrap-distance-right:9pt;mso-wrap-distance-bottom:0;mso-position-horizontal:absolute;mso-position-horizontal-relative:text;mso-position-vertical:absolute;mso-position-vertical-relative:text;mso-width-percent:0;mso-height-percent:0;mso-width-relative:margin;mso-height-relative:margin;v-text-anchor:top" o:gfxdata="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" adj="18000" fillcolor="white [3201]" strokecolor="#4472c4 [3204]" strokeweight="1pt">
+                <v:stroke joinstyle="miter"/>
+                <v:textbox>
+                  <w:txbxContent>
+                    <w:p>
+                      <w:pPr>
+                        <w:jc w:val="center"/>
+                      </w:pPr>
+                      <w:r>
+                        <w:t xml:space="preserve">Config Repo </w:t>
+                      </w:r>
+                      <w:proofErr w:type="gramStart"/>
+                      <w:r>
+                        <w:t>On</w:t>
+                      </w:r>
+                      <w:proofErr w:type="gramEnd"/>
+                      <w:r>
+                        <w:t xml:space="preserve"> </w:t>
+                      </w:r>
+                      <w:r>
+                        <w:t>GitHub</w:t>
+                      </w:r>
+                    </w:p>
+                  </w:txbxContent>
+                </v:textbox>
+              </v:shape>
+            </w:pict>
+          </mc:Fallback>
+        </mc:AlternateContent>
+      </w:r>
+      <w:r>
+        <w:rPr>
+          <w:noProof/>
+        </w:rPr>
+        <mc:AlternateContent>
+          <mc:Choice Requires="wps">
+            <w:drawing>
+              <wp:anchor distT="0" distB="0" distL="114300" distR="114300" simplePos="0" relativeHeight="251693056" behindDoc="0" locked="0" layoutInCell="1" allowOverlap="1" wp14:anchorId="60B09CA7" wp14:editId="516B5AF1">
+                <wp:simplePos x="0" y="0"/>
+                <wp:positionH relativeFrom="column">
+                  <wp:posOffset>510540</wp:posOffset>
+                </wp:positionH>
+                <wp:positionV relativeFrom="paragraph">
+                  <wp:posOffset>3930015</wp:posOffset>
+                </wp:positionV>
+                <wp:extent cx="1021080" cy="274320"/>
+                <wp:effectExtent l="0" t="0" r="26670" b="11430"/>
+                <wp:wrapNone/>
+                <wp:docPr id="21" name="Text Box 21"/>
+                <wp:cNvGraphicFramePr/>
+                <a:graphic xmlns:a="http://schemas.openxmlformats.org/drawingml/2006/main">
+                  <a:graphicData uri="http://schemas.microsoft.com/office/word/2010/wordprocessingShape">
+                    <wps:wsp>
+                      <wps:cNvSpPr txBox="1"/>
+                      <wps:spPr>
+                        <a:xfrm>
+                          <a:off x="0" y="0"/>
+                          <a:ext cx="1021080" cy="274320"/>
+                        </a:xfrm>
+                        <a:prstGeom prst="rect">
+                          <a:avLst/>
+                        </a:prstGeom>
+                        <a:ln/>
+                      </wps:spPr>
+                      <wps:style>
+                        <a:lnRef idx="2">
+                          <a:schemeClr val="accent1"/>
+                        </a:lnRef>
+                        <a:fillRef idx="1">
+                          <a:schemeClr val="lt1"/>
+                        </a:fillRef>
+                        <a:effectRef idx="0">
+                          <a:schemeClr val="accent1"/>
+                        </a:effectRef>
+                        <a:fontRef idx="minor">
+                          <a:schemeClr val="dk1"/>
+                        </a:fontRef>
+                      </wps:style>
+                      <wps:txbx>
+                        <w:txbxContent>
+                          <w:p>
+                            <w:r>
+                              <w:t>Config Service</w:t>
+                            </w:r>
+                          </w:p>
+                        </w:txbxContent>
+                      </wps:txbx>
+                      <wps:bodyPr rot="0" spcFirstLastPara="0" vertOverflow="overflow" horzOverflow="overflow" vert="horz" wrap="square" lIns="91440" tIns="45720" rIns="91440" bIns="45720" numCol="1" spcCol="0" rtlCol="0" fromWordArt="0" anchor="t" anchorCtr="0" forceAA="0" compatLnSpc="1">
+                        <a:prstTxWarp prst="textNoShape">
+                          <a:avLst/>
+                        </a:prstTxWarp>
+                        <a:noAutofit/>
+                      </wps:bodyPr>
+                    </wps:wsp>
+                  </a:graphicData>
+                </a:graphic>
+                <wp14:sizeRelH relativeFrom="margin">
+                  <wp14:pctWidth>0</wp14:pctWidth>
+                </wp14:sizeRelH>
+                <wp14:sizeRelV relativeFrom="margin">
+                  <wp14:pctHeight>0</wp14:pctHeight>
+                </wp14:sizeRelV>
+              </wp:anchor>
+            </w:drawing>
+          </mc:Choice>
+          <mc:Fallback>
+            <w:pict>
+              <v:shape w14:anchorId="60B09CA7" id="Text Box 21" o:spid="_x0000_s1034" type="#_x0000_t202" style="position:absolute;margin-left:40.2pt;margin-top:309.45pt;width:80.4pt;height:21.6pt;z-index:251693056;visibility:visible;mso-wrap-style:square;mso-width-percent:0;mso-height-percent:0;mso-wrap-distance-left:9pt;mso-wrap-distance-top:0;mso-wrap-distance-right:9pt;mso-wrap-distance-bottom:0;mso-position-horizontal:absolute;mso-position-horizontal-relative:text;mso-position-vertical:absolute;mso-position-vertical-relative:text;mso-width-percent:0;mso-height-percent:0;mso-width-relative:margin;mso-height-relative:margin;v-text-anchor:top" o:gfxdata="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" fillcolor="white [3201]" strokecolor="#4472c4 [3204]" strokeweight="1pt">
+                <v:textbox>
+                  <w:txbxContent>
+                    <w:p>
+                      <w:r>
+                        <w:t>Config Service</w:t>
+                      </w:r>
+                    </w:p>
+                  </w:txbxContent>
+                </v:textbox>
+              </v:shape>
+            </w:pict>
+          </mc:Fallback>
+        </mc:AlternateContent>
+      </w:r>
+      <w:r>
+        <w:rPr>
+          <w:noProof/>
+        </w:rPr>
+        <mc:AlternateContent>
+          <mc:Choice Requires="wps">
+            <w:drawing>
+              <wp:anchor distT="0" distB="0" distL="114300" distR="114300" simplePos="0" relativeHeight="251713536" behindDoc="0" locked="0" layoutInCell="1" allowOverlap="1" wp14:anchorId="49094B23" wp14:editId="19B0F790">
+                <wp:simplePos x="0" y="0"/>
+                <wp:positionH relativeFrom="column">
+                  <wp:posOffset>7078980</wp:posOffset>
+                </wp:positionH>
+                <wp:positionV relativeFrom="paragraph">
+                  <wp:posOffset>3221355</wp:posOffset>
+                </wp:positionV>
+                <wp:extent cx="1539240" cy="274320"/>
+                <wp:effectExtent l="0" t="0" r="22860" b="11430"/>
+                <wp:wrapNone/>
+                <wp:docPr id="31" name="Text Box 31"/>
+                <wp:cNvGraphicFramePr/>
+                <a:graphic xmlns:a="http://schemas.openxmlformats.org/drawingml/2006/main">
+                  <a:graphicData uri="http://schemas.microsoft.com/office/word/2010/wordprocessingShape">
+                    <wps:wsp>
+                      <wps:cNvSpPr txBox="1"/>
+                      <wps:spPr>
+                        <a:xfrm>
+                          <a:off x="0" y="0"/>
+                          <a:ext cx="1539240" cy="274320"/>
+                        </a:xfrm>
+                        <a:prstGeom prst="rect">
+                          <a:avLst/>
+                        </a:prstGeom>
+                        <a:ln>
+                          <a:prstDash val="sysDash"/>
+                        </a:ln>
+                      </wps:spPr>
+                      <wps:style>
+                        <a:lnRef idx="2">
+                          <a:schemeClr val="accent1"/>
+                        </a:lnRef>
+                        <a:fillRef idx="1">
+                          <a:schemeClr val="lt1"/>
+                        </a:fillRef>
+                        <a:effectRef idx="0">
+                          <a:schemeClr val="accent1"/>
+                        </a:effectRef>
+                        <a:fontRef idx="minor">
+                          <a:schemeClr val="dk1"/>
+                        </a:fontRef>
+                      </wps:style>
+                      <wps:txbx>
+                        <w:txbxContent>
+                          <w:p>
+                            <w:pPr>
+                              <w:jc w:val="center"/>
+                            </w:pPr>
+                            <w:r>
+                              <w:t>Resource</w:t>
+                            </w:r>
+                            <w:r>
+                              <w:t xml:space="preserve"> Server</w:t>
+                            </w:r>
+                          </w:p>
+                        </w:txbxContent>
+                      </wps:txbx>
+                      <wps:bodyPr rot="0" spcFirstLastPara="0" vertOverflow="overflow" horzOverflow="overflow" vert="horz" wrap="square" lIns="91440" tIns="45720" rIns="91440" bIns="45720" numCol="1" spcCol="0" rtlCol="0" fromWordArt="0" anchor="t" anchorCtr="0" forceAA="0" compatLnSpc="1">
+                        <a:prstTxWarp prst="textNoShape">
+                          <a:avLst/>
+                        </a:prstTxWarp>
+                        <a:noAutofit/>
+                      </wps:bodyPr>
+                    </wps:wsp>
+                  </a:graphicData>
+                </a:graphic>
+                <wp14:sizeRelH relativeFrom="margin">
+                  <wp14:pctWidth>0</wp14:pctWidth>
+                </wp14:sizeRelH>
+                <wp14:sizeRelV relativeFrom="margin">
+                  <wp14:pctHeight>0</wp14:pctHeight>
+                </wp14:sizeRelV>
+              </wp:anchor>
+            </w:drawing>
+          </mc:Choice>
+          <mc:Fallback>
+            <w:pict>
+              <v:shape w14:anchorId="49094B23" id="Text Box 31" o:spid="_x0000_s1035" type="#_x0000_t202" style="position:absolute;margin-left:557.4pt;margin-top:253.65pt;width:121.2pt;height:21.6pt;z-index:251713536;visibility:visible;mso-wrap-style:square;mso-width-percent:0;mso-height-percent:0;mso-wrap-distance-left:9pt;mso-wrap-distance-top:0;mso-wrap-distance-right:9pt;mso-wrap-distance-bottom:0;mso-position-horizontal:absolute;mso-position-horizontal-relative:text;mso-position-vertical:absolute;mso-position-vertical-relative:text;mso-width-percent:0;mso-height-percent:0;mso-width-relative:margin;mso-height-relative:margin;v-text-anchor:top" o:gfxdata="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" fillcolor="white [3201]" strokecolor="#4472c4 [3204]" strokeweight="1pt">
+                <v:stroke dashstyle="3 1"/>
+                <v:textbox>
+                  <w:txbxContent>
+                    <w:p>
+                      <w:pPr>
+                        <w:jc w:val="center"/>
+                      </w:pPr>
+                      <w:r>
+                        <w:t>Resource</w:t>
+                      </w:r>
+                      <w:r>
+                        <w:t xml:space="preserve"> Server</w:t>
+                      </w:r>
+                    </w:p>
+                  </w:txbxContent>
+                </v:textbox>
+              </v:shape>
+            </w:pict>
+          </mc:Fallback>
+        </mc:AlternateContent>
+      </w:r>
+      <w:r>
+        <w:rPr>
+          <w:noProof/>
+        </w:rPr>
+        <mc:AlternateContent>
+          <mc:Choice Requires="wps">
+            <w:drawing>
+              <wp:anchor distT="0" distB="0" distL="114300" distR="114300" simplePos="0" relativeHeight="251719680" behindDoc="0" locked="0" layoutInCell="1" allowOverlap="1" wp14:anchorId="3B5B428D" wp14:editId="1A91E72D">
+                <wp:simplePos x="0" y="0"/>
+                <wp:positionH relativeFrom="column">
+                  <wp:posOffset>7078980</wp:posOffset>
+                </wp:positionH>
+                <wp:positionV relativeFrom="paragraph">
+                  <wp:posOffset>2756535</wp:posOffset>
+                </wp:positionV>
+                <wp:extent cx="1539240" cy="281940"/>
+                <wp:effectExtent l="0" t="0" r="22860" b="22860"/>
+                <wp:wrapNone/>
+                <wp:docPr id="34" name="Text Box 34"/>
+                <wp:cNvGraphicFramePr/>
+                <a:graphic xmlns:a="http://schemas.openxmlformats.org/drawingml/2006/main">
+                  <a:graphicData uri="http://schemas.microsoft.com/office/word/2010/wordprocessingShape">
+                    <wps:wsp>
+                      <wps:cNvSpPr txBox="1"/>
+                      <wps:spPr>
+                        <a:xfrm>
+                          <a:off x="0" y="0"/>
+                          <a:ext cx="1539240" cy="281940"/>
+                        </a:xfrm>
+                        <a:prstGeom prst="rect">
+                          <a:avLst/>
+                        </a:prstGeom>
+                        <a:ln>
+                          <a:prstDash val="sysDash"/>
+                        </a:ln>
+                      </wps:spPr>
+                      <wps:style>
+                        <a:lnRef idx="2">
+                          <a:schemeClr val="accent1"/>
+                        </a:lnRef>
+                        <a:fillRef idx="1">
+                          <a:schemeClr val="lt1"/>
+                        </a:fillRef>
+                        <a:effectRef idx="0">
+                          <a:schemeClr val="accent1"/>
+                        </a:effectRef>
+                        <a:fontRef idx="minor">
+                          <a:schemeClr val="dk1"/>
+                        </a:fontRef>
+                      </wps:style>
+                      <wps:txbx>
+                        <w:txbxContent>
+                          <w:p>
+                            <w:r>
+                              <w:t xml:space="preserve">Product </w:t>
+                            </w:r>
+                            <w:r>
+                              <w:rPr>
+                                <w:i/>
+                                <w:iCs/>
+                              </w:rPr>
+                              <w:t>Search</w:t>
+                            </w:r>
+                            <w:r>
+                              <w:t xml:space="preserve"> </w:t>
+                            </w:r>
+                            <w:r>
+                              <w:t>Service</w:t>
+                            </w:r>
+                            <w:r>
+                              <w:t xml:space="preserve"> </w:t>
+                            </w:r>
+                          </w:p>
+                        </w:txbxContent>
+                      </wps:txbx>
+                      <wps:bodyPr rot="0" spcFirstLastPara="0" vertOverflow="overflow" horzOverflow="overflow" vert="horz" wrap="square" lIns="91440" tIns="45720" rIns="91440" bIns="45720" numCol="1" spcCol="0" rtlCol="0" fromWordArt="0" anchor="t" anchorCtr="0" forceAA="0" compatLnSpc="1">
+                        <a:prstTxWarp prst="textNoShape">
+                          <a:avLst/>
+                        </a:prstTxWarp>
+                        <a:noAutofit/>
+                      </wps:bodyPr>
+                    </wps:wsp>
+                  </a:graphicData>
+                </a:graphic>
+                <wp14:sizeRelH relativeFrom="margin">
+                  <wp14:pctWidth>0</wp14:pctWidth>
+                </wp14:sizeRelH>
+                <wp14:sizeRelV relativeFrom="margin">
+                  <wp14:pctHeight>0</wp14:pctHeight>
+                </wp14:sizeRelV>
+              </wp:anchor>
+            </w:drawing>
+          </mc:Choice>
+          <mc:Fallback>
+            <w:pict>
+              <v:shape w14:anchorId="3B5B428D" id="Text Box 34" o:spid="_x0000_s1036" type="#_x0000_t202" style="position:absolute;margin-left:557.4pt;margin-top:217.05pt;width:121.2pt;height:22.2pt;z-index:251719680;visibility:visible;mso-wrap-style:square;mso-width-percent:0;mso-height-percent:0;mso-wrap-distance-left:9pt;mso-wrap-distance-top:0;mso-wrap-distance-right:9pt;mso-wrap-distance-bottom:0;mso-position-horizontal:absolute;mso-position-horizontal-relative:text;mso-position-vertical:absolute;mso-position-vertical-relative:text;mso-width-percent:0;mso-height-percent:0;mso-width-relative:margin;mso-height-relative:margin;v-text-anchor:top" o:gfxdata="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" fillcolor="white [3201]" strokecolor="#4472c4 [3204]" strokeweight="1pt">
+                <v:stroke dashstyle="3 1"/>
+                <v:textbox>
+                  <w:txbxContent>
+                    <w:p>
+                      <w:r>
+                        <w:t xml:space="preserve">Product </w:t>
+                      </w:r>
+                      <w:r>
+                        <w:rPr>
+                          <w:i/>
+                          <w:iCs/>
+                        </w:rPr>
+                        <w:t>Search</w:t>
+                      </w:r>
+                      <w:r>
+                        <w:t xml:space="preserve"> </w:t>
+                      </w:r>
+                      <w:r>
+                        <w:t>Service</w:t>
+                      </w:r>
+                      <w:r>
+                        <w:t xml:space="preserve"> </w:t>
+                      </w:r>
+                    </w:p>
+                  </w:txbxContent>
+                </v:textbox>
+              </v:shape>
+            </w:pict>
+          </mc:Fallback>
+        </mc:AlternateContent>
+      </w:r>
+      <w:r>
+        <w:rPr>
+          <w:noProof/>
+        </w:rPr>
+        <mc:AlternateContent>
+          <mc:Choice Requires="wps">
+            <w:drawing>
+              <wp:anchor distT="0" distB="0" distL="114300" distR="114300" simplePos="0" relativeHeight="251715584" behindDoc="0" locked="0" layoutInCell="1" allowOverlap="1" wp14:anchorId="090821D8" wp14:editId="2D98DC69">
+                <wp:simplePos x="0" y="0"/>
+                <wp:positionH relativeFrom="column">
+                  <wp:posOffset>4503420</wp:posOffset>
+                </wp:positionH>
+                <wp:positionV relativeFrom="paragraph">
+                  <wp:posOffset>3221355</wp:posOffset>
+                </wp:positionV>
+                <wp:extent cx="1394460" cy="125730"/>
+                <wp:effectExtent l="0" t="0" r="15240" b="26670"/>
+                <wp:wrapNone/>
+                <wp:docPr id="32" name="Connector: Curved 32"/>
+                <wp:cNvGraphicFramePr/>
+                <a:graphic xmlns:a="http://schemas.openxmlformats.org/drawingml/2006/main">
+                  <a:graphicData uri="http://schemas.microsoft.com/office/word/2010/wordprocessingShape">
+                    <wps:wsp>
+                      <wps:cNvCnPr/>
+                      <wps:spPr>
+                        <a:xfrm>
+                          <a:off x="0" y="0"/>
+                          <a:ext cx="1394460" cy="125730"/>
+                        </a:xfrm>
+                        <a:prstGeom prst="curvedConnector3">
+                          <a:avLst>
+                            <a:gd name="adj1" fmla="val 48940"/>
+                          </a:avLst>
+                        </a:prstGeom>
+                        <a:ln w="9525" cap="flat" cmpd="sng" algn="ctr">
+                          <a:solidFill>
+                            <a:schemeClr val="dk1"/>
+                          </a:solidFill>
+                          <a:prstDash val="dash"/>
+                          <a:round/>
+                          <a:headEnd type="none" w="med" len="med"/>
+                          <a:tailEnd type="none" w="med" len="med"/>
+                        </a:ln>
+                      </wps:spPr>
+                      <wps:style>
+                        <a:lnRef idx="0">
+                          <a:scrgbClr r="0" g="0" b="0"/>
+                        </a:lnRef>
+                        <a:fillRef idx="0">
+                          <a:scrgbClr r="0" g="0" b="0"/>
+                        </a:fillRef>
+                        <a:effectRef idx="0">
+                          <a:scrgbClr r="0" g="0" b="0"/>
+                        </a:effectRef>
+                        <a:fontRef idx="minor">
+                          <a:schemeClr val="tx1"/>
+                        </a:fontRef>
+                      </wps:style>
+                      <wps:bodyPr/>
+                    </wps:wsp>
+                  </a:graphicData>
+                </a:graphic>
+                <wp14:sizeRelH relativeFrom="margin">
+                  <wp14:pctWidth>0</wp14:pctWidth>
+                </wp14:sizeRelH>
+                <wp14:sizeRelV relativeFrom="margin">
+                  <wp14:pctHeight>0</wp14:pctHeight>
+                </wp14:sizeRelV>
+              </wp:anchor>
+            </w:drawing>
+          </mc:Choice>
+          <mc:Fallback>
+            <w:pict>
+              <v:shape w14:anchorId="4E30B8AC" id="Connector: Curved 32" o:spid="_x0000_s1026" type="#_x0000_t38" style="position:absolute;margin-left:354.6pt;margin-top:253.65pt;width:109.8pt;height:9.9pt;z-index:251715584;visibility:visible;mso-wrap-style:square;mso-width-percent:0;mso-height-percent:0;mso-wrap-distance-left:9pt;mso-wrap-distance-top:0;mso-wrap-distance-right:9pt;mso-wrap-distance-bottom:0;mso-position-horizontal:absolute;mso-position-horizontal-relative:text;mso-position-vertical:absolute;mso-position-vertical-relative:text;mso-width-percent:0;mso-height-percent:0;mso-width-relative:margin;mso-height-relative:margin" o:gfxdata="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" adj="10571" strokecolor="black [3200]">
+                <v:stroke dashstyle="dash"/>
+              </v:shape>
+            </w:pict>
+          </mc:Fallback>
+        </mc:AlternateContent>
+      </w:r>
+      <w:r>
+        <w:rPr>
+          <w:noProof/>
+        </w:rPr>
+        <mc:AlternateContent>
+          <mc:Choice Requires="wps">
+            <w:drawing>
+              <wp:anchor distT="0" distB="0" distL="114300" distR="114300" simplePos="0" relativeHeight="251711488" behindDoc="0" locked="0" layoutInCell="1" allowOverlap="1" wp14:anchorId="5BC92E9E" wp14:editId="56EAE87B">
+                <wp:simplePos x="0" y="0"/>
+                <wp:positionH relativeFrom="column">
+                  <wp:posOffset>5897880</wp:posOffset>
+                </wp:positionH>
+                <wp:positionV relativeFrom="paragraph">
+                  <wp:posOffset>3221355</wp:posOffset>
+                </wp:positionV>
+                <wp:extent cx="891540" cy="274320"/>
+                <wp:effectExtent l="0" t="0" r="22860" b="11430"/>
+                <wp:wrapNone/>
+                <wp:docPr id="30" name="Text Box 30"/>
+                <wp:cNvGraphicFramePr/>
+                <a:graphic xmlns:a="http://schemas.openxmlformats.org/drawingml/2006/main">
+                  <a:graphicData uri="http://schemas.microsoft.com/office/word/2010/wordprocessingShape">
+                    <wps:wsp>
+                      <wps:cNvSpPr txBox="1"/>
+                      <wps:spPr>
+                        <a:xfrm>
+                          <a:off x="0" y="0"/>
+                          <a:ext cx="891540" cy="274320"/>
+                        </a:xfrm>
+                        <a:prstGeom prst="rect">
+                          <a:avLst/>
+                        </a:prstGeom>
+                        <a:ln/>
+                      </wps:spPr>
+                      <wps:style>
+                        <a:lnRef idx="2">
+                          <a:schemeClr val="accent1"/>
+                        </a:lnRef>
+                        <a:fillRef idx="1">
+                          <a:schemeClr val="lt1"/>
+                        </a:fillRef>
+                        <a:effectRef idx="0">
+                          <a:schemeClr val="accent1"/>
+                        </a:effectRef>
+                        <a:fontRef idx="minor">
+                          <a:schemeClr val="dk1"/>
+                        </a:fontRef>
+                      </wps:style>
+                      <wps:txbx>
+                        <w:txbxContent>
+                          <w:p>
+                            <w:r>
+                              <w:t>Auth</w:t>
+                            </w:r>
+                            <w:r>
+                              <w:t xml:space="preserve"> Serv</w:t>
+                            </w:r>
+                            <w:r>
+                              <w:t>er</w:t>
+                            </w:r>
+                          </w:p>
+                        </w:txbxContent>
+                      </wps:txbx>
+                      <wps:bodyPr rot="0" spcFirstLastPara="0" vertOverflow="overflow" horzOverflow="overflow" vert="horz" wrap="square" lIns="91440" tIns="45720" rIns="91440" bIns="45720" numCol="1" spcCol="0" rtlCol="0" fromWordArt="0" anchor="t" anchorCtr="0" forceAA="0" compatLnSpc="1">
+                        <a:prstTxWarp prst="textNoShape">
+                          <a:avLst/>
+                        </a:prstTxWarp>
+                        <a:noAutofit/>
+                      </wps:bodyPr>
+                    </wps:wsp>
+                  </a:graphicData>
+                </a:graphic>
+                <wp14:sizeRelH relativeFrom="margin">
+                  <wp14:pctWidth>0</wp14:pctWidth>
+                </wp14:sizeRelH>
+                <wp14:sizeRelV relativeFrom="margin">
+                  <wp14:pctHeight>0</wp14:pctHeight>
+                </wp14:sizeRelV>
+              </wp:anchor>
+            </w:drawing>
+          </mc:Choice>
+          <mc:Fallback>
+            <w:pict>
+              <v:shape w14:anchorId="5BC92E9E" id="Text Box 30" o:spid="_x0000_s1037" type="#_x0000_t202" style="position:absolute;margin-left:464.4pt;margin-top:253.65pt;width:70.2pt;height:21.6pt;z-index:251711488;visibility:visible;mso-wrap-style:square;mso-width-percent:0;mso-height-percent:0;mso-wrap-distance-left:9pt;mso-wrap-distance-top:0;mso-wrap-distance-right:9pt;mso-wrap-distance-bottom:0;mso-position-horizontal:absolute;mso-position-horizontal-relative:text;mso-position-vertical:absolute;mso-position-vertical-relative:text;mso-width-percent:0;mso-height-percent:0;mso-width-relative:margin;mso-height-relative:margin;v-text-anchor:top" o:gfxdata="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" fillcolor="white [3201]" strokecolor="#4472c4 [3204]" strokeweight="1pt">
+                <v:textbox>
+                  <w:txbxContent>
+                    <w:p>
+                      <w:r>
+                        <w:t>Auth</w:t>
+                      </w:r>
+                      <w:r>
+                        <w:t xml:space="preserve"> Serv</w:t>
+                      </w:r>
+                      <w:r>
+                        <w:t>er</w:t>
+                      </w:r>
+                    </w:p>
+                  </w:txbxContent>
+                </v:textbox>
+              </v:shape>
+            </w:pict>
+          </mc:Fallback>
+        </mc:AlternateContent>
+      </w:r>
+      <w:r>
+        <w:rPr>
+          <w:noProof/>
+        </w:rPr>
+        <mc:AlternateContent>
+          <mc:Choice Requires="wps">
+            <w:drawing>
+              <wp:anchor distT="0" distB="0" distL="114300" distR="114300" simplePos="0" relativeHeight="251705344" behindDoc="0" locked="0" layoutInCell="1" allowOverlap="1" wp14:anchorId="081B2177" wp14:editId="41D788E7">
+                <wp:simplePos x="0" y="0"/>
+                <wp:positionH relativeFrom="column">
+                  <wp:posOffset>1706880</wp:posOffset>
+                </wp:positionH>
+                <wp:positionV relativeFrom="paragraph">
+                  <wp:posOffset>1765935</wp:posOffset>
+                </wp:positionV>
+                <wp:extent cx="1638300" cy="1417320"/>
+                <wp:effectExtent l="76200" t="38100" r="19050" b="30480"/>
+                <wp:wrapNone/>
+                <wp:docPr id="27" name="Connector: Curved 27"/>
+                <wp:cNvGraphicFramePr/>
+                <a:graphic xmlns:a="http://schemas.openxmlformats.org/drawingml/2006/main">
+                  <a:graphicData uri="http://schemas.microsoft.com/office/word/2010/wordprocessingShape">
+                    <wps:wsp>
+                      <wps:cNvCnPr/>
+                      <wps:spPr>
+                        <a:xfrm flipH="1" flipV="1">
+                          <a:off x="0" y="0"/>
+                          <a:ext cx="1638300" cy="1417320"/>
+                        </a:xfrm>
+                        <a:prstGeom prst="curvedConnector3">
+                          <a:avLst>
+                            <a:gd name="adj1" fmla="val 101187"/>
+                          </a:avLst>
+                        </a:prstGeom>
+                        <a:ln>
+                          <a:tailEnd type="triangle"/>
+                        </a:ln>
+                      </wps:spPr>
+                      <wps:style>
+                        <a:lnRef idx="1">
+                          <a:schemeClr val="accent1"/>
+                        </a:lnRef>
+                        <a:fillRef idx="0">
+                          <a:schemeClr val="accent1"/>
+                        </a:fillRef>
+                        <a:effectRef idx="0">
+                          <a:schemeClr val="accent1"/>
+                        </a:effectRef>
+                        <a:fontRef idx="minor">
+                          <a:schemeClr val="tx1"/>
+                        </a:fontRef>
+                      </wps:style>
+                      <wps:bodyPr/>
+                    </wps:wsp>
+                  </a:graphicData>
+                </a:graphic>
+                <wp14:sizeRelH relativeFrom="margin">
+                  <wp14:pctWidth>0</wp14:pctWidth>
+                </wp14:sizeRelH>
+                <wp14:sizeRelV relativeFrom="margin">
+                  <wp14:pctHeight>0</wp14:pctHeight>
+                </wp14:sizeRelV>
+              </wp:anchor>
+            </w:drawing>
+          </mc:Choice>
+          <mc:Fallback>
+            <w:pict>
+              <v:shape w14:anchorId="443C965C" id="Connector: Curved 27" o:spid="_x0000_s1026" type="#_x0000_t38" style="position:absolute;margin-left:134.4pt;margin-top:139.05pt;width:129pt;height:111.6pt;flip:x y;z-index:251705344;visibility:visible;mso-wrap-style:square;mso-width-percent:0;mso-height-percent:0;mso-wrap-distance-left:9pt;mso-wrap-distance-top:0;mso-wrap-distance-right:9pt;mso-wrap-distance-bottom:0;mso-position-horizontal:absolute;mso-position-horizontal-relative:text;mso-position-vertical:absolute;mso-position-vertical-relative:text;mso-width-percent:0;mso-height-percent:0;mso-width-relative:margin;mso-height-relative:margin" o:gfxdata="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" adj="21856" strokecolor="#4472c4 [3204]" strokeweight=".5pt">
+                <v:stroke endarrow="block" joinstyle="miter"/>
+              </v:shape>
+            </w:pict>
+          </mc:Fallback>
+        </mc:AlternateContent>
+      </w:r>
+      <w:r>
+        <w:rPr>
+          <w:noProof/>
+        </w:rPr>
+        <mc:AlternateContent>
+          <mc:Choice Requires="wps">
+            <w:drawing>
+              <wp:anchor distT="0" distB="0" distL="114300" distR="114300" simplePos="0" relativeHeight="251691008" behindDoc="0" locked="0" layoutInCell="1" allowOverlap="1" wp14:anchorId="386E9D92" wp14:editId="54796844">
+                <wp:simplePos x="0" y="0"/>
+                <wp:positionH relativeFrom="column">
+                  <wp:posOffset>1257300</wp:posOffset>
+                </wp:positionH>
+                <wp:positionV relativeFrom="paragraph">
+                  <wp:posOffset>1491615</wp:posOffset>
+                </wp:positionV>
+                <wp:extent cx="982980" cy="274320"/>
+                <wp:effectExtent l="0" t="0" r="26670" b="11430"/>
+                <wp:wrapNone/>
+                <wp:docPr id="19" name="Text Box 19"/>
+                <wp:cNvGraphicFramePr/>
+                <a:graphic xmlns:a="http://schemas.openxmlformats.org/drawingml/2006/main">
+                  <a:graphicData uri="http://schemas.microsoft.com/office/word/2010/wordprocessingShape">
+                    <wps:wsp>
+                      <wps:cNvSpPr txBox="1"/>
+                      <wps:spPr>
+                        <a:xfrm>
+                          <a:off x="0" y="0"/>
+                          <a:ext cx="982980" cy="274320"/>
+                        </a:xfrm>
+                        <a:prstGeom prst="rect">
+                          <a:avLst/>
+                        </a:prstGeom>
+                        <a:ln/>
+                      </wps:spPr>
+                      <wps:style>
+                        <a:lnRef idx="2">
+                          <a:schemeClr val="accent1"/>
+                        </a:lnRef>
+                        <a:fillRef idx="1">
+                          <a:schemeClr val="lt1"/>
+                        </a:fillRef>
+                        <a:effectRef idx="0">
+                          <a:schemeClr val="accent1"/>
+                        </a:effectRef>
+                        <a:fontRef idx="minor">
+                          <a:schemeClr val="dk1"/>
+                        </a:fontRef>
+                      </wps:style>
+                      <wps:txbx>
+                        <w:txbxContent>
+                          <w:p>
+                            <w:r>
+                              <w:t>Cart</w:t>
+                            </w:r>
+                            <w:r>
+                              <w:t xml:space="preserve"> Service</w:t>
+                            </w:r>
+                          </w:p>
+                        </w:txbxContent>
+                      </wps:txbx>
+                      <wps:bodyPr rot="0" spcFirstLastPara="0" vertOverflow="overflow" horzOverflow="overflow" vert="horz" wrap="square" lIns="91440" tIns="45720" rIns="91440" bIns="45720" numCol="1" spcCol="0" rtlCol="0" fromWordArt="0" anchor="t" anchorCtr="0" forceAA="0" compatLnSpc="1">
+                        <a:prstTxWarp prst="textNoShape">
+                          <a:avLst/>
+                        </a:prstTxWarp>
+                        <a:noAutofit/>
+                      </wps:bodyPr>
+                    </wps:wsp>
+                  </a:graphicData>
+                </a:graphic>
+                <wp14:sizeRelH relativeFrom="margin">
+                  <wp14:pctWidth>0</wp14:pctWidth>
+                </wp14:sizeRelH>
+                <wp14:sizeRelV relativeFrom="margin">
+                  <wp14:pctHeight>0</wp14:pctHeight>
+                </wp14:sizeRelV>
+              </wp:anchor>
+            </w:drawing>
+          </mc:Choice>
+          <mc:Fallback>
+            <w:pict>
+              <v:shape w14:anchorId="386E9D92" id="Text Box 19" o:spid="_x0000_s1038" type="#_x0000_t202" style="position:absolute;margin-left:99pt;margin-top:117.45pt;width:77.4pt;height:21.6pt;z-index:251691008;visibility:visible;mso-wrap-style:square;mso-width-percent:0;mso-height-percent:0;mso-wrap-distance-left:9pt;mso-wrap-distance-top:0;mso-wrap-distance-right:9pt;mso-wrap-distance-bottom:0;mso-position-horizontal:absolute;mso-position-horizontal-relative:text;mso-position-vertical:absolute;mso-position-vertical-relative:text;mso-width-percent:0;mso-height-percent:0;mso-width-relative:margin;mso-height-relative:margin;v-text-anchor:top" o:gfxdata="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" fillcolor="white [3201]" strokecolor="#4472c4 [3204]" strokeweight="1pt">
+                <v:textbox>
+                  <w:txbxContent>
+                    <w:p>
+                      <w:r>
+                        <w:t>Cart</w:t>
+                      </w:r>
+                      <w:r>
+                        <w:t xml:space="preserve"> Service</w:t>
+                      </w:r>
+                    </w:p>
+                  </w:txbxContent>
+                </v:textbox>
+              </v:shape>
+            </w:pict>
+          </mc:Fallback>
+        </mc:AlternateContent>
+      </w:r>
+      <w:r>
+        <w:rPr>
+          <w:noProof/>
+        </w:rPr>
+        <mc:AlternateContent>
+          <mc:Choice Requires="wps">
+            <w:drawing>
+              <wp:anchor distT="0" distB="0" distL="114300" distR="114300" simplePos="0" relativeHeight="251707392" behindDoc="0" locked="0" layoutInCell="1" allowOverlap="1" wp14:anchorId="051B7ECC" wp14:editId="5AE3E845">
+                <wp:simplePos x="0" y="0"/>
+                <wp:positionH relativeFrom="column">
+                  <wp:posOffset>4503420</wp:posOffset>
+                </wp:positionH>
+                <wp:positionV relativeFrom="paragraph">
+                  <wp:posOffset>1727835</wp:posOffset>
+                </wp:positionV>
+                <wp:extent cx="1226820" cy="1493520"/>
+                <wp:effectExtent l="0" t="38100" r="87630" b="30480"/>
+                <wp:wrapNone/>
+                <wp:docPr id="28" name="Connector: Curved 28"/>
+                <wp:cNvGraphicFramePr/>
+                <a:graphic xmlns:a="http://schemas.openxmlformats.org/drawingml/2006/main">
+                  <a:graphicData uri="http://schemas.microsoft.com/office/word/2010/wordprocessingShape">
+                    <wps:wsp>
+                      <wps:cNvCnPr/>
+                      <wps:spPr>
+                        <a:xfrm flipV="1">
+                          <a:off x="0" y="0"/>
+                          <a:ext cx="1226820" cy="1493520"/>
+                        </a:xfrm>
+                        <a:prstGeom prst="curvedConnector3">
+                          <a:avLst>
+                            <a:gd name="adj1" fmla="val 101187"/>
+                          </a:avLst>
+                        </a:prstGeom>
+                        <a:ln>
+                          <a:tailEnd type="triangle"/>
+                        </a:ln>
+                      </wps:spPr>
+                      <wps:style>
+                        <a:lnRef idx="1">
+                          <a:schemeClr val="accent1"/>
+                        </a:lnRef>
+                        <a:fillRef idx="0">
+                          <a:schemeClr val="accent1"/>
+                        </a:fillRef>
+                        <a:effectRef idx="0">
+                          <a:schemeClr val="accent1"/>
+                        </a:effectRef>
+                        <a:fontRef idx="minor">
+                          <a:schemeClr val="tx1"/>
+                        </a:fontRef>
+                      </wps:style>
+                      <wps:bodyPr/>
+                    </wps:wsp>
+                  </a:graphicData>
+                </a:graphic>
+                <wp14:sizeRelH relativeFrom="margin">
+                  <wp14:pctWidth>0</wp14:pctWidth>
+                </wp14:sizeRelH>
+                <wp14:sizeRelV relativeFrom="margin">
+                  <wp14:pctHeight>0</wp14:pctHeight>
+                </wp14:sizeRelV>
+              </wp:anchor>
+            </w:drawing>
+          </mc:Choice>
+          <mc:Fallback>
+            <w:pict>
+              <v:shape w14:anchorId="250BAF17" id="Connector: Curved 28" o:spid="_x0000_s1026" type="#_x0000_t38" style="position:absolute;margin-left:354.6pt;margin-top:136.05pt;width:96.6pt;height:117.6pt;flip:y;z-index:251707392;visibility:visible;mso-wrap-style:square;mso-width-percent:0;mso-height-percent:0;mso-wrap-distance-left:9pt;mso-wrap-distance-top:0;mso-wrap-distance-right:9pt;mso-wrap-distance-bottom:0;mso-position-horizontal:absolute;mso-position-horizontal-relative:text;mso-position-vertical:absolute;mso-position-vertical-relative:text;mso-width-percent:0;mso-height-percent:0;mso-width-relative:margin;mso-height-relative:margin" o:gfxdata="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" adj="21856" strokecolor="#4472c4 [3204]" strokeweight=".5pt">
+                <v:stroke endarrow="block" joinstyle="miter"/>
+              </v:shape>
+            </w:pict>
+          </mc:Fallback>
+        </mc:AlternateContent>
+      </w:r>
+      <w:r>
+        <w:rPr>
+          <w:noProof/>
+        </w:rPr>
+        <mc:AlternateContent>
+          <mc:Choice Requires="wps">
+            <w:drawing>
+              <wp:anchor distT="0" distB="0" distL="114300" distR="114300" simplePos="0" relativeHeight="251701248" behindDoc="0" locked="0" layoutInCell="1" allowOverlap="1" wp14:anchorId="211F1231" wp14:editId="54D75B75">
+                <wp:simplePos x="0" y="0"/>
+                <wp:positionH relativeFrom="column">
+                  <wp:posOffset>3870959</wp:posOffset>
+                </wp:positionH>
+                <wp:positionV relativeFrom="paragraph">
+                  <wp:posOffset>3381375</wp:posOffset>
+                </wp:positionV>
+                <wp:extent cx="83820" cy="632460"/>
+                <wp:effectExtent l="38100" t="38100" r="30480" b="34290"/>
+                <wp:wrapNone/>
+                <wp:docPr id="25" name="Connector: Curved 25"/>
+                <wp:cNvGraphicFramePr/>
+                <a:graphic xmlns:a="http://schemas.openxmlformats.org/drawingml/2006/main">
+                  <a:graphicData uri="http://schemas.microsoft.com/office/word/2010/wordprocessingShape">
+                    <wps:wsp>
+                      <wps:cNvCnPr/>
+                      <wps:spPr>
+                        <a:xfrm flipH="1" flipV="1">
+                          <a:off x="0" y="0"/>
+                          <a:ext cx="83820" cy="632460"/>
+                        </a:xfrm>
+                        <a:prstGeom prst="curvedConnector3">
+                          <a:avLst>
+                            <a:gd name="adj1" fmla="val 59"/>
+                          </a:avLst>
+                        </a:prstGeom>
+                        <a:ln>
+                          <a:tailEnd type="triangle"/>
+                        </a:ln>
+                      </wps:spPr>
+                      <wps:style>
+                        <a:lnRef idx="1">
+                          <a:schemeClr val="accent1"/>
+                        </a:lnRef>
+                        <a:fillRef idx="0">
+                          <a:schemeClr val="accent1"/>
+                        </a:fillRef>
+                        <a:effectRef idx="0">
+                          <a:schemeClr val="accent1"/>
+                        </a:effectRef>
+                        <a:fontRef idx="minor">
+                          <a:schemeClr val="tx1"/>
+                        </a:fontRef>
+                      </wps:style>
+                      <wps:bodyPr/>
+                    </wps:wsp>
+                  </a:graphicData>
+                </a:graphic>
+                <wp14:sizeRelH relativeFrom="margin">
+                  <wp14:pctWidth>0</wp14:pctWidth>
+                </wp14:sizeRelH>
+                <wp14:sizeRelV relativeFrom="margin">
+                  <wp14:pctHeight>0</wp14:pctHeight>
+                </wp14:sizeRelV>
+              </wp:anchor>
+            </w:drawing>
+          </mc:Choice>
+          <mc:Fallback>
+            <w:pict>
+              <v:shape w14:anchorId="00D503A8" id="Connector: Curved 25" o:spid="_x0000_s1026" type="#_x0000_t38" style="position:absolute;margin-left:304.8pt;margin-top:266.25pt;width:6.6pt;height:49.8pt;flip:x y;z-index:251701248;visibility:visible;mso-wrap-style:square;mso-width-percent:0;mso-height-percent:0;mso-wrap-distance-left:9pt;mso-wrap-distance-top:0;mso-wrap-distance-right:9pt;mso-wrap-distance-bottom:0;mso-position-horizontal:absolute;mso-position-horizontal-relative:text;mso-position-vertical:absolute;mso-position-vertical-relative:text;mso-width-percent:0;mso-height-percent:0;mso-width-relative:margin;mso-height-relative:margin" o:gfxdata="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" adj="13" strokecolor="#4472c4 [3204]" strokeweight=".5pt">
+                <v:stroke endarrow="block" joinstyle="miter"/>
+              </v:shape>
+            </w:pict>
+          </mc:Fallback>
+        </mc:AlternateContent>
+      </w:r>
+      <w:r>
+        <w:rPr>
+          <w:noProof/>
+        </w:rPr>
+        <mc:AlternateContent>
+          <mc:Choice Requires="wps">
+            <w:drawing>
+              <wp:anchor distT="0" distB="0" distL="114300" distR="114300" simplePos="0" relativeHeight="251697152" behindDoc="0" locked="0" layoutInCell="1" allowOverlap="1" wp14:anchorId="46B5FDDF" wp14:editId="17B38670">
+                <wp:simplePos x="0" y="0"/>
+                <wp:positionH relativeFrom="column">
+                  <wp:posOffset>3345180</wp:posOffset>
+                </wp:positionH>
+                <wp:positionV relativeFrom="paragraph">
+                  <wp:posOffset>3107055</wp:posOffset>
+                </wp:positionV>
+                <wp:extent cx="1158240" cy="274320"/>
+                <wp:effectExtent l="0" t="0" r="22860" b="11430"/>
+                <wp:wrapNone/>
+                <wp:docPr id="23" name="Text Box 23"/>
+                <wp:cNvGraphicFramePr/>
+                <a:graphic xmlns:a="http://schemas.openxmlformats.org/drawingml/2006/main">
+                  <a:graphicData uri="http://schemas.microsoft.com/office/word/2010/wordprocessingShape">
+                    <wps:wsp>
+                      <wps:cNvSpPr txBox="1"/>
+                      <wps:spPr>
+                        <a:xfrm>
+                          <a:off x="0" y="0"/>
+                          <a:ext cx="1158240" cy="274320"/>
+                        </a:xfrm>
+                        <a:prstGeom prst="rect">
+                          <a:avLst/>
+                        </a:prstGeom>
+                        <a:ln/>
+                      </wps:spPr>
+                      <wps:style>
+                        <a:lnRef idx="2">
+                          <a:schemeClr val="accent1"/>
+                        </a:lnRef>
+                        <a:fillRef idx="1">
+                          <a:schemeClr val="lt1"/>
+                        </a:fillRef>
+                        <a:effectRef idx="0">
+                          <a:schemeClr val="accent1"/>
+                        </a:effectRef>
+                        <a:fontRef idx="minor">
+                          <a:schemeClr val="dk1"/>
+                        </a:fontRef>
+                      </wps:style>
+                      <wps:txbx>
+                        <w:txbxContent>
+                          <w:p>
+                            <w:r>
+                              <w:t>Gateway Service</w:t>
+                            </w:r>
+                          </w:p>
+                        </w:txbxContent>
+                      </wps:txbx>
+                      <wps:bodyPr rot="0" spcFirstLastPara="0" vertOverflow="overflow" horzOverflow="overflow" vert="horz" wrap="square" lIns="91440" tIns="45720" rIns="91440" bIns="45720" numCol="1" spcCol="0" rtlCol="0" fromWordArt="0" anchor="t" anchorCtr="0" forceAA="0" compatLnSpc="1">
+                        <a:prstTxWarp prst="textNoShape">
+                          <a:avLst/>
+                        </a:prstTxWarp>
+                        <a:noAutofit/>
+                      </wps:bodyPr>
+                    </wps:wsp>
+                  </a:graphicData>
+                </a:graphic>
+                <wp14:sizeRelH relativeFrom="margin">
+                  <wp14:pctWidth>0</wp14:pctWidth>
+                </wp14:sizeRelH>
+                <wp14:sizeRelV relativeFrom="margin">
+                  <wp14:pctHeight>0</wp14:pctHeight>
+                </wp14:sizeRelV>
+              </wp:anchor>
+            </w:drawing>
+          </mc:Choice>
+          <mc:Fallback>
+            <w:pict>
+              <v:shape w14:anchorId="46B5FDDF" id="Text Box 23" o:spid="_x0000_s1039" type="#_x0000_t202" style="position:absolute;margin-left:263.4pt;margin-top:244.65pt;width:91.2pt;height:21.6pt;z-index:251697152;visibility:visible;mso-wrap-style:square;mso-width-percent:0;mso-height-percent:0;mso-wrap-distance-left:9pt;mso-wrap-distance-top:0;mso-wrap-distance-right:9pt;mso-wrap-distance-bottom:0;mso-position-horizontal:absolute;mso-position-horizontal-relative:text;mso-position-vertical:absolute;mso-position-vertical-relative:text;mso-width-percent:0;mso-height-percent:0;mso-width-relative:margin;mso-height-relative:margin;v-text-anchor:top" o:gfxdata="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" fillcolor="white [3201]" strokecolor="#4472c4 [3204]" strokeweight="1pt">
+                <v:textbox>
+                  <w:txbxContent>
+                    <w:p>
+                      <w:r>
+                        <w:t>Gateway Service</w:t>
+                      </w:r>
+                    </w:p>
+                  </w:txbxContent>
+                </v:textbox>
+              </v:shape>
+            </w:pict>
+          </mc:Fallback>
+        </mc:AlternateContent>
+      </w:r>
+      <w:r>
+        <w:rPr>
+          <w:noProof/>
+        </w:rPr>
+        <mc:AlternateContent>
+          <mc:Choice Requires="wps">
+            <w:drawing>
+              <wp:anchor distT="0" distB="0" distL="114300" distR="114300" simplePos="0" relativeHeight="251678720" behindDoc="0" locked="0" layoutInCell="1" allowOverlap="1" wp14:anchorId="4EAEE5B0" wp14:editId="63C0300A">
+                <wp:simplePos x="0" y="0"/>
+                <wp:positionH relativeFrom="column">
+                  <wp:posOffset>3177540</wp:posOffset>
+                </wp:positionH>
+                <wp:positionV relativeFrom="paragraph">
+                  <wp:posOffset>607695</wp:posOffset>
+                </wp:positionV>
+                <wp:extent cx="1699260" cy="975360"/>
+                <wp:effectExtent l="76200" t="38100" r="15240" b="34290"/>
+                <wp:wrapNone/>
+                <wp:docPr id="13" name="Connector: Curved 13"/>
+                <wp:cNvGraphicFramePr/>
+                <a:graphic xmlns:a="http://schemas.openxmlformats.org/drawingml/2006/main">
+                  <a:graphicData uri="http://schemas.microsoft.com/office/word/2010/wordprocessingShape">
+                    <wps:wsp>
+                      <wps:cNvCnPr/>
+                      <wps:spPr>
+                        <a:xfrm flipH="1" flipV="1">
+                          <a:off x="0" y="0"/>
+                          <a:ext cx="1699260" cy="975360"/>
+                        </a:xfrm>
+                        <a:prstGeom prst="curvedConnector3">
+                          <a:avLst>
+                            <a:gd name="adj1" fmla="val 99798"/>
+                          </a:avLst>
+                        </a:prstGeom>
+                        <a:ln>
+                          <a:tailEnd type="triangle"/>
+                        </a:ln>
+                      </wps:spPr>
+                      <wps:style>
+                        <a:lnRef idx="1">
+                          <a:schemeClr val="accent1"/>
+                        </a:lnRef>
+                        <a:fillRef idx="0">
+                          <a:schemeClr val="accent1"/>
+                        </a:fillRef>
+                        <a:effectRef idx="0">
+                          <a:schemeClr val="accent1"/>
+                        </a:effectRef>
+                        <a:fontRef idx="minor">
+                          <a:schemeClr val="tx1"/>
+                        </a:fontRef>
+                      </wps:style>
+                      <wps:bodyPr/>
+                    </wps:wsp>
+                  </a:graphicData>
+                </a:graphic>
+                <wp14:sizeRelH relativeFrom="margin">
+                  <wp14:pctWidth>0</wp14:pctWidth>
+                </wp14:sizeRelH>
+                <wp14:sizeRelV relativeFrom="margin">
+                  <wp14:pctHeight>0</wp14:pctHeight>
+                </wp14:sizeRelV>
+              </wp:anchor>
+            </w:drawing>
+          </mc:Choice>
+          <mc:Fallback>
+            <w:pict>
+              <v:shape w14:anchorId="3DBEDE3C" id="Connector: Curved 13" o:spid="_x0000_s1026" type="#_x0000_t38" style="position:absolute;margin-left:250.2pt;margin-top:47.85pt;width:133.8pt;height:76.8pt;flip:x y;z-index:251678720;visibility:visible;mso-wrap-style:square;mso-width-percent:0;mso-height-percent:0;mso-wrap-distance-left:9pt;mso-wrap-distance-top:0;mso-wrap-distance-right:9pt;mso-wrap-distance-bottom:0;mso-position-horizontal:absolute;mso-position-horizontal-relative:text;mso-position-vertical:absolute;mso-position-vertical-relative:text;mso-width-percent:0;mso-height-percent:0;mso-width-relative:margin;mso-height-relative:margin" o:gfxdata="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" adj="21556" strokecolor="#4472c4 [3204]" strokeweight=".5pt">
+                <v:stroke endarrow="block" joinstyle="miter"/>
+              </v:shape>
+            </w:pict>
+          </mc:Fallback>
+        </mc:AlternateContent>
+      </w:r>
+      <w:r>
+        <w:rPr>
+          <w:noProof/>
+        </w:rPr>
+        <mc:AlternateContent>
+          <mc:Choice Requires="wps">
+            <w:drawing>
+              <wp:anchor distT="0" distB="0" distL="114300" distR="114300" simplePos="0" relativeHeight="251674624" behindDoc="0" locked="0" layoutInCell="1" allowOverlap="1" wp14:anchorId="684B312E" wp14:editId="653DDC1E">
+                <wp:simplePos x="0" y="0"/>
+                <wp:positionH relativeFrom="column">
+                  <wp:posOffset>4472940</wp:posOffset>
+                </wp:positionH>
+                <wp:positionV relativeFrom="paragraph">
+                  <wp:posOffset>607695</wp:posOffset>
+                </wp:positionV>
+                <wp:extent cx="1424940" cy="807720"/>
+                <wp:effectExtent l="0" t="0" r="80010" b="49530"/>
+                <wp:wrapNone/>
+                <wp:docPr id="11" name="Connector: Curved 11"/>
+                <wp:cNvGraphicFramePr/>
+                <a:graphic xmlns:a="http://schemas.openxmlformats.org/drawingml/2006/main">
+                  <a:graphicData uri="http://schemas.microsoft.com/office/word/2010/wordprocessingShape">
+                    <wps:wsp>
+                      <wps:cNvCnPr/>
+                      <wps:spPr>
+                        <a:xfrm>
+                          <a:off x="0" y="0"/>
+                          <a:ext cx="1424940" cy="807720"/>
+                        </a:xfrm>
+                        <a:prstGeom prst="curvedConnector3">
+                          <a:avLst>
+                            <a:gd name="adj1" fmla="val 99798"/>
+                          </a:avLst>
+                        </a:prstGeom>
+                        <a:ln>
+                          <a:tailEnd type="triangle"/>
+                        </a:ln>
+                      </wps:spPr>
+                      <wps:style>
+                        <a:lnRef idx="1">
+                          <a:schemeClr val="accent1"/>
+                        </a:lnRef>
+                        <a:fillRef idx="0">
+                          <a:schemeClr val="accent1"/>
+                        </a:fillRef>
+                        <a:effectRef idx="0">
+                          <a:schemeClr val="accent1"/>
+                        </a:effectRef>
+                        <a:fontRef idx="minor">
+                          <a:schemeClr val="tx1"/>
+                        </a:fontRef>
+                      </wps:style>
+                      <wps:bodyPr/>
+                    </wps:wsp>
+                  </a:graphicData>
+                </a:graphic>
+                <wp14:sizeRelH relativeFrom="margin">
+                  <wp14:pctWidth>0</wp14:pctWidth>
+                </wp14:sizeRelH>
+                <wp14:sizeRelV relativeFrom="margin">
+                  <wp14:pctHeight>0</wp14:pctHeight>
+                </wp14:sizeRelV>
+              </wp:anchor>
+            </w:drawing>
+          </mc:Choice>
+          <mc:Fallback>
+            <w:pict>
+              <v:shape w14:anchorId="6738C13B" id="Connector: Curved 11" o:spid="_x0000_s1026" type="#_x0000_t38" style="position:absolute;margin-left:352.2pt;margin-top:47.85pt;width:112.2pt;height:63.6pt;z-index:251674624;visibility:visible;mso-wrap-style:square;mso-width-percent:0;mso-height-percent:0;mso-wrap-distance-left:9pt;mso-wrap-distance-top:0;mso-wrap-distance-right:9pt;mso-wrap-distance-bottom:0;mso-position-horizontal:absolute;mso-position-horizontal-relative:text;mso-position-vertical:absolute;mso-position-vertical-relative:text;mso-width-percent:0;mso-height-percent:0;mso-width-relative:margin;mso-height-relative:margin" o:gfxdata="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" adj="21556" strokecolor="#4472c4 [3204]" strokeweight=".5pt">
+                <v:stroke endarrow="block" joinstyle="miter"/>
+              </v:shape>
+            </w:pict>
+          </mc:Fallback>
+        </mc:AlternateContent>
+      </w:r>
+      <w:r>
+        <w:rPr>
+          <w:noProof/>
+        </w:rPr>
+        <mc:AlternateContent>
+          <mc:Choice Requires="wps">
+            <w:drawing>
+              <wp:anchor distT="0" distB="0" distL="114300" distR="114300" simplePos="0" relativeHeight="251669504" behindDoc="0" locked="0" layoutInCell="1" allowOverlap="1" wp14:anchorId="3D14D511" wp14:editId="08FD0C4B">
+                <wp:simplePos x="0" y="0"/>
+                <wp:positionH relativeFrom="column">
+                  <wp:posOffset>2103120</wp:posOffset>
+                </wp:positionH>
+                <wp:positionV relativeFrom="paragraph">
+                  <wp:posOffset>302895</wp:posOffset>
+                </wp:positionV>
+                <wp:extent cx="4343400" cy="304800"/>
+                <wp:effectExtent l="0" t="0" r="19050" b="19050"/>
+                <wp:wrapNone/>
+                <wp:docPr id="8" name="Text Box 8"/>
+                <wp:cNvGraphicFramePr/>
+                <a:graphic xmlns:a="http://schemas.openxmlformats.org/drawingml/2006/main">
+                  <a:graphicData uri="http://schemas.microsoft.com/office/word/2010/wordprocessingShape">
+                    <wps:wsp>
+                      <wps:cNvSpPr txBox="1"/>
+                      <wps:spPr>
+                        <a:xfrm>
+                          <a:off x="0" y="0"/>
+                          <a:ext cx="4343400" cy="304800"/>
+                        </a:xfrm>
+                        <a:prstGeom prst="rect">
+                          <a:avLst/>
+                        </a:prstGeom>
+                        <a:ln/>
+                      </wps:spPr>
+                      <wps:style>
+                        <a:lnRef idx="2">
+                          <a:schemeClr val="accent2"/>
+                        </a:lnRef>
+                        <a:fillRef idx="1">
+                          <a:schemeClr val="lt1"/>
+                        </a:fillRef>
+                        <a:effectRef idx="0">
+                          <a:schemeClr val="accent2"/>
+                        </a:effectRef>
+                        <a:fontRef idx="minor">
+                          <a:schemeClr val="dk1"/>
+                        </a:fontRef>
+                      </wps:style>
+                      <wps:txbx>
+                        <w:txbxContent>
+                          <w:p>
+                            <w:pPr>
+                              <w:jc w:val="center"/>
+                            </w:pPr>
+                            <w:r>
+                              <w:t>Kafka – ORDER_TOPIC</w:t>
+                            </w:r>
+                          </w:p>
+                        </w:txbxContent>
+                      </wps:txbx>
+                      <wps:bodyPr rot="0" spcFirstLastPara="0" vertOverflow="overflow" horzOverflow="overflow" vert="horz" wrap="square" lIns="91440" tIns="45720" rIns="91440" bIns="45720" numCol="1" spcCol="0" rtlCol="0" fromWordArt="0" anchor="t" anchorCtr="0" forceAA="0" compatLnSpc="1">
+                        <a:prstTxWarp prst="textNoShape">
+                          <a:avLst/>
+                        </a:prstTxWarp>
+                        <a:noAutofit/>
+                      </wps:bodyPr>
+                    </wps:wsp>
+                  </a:graphicData>
+                </a:graphic>
+                <wp14:sizeRelH relativeFrom="margin">
+                  <wp14:pctWidth>0</wp14:pctWidth>
+                </wp14:sizeRelH>
+                <wp14:sizeRelV relativeFrom="margin">
+                  <wp14:pctHeight>0</wp14:pctHeight>
+                </wp14:sizeRelV>
+              </wp:anchor>
+            </w:drawing>
+          </mc:Choice>
+          <mc:Fallback>
+            <w:pict>
+              <v:shape w14:anchorId="3D14D511" id="Text Box 8" o:spid="_x0000_s1040" type="#_x0000_t202" style="position:absolute;margin-left:165.6pt;margin-top:23.85pt;width:342pt;height:24pt;z-index:251669504;visibility:visible;mso-wrap-style:square;mso-width-percent:0;mso-height-percent:0;mso-wrap-distance-left:9pt;mso-wrap-distance-top:0;mso-wrap-distance-right:9pt;mso-wrap-distance-bottom:0;mso-position-horizontal:absolute;mso-position-horizontal-relative:text;mso-position-vertical:absolute;mso-position-vertical-relative:text;mso-width-percent:0;mso-height-percent:0;mso-width-relative:margin;mso-height-relative:margin;v-text-anchor:top" o:gfxdata="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" fillcolor="white [3201]" strokecolor="#ed7d31 [3205]" strokeweight="1pt">
+                <v:textbox>
+                  <w:txbxContent>
+                    <w:p>
+                      <w:pPr>
+                        <w:jc w:val="center"/>
+                      </w:pPr>
+                      <w:r>
+                        <w:t>Kafka – ORDER_TOPIC</w:t>
+                      </w:r>
+                    </w:p>
+                  </w:txbxContent>
+                </v:textbox>
+              </v:shape>
+            </w:pict>
+          </mc:Fallback>
+        </mc:AlternateContent>
+      </w:r>
+      <w:r>
+        <w:rPr>
+          <w:noProof/>
+        </w:rPr>
+        <mc:AlternateContent>
+          <mc:Choice Requires="wps">
+            <w:drawing>
+              <wp:anchor distT="0" distB="0" distL="114300" distR="114300" simplePos="0" relativeHeight="251662336" behindDoc="0" locked="0" layoutInCell="1" allowOverlap="1" wp14:anchorId="522DC84D" wp14:editId="25A9CBCE">
+                <wp:simplePos x="0" y="0"/>
+                <wp:positionH relativeFrom="column">
+                  <wp:posOffset>4876800</wp:posOffset>
+                </wp:positionH>
+                <wp:positionV relativeFrom="paragraph">
+                  <wp:posOffset>1415415</wp:posOffset>
+                </wp:positionV>
+                <wp:extent cx="1684020" cy="312420"/>
+                <wp:effectExtent l="0" t="0" r="11430" b="11430"/>
+                <wp:wrapNone/>
+                <wp:docPr id="4" name="Text Box 4"/>
+                <wp:cNvGraphicFramePr/>
+                <a:graphic xmlns:a="http://schemas.openxmlformats.org/drawingml/2006/main">
+                  <a:graphicData uri="http://schemas.microsoft.com/office/word/2010/wordprocessingShape">
+                    <wps:wsp>
+                      <wps:cNvSpPr txBox="1"/>
+                      <wps:spPr>
+                        <a:xfrm>
+                          <a:off x="0" y="0"/>
+                          <a:ext cx="1684020" cy="312420"/>
+                        </a:xfrm>
+                        <a:prstGeom prst="rect">
+                          <a:avLst/>
+                        </a:prstGeom>
+                        <a:ln/>
+                      </wps:spPr>
+                      <wps:style>
+                        <a:lnRef idx="2">
+                          <a:schemeClr val="accent1"/>
+                        </a:lnRef>
+                        <a:fillRef idx="1">
+                          <a:schemeClr val="lt1"/>
+                        </a:fillRef>
+                        <a:effectRef idx="0">
+                          <a:schemeClr val="accent1"/>
+                        </a:effectRef>
+                        <a:fontRef idx="minor">
+                          <a:schemeClr val="dk1"/>
+                        </a:fontRef>
+                      </wps:style>
+                      <wps:txbx>
+                        <w:txbxContent>
+                          <w:p>
+                            <w:r>
+                              <w:t xml:space="preserve">Product </w:t>
+                            </w:r>
+                            <w:r>
+                              <w:t>Inventory</w:t>
+                            </w:r>
+                            <w:r>
+                              <w:t xml:space="preserve"> Service</w:t>
+                            </w:r>
+                          </w:p>
+                        </w:txbxContent>
+                      </wps:txbx>
+                      <wps:bodyPr rot="0" spcFirstLastPara="0" vertOverflow="overflow" horzOverflow="overflow" vert="horz" wrap="square" lIns="91440" tIns="45720" rIns="91440" bIns="45720" numCol="1" spcCol="0" rtlCol="0" fromWordArt="0" anchor="t" anchorCtr="0" forceAA="0" compatLnSpc="1">
+                        <a:prstTxWarp prst="textNoShape">
+                          <a:avLst/>
+                        </a:prstTxWarp>
+                        <a:noAutofit/>
+                      </wps:bodyPr>
+                    </wps:wsp>
+                  </a:graphicData>
+                </a:graphic>
+                <wp14:sizeRelH relativeFrom="margin">
+                  <wp14:pctWidth>0</wp14:pctWidth>
+                </wp14:sizeRelH>
+                <wp14:sizeRelV relativeFrom="margin">
+                  <wp14:pctHeight>0</wp14:pctHeight>
+                </wp14:sizeRelV>
+              </wp:anchor>
+            </w:drawing>
+          </mc:Choice>
+          <mc:Fallback>
+            <w:pict>
+              <v:shape w14:anchorId="522DC84D" id="Text Box 4" o:spid="_x0000_s1041" type="#_x0000_t202" style="position:absolute;margin-left:384pt;margin-top:111.45pt;width:132.6pt;height:24.6pt;z-index:251662336;visibility:visible;mso-wrap-style:square;mso-width-percent:0;mso-height-percent:0;mso-wrap-distance-left:9pt;mso-wrap-distance-top:0;mso-wrap-distance-right:9pt;mso-wrap-distance-bottom:0;mso-position-horizontal:absolute;mso-position-horizontal-relative:text;mso-position-vertical:absolute;mso-position-vertical-relative:text;mso-width-percent:0;mso-height-percent:0;mso-width-relative:margin;mso-height-relative:margin;v-text-anchor:top" o:gfxdata="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" fillcolor="white [3201]" strokecolor="#4472c4 [3204]" strokeweight="1pt">
+                <v:textbox>
+                  <w:txbxContent>
+                    <w:p>
+                      <w:r>
+                        <w:t xml:space="preserve">Product </w:t>
+                      </w:r>
+                      <w:r>
+                        <w:t>Inventory</w:t>
+                      </w:r>
+                      <w:r>
+                        <w:t xml:space="preserve"> Service</w:t>
+                      </w:r>
+                    </w:p>
+                  </w:txbxContent>
+                </v:textbox>
+              </v:shape>
+            </w:pict>
+          </mc:Fallback>
+        </mc:AlternateContent>
+      </w:r>
+    </w:p>
     <w:sectPr>
       <w:footerReference w:type="default" r:id="rId25"/>
       <w:pgSz w:w="16838" w:h="11906" w:orient="landscape"/>

</xml_diff>

<commit_message>
Updated progress and future path
</commit_message>
<xml_diff>
--- a/Project Documents/Microservice Exploration Project - Progress.docx
+++ b/Project Documents/Microservice Exploration Project - Progress.docx
@@ -467,49 +467,97 @@
         </w:rPr>
         <w:t xml:space="preserve">with </w:t>
       </w:r>
-      <w:proofErr w:type="spellStart"/>
-      <w:r>
-        <w:rPr>
-          <w:color w:val="385623" w:themeColor="accent6" w:themeShade="80"/>
-        </w:rPr>
-        <w:t>bitnami</w:t>
-      </w:r>
-      <w:proofErr w:type="spellEnd"/>
-      <w:r>
-        <w:rPr>
+      <w:r>
+        <w:rPr>
+          <w:color w:val="385623" w:themeColor="accent6" w:themeShade="80"/>
+        </w:rPr>
+        <w:t xml:space="preserve">bitnami </w:t>
+      </w:r>
+      <w:r>
+        <w:rPr>
+          <w:color w:val="385623" w:themeColor="accent6" w:themeShade="80"/>
+        </w:rPr>
+        <w:t xml:space="preserve">docker </w:t>
+      </w:r>
+      <w:r>
+        <w:rPr>
+          <w:color w:val="385623" w:themeColor="accent6" w:themeShade="80"/>
+        </w:rPr>
+        <w:t xml:space="preserve">containers </w:t>
+      </w:r>
+      <w:r>
+        <w:rPr>
+          <w:color w:val="385623" w:themeColor="accent6" w:themeShade="80"/>
+        </w:rPr>
+        <w:t xml:space="preserve">- </w:t>
+      </w:r>
+      <w:r>
+        <w:rPr>
+          <w:color w:val="385623" w:themeColor="accent6" w:themeShade="80"/>
+        </w:rPr>
+        <w:t>zookeeper and 1 broker</w:t>
+      </w:r>
+      <w:r>
+        <w:rPr>
+          <w:i/>
+          <w:iCs/>
           <w:color w:val="385623" w:themeColor="accent6" w:themeShade="80"/>
         </w:rPr>
         <w:t xml:space="preserve"> </w:t>
       </w:r>
       <w:r>
         <w:rPr>
-          <w:color w:val="385623" w:themeColor="accent6" w:themeShade="80"/>
-        </w:rPr>
-        <w:t xml:space="preserve">docker </w:t>
-      </w:r>
-      <w:r>
-        <w:rPr>
-          <w:color w:val="385623" w:themeColor="accent6" w:themeShade="80"/>
-        </w:rPr>
-        <w:t xml:space="preserve">containers </w:t>
-      </w:r>
-      <w:r>
-        <w:rPr>
-          <w:color w:val="385623" w:themeColor="accent6" w:themeShade="80"/>
-        </w:rPr>
-        <w:t xml:space="preserve">- </w:t>
-      </w:r>
-      <w:r>
-        <w:rPr>
-          <w:color w:val="385623" w:themeColor="accent6" w:themeShade="80"/>
-        </w:rPr>
-        <w:t>zookeeper and 1 broker</w:t>
-      </w:r>
-      <w:r>
-        <w:rPr>
-          <w:i/>
-          <w:iCs/>
-          <w:color w:val="385623" w:themeColor="accent6" w:themeShade="80"/>
+          <w:i/>
+          <w:iCs/>
+          <w:color w:val="FF0000"/>
+        </w:rPr>
+        <w:t>(2 broker</w:t>
+      </w:r>
+      <w:r>
+        <w:rPr>
+          <w:i/>
+          <w:iCs/>
+          <w:color w:val="FF0000"/>
+        </w:rPr>
+        <w:t>s</w:t>
+      </w:r>
+      <w:r>
+        <w:rPr>
+          <w:i/>
+          <w:iCs/>
+          <w:color w:val="FF0000"/>
+        </w:rPr>
+        <w:t xml:space="preserve"> causing </w:t>
+      </w:r>
+      <w:r>
+        <w:rPr>
+          <w:i/>
+          <w:iCs/>
+          <w:color w:val="FF0000"/>
+        </w:rPr>
+        <w:t xml:space="preserve">some </w:t>
+      </w:r>
+      <w:r>
+        <w:rPr>
+          <w:i/>
+          <w:iCs/>
+          <w:color w:val="FF0000"/>
+        </w:rPr>
+        <w:t>never-ending</w:t>
+      </w:r>
+      <w:r>
+        <w:rPr>
+          <w:i/>
+          <w:iCs/>
+          <w:color w:val="FF0000"/>
+        </w:rPr>
+        <w:t xml:space="preserve"> error logs</w:t>
+      </w:r>
+      <w:r>
+        <w:rPr>
+          <w:i/>
+          <w:iCs/>
+          <w:color w:val="FF0000"/>
         </w:rPr>
         <w:t xml:space="preserve"> </w:t>
       </w:r>
@@ -519,23 +567,299 @@
           <w:iCs/>
           <w:color w:val="FF0000"/>
         </w:rPr>
-        <w:t>(2 broker</w:t>
-      </w:r>
-      <w:r>
+        <w:t xml:space="preserve">-solve later) </w:t>
+      </w:r>
+    </w:p>
+    <w:p>
+      <w:pPr>
+        <w:spacing w:after="0" w:line="240" w:lineRule="auto"/>
+        <w:ind w:left="720" w:firstLine="720"/>
+        <w:rPr>
+          <w:color w:val="385623" w:themeColor="accent6" w:themeShade="80"/>
+        </w:rPr>
+      </w:pPr>
+      <w:r>
+        <w:rPr>
+          <w:color w:val="385623" w:themeColor="accent6" w:themeShade="80"/>
+        </w:rPr>
+        <w:t xml:space="preserve">Using Conduktor to administer Kafka </w:t>
+      </w:r>
+    </w:p>
+    <w:p>
+      <w:pPr>
+        <w:spacing w:after="0" w:line="240" w:lineRule="auto"/>
+        <w:ind w:left="720" w:firstLine="720"/>
+        <w:rPr>
+          <w:i/>
+          <w:iCs/>
+          <w:color w:val="385623" w:themeColor="accent6" w:themeShade="80"/>
+        </w:rPr>
+      </w:pPr>
+      <w:r>
+        <w:rPr>
+          <w:i/>
+          <w:iCs/>
+          <w:color w:val="385623" w:themeColor="accent6" w:themeShade="80"/>
+        </w:rPr>
+        <w:t xml:space="preserve">Kafka event notifications for </w:t>
+      </w:r>
+    </w:p>
+    <w:p>
+      <w:pPr>
+        <w:spacing w:after="0" w:line="240" w:lineRule="auto"/>
+        <w:ind w:left="1440" w:firstLine="720"/>
+        <w:rPr>
+          <w:i/>
+          <w:iCs/>
+          <w:color w:val="0070C0"/>
+        </w:rPr>
+      </w:pPr>
+      <w:r>
+        <w:rPr>
+          <w:i/>
+          <w:iCs/>
+          <w:color w:val="385623" w:themeColor="accent6" w:themeShade="80"/>
+        </w:rPr>
+        <w:t xml:space="preserve">Order Service: </w:t>
+      </w:r>
+      <w:r>
+        <w:rPr>
+          <w:i/>
+          <w:iCs/>
+          <w:color w:val="385623" w:themeColor="accent6" w:themeShade="80"/>
+        </w:rPr>
+        <w:t xml:space="preserve">ORDER_INITITATED </w:t>
+      </w:r>
+      <w:r>
+        <w:rPr>
+          <w:i/>
+          <w:iCs/>
+          <w:color w:val="385623" w:themeColor="accent6" w:themeShade="80"/>
+        </w:rPr>
+        <w:t xml:space="preserve">-&gt; </w:t>
+      </w:r>
+      <w:r>
+        <w:rPr>
+          <w:i/>
+          <w:iCs/>
+          <w:color w:val="385623" w:themeColor="accent6" w:themeShade="80"/>
+        </w:rPr>
+        <w:t xml:space="preserve">payment, </w:t>
+      </w:r>
+      <w:r>
+        <w:rPr>
+          <w:i/>
+          <w:iCs/>
+          <w:color w:val="385623" w:themeColor="accent6" w:themeShade="80"/>
+        </w:rPr>
+        <w:t xml:space="preserve">product inventory, email, </w:t>
+      </w:r>
+      <w:r>
+        <w:rPr>
+          <w:i/>
+          <w:iCs/>
+          <w:color w:val="0070C0"/>
+        </w:rPr>
+        <w:t>shipping</w:t>
+      </w:r>
+    </w:p>
+    <w:p>
+      <w:pPr>
+        <w:spacing w:after="0" w:line="240" w:lineRule="auto"/>
+        <w:ind w:left="1440" w:firstLine="720"/>
+        <w:rPr>
+          <w:i/>
+          <w:iCs/>
+          <w:color w:val="0070C0"/>
+        </w:rPr>
+      </w:pPr>
+      <w:r>
+        <w:rPr>
+          <w:i/>
+          <w:iCs/>
+          <w:color w:val="385623" w:themeColor="accent6" w:themeShade="80"/>
+        </w:rPr>
+        <w:t>P</w:t>
+      </w:r>
+      <w:r>
+        <w:rPr>
+          <w:i/>
+          <w:iCs/>
+          <w:color w:val="385623" w:themeColor="accent6" w:themeShade="80"/>
+        </w:rPr>
+        <w:t xml:space="preserve">ayment Service: </w:t>
+      </w:r>
+      <w:r>
+        <w:rPr>
+          <w:i/>
+          <w:iCs/>
+          <w:color w:val="385623" w:themeColor="accent6" w:themeShade="80"/>
+        </w:rPr>
+        <w:t>ORDER_PAYMENT_FAILED</w:t>
+      </w:r>
+      <w:r>
+        <w:rPr>
+          <w:i/>
+          <w:iCs/>
+          <w:color w:val="385623" w:themeColor="accent6" w:themeShade="80"/>
+        </w:rPr>
+        <w:t xml:space="preserve"> -&gt; </w:t>
+      </w:r>
+      <w:r>
+        <w:rPr>
+          <w:i/>
+          <w:iCs/>
+          <w:color w:val="385623" w:themeColor="accent6" w:themeShade="80"/>
+        </w:rPr>
+        <w:t>order</w:t>
+      </w:r>
+      <w:r>
+        <w:rPr>
+          <w:i/>
+          <w:iCs/>
+          <w:color w:val="385623" w:themeColor="accent6" w:themeShade="80"/>
+        </w:rPr>
+        <w:t xml:space="preserve">, product inventory, email, </w:t>
+      </w:r>
+      <w:r>
+        <w:rPr>
+          <w:i/>
+          <w:iCs/>
+          <w:color w:val="0070C0"/>
+        </w:rPr>
+        <w:t>shipping</w:t>
+      </w:r>
+    </w:p>
+    <w:p>
+      <w:pPr>
+        <w:spacing w:after="0" w:line="240" w:lineRule="auto"/>
+        <w:ind w:left="1440" w:firstLine="720"/>
+        <w:rPr>
+          <w:i/>
+          <w:iCs/>
+          <w:color w:val="0070C0"/>
+        </w:rPr>
+      </w:pPr>
+      <w:r>
+        <w:rPr>
+          <w:i/>
+          <w:iCs/>
+          <w:color w:val="385623" w:themeColor="accent6" w:themeShade="80"/>
+        </w:rPr>
+        <w:t xml:space="preserve">Product </w:t>
+      </w:r>
+      <w:r>
+        <w:rPr>
+          <w:i/>
+          <w:iCs/>
+          <w:color w:val="385623" w:themeColor="accent6" w:themeShade="80"/>
+        </w:rPr>
+        <w:t xml:space="preserve">Service: </w:t>
+      </w:r>
+      <w:r>
+        <w:rPr>
+          <w:i/>
+          <w:iCs/>
+          <w:color w:val="385623" w:themeColor="accent6" w:themeShade="80"/>
+        </w:rPr>
+        <w:t>ORDER_ITEM_OUTOFSTOCK</w:t>
+      </w:r>
+      <w:r>
+        <w:rPr>
+          <w:i/>
+          <w:iCs/>
+          <w:color w:val="385623" w:themeColor="accent6" w:themeShade="80"/>
+        </w:rPr>
+        <w:t xml:space="preserve"> -&gt; </w:t>
+      </w:r>
+      <w:r>
+        <w:rPr>
+          <w:i/>
+          <w:iCs/>
+          <w:color w:val="385623" w:themeColor="accent6" w:themeShade="80"/>
+        </w:rPr>
+        <w:t>order</w:t>
+      </w:r>
+      <w:r>
+        <w:rPr>
+          <w:i/>
+          <w:iCs/>
+          <w:color w:val="385623" w:themeColor="accent6" w:themeShade="80"/>
+        </w:rPr>
+        <w:t xml:space="preserve">, </w:t>
+      </w:r>
+      <w:r>
+        <w:rPr>
+          <w:i/>
+          <w:iCs/>
+          <w:color w:val="385623" w:themeColor="accent6" w:themeShade="80"/>
+        </w:rPr>
+        <w:t>payment</w:t>
+      </w:r>
+      <w:r>
+        <w:rPr>
+          <w:i/>
+          <w:iCs/>
+          <w:color w:val="385623" w:themeColor="accent6" w:themeShade="80"/>
+        </w:rPr>
+        <w:t xml:space="preserve">, email, </w:t>
+      </w:r>
+      <w:r>
+        <w:rPr>
+          <w:i/>
+          <w:iCs/>
+          <w:color w:val="0070C0"/>
+        </w:rPr>
+        <w:t>shipping</w:t>
+      </w:r>
+    </w:p>
+    <w:p>
+      <w:pPr>
+        <w:spacing w:after="0" w:line="240" w:lineRule="auto"/>
+        <w:ind w:left="1440" w:firstLine="720"/>
+        <w:rPr>
+          <w:i/>
+          <w:iCs/>
+          <w:color w:val="385623" w:themeColor="accent6" w:themeShade="80"/>
+        </w:rPr>
+      </w:pPr>
+    </w:p>
+    <w:p>
+      <w:pPr>
+        <w:spacing w:after="0" w:line="240" w:lineRule="auto"/>
+        <w:ind w:left="1440" w:firstLine="720"/>
+        <w:rPr>
+          <w:i/>
+          <w:iCs/>
+          <w:color w:val="0070C0"/>
+        </w:rPr>
+      </w:pPr>
+      <w:r>
+        <w:rPr>
+          <w:i/>
+          <w:iCs/>
+          <w:color w:val="0070C0"/>
+        </w:rPr>
+        <w:t>Order Service: ORDER_CONFIRMED -&gt; email, shipping</w:t>
+      </w:r>
+    </w:p>
+    <w:p>
+      <w:pPr>
+        <w:spacing w:after="0" w:line="240" w:lineRule="auto"/>
+        <w:ind w:left="1440" w:firstLine="720"/>
         <w:rPr>
           <w:i/>
           <w:iCs/>
           <w:color w:val="FF0000"/>
         </w:rPr>
-        <w:t>s</w:t>
-      </w:r>
+      </w:pPr>
       <w:r>
         <w:rPr>
           <w:i/>
           <w:iCs/>
           <w:color w:val="FF0000"/>
         </w:rPr>
-        <w:t xml:space="preserve"> causing </w:t>
+        <w:t xml:space="preserve">TODO – </w:t>
       </w:r>
       <w:r>
         <w:rPr>
@@ -543,430 +867,24 @@
           <w:iCs/>
           <w:color w:val="FF0000"/>
         </w:rPr>
-        <w:t xml:space="preserve">some </w:t>
-      </w:r>
-      <w:proofErr w:type="gramStart"/>
+        <w:t>Revisit and f</w:t>
+      </w:r>
       <w:r>
         <w:rPr>
           <w:i/>
           <w:iCs/>
           <w:color w:val="FF0000"/>
         </w:rPr>
-        <w:t>never ending</w:t>
-      </w:r>
-      <w:proofErr w:type="gramEnd"/>
+        <w:t>ine tune Kafka settings - commit strategy, etc</w:t>
+      </w:r>
       <w:r>
         <w:rPr>
           <w:i/>
           <w:iCs/>
           <w:color w:val="FF0000"/>
         </w:rPr>
-        <w:t xml:space="preserve"> error logs</w:t>
-      </w:r>
-      <w:r>
-        <w:rPr>
-          <w:i/>
-          <w:iCs/>
-          <w:color w:val="FF0000"/>
-        </w:rPr>
-        <w:t xml:space="preserve"> </w:t>
-      </w:r>
-      <w:r>
-        <w:rPr>
-          <w:i/>
-          <w:iCs/>
-          <w:color w:val="FF0000"/>
-        </w:rPr>
-        <w:t xml:space="preserve">-solve later) </w:t>
-      </w:r>
-    </w:p>
-    <w:p>
-      <w:pPr>
-        <w:spacing w:after="0" w:line="240" w:lineRule="auto"/>
-        <w:ind w:left="720" w:firstLine="720"/>
-        <w:rPr>
-          <w:color w:val="385623" w:themeColor="accent6" w:themeShade="80"/>
-        </w:rPr>
-      </w:pPr>
-      <w:r>
-        <w:rPr>
-          <w:color w:val="385623" w:themeColor="accent6" w:themeShade="80"/>
-        </w:rPr>
-        <w:t xml:space="preserve">Using </w:t>
-      </w:r>
-      <w:proofErr w:type="spellStart"/>
-      <w:r>
-        <w:rPr>
-          <w:color w:val="385623" w:themeColor="accent6" w:themeShade="80"/>
-        </w:rPr>
-        <w:t>Conduktor</w:t>
-      </w:r>
-      <w:proofErr w:type="spellEnd"/>
-      <w:r>
-        <w:rPr>
-          <w:color w:val="385623" w:themeColor="accent6" w:themeShade="80"/>
-        </w:rPr>
-        <w:t xml:space="preserve"> to administer Kafka </w:t>
-      </w:r>
-    </w:p>
-    <w:p>
-      <w:pPr>
-        <w:spacing w:after="0" w:line="240" w:lineRule="auto"/>
-        <w:ind w:left="720" w:firstLine="720"/>
-        <w:rPr>
-          <w:i/>
-          <w:iCs/>
-          <w:color w:val="385623" w:themeColor="accent6" w:themeShade="80"/>
-        </w:rPr>
-      </w:pPr>
-      <w:r>
-        <w:rPr>
-          <w:i/>
-          <w:iCs/>
-          <w:color w:val="385623" w:themeColor="accent6" w:themeShade="80"/>
-        </w:rPr>
-        <w:t xml:space="preserve">Kafka event notifications for </w:t>
-      </w:r>
-    </w:p>
-    <w:p>
-      <w:pPr>
-        <w:spacing w:after="0" w:line="240" w:lineRule="auto"/>
-        <w:ind w:left="1440" w:firstLine="720"/>
-        <w:rPr>
-          <w:i/>
-          <w:iCs/>
-          <w:color w:val="0070C0"/>
-        </w:rPr>
-      </w:pPr>
-      <w:r>
-        <w:rPr>
-          <w:i/>
-          <w:iCs/>
-          <w:color w:val="385623" w:themeColor="accent6" w:themeShade="80"/>
-        </w:rPr>
-        <w:t>Order</w:t>
-      </w:r>
-      <w:r>
-        <w:rPr>
-          <w:i/>
-          <w:iCs/>
-          <w:color w:val="385623" w:themeColor="accent6" w:themeShade="80"/>
-        </w:rPr>
-        <w:t xml:space="preserve"> Service: </w:t>
-      </w:r>
-      <w:r>
-        <w:rPr>
-          <w:i/>
-          <w:iCs/>
-          <w:color w:val="385623" w:themeColor="accent6" w:themeShade="80"/>
-        </w:rPr>
-        <w:t xml:space="preserve">ORDER_INITITATED </w:t>
-      </w:r>
-      <w:r>
-        <w:rPr>
-          <w:i/>
-          <w:iCs/>
-          <w:color w:val="385623" w:themeColor="accent6" w:themeShade="80"/>
-        </w:rPr>
-        <w:t xml:space="preserve">-&gt; </w:t>
-      </w:r>
-      <w:r>
-        <w:rPr>
-          <w:i/>
-          <w:iCs/>
-          <w:color w:val="385623" w:themeColor="accent6" w:themeShade="80"/>
-        </w:rPr>
-        <w:t xml:space="preserve">payment, </w:t>
-      </w:r>
-      <w:r>
-        <w:rPr>
-          <w:i/>
-          <w:iCs/>
-          <w:color w:val="385623" w:themeColor="accent6" w:themeShade="80"/>
-        </w:rPr>
-        <w:t xml:space="preserve">product inventory, email, </w:t>
-      </w:r>
-      <w:r>
-        <w:rPr>
-          <w:i/>
-          <w:iCs/>
-          <w:color w:val="0070C0"/>
-        </w:rPr>
-        <w:t>shipping</w:t>
-      </w:r>
-    </w:p>
-    <w:p>
-      <w:pPr>
-        <w:spacing w:after="0" w:line="240" w:lineRule="auto"/>
-        <w:ind w:left="1440" w:firstLine="720"/>
-        <w:rPr>
-          <w:i/>
-          <w:iCs/>
-          <w:color w:val="0070C0"/>
-        </w:rPr>
-      </w:pPr>
-      <w:r>
-        <w:rPr>
-          <w:i/>
-          <w:iCs/>
-          <w:color w:val="385623" w:themeColor="accent6" w:themeShade="80"/>
-        </w:rPr>
-        <w:t>P</w:t>
-      </w:r>
-      <w:r>
-        <w:rPr>
-          <w:i/>
-          <w:iCs/>
-          <w:color w:val="385623" w:themeColor="accent6" w:themeShade="80"/>
-        </w:rPr>
-        <w:t>ayment</w:t>
-      </w:r>
-      <w:r>
-        <w:rPr>
-          <w:i/>
-          <w:iCs/>
-          <w:color w:val="385623" w:themeColor="accent6" w:themeShade="80"/>
-        </w:rPr>
-        <w:t xml:space="preserve"> </w:t>
-      </w:r>
-      <w:r>
-        <w:rPr>
-          <w:i/>
-          <w:iCs/>
-          <w:color w:val="385623" w:themeColor="accent6" w:themeShade="80"/>
-        </w:rPr>
-        <w:t xml:space="preserve">Service: </w:t>
-      </w:r>
-      <w:r>
-        <w:rPr>
-          <w:i/>
-          <w:iCs/>
-          <w:color w:val="385623" w:themeColor="accent6" w:themeShade="80"/>
-        </w:rPr>
-        <w:t>ORDER_PAYMENT_FAILED</w:t>
-      </w:r>
-      <w:r>
-        <w:rPr>
-          <w:i/>
-          <w:iCs/>
-          <w:color w:val="385623" w:themeColor="accent6" w:themeShade="80"/>
-        </w:rPr>
-        <w:t xml:space="preserve"> -&gt; </w:t>
-      </w:r>
-      <w:r>
-        <w:rPr>
-          <w:i/>
-          <w:iCs/>
-          <w:color w:val="385623" w:themeColor="accent6" w:themeShade="80"/>
-        </w:rPr>
-        <w:t>order</w:t>
-      </w:r>
-      <w:r>
-        <w:rPr>
-          <w:i/>
-          <w:iCs/>
-          <w:color w:val="385623" w:themeColor="accent6" w:themeShade="80"/>
-        </w:rPr>
-        <w:t xml:space="preserve">, product inventory, email, </w:t>
-      </w:r>
-      <w:r>
-        <w:rPr>
-          <w:i/>
-          <w:iCs/>
-          <w:color w:val="0070C0"/>
-        </w:rPr>
-        <w:t>shipping</w:t>
-      </w:r>
-    </w:p>
-    <w:p>
-      <w:pPr>
-        <w:spacing w:after="0" w:line="240" w:lineRule="auto"/>
-        <w:ind w:left="1440" w:firstLine="720"/>
-        <w:rPr>
-          <w:i/>
-          <w:iCs/>
-          <w:color w:val="0070C0"/>
-        </w:rPr>
-      </w:pPr>
-      <w:r>
-        <w:rPr>
-          <w:i/>
-          <w:iCs/>
-          <w:color w:val="385623" w:themeColor="accent6" w:themeShade="80"/>
-        </w:rPr>
-        <w:t xml:space="preserve">Product </w:t>
-      </w:r>
-      <w:r>
-        <w:rPr>
-          <w:i/>
-          <w:iCs/>
-          <w:color w:val="385623" w:themeColor="accent6" w:themeShade="80"/>
-        </w:rPr>
-        <w:t xml:space="preserve">Service: </w:t>
-      </w:r>
-      <w:r>
-        <w:rPr>
-          <w:i/>
-          <w:iCs/>
-          <w:color w:val="385623" w:themeColor="accent6" w:themeShade="80"/>
-        </w:rPr>
-        <w:t>ORDER_</w:t>
-      </w:r>
-      <w:r>
-        <w:rPr>
-          <w:i/>
-          <w:iCs/>
-          <w:color w:val="385623" w:themeColor="accent6" w:themeShade="80"/>
-        </w:rPr>
-        <w:t>ITEM_OUTOFSTOCK</w:t>
-      </w:r>
-      <w:r>
-        <w:rPr>
-          <w:i/>
-          <w:iCs/>
-          <w:color w:val="385623" w:themeColor="accent6" w:themeShade="80"/>
-        </w:rPr>
-        <w:t xml:space="preserve"> -&gt; </w:t>
-      </w:r>
-      <w:r>
-        <w:rPr>
-          <w:i/>
-          <w:iCs/>
-          <w:color w:val="385623" w:themeColor="accent6" w:themeShade="80"/>
-        </w:rPr>
-        <w:t>order</w:t>
-      </w:r>
-      <w:r>
-        <w:rPr>
-          <w:i/>
-          <w:iCs/>
-          <w:color w:val="385623" w:themeColor="accent6" w:themeShade="80"/>
-        </w:rPr>
-        <w:t xml:space="preserve">, </w:t>
-      </w:r>
-      <w:r>
-        <w:rPr>
-          <w:i/>
-          <w:iCs/>
-          <w:color w:val="385623" w:themeColor="accent6" w:themeShade="80"/>
-        </w:rPr>
-        <w:t>payment</w:t>
-      </w:r>
-      <w:r>
-        <w:rPr>
-          <w:i/>
-          <w:iCs/>
-          <w:color w:val="385623" w:themeColor="accent6" w:themeShade="80"/>
-        </w:rPr>
-        <w:t xml:space="preserve">, email, </w:t>
-      </w:r>
-      <w:r>
-        <w:rPr>
-          <w:i/>
-          <w:iCs/>
-          <w:color w:val="0070C0"/>
-        </w:rPr>
-        <w:t>shipping</w:t>
-      </w:r>
-    </w:p>
-    <w:p>
-      <w:pPr>
-        <w:spacing w:after="0" w:line="240" w:lineRule="auto"/>
-        <w:ind w:left="1440" w:firstLine="720"/>
-        <w:rPr>
-          <w:i/>
-          <w:iCs/>
-          <w:color w:val="385623" w:themeColor="accent6" w:themeShade="80"/>
-        </w:rPr>
-      </w:pPr>
-    </w:p>
-    <w:p>
-      <w:pPr>
-        <w:spacing w:after="0" w:line="240" w:lineRule="auto"/>
-        <w:ind w:left="1440" w:firstLine="720"/>
-        <w:rPr>
-          <w:i/>
-          <w:iCs/>
-          <w:color w:val="0070C0"/>
-        </w:rPr>
-      </w:pPr>
-      <w:r>
-        <w:rPr>
-          <w:i/>
-          <w:iCs/>
-          <w:color w:val="0070C0"/>
-        </w:rPr>
-        <w:t>Order Service: ORDER_</w:t>
-      </w:r>
-      <w:r>
-        <w:rPr>
-          <w:i/>
-          <w:iCs/>
-          <w:color w:val="0070C0"/>
-        </w:rPr>
-        <w:t xml:space="preserve">CONFIRMED </w:t>
-      </w:r>
-      <w:r>
-        <w:rPr>
-          <w:i/>
-          <w:iCs/>
-          <w:color w:val="0070C0"/>
-        </w:rPr>
-        <w:t>-&gt; email, shipping</w:t>
-      </w:r>
-    </w:p>
-    <w:p>
-      <w:pPr>
-        <w:spacing w:after="0" w:line="240" w:lineRule="auto"/>
-        <w:ind w:left="1440" w:firstLine="720"/>
-        <w:rPr>
-          <w:i/>
-          <w:iCs/>
-          <w:color w:val="FF0000"/>
-        </w:rPr>
-      </w:pPr>
-      <w:r>
-        <w:rPr>
-          <w:i/>
-          <w:iCs/>
-          <w:color w:val="FF0000"/>
-        </w:rPr>
-        <w:t xml:space="preserve">TODO – </w:t>
-      </w:r>
-      <w:r>
-        <w:rPr>
-          <w:i/>
-          <w:iCs/>
-          <w:color w:val="FF0000"/>
-        </w:rPr>
-        <w:t>Revisit and f</w:t>
-      </w:r>
-      <w:r>
-        <w:rPr>
-          <w:i/>
-          <w:iCs/>
-          <w:color w:val="FF0000"/>
-        </w:rPr>
-        <w:t xml:space="preserve">ine tune Kafka settings - commit strategy, </w:t>
-      </w:r>
-      <w:proofErr w:type="gramStart"/>
-      <w:r>
-        <w:rPr>
-          <w:i/>
-          <w:iCs/>
-          <w:color w:val="FF0000"/>
-        </w:rPr>
-        <w:t>etc</w:t>
-      </w:r>
-      <w:r>
-        <w:rPr>
-          <w:i/>
-          <w:iCs/>
-          <w:color w:val="FF0000"/>
-        </w:rPr>
-        <w:t>..</w:t>
-      </w:r>
-      <w:proofErr w:type="gramEnd"/>
+        <w:t>.</w:t>
+      </w:r>
     </w:p>
     <w:p>
       <w:pPr>
@@ -1157,40 +1075,22 @@
           <w:iCs/>
           <w:color w:val="FF0000"/>
         </w:rPr>
-        <w:t xml:space="preserve">Do: Need to see how swagger </w:t>
-      </w:r>
-      <w:proofErr w:type="spellStart"/>
+        <w:t>Do: Need to see how swagger api docs can be exposed through gateway</w:t>
+      </w:r>
       <w:r>
         <w:rPr>
           <w:i/>
           <w:iCs/>
           <w:color w:val="FF0000"/>
         </w:rPr>
-        <w:t>api</w:t>
-      </w:r>
-      <w:proofErr w:type="spellEnd"/>
+        <w:t xml:space="preserve"> routes</w:t>
+      </w:r>
       <w:r>
         <w:rPr>
           <w:i/>
           <w:iCs/>
           <w:color w:val="FF0000"/>
         </w:rPr>
-        <w:t xml:space="preserve"> docs can be exposed through gateway</w:t>
-      </w:r>
-      <w:r>
-        <w:rPr>
-          <w:i/>
-          <w:iCs/>
-          <w:color w:val="FF0000"/>
-        </w:rPr>
-        <w:t xml:space="preserve"> routes</w:t>
-      </w:r>
-      <w:r>
-        <w:rPr>
-          <w:i/>
-          <w:iCs/>
-          <w:color w:val="FF0000"/>
-        </w:rPr>
         <w:t>)</w:t>
       </w:r>
     </w:p>
@@ -1296,13 +1196,7 @@
         <w:rPr>
           <w:color w:val="385623" w:themeColor="accent6" w:themeShade="80"/>
         </w:rPr>
-        <w:t>Configured it on GCP Instance – with 3.75GB RAM 10G HDD</w:t>
-      </w:r>
-      <w:r>
-        <w:rPr>
-          <w:color w:val="385623" w:themeColor="accent6" w:themeShade="80"/>
-        </w:rPr>
-        <w:t xml:space="preserve"> for now – </w:t>
+        <w:t xml:space="preserve">Configured it on GCP Instance – with 3.75GB RAM 10G HDD for now – </w:t>
       </w:r>
       <w:r>
         <w:rPr>
@@ -1520,52 +1414,50 @@
           <w:iCs/>
           <w:color w:val="FF0000"/>
         </w:rPr>
-        <w:t xml:space="preserve"> – Find services with changes and build-deploy only </w:t>
-      </w:r>
-      <w:proofErr w:type="gramStart"/>
+        <w:t xml:space="preserve"> – Find services with changes and build-deploy only those</w:t>
+      </w:r>
       <w:r>
         <w:rPr>
           <w:i/>
           <w:iCs/>
           <w:color w:val="FF0000"/>
         </w:rPr>
-        <w:t xml:space="preserve">those </w:t>
-      </w:r>
-      <w:r>
+        <w:t xml:space="preserve"> – will do it later</w:t>
+      </w:r>
+    </w:p>
+    <w:p>
+      <w:pPr>
+        <w:spacing w:after="0" w:line="240" w:lineRule="auto"/>
+        <w:ind w:left="2160" w:firstLine="720"/>
         <w:rPr>
           <w:i/>
           <w:iCs/>
           <w:color w:val="FF0000"/>
         </w:rPr>
-        <w:t xml:space="preserve"> –</w:t>
-      </w:r>
-      <w:proofErr w:type="gramEnd"/>
+      </w:pPr>
       <w:r>
         <w:rPr>
           <w:i/>
           <w:iCs/>
           <w:color w:val="FF0000"/>
         </w:rPr>
-        <w:t xml:space="preserve"> will do it later</w:t>
-      </w:r>
-    </w:p>
-    <w:p>
-      <w:pPr>
-        <w:spacing w:after="0" w:line="240" w:lineRule="auto"/>
-        <w:ind w:left="2160" w:firstLine="720"/>
+        <w:t xml:space="preserve">(faced issues with </w:t>
+      </w:r>
+      <w:r>
         <w:rPr>
           <w:i/>
           <w:iCs/>
           <w:color w:val="FF0000"/>
         </w:rPr>
-      </w:pPr>
+        <w:t xml:space="preserve">deployment </w:t>
+      </w:r>
       <w:r>
         <w:rPr>
           <w:i/>
           <w:iCs/>
           <w:color w:val="FF0000"/>
         </w:rPr>
-        <w:t xml:space="preserve">(faced issues with </w:t>
+        <w:t>steps in Declarative</w:t>
       </w:r>
       <w:r>
         <w:rPr>
@@ -1573,7 +1465,7 @@
           <w:iCs/>
           <w:color w:val="FF0000"/>
         </w:rPr>
-        <w:t xml:space="preserve">deployment </w:t>
+        <w:t xml:space="preserve"> pipeline</w:t>
       </w:r>
       <w:r>
         <w:rPr>
@@ -1581,7 +1473,7 @@
           <w:iCs/>
           <w:color w:val="FF0000"/>
         </w:rPr>
-        <w:t>steps in Declarative</w:t>
+        <w:t xml:space="preserve"> - will try again later</w:t>
       </w:r>
       <w:r>
         <w:rPr>
@@ -1589,7 +1481,7 @@
           <w:iCs/>
           <w:color w:val="FF0000"/>
         </w:rPr>
-        <w:t xml:space="preserve"> pipeline</w:t>
+        <w:t xml:space="preserve"> to save time now</w:t>
       </w:r>
       <w:r>
         <w:rPr>
@@ -1597,7 +1489,7 @@
           <w:iCs/>
           <w:color w:val="FF0000"/>
         </w:rPr>
-        <w:t xml:space="preserve"> - will try again later)</w:t>
+        <w:t>)</w:t>
       </w:r>
     </w:p>
     <w:p>
@@ -1738,21 +1630,7 @@
         <w:rPr>
           <w:color w:val="385623" w:themeColor="accent6" w:themeShade="80"/>
         </w:rPr>
-        <w:t xml:space="preserve">Configured </w:t>
-      </w:r>
-      <w:proofErr w:type="spellStart"/>
-      <w:r>
-        <w:rPr>
-          <w:color w:val="385623" w:themeColor="accent6" w:themeShade="80"/>
-        </w:rPr>
-        <w:t>Micrometer</w:t>
-      </w:r>
-      <w:proofErr w:type="spellEnd"/>
-      <w:r>
-        <w:rPr>
-          <w:color w:val="385623" w:themeColor="accent6" w:themeShade="80"/>
-        </w:rPr>
-        <w:t>, Prometheus, Grafana</w:t>
+        <w:t>Configured Micrometer, Prometheus, Grafana</w:t>
       </w:r>
       <w:r>
         <w:rPr>
@@ -1889,21 +1767,8 @@
       <w:r>
         <w:t xml:space="preserve"> – Enable logging and configure ELK - </w:t>
       </w:r>
-      <w:proofErr w:type="spellStart"/>
-      <w:r>
-        <w:t>ElasticSearch</w:t>
-      </w:r>
-      <w:proofErr w:type="spellEnd"/>
-      <w:r>
-        <w:t xml:space="preserve">, </w:t>
-      </w:r>
-      <w:proofErr w:type="spellStart"/>
-      <w:r>
-        <w:t>LogStash</w:t>
-      </w:r>
-      <w:proofErr w:type="spellEnd"/>
-      <w:r>
-        <w:t>, and Kibana</w:t>
+      <w:r>
+        <w:t>ElasticSearch, LogStash, and Kibana</w:t>
       </w:r>
     </w:p>
     <w:p>
@@ -2043,16 +1908,7 @@
         <w:t>4</w:t>
       </w:r>
       <w:r>
-        <w:t xml:space="preserve"> </w:t>
-      </w:r>
-      <w:r>
-        <w:t>–</w:t>
-      </w:r>
-      <w:r>
-        <w:t xml:space="preserve"> </w:t>
-      </w:r>
-      <w:r>
-        <w:t xml:space="preserve">Add Unit and Integration tests </w:t>
+        <w:t xml:space="preserve"> – Add Unit and Integration tests </w:t>
       </w:r>
       <w:r>
         <w:t>for Order, Payment service (remaining later)</w:t>
@@ -2140,7 +1996,15 @@
     <w:p>
       <w:pPr>
         <w:spacing w:after="0" w:line="240" w:lineRule="auto"/>
-        <w:ind w:left="720" w:firstLine="720"/>
+        <w:ind w:firstLine="720"/>
+      </w:pPr>
+      <w:r>
+        <w:t>Sprint 15 – Add few performance tests</w:t>
+      </w:r>
+    </w:p>
+    <w:p>
+      <w:pPr>
+        <w:spacing w:after="0" w:line="240" w:lineRule="auto"/>
       </w:pPr>
     </w:p>
     <w:p>
@@ -2152,16 +2016,13 @@
         <w:t>Sprint 1</w:t>
       </w:r>
       <w:r>
-        <w:t>5</w:t>
+        <w:t>6</w:t>
       </w:r>
       <w:r>
         <w:t xml:space="preserve"> – Add </w:t>
       </w:r>
       <w:r>
-        <w:t xml:space="preserve">few </w:t>
-      </w:r>
-      <w:r>
-        <w:t>performance tests</w:t>
+        <w:t>application caching using Redis</w:t>
       </w:r>
     </w:p>
     <w:p>
@@ -2184,7 +2045,7 @@
         <w:t>Sprint 1</w:t>
       </w:r>
       <w:r>
-        <w:t>6</w:t>
+        <w:t>7</w:t>
       </w:r>
       <w:r>
         <w:t xml:space="preserve"> – Configure Kubernetes </w:t>
@@ -2213,7 +2074,7 @@
         <w:t>Sprint 1</w:t>
       </w:r>
       <w:r>
-        <w:t>7</w:t>
+        <w:t>8</w:t>
       </w:r>
       <w:r>
         <w:t xml:space="preserve"> – Configure scaling in Kubernetes and test with existing performance tests</w:t>
@@ -2234,7 +2095,7 @@
         <w:t>Sprint 1</w:t>
       </w:r>
       <w:r>
-        <w:t>8</w:t>
+        <w:t>9</w:t>
       </w:r>
       <w:r>
         <w:t xml:space="preserve"> – Improve product search –</w:t>
@@ -2243,13 +2104,8 @@
         <w:t xml:space="preserve"> </w:t>
       </w:r>
       <w:r>
-        <w:t xml:space="preserve">MongoDB, </w:t>
-      </w:r>
-      <w:proofErr w:type="spellStart"/>
-      <w:r>
-        <w:t>ElasticSearch</w:t>
-      </w:r>
-      <w:proofErr w:type="spellEnd"/>
+        <w:t>MongoDB, ElasticSearch</w:t>
+      </w:r>
     </w:p>
     <w:p>
       <w:pPr>
@@ -2266,7 +2122,7 @@
         <w:t xml:space="preserve">Sprint </w:t>
       </w:r>
       <w:r>
-        <w:t>19</w:t>
+        <w:t>20</w:t>
       </w:r>
       <w:r>
         <w:t xml:space="preserve"> </w:t>
@@ -2278,16 +2134,10 @@
         <w:t xml:space="preserve"> </w:t>
       </w:r>
       <w:r>
-        <w:t>Try i</w:t>
-      </w:r>
-      <w:r>
-        <w:t>mprov</w:t>
-      </w:r>
-      <w:r>
-        <w:t>ing</w:t>
-      </w:r>
-      <w:r>
-        <w:t xml:space="preserve"> it further with WebFlux</w:t>
+        <w:t xml:space="preserve">Improve </w:t>
+      </w:r>
+      <w:r>
+        <w:t>it further with WebFlux</w:t>
       </w:r>
     </w:p>
     <w:p>
@@ -2473,7 +2323,10 @@
         </w:rPr>
       </w:pPr>
       <w:r>
-        <w:t xml:space="preserve">Try: </w:t>
+        <w:t>Explore</w:t>
+      </w:r>
+      <w:r>
+        <w:t xml:space="preserve">: </w:t>
       </w:r>
       <w:r>
         <w:rPr>
@@ -2586,6 +2439,7 @@
         <w:spacing w:after="0" w:line="360" w:lineRule="auto"/>
       </w:pPr>
       <w:r>
+        <w:lastRenderedPageBreak/>
         <w:t xml:space="preserve">Service communication: </w:t>
       </w:r>
       <w:r>
@@ -2610,21 +2464,33 @@
         <w:rPr>
           <w:strike/>
         </w:rPr>
-        <w:t xml:space="preserve">(try </w:t>
-      </w:r>
-      <w:proofErr w:type="spellStart"/>
+        <w:t>(try gRPC LATER)</w:t>
+      </w:r>
+    </w:p>
+    <w:p>
+      <w:pPr>
+        <w:spacing w:after="0" w:line="360" w:lineRule="auto"/>
+      </w:pPr>
+      <w:r>
+        <w:t xml:space="preserve">Database: </w:t>
+      </w:r>
+      <w:r>
+        <w:rPr>
+          <w:highlight w:val="yellow"/>
+        </w:rPr>
+        <w:t>In-memory H2 for now,</w:t>
+      </w:r>
+      <w:r>
+        <w:t xml:space="preserve"> integrate Postgres &amp; NoSQL(MongoDB/</w:t>
+      </w:r>
       <w:r>
         <w:rPr>
           <w:strike/>
         </w:rPr>
-        <w:t>gRPC</w:t>
-      </w:r>
-      <w:proofErr w:type="spellEnd"/>
-      <w:r>
-        <w:rPr>
-          <w:strike/>
-        </w:rPr>
-        <w:t xml:space="preserve"> LATER)</w:t>
+        <w:t>DynamoDB</w:t>
+      </w:r>
+      <w:r>
+        <w:t>)  later</w:t>
       </w:r>
     </w:p>
     <w:p>
@@ -2632,34 +2498,21 @@
         <w:spacing w:after="0" w:line="360" w:lineRule="auto"/>
       </w:pPr>
       <w:r>
-        <w:lastRenderedPageBreak/>
-        <w:t xml:space="preserve">Database: </w:t>
-      </w:r>
+        <w:rPr>
+          <w:highlight w:val="cyan"/>
+        </w:rPr>
+        <w:t>UI: Angular 8, TypeScript, Bootstrap</w:t>
+      </w:r>
+    </w:p>
+    <w:p>
+      <w:pPr>
+        <w:spacing w:after="0" w:line="360" w:lineRule="auto"/>
+      </w:pPr>
       <w:r>
         <w:rPr>
           <w:highlight w:val="yellow"/>
         </w:rPr>
-        <w:t>In-memory H2 for now,</w:t>
-      </w:r>
-      <w:r>
-        <w:t xml:space="preserve"> integrate Postgres &amp; </w:t>
-      </w:r>
-      <w:proofErr w:type="gramStart"/>
-      <w:r>
-        <w:t>NoSQL(</w:t>
-      </w:r>
-      <w:proofErr w:type="gramEnd"/>
-      <w:r>
-        <w:t>MongoDB/</w:t>
-      </w:r>
-      <w:r>
-        <w:rPr>
-          <w:strike/>
-        </w:rPr>
-        <w:t>DynamoDB</w:t>
-      </w:r>
-      <w:r>
-        <w:t>)  later</w:t>
+        <w:t>Event Streaming: Kafka</w:t>
       </w:r>
     </w:p>
     <w:p>
@@ -2667,10 +2520,7 @@
         <w:spacing w:after="0" w:line="360" w:lineRule="auto"/>
       </w:pPr>
       <w:r>
-        <w:rPr>
-          <w:highlight w:val="cyan"/>
-        </w:rPr>
-        <w:t>UI: Angular 8, TypeScript, Bootstrap</w:t>
+        <w:t>Caching: Redis</w:t>
       </w:r>
     </w:p>
     <w:p>
@@ -2678,25 +2528,6 @@
         <w:spacing w:after="0" w:line="360" w:lineRule="auto"/>
       </w:pPr>
       <w:r>
-        <w:rPr>
-          <w:highlight w:val="yellow"/>
-        </w:rPr>
-        <w:t>Event Streaming: Kafka</w:t>
-      </w:r>
-    </w:p>
-    <w:p>
-      <w:pPr>
-        <w:spacing w:after="0" w:line="360" w:lineRule="auto"/>
-      </w:pPr>
-      <w:r>
-        <w:t>Caching: Redis</w:t>
-      </w:r>
-    </w:p>
-    <w:p>
-      <w:pPr>
-        <w:spacing w:after="0" w:line="360" w:lineRule="auto"/>
-      </w:pPr>
-      <w:r>
         <w:t>Also (</w:t>
       </w:r>
       <w:r>
@@ -2720,14 +2551,12 @@
         <w:t xml:space="preserve">): Reactive stream - </w:t>
       </w:r>
       <w:hyperlink r:id="rId9" w:history="1">
-        <w:proofErr w:type="spellStart"/>
         <w:r>
           <w:rPr>
             <w:rStyle w:val="Hyperlink"/>
           </w:rPr>
           <w:t>WebFlux</w:t>
         </w:r>
-        <w:proofErr w:type="spellEnd"/>
       </w:hyperlink>
     </w:p>
     <w:p>
@@ -2799,7 +2628,7 @@
       </w:pPr>
       <w:r>
         <w:rPr>
-          <w:highlight w:val="yellow"/>
+          <w:highlight w:val="cyan"/>
         </w:rPr>
         <w:t xml:space="preserve">Security: </w:t>
       </w:r>
@@ -2809,14 +2638,14 @@
             <w:rStyle w:val="Hyperlink"/>
             <w:b/>
             <w:bCs/>
-            <w:highlight w:val="yellow"/>
+            <w:highlight w:val="cyan"/>
           </w:rPr>
           <w:t>Spring Security</w:t>
         </w:r>
       </w:hyperlink>
       <w:r>
         <w:rPr>
-          <w:highlight w:val="yellow"/>
+          <w:highlight w:val="cyan"/>
         </w:rPr>
         <w:t xml:space="preserve"> – </w:t>
       </w:r>
@@ -2824,16 +2653,8 @@
         <w:rPr>
           <w:b/>
           <w:bCs/>
-          <w:highlight w:val="yellow"/>
-        </w:rPr>
-        <w:t>JWT</w:t>
-      </w:r>
-      <w:r>
-        <w:rPr>
-          <w:b/>
-          <w:bCs/>
-        </w:rPr>
-        <w:t xml:space="preserve"> </w:t>
+        </w:rPr>
+        <w:t>OAuth 2.0</w:t>
       </w:r>
       <w:r>
         <w:t xml:space="preserve">(Explore </w:t>
@@ -2849,6 +2670,9 @@
       <w:r>
         <w:t xml:space="preserve"> later)</w:t>
       </w:r>
+      <w:r>
+        <w:t xml:space="preserve"> </w:t>
+      </w:r>
     </w:p>
     <w:p>
       <w:pPr>
@@ -2862,7 +2686,6 @@
         <w:t xml:space="preserve">Monitoring: </w:t>
       </w:r>
       <w:hyperlink r:id="rId14" w:history="1">
-        <w:proofErr w:type="spellStart"/>
         <w:r>
           <w:rPr>
             <w:rStyle w:val="Hyperlink"/>
@@ -2872,7 +2695,6 @@
           </w:rPr>
           <w:t>Micrometer</w:t>
         </w:r>
-        <w:proofErr w:type="spellEnd"/>
       </w:hyperlink>
       <w:r>
         <w:rPr>
@@ -2978,7 +2800,6 @@
         <w:t xml:space="preserve"> + </w:t>
       </w:r>
       <w:hyperlink r:id="rId19" w:history="1">
-        <w:proofErr w:type="spellStart"/>
         <w:r>
           <w:rPr>
             <w:rStyle w:val="Hyperlink"/>
@@ -2987,7 +2808,6 @@
           </w:rPr>
           <w:t>Zipkin</w:t>
         </w:r>
-        <w:proofErr w:type="spellEnd"/>
       </w:hyperlink>
     </w:p>
     <w:p>
@@ -3050,19 +2870,8 @@
             <w:bCs/>
             <w:highlight w:val="yellow"/>
           </w:rPr>
-          <w:t xml:space="preserve">Spring Cloud </w:t>
+          <w:t>Spring Cloud LoadBalancer</w:t>
         </w:r>
-        <w:proofErr w:type="spellStart"/>
-        <w:r>
-          <w:rPr>
-            <w:rStyle w:val="Hyperlink"/>
-            <w:b/>
-            <w:bCs/>
-            <w:highlight w:val="yellow"/>
-          </w:rPr>
-          <w:t>LoadBalancer</w:t>
-        </w:r>
-        <w:proofErr w:type="spellEnd"/>
       </w:hyperlink>
     </w:p>
     <w:p>
@@ -3076,25 +2885,23 @@
           <w:highlight w:val="yellow"/>
           <w:u w:val="none"/>
         </w:rPr>
-        <w:t xml:space="preserve">For microservices to discover each other with service name and communicate </w:t>
-      </w:r>
-      <w:proofErr w:type="gramStart"/>
+        <w:t>For microservices to discover each other with service name</w:t>
+      </w:r>
       <w:r>
         <w:rPr>
           <w:rStyle w:val="Hyperlink"/>
           <w:highlight w:val="yellow"/>
           <w:u w:val="none"/>
         </w:rPr>
-        <w:t>internally(</w:t>
-      </w:r>
-      <w:proofErr w:type="gramEnd"/>
+        <w:t xml:space="preserve">, find working endpoint </w:t>
+      </w:r>
       <w:r>
         <w:rPr>
           <w:rStyle w:val="Hyperlink"/>
           <w:highlight w:val="yellow"/>
           <w:u w:val="none"/>
         </w:rPr>
-        <w:t>not through gateway)</w:t>
+        <w:t xml:space="preserve">and communicate </w:t>
       </w:r>
     </w:p>
     <w:p>
@@ -3149,64 +2956,52 @@
           <w:highlight w:val="yellow"/>
           <w:u w:val="none"/>
         </w:rPr>
-        <w:t xml:space="preserve">An </w:t>
-      </w:r>
-      <w:proofErr w:type="spellStart"/>
+        <w:t>API</w:t>
+      </w:r>
       <w:r>
         <w:rPr>
           <w:rStyle w:val="Hyperlink"/>
           <w:highlight w:val="yellow"/>
           <w:u w:val="none"/>
         </w:rPr>
-        <w:t>api</w:t>
-      </w:r>
-      <w:proofErr w:type="spellEnd"/>
+        <w:t xml:space="preserve"> gateway – single point of entry (port 8000) for all client requests which will then redirect it to respective to service</w:t>
+      </w:r>
       <w:r>
         <w:rPr>
           <w:rStyle w:val="Hyperlink"/>
+          <w:u w:val="none"/>
+        </w:rPr>
+        <w:t>s</w:t>
+      </w:r>
+    </w:p>
+    <w:p>
+      <w:pPr>
+        <w:spacing w:after="0" w:line="360" w:lineRule="auto"/>
+      </w:pPr>
+      <w:r>
+        <w:t>Other –</w:t>
+      </w:r>
+    </w:p>
+    <w:p>
+      <w:pPr>
+        <w:spacing w:after="0" w:line="360" w:lineRule="auto"/>
+      </w:pPr>
+      <w:r>
+        <w:tab/>
+      </w:r>
+      <w:r>
+        <w:rPr>
           <w:highlight w:val="yellow"/>
-          <w:u w:val="none"/>
-        </w:rPr>
-        <w:t xml:space="preserve"> gateway – single point of entry (port 8000) for all client requests which will then redirect it to respective to service</w:t>
-      </w:r>
-    </w:p>
-    <w:p>
-      <w:pPr>
-        <w:spacing w:after="0" w:line="360" w:lineRule="auto"/>
-      </w:pPr>
-      <w:r>
-        <w:t>Other –</w:t>
-      </w:r>
-    </w:p>
-    <w:p>
-      <w:pPr>
-        <w:spacing w:after="0" w:line="360" w:lineRule="auto"/>
-      </w:pPr>
-      <w:r>
-        <w:tab/>
-      </w:r>
-      <w:r>
-        <w:rPr>
-          <w:highlight w:val="yellow"/>
-        </w:rPr>
-        <w:t xml:space="preserve">JPA, Swagger2 (for API docs), </w:t>
-      </w:r>
-      <w:proofErr w:type="spellStart"/>
-      <w:r>
-        <w:rPr>
-          <w:highlight w:val="yellow"/>
-        </w:rPr>
-        <w:t>DevTools</w:t>
-      </w:r>
-      <w:proofErr w:type="spellEnd"/>
-      <w:r>
-        <w:rPr>
-          <w:highlight w:val="yellow"/>
-        </w:rPr>
-        <w:t>, Actuator,</w:t>
-      </w:r>
-      <w:r>
-        <w:t xml:space="preserve"> </w:t>
+        </w:rPr>
+        <w:t>JPA, Swagger2 (for API docs), DevTools, Actuator</w:t>
+      </w:r>
+      <w:r>
+        <w:rPr>
+          <w:i/>
+          <w:iCs/>
+          <w:color w:val="FF0000"/>
+        </w:rPr>
+        <w:t>(TODO: Decide on what to expose)</w:t>
       </w:r>
     </w:p>
     <w:p>
@@ -3226,35 +3021,7 @@
         <w:rPr>
           <w:highlight w:val="cyan"/>
         </w:rPr>
-        <w:t xml:space="preserve">ELK - </w:t>
-      </w:r>
-      <w:proofErr w:type="spellStart"/>
-      <w:r>
-        <w:rPr>
-          <w:highlight w:val="cyan"/>
-        </w:rPr>
-        <w:t>ElasticSearch</w:t>
-      </w:r>
-      <w:proofErr w:type="spellEnd"/>
-      <w:r>
-        <w:rPr>
-          <w:highlight w:val="cyan"/>
-        </w:rPr>
-        <w:t xml:space="preserve">, </w:t>
-      </w:r>
-      <w:proofErr w:type="spellStart"/>
-      <w:r>
-        <w:rPr>
-          <w:highlight w:val="cyan"/>
-        </w:rPr>
-        <w:t>LogStash</w:t>
-      </w:r>
-      <w:proofErr w:type="spellEnd"/>
-      <w:r>
-        <w:rPr>
-          <w:highlight w:val="cyan"/>
-        </w:rPr>
-        <w:t>, and Kibana</w:t>
+        <w:t>ELK - ElasticSearch, LogStash, and Kibana</w:t>
       </w:r>
     </w:p>
     <w:p>
@@ -3271,44 +3038,15 @@
         <w:ind w:firstLine="720"/>
       </w:pPr>
       <w:r>
-        <w:t xml:space="preserve">Unit: Junit, Mockito, </w:t>
-      </w:r>
-      <w:proofErr w:type="spellStart"/>
-      <w:r>
-        <w:t>Hamcrest</w:t>
-      </w:r>
-      <w:proofErr w:type="spellEnd"/>
-      <w:r>
-        <w:t xml:space="preserve"> - @</w:t>
-      </w:r>
-      <w:proofErr w:type="spellStart"/>
-      <w:r>
-        <w:t>DataJpaTest</w:t>
-      </w:r>
-      <w:proofErr w:type="spellEnd"/>
-      <w:r>
-        <w:t>, @</w:t>
-      </w:r>
-      <w:proofErr w:type="spellStart"/>
-      <w:r>
-        <w:t>WebMvcTest</w:t>
-      </w:r>
-      <w:proofErr w:type="spellEnd"/>
-      <w:r>
-        <w:t>, @</w:t>
-      </w:r>
-      <w:proofErr w:type="spellStart"/>
-      <w:r>
-        <w:t>SpringBootTest</w:t>
-      </w:r>
-      <w:proofErr w:type="spellEnd"/>
+        <w:lastRenderedPageBreak/>
+        <w:t>Unit: Junit, Mockito, Hamcrest - @DataJpaTest, @WebMvcTest, @SpringBootTest</w:t>
+      </w:r>
     </w:p>
     <w:p>
       <w:pPr>
         <w:spacing w:after="0" w:line="360" w:lineRule="auto"/>
       </w:pPr>
       <w:r>
-        <w:lastRenderedPageBreak/>
         <w:t xml:space="preserve">Deployment: </w:t>
       </w:r>
     </w:p>
@@ -3360,13 +3098,8 @@
         <w:t>Bamboo</w:t>
       </w:r>
       <w:r>
-        <w:t xml:space="preserve"> and then maybe Jenkins X for </w:t>
-      </w:r>
-      <w:proofErr w:type="spellStart"/>
-      <w:r>
-        <w:t>kubernetes</w:t>
-      </w:r>
-      <w:proofErr w:type="spellEnd"/>
+        <w:t xml:space="preserve"> and then maybe Jenkins X for kubernetes</w:t>
+      </w:r>
     </w:p>
     <w:p>
       <w:pPr>
@@ -3453,23 +3186,7 @@
           <w:i/>
           <w:iCs/>
         </w:rPr>
-        <w:t>on OpenStack/</w:t>
-      </w:r>
-      <w:proofErr w:type="spellStart"/>
-      <w:r>
-        <w:rPr>
-          <w:i/>
-          <w:iCs/>
-        </w:rPr>
-        <w:t>CloudFoundry</w:t>
-      </w:r>
-      <w:proofErr w:type="spellEnd"/>
-      <w:r>
-        <w:rPr>
-          <w:i/>
-          <w:iCs/>
-        </w:rPr>
-        <w:t xml:space="preserve"> </w:t>
+        <w:t xml:space="preserve">on OpenStack/CloudFoundry </w:t>
       </w:r>
     </w:p>
     <w:p>
@@ -3493,6 +3210,33 @@
         <w:spacing w:after="0" w:line="240" w:lineRule="auto"/>
       </w:pPr>
       <w:r>
+        <w:t>Other: Integrate Code coverage</w:t>
+      </w:r>
+      <w:r>
+        <w:t xml:space="preserve"> tools</w:t>
+      </w:r>
+      <w:r>
+        <w:t xml:space="preserve">, PMD in </w:t>
+      </w:r>
+      <w:r>
+        <w:t xml:space="preserve">Jenkins </w:t>
+      </w:r>
+      <w:bookmarkStart w:id="1" w:name="_GoBack"/>
+      <w:bookmarkEnd w:id="1"/>
+      <w:r>
+        <w:t>CI</w:t>
+      </w:r>
+    </w:p>
+    <w:p>
+      <w:pPr>
+        <w:spacing w:after="0" w:line="240" w:lineRule="auto"/>
+      </w:pPr>
+    </w:p>
+    <w:p>
+      <w:pPr>
+        <w:spacing w:after="0" w:line="240" w:lineRule="auto"/>
+      </w:pPr>
+      <w:r>
         <w:t xml:space="preserve">Other Editor Tools: </w:t>
       </w:r>
       <w:r>
@@ -3505,27 +3249,20 @@
         <w:rPr>
           <w:highlight w:val="yellow"/>
         </w:rPr>
-        <w:t>/</w:t>
+        <w:t>/IntelliJ Idea</w:t>
       </w:r>
       <w:r>
         <w:rPr>
           <w:highlight w:val="yellow"/>
         </w:rPr>
-        <w:t>IntelliJ Idea</w:t>
+        <w:t>, Visual Studio Code, Postman, SourceTree</w:t>
       </w:r>
       <w:r>
         <w:rPr>
           <w:highlight w:val="yellow"/>
         </w:rPr>
-        <w:t>, Visual Studio Code, Postman, SourceTree</w:t>
-      </w:r>
-      <w:r>
-        <w:rPr>
-          <w:highlight w:val="yellow"/>
-        </w:rPr>
         <w:t xml:space="preserve">, </w:t>
       </w:r>
-      <w:proofErr w:type="spellStart"/>
       <w:r>
         <w:rPr>
           <w:color w:val="002060"/>
@@ -3533,7 +3270,6 @@
         </w:rPr>
         <w:t>Conduktor</w:t>
       </w:r>
-      <w:proofErr w:type="spellEnd"/>
     </w:p>
     <w:p>
       <w:pPr>
@@ -3545,8 +3281,6 @@
       <w:pPr>
         <w:spacing w:after="0" w:line="240" w:lineRule="auto"/>
       </w:pPr>
-      <w:bookmarkStart w:id="1" w:name="_GoBack"/>
-      <w:bookmarkEnd w:id="1"/>
     </w:p>
     <w:p>
       <w:pPr>
@@ -4479,7 +4213,7 @@
         <mc:AlternateContent>
           <mc:Choice Requires="wps">
             <w:drawing>
-              <wp:anchor distT="0" distB="0" distL="114300" distR="114300" simplePos="0" relativeHeight="251709440" behindDoc="0" locked="0" layoutInCell="1" allowOverlap="1" wp14:anchorId="2AE2185B" wp14:editId="32B12279">
+              <wp:anchor distT="0" distB="0" distL="114300" distR="114300" simplePos="0" relativeHeight="251709440" behindDoc="0" locked="0" layoutInCell="1" allowOverlap="1" wp14:anchorId="2AE2185B" wp14:editId="285F9B34">
                 <wp:simplePos x="0" y="0"/>
                 <wp:positionH relativeFrom="column">
                   <wp:posOffset>609600</wp:posOffset>
@@ -4539,7 +4273,19 @@
           </mc:Choice>
           <mc:Fallback>
             <w:pict>
-              <v:shape w14:anchorId="4E3829A8" id="Connector: Curved 29" o:spid="_x0000_s1026" type="#_x0000_t38" style="position:absolute;margin-left:48pt;margin-top:7.1pt;width:215.4pt;height:286.8pt;flip:x y;z-index:251709440;visibility:visible;mso-wrap-style:square;mso-width-percent:0;mso-height-percent:0;mso-wrap-distance-left:9pt;mso-wrap-distance-top:0;mso-wrap-distance-right:9pt;mso-wrap-distance-bottom:0;mso-position-horizontal:absolute;mso-position-horizontal-relative:text;mso-position-vertical:absolute;mso-position-vertical-relative:text;mso-width-percent:0;mso-height-percent:0;mso-width-relative:margin;mso-height-relative:margin" o:gfxdata="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" adj="21796" strokecolor="#4472c4 [3204]" strokeweight=".5pt">
+              <v:shapetype w14:anchorId="27ACCFA5" id="_x0000_t38" coordsize="21600,21600" o:spt="38" o:oned="t" path="m,c@0,0@1,5400@1,10800@1,16200@2,21600,21600,21600e" filled="f">
+                <v:formulas>
+                  <v:f eqn="mid #0 0"/>
+                  <v:f eqn="val #0"/>
+                  <v:f eqn="mid #0 21600"/>
+                </v:formulas>
+                <v:path arrowok="t" fillok="f" o:connecttype="none"/>
+                <v:handles>
+                  <v:h position="#0,center"/>
+                </v:handles>
+                <o:lock v:ext="edit" shapetype="t"/>
+              </v:shapetype>
+              <v:shape id="Connector: Curved 29" o:spid="_x0000_s1026" type="#_x0000_t38" style="position:absolute;margin-left:48pt;margin-top:7.1pt;width:215.4pt;height:286.8pt;flip:x y;z-index:251709440;visibility:visible;mso-wrap-style:square;mso-width-percent:0;mso-height-percent:0;mso-wrap-distance-left:9pt;mso-wrap-distance-top:0;mso-wrap-distance-right:9pt;mso-wrap-distance-bottom:0;mso-position-horizontal:absolute;mso-position-horizontal-relative:text;mso-position-vertical:absolute;mso-position-vertical-relative:text;mso-width-percent:0;mso-height-percent:0;mso-width-relative:margin;mso-height-relative:margin" o:gfxdata="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" adj="21796" strokecolor="#4472c4 [3204]" strokeweight=".5pt">
                 <v:stroke endarrow="block" joinstyle="miter"/>
               </v:shape>
             </w:pict>
@@ -5970,13 +5716,8 @@
                             <w:r>
                               <w:t xml:space="preserve">Config Repo </w:t>
                             </w:r>
-                            <w:proofErr w:type="gramStart"/>
                             <w:r>
-                              <w:t>On</w:t>
-                            </w:r>
-                            <w:proofErr w:type="gramEnd"/>
-                            <w:r>
-                              <w:t xml:space="preserve"> </w:t>
+                              <w:t xml:space="preserve">On </w:t>
                             </w:r>
                             <w:r>
                               <w:t>GitHub</w:t>
@@ -6038,13 +5779,8 @@
                       <w:r>
                         <w:t xml:space="preserve">Config Repo </w:t>
                       </w:r>
-                      <w:proofErr w:type="gramStart"/>
                       <w:r>
-                        <w:t>On</w:t>
-                      </w:r>
-                      <w:proofErr w:type="gramEnd"/>
-                      <w:r>
-                        <w:t xml:space="preserve"> </w:t>
+                        <w:t xml:space="preserve">On </w:t>
                       </w:r>
                       <w:r>
                         <w:t>GitHub</w:t>
@@ -8122,6 +7858,7 @@
   <w:style w:type="character" w:default="1" w:styleId="DefaultParagraphFont">
     <w:name w:val="Default Paragraph Font"/>
     <w:uiPriority w:val="1"/>
+    <w:semiHidden/>
     <w:unhideWhenUsed/>
   </w:style>
   <w:style w:type="table" w:default="1" w:styleId="TableNormal">

</xml_diff>

<commit_message>
Added some UI code-nothing significant yet
</commit_message>
<xml_diff>
--- a/Project Documents/Microservice Exploration Project - Progress.docx
+++ b/Project Documents/Microservice Exploration Project - Progress.docx
@@ -43,6 +43,32 @@
     <w:p>
       <w:pPr>
         <w:spacing w:after="0" w:line="240" w:lineRule="auto"/>
+        <w:jc w:val="center"/>
+        <w:rPr>
+          <w:b/>
+          <w:szCs w:val="16"/>
+        </w:rPr>
+      </w:pPr>
+      <w:r>
+        <w:rPr>
+          <w:b/>
+          <w:szCs w:val="16"/>
+        </w:rPr>
+        <w:t>Project Start Date: 18 Jan</w:t>
+      </w:r>
+      <w:r>
+        <w:rPr>
+          <w:b/>
+          <w:szCs w:val="16"/>
+        </w:rPr>
+        <w:t xml:space="preserve"> 2020</w:t>
+      </w:r>
+      <w:bookmarkStart w:id="0" w:name="_GoBack"/>
+      <w:bookmarkEnd w:id="0"/>
+    </w:p>
+    <w:p>
+      <w:pPr>
+        <w:spacing w:after="0" w:line="240" w:lineRule="auto"/>
         <w:rPr>
           <w:b/>
           <w:sz w:val="32"/>
@@ -182,7 +208,7 @@
         </w:rPr>
         <w:t>(</w:t>
       </w:r>
-      <w:bookmarkStart w:id="0" w:name="_Hlk32154577"/>
+      <w:bookmarkStart w:id="1" w:name="_Hlk32154577"/>
       <w:r>
         <w:rPr>
           <w:i/>
@@ -191,7 +217,7 @@
         </w:rPr>
         <w:t>HATEOAS</w:t>
       </w:r>
-      <w:bookmarkEnd w:id="0"/>
+      <w:bookmarkEnd w:id="1"/>
       <w:r>
         <w:rPr>
           <w:i/>
@@ -996,7 +1022,6 @@
         <w:rPr>
           <w:highlight w:val="yellow"/>
         </w:rPr>
-        <w:lastRenderedPageBreak/>
         <w:t>Sprint 6</w:t>
       </w:r>
       <w:r>
@@ -3221,8 +3246,6 @@
       <w:r>
         <w:t xml:space="preserve">Jenkins </w:t>
       </w:r>
-      <w:bookmarkStart w:id="1" w:name="_GoBack"/>
-      <w:bookmarkEnd w:id="1"/>
       <w:r>
         <w:t>CI</w:t>
       </w:r>

</xml_diff>

<commit_message>
Provisioned idempotency check product inventory service to avoid reprocessing kafka events
</commit_message>
<xml_diff>
--- a/Project Documents/Microservice Exploration Project - Progress.docx
+++ b/Project Documents/Microservice Exploration Project - Progress.docx
@@ -63,8 +63,6 @@
         </w:rPr>
         <w:t xml:space="preserve"> 2020</w:t>
       </w:r>
-      <w:bookmarkStart w:id="0" w:name="_GoBack"/>
-      <w:bookmarkEnd w:id="0"/>
     </w:p>
     <w:p>
       <w:pPr>
@@ -208,7 +206,7 @@
         </w:rPr>
         <w:t>(</w:t>
       </w:r>
-      <w:bookmarkStart w:id="1" w:name="_Hlk32154577"/>
+      <w:bookmarkStart w:id="0" w:name="_Hlk32154577"/>
       <w:r>
         <w:rPr>
           <w:i/>
@@ -217,7 +215,7 @@
         </w:rPr>
         <w:t>HATEOAS</w:t>
       </w:r>
-      <w:bookmarkEnd w:id="1"/>
+      <w:bookmarkEnd w:id="0"/>
       <w:r>
         <w:rPr>
           <w:i/>
@@ -2025,6 +2023,9 @@
       </w:pPr>
       <w:r>
         <w:t>Sprint 15 – Add few performance tests</w:t>
+      </w:r>
+      <w:r>
+        <w:t xml:space="preserve"> to simulate load </w:t>
       </w:r>
     </w:p>
     <w:p>
@@ -3046,7 +3047,33 @@
         <w:rPr>
           <w:highlight w:val="cyan"/>
         </w:rPr>
-        <w:t>ELK - ElasticSearch, LogStash, and Kibana</w:t>
+        <w:t>ElasticStack</w:t>
+      </w:r>
+      <w:bookmarkStart w:id="1" w:name="_GoBack"/>
+      <w:bookmarkEnd w:id="1"/>
+      <w:r>
+        <w:rPr>
+          <w:highlight w:val="cyan"/>
+        </w:rPr>
+        <w:t>–</w:t>
+      </w:r>
+      <w:r>
+        <w:rPr>
+          <w:highlight w:val="cyan"/>
+        </w:rPr>
+        <w:t xml:space="preserve"> </w:t>
+      </w:r>
+      <w:r>
+        <w:rPr>
+          <w:highlight w:val="cyan"/>
+        </w:rPr>
+        <w:t xml:space="preserve">Beats, </w:t>
+      </w:r>
+      <w:r>
+        <w:rPr>
+          <w:highlight w:val="cyan"/>
+        </w:rPr>
+        <w:t>ElasticSearch, LogStash, and Kibana</w:t>
       </w:r>
     </w:p>
     <w:p>
@@ -3730,7 +3757,7 @@
         <mc:AlternateContent>
           <mc:Choice Requires="wps">
             <w:drawing>
-              <wp:anchor distT="0" distB="0" distL="114300" distR="114300" simplePos="0" relativeHeight="251684864" behindDoc="0" locked="0" layoutInCell="1" allowOverlap="1" wp14:anchorId="6EA8C6D9" wp14:editId="47E61431">
+              <wp:anchor distT="0" distB="0" distL="114300" distR="114300" simplePos="0" relativeHeight="251684864" behindDoc="0" locked="0" layoutInCell="1" allowOverlap="1" wp14:anchorId="6EA8C6D9" wp14:editId="1A097EF2">
                 <wp:simplePos x="0" y="0"/>
                 <wp:positionH relativeFrom="column">
                   <wp:posOffset>7178040</wp:posOffset>
@@ -3923,7 +3950,7 @@
         <mc:AlternateContent>
           <mc:Choice Requires="wps">
             <w:drawing>
-              <wp:anchor distT="0" distB="0" distL="114300" distR="114300" simplePos="0" relativeHeight="251688960" behindDoc="0" locked="0" layoutInCell="1" allowOverlap="1" wp14:anchorId="2F75E16E" wp14:editId="1C3A4411">
+              <wp:anchor distT="0" distB="0" distL="114300" distR="114300" simplePos="0" relativeHeight="251688960" behindDoc="0" locked="0" layoutInCell="1" allowOverlap="1" wp14:anchorId="2F75E16E" wp14:editId="13FC33E3">
                 <wp:simplePos x="0" y="0"/>
                 <wp:positionH relativeFrom="column">
                   <wp:posOffset>1531620</wp:posOffset>
@@ -3989,7 +4016,19 @@
           </mc:Choice>
           <mc:Fallback>
             <w:pict>
-              <v:shape w14:anchorId="48A8A803" id="Connector: Curved 18" o:spid="_x0000_s1026" type="#_x0000_t38" style="position:absolute;margin-left:120.6pt;margin-top:12.75pt;width:87.6pt;height:64.8pt;flip:x y;z-index:251688960;visibility:visible;mso-wrap-style:square;mso-width-percent:0;mso-height-percent:0;mso-wrap-distance-left:9pt;mso-wrap-distance-top:0;mso-wrap-distance-right:9pt;mso-wrap-distance-bottom:0;mso-position-horizontal:absolute;mso-position-horizontal-relative:text;mso-position-vertical:absolute;mso-position-vertical-relative:text;mso-width-percent:0;mso-height-percent:0;mso-width-relative:margin;mso-height-relative:margin" o:gfxdata="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" adj="13" strokecolor="black [3200]">
+              <v:shapetype w14:anchorId="4ABB0DEC" id="_x0000_t38" coordsize="21600,21600" o:spt="38" o:oned="t" path="m,c@0,0@1,5400@1,10800@1,16200@2,21600,21600,21600e" filled="f">
+                <v:formulas>
+                  <v:f eqn="mid #0 0"/>
+                  <v:f eqn="val #0"/>
+                  <v:f eqn="mid #0 21600"/>
+                </v:formulas>
+                <v:path arrowok="t" fillok="f" o:connecttype="none"/>
+                <v:handles>
+                  <v:h position="#0,center"/>
+                </v:handles>
+                <o:lock v:ext="edit" shapetype="t"/>
+              </v:shapetype>
+              <v:shape id="Connector: Curved 18" o:spid="_x0000_s1026" type="#_x0000_t38" style="position:absolute;margin-left:120.6pt;margin-top:12.75pt;width:87.6pt;height:64.8pt;flip:x y;z-index:251688960;visibility:visible;mso-wrap-style:square;mso-width-percent:0;mso-height-percent:0;mso-wrap-distance-left:9pt;mso-wrap-distance-top:0;mso-wrap-distance-right:9pt;mso-wrap-distance-bottom:0;mso-position-horizontal:absolute;mso-position-horizontal-relative:text;mso-position-vertical:absolute;mso-position-vertical-relative:text;mso-width-percent:0;mso-height-percent:0;mso-width-relative:margin;mso-height-relative:margin" o:gfxdata="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" adj="13" strokecolor="black [3200]">
                 <v:stroke dashstyle="dash"/>
               </v:shape>
             </w:pict>
@@ -4003,7 +4042,7 @@
         <mc:AlternateContent>
           <mc:Choice Requires="wps">
             <w:drawing>
-              <wp:anchor distT="0" distB="0" distL="114300" distR="114300" simplePos="0" relativeHeight="251686912" behindDoc="0" locked="0" layoutInCell="1" allowOverlap="1" wp14:anchorId="133110E8" wp14:editId="652F45EB">
+              <wp:anchor distT="0" distB="0" distL="114300" distR="114300" simplePos="0" relativeHeight="251686912" behindDoc="0" locked="0" layoutInCell="1" allowOverlap="1" wp14:anchorId="133110E8" wp14:editId="71A9AB0C">
                 <wp:simplePos x="0" y="0"/>
                 <wp:positionH relativeFrom="column">
                   <wp:posOffset>5280660</wp:posOffset>
@@ -4012,7 +4051,7 @@
                   <wp:posOffset>36195</wp:posOffset>
                 </wp:positionV>
                 <wp:extent cx="1901190" cy="948690"/>
-                <wp:effectExtent l="0" t="0" r="22860" b="22860"/>
+                <wp:effectExtent l="0" t="76200" r="0" b="22860"/>
                 <wp:wrapNone/>
                 <wp:docPr id="17" name="Connector: Curved 17"/>
                 <wp:cNvGraphicFramePr/>
@@ -4037,7 +4076,7 @@
                           <a:prstDash val="dash"/>
                           <a:round/>
                           <a:headEnd type="none" w="med" len="med"/>
-                          <a:tailEnd type="none" w="med" len="med"/>
+                          <a:tailEnd type="arrow" w="med" len="med"/>
                         </a:ln>
                       </wps:spPr>
                       <wps:style>
@@ -4069,8 +4108,8 @@
           </mc:Choice>
           <mc:Fallback>
             <w:pict>
-              <v:shape w14:anchorId="70760897" id="Connector: Curved 17" o:spid="_x0000_s1026" type="#_x0000_t38" style="position:absolute;margin-left:415.8pt;margin-top:2.85pt;width:149.7pt;height:74.7pt;flip:y;z-index:251686912;visibility:visible;mso-wrap-style:square;mso-width-percent:0;mso-height-percent:0;mso-wrap-distance-left:9pt;mso-wrap-distance-top:0;mso-wrap-distance-right:9pt;mso-wrap-distance-bottom:0;mso-position-horizontal:absolute;mso-position-horizontal-relative:text;mso-position-vertical:absolute;mso-position-vertical-relative:text;mso-width-percent:0;mso-height-percent:0;mso-width-relative:margin;mso-height-relative:margin" o:gfxdata="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" adj="10571" strokecolor="black [3200]">
-                <v:stroke dashstyle="dash"/>
+              <v:shape w14:anchorId="78454347" id="Connector: Curved 17" o:spid="_x0000_s1026" type="#_x0000_t38" style="position:absolute;margin-left:415.8pt;margin-top:2.85pt;width:149.7pt;height:74.7pt;flip:y;z-index:251686912;visibility:visible;mso-wrap-style:square;mso-width-percent:0;mso-height-percent:0;mso-wrap-distance-left:9pt;mso-wrap-distance-top:0;mso-wrap-distance-right:9pt;mso-wrap-distance-bottom:0;mso-position-horizontal:absolute;mso-position-horizontal-relative:text;mso-position-vertical:absolute;mso-position-vertical-relative:text;mso-width-percent:0;mso-height-percent:0;mso-width-relative:margin;mso-height-relative:margin" o:gfxdata="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" adj="10571" strokecolor="black [3200]">
+                <v:stroke dashstyle="dash" endarrow="open"/>
               </v:shape>
             </w:pict>
           </mc:Fallback>
@@ -4236,7 +4275,7 @@
         <mc:AlternateContent>
           <mc:Choice Requires="wps">
             <w:drawing>
-              <wp:anchor distT="0" distB="0" distL="114300" distR="114300" simplePos="0" relativeHeight="251709440" behindDoc="0" locked="0" layoutInCell="1" allowOverlap="1" wp14:anchorId="2AE2185B" wp14:editId="285F9B34">
+              <wp:anchor distT="0" distB="0" distL="114300" distR="114300" simplePos="0" relativeHeight="251709440" behindDoc="0" locked="0" layoutInCell="1" allowOverlap="1" wp14:anchorId="2AE2185B" wp14:editId="5B2537AB">
                 <wp:simplePos x="0" y="0"/>
                 <wp:positionH relativeFrom="column">
                   <wp:posOffset>609600</wp:posOffset>
@@ -4296,19 +4335,7 @@
           </mc:Choice>
           <mc:Fallback>
             <w:pict>
-              <v:shapetype w14:anchorId="27ACCFA5" id="_x0000_t38" coordsize="21600,21600" o:spt="38" o:oned="t" path="m,c@0,0@1,5400@1,10800@1,16200@2,21600,21600,21600e" filled="f">
-                <v:formulas>
-                  <v:f eqn="mid #0 0"/>
-                  <v:f eqn="val #0"/>
-                  <v:f eqn="mid #0 21600"/>
-                </v:formulas>
-                <v:path arrowok="t" fillok="f" o:connecttype="none"/>
-                <v:handles>
-                  <v:h position="#0,center"/>
-                </v:handles>
-                <o:lock v:ext="edit" shapetype="t"/>
-              </v:shapetype>
-              <v:shape id="Connector: Curved 29" o:spid="_x0000_s1026" type="#_x0000_t38" style="position:absolute;margin-left:48pt;margin-top:7.1pt;width:215.4pt;height:286.8pt;flip:x y;z-index:251709440;visibility:visible;mso-wrap-style:square;mso-width-percent:0;mso-height-percent:0;mso-wrap-distance-left:9pt;mso-wrap-distance-top:0;mso-wrap-distance-right:9pt;mso-wrap-distance-bottom:0;mso-position-horizontal:absolute;mso-position-horizontal-relative:text;mso-position-vertical:absolute;mso-position-vertical-relative:text;mso-width-percent:0;mso-height-percent:0;mso-width-relative:margin;mso-height-relative:margin" o:gfxdata="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" adj="21796" strokecolor="#4472c4 [3204]" strokeweight=".5pt">
+              <v:shape w14:anchorId="05C02F00" id="Connector: Curved 29" o:spid="_x0000_s1026" type="#_x0000_t38" style="position:absolute;margin-left:48pt;margin-top:7.1pt;width:215.4pt;height:286.8pt;flip:x y;z-index:251709440;visibility:visible;mso-wrap-style:square;mso-width-percent:0;mso-height-percent:0;mso-wrap-distance-left:9pt;mso-wrap-distance-top:0;mso-wrap-distance-right:9pt;mso-wrap-distance-bottom:0;mso-position-horizontal:absolute;mso-position-horizontal-relative:text;mso-position-vertical:absolute;mso-position-vertical-relative:text;mso-width-percent:0;mso-height-percent:0;mso-width-relative:margin;mso-height-relative:margin" o:gfxdata="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" adj="21796" strokecolor="#4472c4 [3204]" strokeweight=".5pt">
                 <v:stroke endarrow="block" joinstyle="miter"/>
               </v:shape>
             </w:pict>
@@ -4478,8 +4505,269 @@
         <w:spacing w:after="0" w:line="240" w:lineRule="auto"/>
         <w:ind w:firstLine="720"/>
       </w:pPr>
-    </w:p>
-    <w:p>
+      <w:r>
+        <w:rPr>
+          <w:noProof/>
+        </w:rPr>
+        <mc:AlternateContent>
+          <mc:Choice Requires="wps">
+            <w:drawing>
+              <wp:anchor distT="0" distB="0" distL="114300" distR="114300" simplePos="0" relativeHeight="251746304" behindDoc="0" locked="0" layoutInCell="1" allowOverlap="1" wp14:anchorId="26E819CE" wp14:editId="3D0E9A24">
+                <wp:simplePos x="0" y="0"/>
+                <wp:positionH relativeFrom="column">
+                  <wp:posOffset>6088380</wp:posOffset>
+                </wp:positionH>
+                <wp:positionV relativeFrom="paragraph">
+                  <wp:posOffset>168275</wp:posOffset>
+                </wp:positionV>
+                <wp:extent cx="1089660" cy="304800"/>
+                <wp:effectExtent l="0" t="76200" r="0" b="19050"/>
+                <wp:wrapNone/>
+                <wp:docPr id="3" name="Connector: Curved 3"/>
+                <wp:cNvGraphicFramePr/>
+                <a:graphic xmlns:a="http://schemas.openxmlformats.org/drawingml/2006/main">
+                  <a:graphicData uri="http://schemas.microsoft.com/office/word/2010/wordprocessingShape">
+                    <wps:wsp>
+                      <wps:cNvCnPr/>
+                      <wps:spPr>
+                        <a:xfrm flipV="1">
+                          <a:off x="0" y="0"/>
+                          <a:ext cx="1089660" cy="304800"/>
+                        </a:xfrm>
+                        <a:prstGeom prst="curvedConnector3">
+                          <a:avLst>
+                            <a:gd name="adj1" fmla="val 17472"/>
+                          </a:avLst>
+                        </a:prstGeom>
+                        <a:ln w="9525" cap="flat" cmpd="sng" algn="ctr">
+                          <a:solidFill>
+                            <a:schemeClr val="dk1"/>
+                          </a:solidFill>
+                          <a:prstDash val="dash"/>
+                          <a:round/>
+                          <a:headEnd type="none" w="med" len="med"/>
+                          <a:tailEnd type="arrow" w="med" len="med"/>
+                        </a:ln>
+                      </wps:spPr>
+                      <wps:style>
+                        <a:lnRef idx="0">
+                          <a:scrgbClr r="0" g="0" b="0"/>
+                        </a:lnRef>
+                        <a:fillRef idx="0">
+                          <a:scrgbClr r="0" g="0" b="0"/>
+                        </a:fillRef>
+                        <a:effectRef idx="0">
+                          <a:scrgbClr r="0" g="0" b="0"/>
+                        </a:effectRef>
+                        <a:fontRef idx="minor">
+                          <a:schemeClr val="tx1"/>
+                        </a:fontRef>
+                      </wps:style>
+                      <wps:bodyPr/>
+                    </wps:wsp>
+                  </a:graphicData>
+                </a:graphic>
+                <wp14:sizeRelH relativeFrom="margin">
+                  <wp14:pctWidth>0</wp14:pctWidth>
+                </wp14:sizeRelH>
+                <wp14:sizeRelV relativeFrom="margin">
+                  <wp14:pctHeight>0</wp14:pctHeight>
+                </wp14:sizeRelV>
+              </wp:anchor>
+            </w:drawing>
+          </mc:Choice>
+          <mc:Fallback>
+            <w:pict>
+              <v:shape w14:anchorId="4D75F2E0" id="Connector: Curved 3" o:spid="_x0000_s1026" type="#_x0000_t38" style="position:absolute;margin-left:479.4pt;margin-top:13.25pt;width:85.8pt;height:24pt;flip:y;z-index:251746304;visibility:visible;mso-wrap-style:square;mso-width-percent:0;mso-height-percent:0;mso-wrap-distance-left:9pt;mso-wrap-distance-top:0;mso-wrap-distance-right:9pt;mso-wrap-distance-bottom:0;mso-position-horizontal:absolute;mso-position-horizontal-relative:text;mso-position-vertical:absolute;mso-position-vertical-relative:text;mso-width-percent:0;mso-height-percent:0;mso-width-relative:margin;mso-height-relative:margin" o:gfxdata="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" adj="3774" strokecolor="black [3200]">
+                <v:stroke dashstyle="dash" endarrow="open"/>
+              </v:shape>
+            </w:pict>
+          </mc:Fallback>
+        </mc:AlternateContent>
+      </w:r>
+      <w:r>
+        <w:rPr>
+          <w:noProof/>
+        </w:rPr>
+        <mc:AlternateContent>
+          <mc:Choice Requires="wps">
+            <w:drawing>
+              <wp:anchor distT="0" distB="0" distL="114300" distR="114300" simplePos="0" relativeHeight="251744256" behindDoc="0" locked="0" layoutInCell="1" allowOverlap="1" wp14:anchorId="31480488" wp14:editId="4DDA3467">
+                <wp:simplePos x="0" y="0"/>
+                <wp:positionH relativeFrom="column">
+                  <wp:posOffset>7185660</wp:posOffset>
+                </wp:positionH>
+                <wp:positionV relativeFrom="paragraph">
+                  <wp:posOffset>8255</wp:posOffset>
+                </wp:positionV>
+                <wp:extent cx="1135380" cy="274320"/>
+                <wp:effectExtent l="0" t="0" r="26670" b="11430"/>
+                <wp:wrapNone/>
+                <wp:docPr id="2" name="Text Box 2"/>
+                <wp:cNvGraphicFramePr/>
+                <a:graphic xmlns:a="http://schemas.openxmlformats.org/drawingml/2006/main">
+                  <a:graphicData uri="http://schemas.microsoft.com/office/word/2010/wordprocessingShape">
+                    <wps:wsp>
+                      <wps:cNvSpPr txBox="1"/>
+                      <wps:spPr>
+                        <a:xfrm>
+                          <a:off x="0" y="0"/>
+                          <a:ext cx="1135380" cy="274320"/>
+                        </a:xfrm>
+                        <a:prstGeom prst="rect">
+                          <a:avLst/>
+                        </a:prstGeom>
+                        <a:ln>
+                          <a:prstDash val="sysDash"/>
+                        </a:ln>
+                      </wps:spPr>
+                      <wps:style>
+                        <a:lnRef idx="2">
+                          <a:schemeClr val="accent1"/>
+                        </a:lnRef>
+                        <a:fillRef idx="1">
+                          <a:schemeClr val="lt1"/>
+                        </a:fillRef>
+                        <a:effectRef idx="0">
+                          <a:schemeClr val="accent1"/>
+                        </a:effectRef>
+                        <a:fontRef idx="minor">
+                          <a:schemeClr val="dk1"/>
+                        </a:fontRef>
+                      </wps:style>
+                      <wps:txbx>
+                        <w:txbxContent>
+                          <w:p>
+                            <w:r>
+                              <w:t>Shipping</w:t>
+                            </w:r>
+                            <w:r>
+                              <w:t xml:space="preserve"> Service</w:t>
+                            </w:r>
+                          </w:p>
+                        </w:txbxContent>
+                      </wps:txbx>
+                      <wps:bodyPr rot="0" spcFirstLastPara="0" vertOverflow="overflow" horzOverflow="overflow" vert="horz" wrap="square" lIns="91440" tIns="45720" rIns="91440" bIns="45720" numCol="1" spcCol="0" rtlCol="0" fromWordArt="0" anchor="t" anchorCtr="0" forceAA="0" compatLnSpc="1">
+                        <a:prstTxWarp prst="textNoShape">
+                          <a:avLst/>
+                        </a:prstTxWarp>
+                        <a:noAutofit/>
+                      </wps:bodyPr>
+                    </wps:wsp>
+                  </a:graphicData>
+                </a:graphic>
+                <wp14:sizeRelH relativeFrom="margin">
+                  <wp14:pctWidth>0</wp14:pctWidth>
+                </wp14:sizeRelH>
+                <wp14:sizeRelV relativeFrom="margin">
+                  <wp14:pctHeight>0</wp14:pctHeight>
+                </wp14:sizeRelV>
+              </wp:anchor>
+            </w:drawing>
+          </mc:Choice>
+          <mc:Fallback>
+            <w:pict>
+              <v:shape w14:anchorId="31480488" id="Text Box 2" o:spid="_x0000_s1030" type="#_x0000_t202" style="position:absolute;left:0;text-align:left;margin-left:565.8pt;margin-top:.65pt;width:89.4pt;height:21.6pt;z-index:251744256;visibility:visible;mso-wrap-style:square;mso-width-percent:0;mso-height-percent:0;mso-wrap-distance-left:9pt;mso-wrap-distance-top:0;mso-wrap-distance-right:9pt;mso-wrap-distance-bottom:0;mso-position-horizontal:absolute;mso-position-horizontal-relative:text;mso-position-vertical:absolute;mso-position-vertical-relative:text;mso-width-percent:0;mso-height-percent:0;mso-width-relative:margin;mso-height-relative:margin;v-text-anchor:top" o:gfxdata="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" fillcolor="white [3201]" strokecolor="#4472c4 [3204]" strokeweight="1pt">
+                <v:stroke dashstyle="3 1"/>
+                <v:textbox>
+                  <w:txbxContent>
+                    <w:p>
+                      <w:r>
+                        <w:t>Shipping</w:t>
+                      </w:r>
+                      <w:r>
+                        <w:t xml:space="preserve"> Service</w:t>
+                      </w:r>
+                    </w:p>
+                  </w:txbxContent>
+                </v:textbox>
+              </v:shape>
+            </w:pict>
+          </mc:Fallback>
+        </mc:AlternateContent>
+      </w:r>
+    </w:p>
+    <w:p>
+      <w:r>
+        <w:rPr>
+          <w:noProof/>
+        </w:rPr>
+        <mc:AlternateContent>
+          <mc:Choice Requires="wps">
+            <w:drawing>
+              <wp:anchor distT="0" distB="0" distL="114300" distR="114300" simplePos="0" relativeHeight="251748352" behindDoc="0" locked="0" layoutInCell="1" allowOverlap="1" wp14:anchorId="6B9D9B74" wp14:editId="5261F7A0">
+                <wp:simplePos x="0" y="0"/>
+                <wp:positionH relativeFrom="column">
+                  <wp:posOffset>6446520</wp:posOffset>
+                </wp:positionH>
+                <wp:positionV relativeFrom="paragraph">
+                  <wp:posOffset>104775</wp:posOffset>
+                </wp:positionV>
+                <wp:extent cx="1264920" cy="342900"/>
+                <wp:effectExtent l="38100" t="0" r="87630" b="114300"/>
+                <wp:wrapNone/>
+                <wp:docPr id="20" name="Connector: Curved 20"/>
+                <wp:cNvGraphicFramePr/>
+                <a:graphic xmlns:a="http://schemas.openxmlformats.org/drawingml/2006/main">
+                  <a:graphicData uri="http://schemas.microsoft.com/office/word/2010/wordprocessingShape">
+                    <wps:wsp>
+                      <wps:cNvCnPr/>
+                      <wps:spPr>
+                        <a:xfrm flipH="1">
+                          <a:off x="0" y="0"/>
+                          <a:ext cx="1264920" cy="342900"/>
+                        </a:xfrm>
+                        <a:prstGeom prst="curvedConnector3">
+                          <a:avLst>
+                            <a:gd name="adj1" fmla="val -5879"/>
+                          </a:avLst>
+                        </a:prstGeom>
+                        <a:ln w="9525" cap="flat" cmpd="sng" algn="ctr">
+                          <a:solidFill>
+                            <a:schemeClr val="dk1"/>
+                          </a:solidFill>
+                          <a:prstDash val="dash"/>
+                          <a:round/>
+                          <a:headEnd type="none" w="med" len="med"/>
+                          <a:tailEnd type="arrow" w="med" len="med"/>
+                        </a:ln>
+                      </wps:spPr>
+                      <wps:style>
+                        <a:lnRef idx="0">
+                          <a:scrgbClr r="0" g="0" b="0"/>
+                        </a:lnRef>
+                        <a:fillRef idx="0">
+                          <a:scrgbClr r="0" g="0" b="0"/>
+                        </a:fillRef>
+                        <a:effectRef idx="0">
+                          <a:scrgbClr r="0" g="0" b="0"/>
+                        </a:effectRef>
+                        <a:fontRef idx="minor">
+                          <a:schemeClr val="tx1"/>
+                        </a:fontRef>
+                      </wps:style>
+                      <wps:bodyPr/>
+                    </wps:wsp>
+                  </a:graphicData>
+                </a:graphic>
+                <wp14:sizeRelH relativeFrom="margin">
+                  <wp14:pctWidth>0</wp14:pctWidth>
+                </wp14:sizeRelH>
+                <wp14:sizeRelV relativeFrom="margin">
+                  <wp14:pctHeight>0</wp14:pctHeight>
+                </wp14:sizeRelV>
+              </wp:anchor>
+            </w:drawing>
+          </mc:Choice>
+          <mc:Fallback>
+            <w:pict>
+              <v:shape w14:anchorId="02E39DEA" id="Connector: Curved 20" o:spid="_x0000_s1026" type="#_x0000_t38" style="position:absolute;margin-left:507.6pt;margin-top:8.25pt;width:99.6pt;height:27pt;flip:x;z-index:251748352;visibility:visible;mso-wrap-style:square;mso-width-percent:0;mso-height-percent:0;mso-wrap-distance-left:9pt;mso-wrap-distance-top:0;mso-wrap-distance-right:9pt;mso-wrap-distance-bottom:0;mso-position-horizontal:absolute;mso-position-horizontal-relative:text;mso-position-vertical:absolute;mso-position-vertical-relative:text;mso-width-percent:0;mso-height-percent:0;mso-width-relative:margin;mso-height-relative:margin" o:gfxdata="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" adj="-1270" strokecolor="black [3200]">
+                <v:stroke dashstyle="dash" endarrow="open"/>
+              </v:shape>
+            </w:pict>
+          </mc:Fallback>
+        </mc:AlternateContent>
+      </w:r>
       <w:r>
         <w:rPr>
           <w:noProof/>
@@ -4638,7 +4926,7 @@
           </mc:Choice>
           <mc:Fallback>
             <w:pict>
-              <v:shape w14:anchorId="3C0F11AE" id="Text Box 47" o:spid="_x0000_s1030" type="#_x0000_t202" style="position:absolute;margin-left:526.2pt;margin-top:373.65pt;width:121.2pt;height:21.6pt;z-index:251741184;visibility:visible;mso-wrap-style:square;mso-width-percent:0;mso-height-percent:0;mso-wrap-distance-left:9pt;mso-wrap-distance-top:0;mso-wrap-distance-right:9pt;mso-wrap-distance-bottom:0;mso-position-horizontal:absolute;mso-position-horizontal-relative:text;mso-position-vertical:absolute;mso-position-vertical-relative:text;mso-width-percent:0;mso-height-percent:0;mso-width-relative:margin;mso-height-relative:margin;v-text-anchor:top" o:gfxdata="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" fillcolor="white [3201]" strokecolor="#4472c4 [3204]" strokeweight="1pt">
+              <v:shape w14:anchorId="3C0F11AE" id="Text Box 47" o:spid="_x0000_s1031" type="#_x0000_t202" style="position:absolute;margin-left:526.2pt;margin-top:373.65pt;width:121.2pt;height:21.6pt;z-index:251741184;visibility:visible;mso-wrap-style:square;mso-width-percent:0;mso-height-percent:0;mso-wrap-distance-left:9pt;mso-wrap-distance-top:0;mso-wrap-distance-right:9pt;mso-wrap-distance-bottom:0;mso-position-horizontal:absolute;mso-position-horizontal-relative:text;mso-position-vertical:absolute;mso-position-vertical-relative:text;mso-width-percent:0;mso-height-percent:0;mso-width-relative:margin;mso-height-relative:margin;v-text-anchor:top" o:gfxdata="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" fillcolor="white [3201]" strokecolor="#4472c4 [3204]" strokeweight="1pt">
                 <v:stroke dashstyle="3 1"/>
                 <v:textbox>
                   <w:txbxContent>
@@ -4952,7 +5240,7 @@
           </mc:Choice>
           <mc:Fallback>
             <w:pict>
-              <v:shape w14:anchorId="4C1EF4BC" id="Text Box 22" o:spid="_x0000_s1031" type="#_x0000_t202" style="position:absolute;margin-left:304.8pt;margin-top:186.45pt;width:91.2pt;height:21.6pt;z-index:251695104;visibility:visible;mso-wrap-style:square;mso-width-percent:0;mso-height-percent:0;mso-wrap-distance-left:9pt;mso-wrap-distance-top:0;mso-wrap-distance-right:9pt;mso-wrap-distance-bottom:0;mso-position-horizontal:absolute;mso-position-horizontal-relative:text;mso-position-vertical:absolute;mso-position-vertical-relative:text;mso-width-percent:0;mso-height-percent:0;mso-width-relative:margin;mso-height-relative:margin;v-text-anchor:top" o:gfxdata="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" fillcolor="white [3201]" strokecolor="#4472c4 [3204]" strokeweight="1pt">
+              <v:shape w14:anchorId="4C1EF4BC" id="Text Box 22" o:spid="_x0000_s1032" type="#_x0000_t202" style="position:absolute;margin-left:304.8pt;margin-top:186.45pt;width:91.2pt;height:21.6pt;z-index:251695104;visibility:visible;mso-wrap-style:square;mso-width-percent:0;mso-height-percent:0;mso-wrap-distance-left:9pt;mso-wrap-distance-top:0;mso-wrap-distance-right:9pt;mso-wrap-distance-bottom:0;mso-position-horizontal:absolute;mso-position-horizontal-relative:text;mso-position-vertical:absolute;mso-position-vertical-relative:text;mso-width-percent:0;mso-height-percent:0;mso-width-relative:margin;mso-height-relative:margin;v-text-anchor:top" o:gfxdata="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" fillcolor="white [3201]" strokecolor="#4472c4 [3204]" strokeweight="1pt">
                 <v:textbox>
                   <w:txbxContent>
                     <w:p>
@@ -5589,7 +5877,7 @@
           </mc:Choice>
           <mc:Fallback>
             <w:pict>
-              <v:shape w14:anchorId="4239500E" id="Text Box 24" o:spid="_x0000_s1032" type="#_x0000_t202" style="position:absolute;margin-left:257.4pt;margin-top:316.05pt;width:108.6pt;height:21.6pt;z-index:251699200;visibility:visible;mso-wrap-style:square;mso-width-percent:0;mso-height-percent:0;mso-wrap-distance-left:9pt;mso-wrap-distance-top:0;mso-wrap-distance-right:9pt;mso-wrap-distance-bottom:0;mso-position-horizontal:absolute;mso-position-horizontal-relative:text;mso-position-vertical:absolute;mso-position-vertical-relative:text;mso-width-percent:0;mso-height-percent:0;mso-width-relative:margin;mso-height-relative:margin;v-text-anchor:top" o:gfxdata="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" fillcolor="white [3201]" strokecolor="#4472c4 [3204]" strokeweight="1pt">
+              <v:shape w14:anchorId="4239500E" id="Text Box 24" o:spid="_x0000_s1033" type="#_x0000_t202" style="position:absolute;margin-left:257.4pt;margin-top:316.05pt;width:108.6pt;height:21.6pt;z-index:251699200;visibility:visible;mso-wrap-style:square;mso-width-percent:0;mso-height-percent:0;mso-wrap-distance-left:9pt;mso-wrap-distance-top:0;mso-wrap-distance-right:9pt;mso-wrap-distance-bottom:0;mso-position-horizontal:absolute;mso-position-horizontal-relative:text;mso-position-vertical:absolute;mso-position-vertical-relative:text;mso-width-percent:0;mso-height-percent:0;mso-width-relative:margin;mso-height-relative:margin;v-text-anchor:top" o:gfxdata="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" fillcolor="white [3201]" strokecolor="#4472c4 [3204]" strokeweight="1pt">
                 <v:stroke dashstyle="3 1"/>
                 <v:textbox>
                   <w:txbxContent>
@@ -5791,7 +6079,7 @@
                 </v:handles>
                 <o:complex v:ext="view"/>
               </v:shapetype>
-              <v:shape id="Text Box 35" o:spid="_x0000_s1033" type="#_x0000_t65" style="position:absolute;margin-left:-54pt;margin-top:217.65pt;width:75pt;height:40.2pt;z-index:251721728;visibility:visible;mso-wrap-style:square;mso-width-percent:0;mso-height-percent:0;mso-wrap-distance-left:9pt;mso-wrap-distance-top:0;mso-wrap-distance-right:9pt;mso-wrap-distance-bottom:0;mso-position-horizontal:absolute;mso-position-horizontal-relative:text;mso-position-vertical:absolute;mso-position-vertical-relative:text;mso-width-percent:0;mso-height-percent:0;mso-width-relative:margin;mso-height-relative:margin;v-text-anchor:top" o:gfxdata="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" adj="18000" fillcolor="white [3201]" strokecolor="#4472c4 [3204]" strokeweight="1pt">
+              <v:shape id="Text Box 35" o:spid="_x0000_s1034" type="#_x0000_t65" style="position:absolute;margin-left:-54pt;margin-top:217.65pt;width:75pt;height:40.2pt;z-index:251721728;visibility:visible;mso-wrap-style:square;mso-width-percent:0;mso-height-percent:0;mso-wrap-distance-left:9pt;mso-wrap-distance-top:0;mso-wrap-distance-right:9pt;mso-wrap-distance-bottom:0;mso-position-horizontal:absolute;mso-position-horizontal-relative:text;mso-position-vertical:absolute;mso-position-vertical-relative:text;mso-width-percent:0;mso-height-percent:0;mso-width-relative:margin;mso-height-relative:margin;v-text-anchor:top" o:gfxdata="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" adj="18000" fillcolor="white [3201]" strokecolor="#4472c4 [3204]" strokeweight="1pt">
                 <v:stroke joinstyle="miter"/>
                 <v:textbox>
                   <w:txbxContent>
@@ -5893,7 +6181,7 @@
           </mc:Choice>
           <mc:Fallback>
             <w:pict>
-              <v:shape w14:anchorId="60B09CA7" id="Text Box 21" o:spid="_x0000_s1034" type="#_x0000_t202" style="position:absolute;margin-left:40.2pt;margin-top:309.45pt;width:80.4pt;height:21.6pt;z-index:251693056;visibility:visible;mso-wrap-style:square;mso-width-percent:0;mso-height-percent:0;mso-wrap-distance-left:9pt;mso-wrap-distance-top:0;mso-wrap-distance-right:9pt;mso-wrap-distance-bottom:0;mso-position-horizontal:absolute;mso-position-horizontal-relative:text;mso-position-vertical:absolute;mso-position-vertical-relative:text;mso-width-percent:0;mso-height-percent:0;mso-width-relative:margin;mso-height-relative:margin;v-text-anchor:top" o:gfxdata="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" fillcolor="white [3201]" strokecolor="#4472c4 [3204]" strokeweight="1pt">
+              <v:shape w14:anchorId="60B09CA7" id="Text Box 21" o:spid="_x0000_s1035" type="#_x0000_t202" style="position:absolute;margin-left:40.2pt;margin-top:309.45pt;width:80.4pt;height:21.6pt;z-index:251693056;visibility:visible;mso-wrap-style:square;mso-width-percent:0;mso-height-percent:0;mso-wrap-distance-left:9pt;mso-wrap-distance-top:0;mso-wrap-distance-right:9pt;mso-wrap-distance-bottom:0;mso-position-horizontal:absolute;mso-position-horizontal-relative:text;mso-position-vertical:absolute;mso-position-vertical-relative:text;mso-width-percent:0;mso-height-percent:0;mso-width-relative:margin;mso-height-relative:margin;v-text-anchor:top" o:gfxdata="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" fillcolor="white [3201]" strokecolor="#4472c4 [3204]" strokeweight="1pt">
                 <v:textbox>
                   <w:txbxContent>
                     <w:p>
@@ -5990,7 +6278,7 @@
           </mc:Choice>
           <mc:Fallback>
             <w:pict>
-              <v:shape w14:anchorId="49094B23" id="Text Box 31" o:spid="_x0000_s1035" type="#_x0000_t202" style="position:absolute;margin-left:557.4pt;margin-top:253.65pt;width:121.2pt;height:21.6pt;z-index:251713536;visibility:visible;mso-wrap-style:square;mso-width-percent:0;mso-height-percent:0;mso-wrap-distance-left:9pt;mso-wrap-distance-top:0;mso-wrap-distance-right:9pt;mso-wrap-distance-bottom:0;mso-position-horizontal:absolute;mso-position-horizontal-relative:text;mso-position-vertical:absolute;mso-position-vertical-relative:text;mso-width-percent:0;mso-height-percent:0;mso-width-relative:margin;mso-height-relative:margin;v-text-anchor:top" o:gfxdata="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" fillcolor="white [3201]" strokecolor="#4472c4 [3204]" strokeweight="1pt">
+              <v:shape w14:anchorId="49094B23" id="Text Box 31" o:spid="_x0000_s1036" type="#_x0000_t202" style="position:absolute;margin-left:557.4pt;margin-top:253.65pt;width:121.2pt;height:21.6pt;z-index:251713536;visibility:visible;mso-wrap-style:square;mso-width-percent:0;mso-height-percent:0;mso-wrap-distance-left:9pt;mso-wrap-distance-top:0;mso-wrap-distance-right:9pt;mso-wrap-distance-bottom:0;mso-position-horizontal:absolute;mso-position-horizontal-relative:text;mso-position-vertical:absolute;mso-position-vertical-relative:text;mso-width-percent:0;mso-height-percent:0;mso-width-relative:margin;mso-height-relative:margin;v-text-anchor:top" o:gfxdata="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" fillcolor="white [3201]" strokecolor="#4472c4 [3204]" strokeweight="1pt">
                 <v:stroke dashstyle="3 1"/>
                 <v:textbox>
                   <w:txbxContent>
@@ -6098,7 +6386,7 @@
           </mc:Choice>
           <mc:Fallback>
             <w:pict>
-              <v:shape w14:anchorId="3B5B428D" id="Text Box 34" o:spid="_x0000_s1036" type="#_x0000_t202" style="position:absolute;margin-left:557.4pt;margin-top:217.05pt;width:121.2pt;height:22.2pt;z-index:251719680;visibility:visible;mso-wrap-style:square;mso-width-percent:0;mso-height-percent:0;mso-wrap-distance-left:9pt;mso-wrap-distance-top:0;mso-wrap-distance-right:9pt;mso-wrap-distance-bottom:0;mso-position-horizontal:absolute;mso-position-horizontal-relative:text;mso-position-vertical:absolute;mso-position-vertical-relative:text;mso-width-percent:0;mso-height-percent:0;mso-width-relative:margin;mso-height-relative:margin;v-text-anchor:top" o:gfxdata="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" fillcolor="white [3201]" strokecolor="#4472c4 [3204]" strokeweight="1pt">
+              <v:shape w14:anchorId="3B5B428D" id="Text Box 34" o:spid="_x0000_s1037" type="#_x0000_t202" style="position:absolute;margin-left:557.4pt;margin-top:217.05pt;width:121.2pt;height:22.2pt;z-index:251719680;visibility:visible;mso-wrap-style:square;mso-width-percent:0;mso-height-percent:0;mso-wrap-distance-left:9pt;mso-wrap-distance-top:0;mso-wrap-distance-right:9pt;mso-wrap-distance-bottom:0;mso-position-horizontal:absolute;mso-position-horizontal-relative:text;mso-position-vertical:absolute;mso-position-vertical-relative:text;mso-width-percent:0;mso-height-percent:0;mso-width-relative:margin;mso-height-relative:margin;v-text-anchor:top" o:gfxdata="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" fillcolor="white [3201]" strokecolor="#4472c4 [3204]" strokeweight="1pt">
                 <v:stroke dashstyle="3 1"/>
                 <v:textbox>
                   <w:txbxContent>
@@ -6281,7 +6569,7 @@
           </mc:Choice>
           <mc:Fallback>
             <w:pict>
-              <v:shape w14:anchorId="5BC92E9E" id="Text Box 30" o:spid="_x0000_s1037" type="#_x0000_t202" style="position:absolute;margin-left:464.4pt;margin-top:253.65pt;width:70.2pt;height:21.6pt;z-index:251711488;visibility:visible;mso-wrap-style:square;mso-width-percent:0;mso-height-percent:0;mso-wrap-distance-left:9pt;mso-wrap-distance-top:0;mso-wrap-distance-right:9pt;mso-wrap-distance-bottom:0;mso-position-horizontal:absolute;mso-position-horizontal-relative:text;mso-position-vertical:absolute;mso-position-vertical-relative:text;mso-width-percent:0;mso-height-percent:0;mso-width-relative:margin;mso-height-relative:margin;v-text-anchor:top" o:gfxdata="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" fillcolor="white [3201]" strokecolor="#4472c4 [3204]" strokeweight="1pt">
+              <v:shape w14:anchorId="5BC92E9E" id="Text Box 30" o:spid="_x0000_s1038" type="#_x0000_t202" style="position:absolute;margin-left:464.4pt;margin-top:253.65pt;width:70.2pt;height:21.6pt;z-index:251711488;visibility:visible;mso-wrap-style:square;mso-width-percent:0;mso-height-percent:0;mso-wrap-distance-left:9pt;mso-wrap-distance-top:0;mso-wrap-distance-right:9pt;mso-wrap-distance-bottom:0;mso-position-horizontal:absolute;mso-position-horizontal-relative:text;mso-position-vertical:absolute;mso-position-vertical-relative:text;mso-width-percent:0;mso-height-percent:0;mso-width-relative:margin;mso-height-relative:margin;v-text-anchor:top" o:gfxdata="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" fillcolor="white [3201]" strokecolor="#4472c4 [3204]" strokeweight="1pt">
                 <v:textbox>
                   <w:txbxContent>
                     <w:p>
@@ -6447,7 +6735,7 @@
           </mc:Choice>
           <mc:Fallback>
             <w:pict>
-              <v:shape w14:anchorId="386E9D92" id="Text Box 19" o:spid="_x0000_s1038" type="#_x0000_t202" style="position:absolute;margin-left:99pt;margin-top:117.45pt;width:77.4pt;height:21.6pt;z-index:251691008;visibility:visible;mso-wrap-style:square;mso-width-percent:0;mso-height-percent:0;mso-wrap-distance-left:9pt;mso-wrap-distance-top:0;mso-wrap-distance-right:9pt;mso-wrap-distance-bottom:0;mso-position-horizontal:absolute;mso-position-horizontal-relative:text;mso-position-vertical:absolute;mso-position-vertical-relative:text;mso-width-percent:0;mso-height-percent:0;mso-width-relative:margin;mso-height-relative:margin;v-text-anchor:top" o:gfxdata="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" fillcolor="white [3201]" strokecolor="#4472c4 [3204]" strokeweight="1pt">
+              <v:shape w14:anchorId="386E9D92" id="Text Box 19" o:spid="_x0000_s1039" type="#_x0000_t202" style="position:absolute;margin-left:99pt;margin-top:117.45pt;width:77.4pt;height:21.6pt;z-index:251691008;visibility:visible;mso-wrap-style:square;mso-width-percent:0;mso-height-percent:0;mso-wrap-distance-left:9pt;mso-wrap-distance-top:0;mso-wrap-distance-right:9pt;mso-wrap-distance-bottom:0;mso-position-horizontal:absolute;mso-position-horizontal-relative:text;mso-position-vertical:absolute;mso-position-vertical-relative:text;mso-width-percent:0;mso-height-percent:0;mso-width-relative:margin;mso-height-relative:margin;v-text-anchor:top" o:gfxdata="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" fillcolor="white [3201]" strokecolor="#4472c4 [3204]" strokeweight="1pt">
                 <v:textbox>
                   <w:txbxContent>
                     <w:p>
@@ -6687,7 +6975,7 @@
           </mc:Choice>
           <mc:Fallback>
             <w:pict>
-              <v:shape w14:anchorId="46B5FDDF" id="Text Box 23" o:spid="_x0000_s1039" type="#_x0000_t202" style="position:absolute;margin-left:263.4pt;margin-top:244.65pt;width:91.2pt;height:21.6pt;z-index:251697152;visibility:visible;mso-wrap-style:square;mso-width-percent:0;mso-height-percent:0;mso-wrap-distance-left:9pt;mso-wrap-distance-top:0;mso-wrap-distance-right:9pt;mso-wrap-distance-bottom:0;mso-position-horizontal:absolute;mso-position-horizontal-relative:text;mso-position-vertical:absolute;mso-position-vertical-relative:text;mso-width-percent:0;mso-height-percent:0;mso-width-relative:margin;mso-height-relative:margin;v-text-anchor:top" o:gfxdata="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" fillcolor="white [3201]" strokecolor="#4472c4 [3204]" strokeweight="1pt">
+              <v:shape w14:anchorId="46B5FDDF" id="Text Box 23" o:spid="_x0000_s1040" type="#_x0000_t202" style="position:absolute;margin-left:263.4pt;margin-top:244.65pt;width:91.2pt;height:21.6pt;z-index:251697152;visibility:visible;mso-wrap-style:square;mso-width-percent:0;mso-height-percent:0;mso-wrap-distance-left:9pt;mso-wrap-distance-top:0;mso-wrap-distance-right:9pt;mso-wrap-distance-bottom:0;mso-position-horizontal:absolute;mso-position-horizontal-relative:text;mso-position-vertical:absolute;mso-position-vertical-relative:text;mso-width-percent:0;mso-height-percent:0;mso-width-relative:margin;mso-height-relative:margin;v-text-anchor:top" o:gfxdata="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" fillcolor="white [3201]" strokecolor="#4472c4 [3204]" strokeweight="1pt">
                 <v:textbox>
                   <w:txbxContent>
                     <w:p>
@@ -6930,7 +7218,7 @@
           </mc:Choice>
           <mc:Fallback>
             <w:pict>
-              <v:shape w14:anchorId="3D14D511" id="Text Box 8" o:spid="_x0000_s1040" type="#_x0000_t202" style="position:absolute;margin-left:165.6pt;margin-top:23.85pt;width:342pt;height:24pt;z-index:251669504;visibility:visible;mso-wrap-style:square;mso-width-percent:0;mso-height-percent:0;mso-wrap-distance-left:9pt;mso-wrap-distance-top:0;mso-wrap-distance-right:9pt;mso-wrap-distance-bottom:0;mso-position-horizontal:absolute;mso-position-horizontal-relative:text;mso-position-vertical:absolute;mso-position-vertical-relative:text;mso-width-percent:0;mso-height-percent:0;mso-width-relative:margin;mso-height-relative:margin;v-text-anchor:top" o:gfxdata="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" fillcolor="white [3201]" strokecolor="#ed7d31 [3205]" strokeweight="1pt">
+              <v:shape w14:anchorId="3D14D511" id="Text Box 8" o:spid="_x0000_s1041" type="#_x0000_t202" style="position:absolute;margin-left:165.6pt;margin-top:23.85pt;width:342pt;height:24pt;z-index:251669504;visibility:visible;mso-wrap-style:square;mso-width-percent:0;mso-height-percent:0;mso-wrap-distance-left:9pt;mso-wrap-distance-top:0;mso-wrap-distance-right:9pt;mso-wrap-distance-bottom:0;mso-position-horizontal:absolute;mso-position-horizontal-relative:text;mso-position-vertical:absolute;mso-position-vertical-relative:text;mso-width-percent:0;mso-height-percent:0;mso-width-relative:margin;mso-height-relative:margin;v-text-anchor:top" o:gfxdata="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" fillcolor="white [3201]" strokecolor="#ed7d31 [3205]" strokeweight="1pt">
                 <v:textbox>
                   <w:txbxContent>
                     <w:p>
@@ -7031,7 +7319,7 @@
           </mc:Choice>
           <mc:Fallback>
             <w:pict>
-              <v:shape w14:anchorId="522DC84D" id="Text Box 4" o:spid="_x0000_s1041" type="#_x0000_t202" style="position:absolute;margin-left:384pt;margin-top:111.45pt;width:132.6pt;height:24.6pt;z-index:251662336;visibility:visible;mso-wrap-style:square;mso-width-percent:0;mso-height-percent:0;mso-wrap-distance-left:9pt;mso-wrap-distance-top:0;mso-wrap-distance-right:9pt;mso-wrap-distance-bottom:0;mso-position-horizontal:absolute;mso-position-horizontal-relative:text;mso-position-vertical:absolute;mso-position-vertical-relative:text;mso-width-percent:0;mso-height-percent:0;mso-width-relative:margin;mso-height-relative:margin;v-text-anchor:top" o:gfxdata="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" fillcolor="white [3201]" strokecolor="#4472c4 [3204]" strokeweight="1pt">
+              <v:shape w14:anchorId="522DC84D" id="Text Box 4" o:spid="_x0000_s1042" type="#_x0000_t202" style="position:absolute;margin-left:384pt;margin-top:111.45pt;width:132.6pt;height:24.6pt;z-index:251662336;visibility:visible;mso-wrap-style:square;mso-width-percent:0;mso-height-percent:0;mso-wrap-distance-left:9pt;mso-wrap-distance-top:0;mso-wrap-distance-right:9pt;mso-wrap-distance-bottom:0;mso-position-horizontal:absolute;mso-position-horizontal-relative:text;mso-position-vertical:absolute;mso-position-vertical-relative:text;mso-width-percent:0;mso-height-percent:0;mso-width-relative:margin;mso-height-relative:margin;v-text-anchor:top" o:gfxdata="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" fillcolor="white [3201]" strokecolor="#4472c4 [3204]" strokeweight="1pt">
                 <v:textbox>
                   <w:txbxContent>
                     <w:p>

</xml_diff>

<commit_message>
Updated progress on Angular UI
</commit_message>
<xml_diff>
--- a/Project Documents/Microservice Exploration Project - Progress.docx
+++ b/Project Documents/Microservice Exploration Project - Progress.docx
@@ -113,13 +113,22 @@
           <w:iCs/>
           <w:highlight w:val="yellow"/>
         </w:rPr>
-        <w:t>COMPLETE</w:t>
+        <w:t>COMPLET</w:t>
       </w:r>
       <w:r>
         <w:rPr>
           <w:bCs/>
           <w:i/>
           <w:iCs/>
+          <w:highlight w:val="yellow"/>
+        </w:rPr>
+        <w:t>ED</w:t>
+      </w:r>
+      <w:r>
+        <w:rPr>
+          <w:bCs/>
+          <w:i/>
+          <w:iCs/>
         </w:rPr>
         <w:t xml:space="preserve">, </w:t>
       </w:r>
@@ -367,26 +376,62 @@
         <w:rPr>
           <w:color w:val="0070C0"/>
         </w:rPr>
-        <w:t>Built header, product-list, product pages</w:t>
-      </w:r>
-    </w:p>
-    <w:p>
-      <w:pPr>
-        <w:spacing w:after="0" w:line="240" w:lineRule="auto"/>
-        <w:ind w:left="720" w:hanging="11"/>
+        <w:t>Added components –</w:t>
+      </w:r>
+      <w:r>
         <w:rPr>
           <w:color w:val="0070C0"/>
         </w:rPr>
+        <w:t xml:space="preserve"> </w:t>
+      </w:r>
+      <w:r>
+        <w:rPr>
+          <w:color w:val="0070C0"/>
+        </w:rPr>
+        <w:t>header, product-list, product pages</w:t>
+      </w:r>
+    </w:p>
+    <w:p>
+      <w:pPr>
+        <w:spacing w:after="0" w:line="240" w:lineRule="auto"/>
+        <w:ind w:left="720" w:firstLine="720"/>
+        <w:rPr>
+          <w:color w:val="0070C0"/>
+        </w:rPr>
+      </w:pPr>
+      <w:r>
+        <w:rPr>
+          <w:color w:val="0070C0"/>
+        </w:rPr>
+        <w:t>Added components –product, cart, order, login, order-success</w:t>
+      </w:r>
+    </w:p>
+    <w:p>
+      <w:pPr>
+        <w:spacing w:after="0" w:line="240" w:lineRule="auto"/>
+        <w:ind w:left="720" w:firstLine="720"/>
+        <w:rPr>
+          <w:color w:val="0070C0"/>
+        </w:rPr>
+      </w:pPr>
+    </w:p>
+    <w:p>
+      <w:pPr>
+        <w:spacing w:after="0" w:line="240" w:lineRule="auto"/>
+        <w:ind w:left="-284" w:right="-643" w:hanging="11"/>
+        <w:rPr>
+          <w:color w:val="0070C0"/>
+        </w:rPr>
       </w:pPr>
       <w:r>
         <w:rPr>
           <w:noProof/>
         </w:rPr>
         <w:drawing>
-          <wp:inline distT="0" distB="0" distL="0" distR="0" wp14:anchorId="33F00982" wp14:editId="14690DAC">
-            <wp:extent cx="6502400" cy="3657426"/>
-            <wp:effectExtent l="0" t="0" r="0" b="635"/>
-            <wp:docPr id="52" name="Picture 52"/>
+          <wp:inline distT="0" distB="0" distL="0" distR="0" wp14:anchorId="7157E9D7" wp14:editId="7F338E10">
+            <wp:extent cx="4659659" cy="2620933"/>
+            <wp:effectExtent l="0" t="0" r="7620" b="8255"/>
+            <wp:docPr id="48" name="Picture 48"/>
             <wp:cNvGraphicFramePr>
               <a:graphicFrameLocks xmlns:a="http://schemas.openxmlformats.org/drawingml/2006/main" noChangeAspect="1"/>
             </wp:cNvGraphicFramePr>
@@ -406,7 +451,7 @@
                   <pic:spPr>
                     <a:xfrm>
                       <a:off x="0" y="0"/>
-                      <a:ext cx="6525273" cy="3670292"/>
+                      <a:ext cx="4674420" cy="2629236"/>
                     </a:xfrm>
                     <a:prstGeom prst="rect">
                       <a:avLst/>
@@ -418,25 +463,21 @@
           </wp:inline>
         </w:drawing>
       </w:r>
-    </w:p>
-    <w:p>
-      <w:pPr>
-        <w:spacing w:after="0" w:line="240" w:lineRule="auto"/>
-        <w:ind w:left="720" w:hanging="578"/>
-        <w:rPr>
-          <w:color w:val="0070C0"/>
-        </w:rPr>
-      </w:pPr>
       <w:r>
         <w:rPr>
           <w:noProof/>
         </w:rPr>
-        <w:lastRenderedPageBreak/>
+        <w:t xml:space="preserve">  </w:t>
+      </w:r>
+      <w:r>
+        <w:rPr>
+          <w:noProof/>
+        </w:rPr>
         <w:drawing>
-          <wp:inline distT="0" distB="0" distL="0" distR="0" wp14:anchorId="725A338B" wp14:editId="24361A66">
-            <wp:extent cx="8863330" cy="4985385"/>
-            <wp:effectExtent l="0" t="0" r="0" b="5715"/>
-            <wp:docPr id="54" name="Picture 54"/>
+          <wp:inline distT="0" distB="0" distL="0" distR="0" wp14:anchorId="4BF0370C" wp14:editId="495C2F9B">
+            <wp:extent cx="4672330" cy="2628060"/>
+            <wp:effectExtent l="0" t="0" r="0" b="1270"/>
+            <wp:docPr id="53" name="Picture 53"/>
             <wp:cNvGraphicFramePr>
               <a:graphicFrameLocks xmlns:a="http://schemas.openxmlformats.org/drawingml/2006/main" noChangeAspect="1"/>
             </wp:cNvGraphicFramePr>
@@ -456,6 +497,257 @@
                   <pic:spPr>
                     <a:xfrm>
                       <a:off x="0" y="0"/>
+                      <a:ext cx="4678305" cy="2631421"/>
+                    </a:xfrm>
+                    <a:prstGeom prst="rect">
+                      <a:avLst/>
+                    </a:prstGeom>
+                  </pic:spPr>
+                </pic:pic>
+              </a:graphicData>
+            </a:graphic>
+          </wp:inline>
+        </w:drawing>
+      </w:r>
+    </w:p>
+    <w:p>
+      <w:pPr>
+        <w:spacing w:after="0" w:line="240" w:lineRule="auto"/>
+        <w:ind w:left="-284" w:right="-643" w:hanging="11"/>
+        <w:rPr>
+          <w:color w:val="0070C0"/>
+        </w:rPr>
+      </w:pPr>
+      <w:r>
+        <w:rPr>
+          <w:noProof/>
+        </w:rPr>
+        <w:lastRenderedPageBreak/>
+        <w:drawing>
+          <wp:inline distT="0" distB="0" distL="0" distR="0" wp14:anchorId="2EA0E636" wp14:editId="3F15F16C">
+            <wp:extent cx="4625975" cy="2601986"/>
+            <wp:effectExtent l="0" t="0" r="3175" b="8255"/>
+            <wp:docPr id="55" name="Picture 55"/>
+            <wp:cNvGraphicFramePr>
+              <a:graphicFrameLocks xmlns:a="http://schemas.openxmlformats.org/drawingml/2006/main" noChangeAspect="1"/>
+            </wp:cNvGraphicFramePr>
+            <a:graphic xmlns:a="http://schemas.openxmlformats.org/drawingml/2006/main">
+              <a:graphicData uri="http://schemas.openxmlformats.org/drawingml/2006/picture">
+                <pic:pic xmlns:pic="http://schemas.openxmlformats.org/drawingml/2006/picture">
+                  <pic:nvPicPr>
+                    <pic:cNvPr id="1" name=""/>
+                    <pic:cNvPicPr/>
+                  </pic:nvPicPr>
+                  <pic:blipFill>
+                    <a:blip r:embed="rId9"/>
+                    <a:stretch>
+                      <a:fillRect/>
+                    </a:stretch>
+                  </pic:blipFill>
+                  <pic:spPr>
+                    <a:xfrm>
+                      <a:off x="0" y="0"/>
+                      <a:ext cx="4633352" cy="2606136"/>
+                    </a:xfrm>
+                    <a:prstGeom prst="rect">
+                      <a:avLst/>
+                    </a:prstGeom>
+                  </pic:spPr>
+                </pic:pic>
+              </a:graphicData>
+            </a:graphic>
+          </wp:inline>
+        </w:drawing>
+      </w:r>
+      <w:r>
+        <w:rPr>
+          <w:noProof/>
+        </w:rPr>
+        <w:t xml:space="preserve">  </w:t>
+      </w:r>
+      <w:r>
+        <w:rPr>
+          <w:noProof/>
+        </w:rPr>
+        <w:drawing>
+          <wp:inline distT="0" distB="0" distL="0" distR="0" wp14:anchorId="4A6BB822" wp14:editId="09C821F1">
+            <wp:extent cx="4716780" cy="2653063"/>
+            <wp:effectExtent l="0" t="0" r="7620" b="0"/>
+            <wp:docPr id="56" name="Picture 56"/>
+            <wp:cNvGraphicFramePr>
+              <a:graphicFrameLocks xmlns:a="http://schemas.openxmlformats.org/drawingml/2006/main" noChangeAspect="1"/>
+            </wp:cNvGraphicFramePr>
+            <a:graphic xmlns:a="http://schemas.openxmlformats.org/drawingml/2006/main">
+              <a:graphicData uri="http://schemas.openxmlformats.org/drawingml/2006/picture">
+                <pic:pic xmlns:pic="http://schemas.openxmlformats.org/drawingml/2006/picture">
+                  <pic:nvPicPr>
+                    <pic:cNvPr id="1" name=""/>
+                    <pic:cNvPicPr/>
+                  </pic:nvPicPr>
+                  <pic:blipFill>
+                    <a:blip r:embed="rId10"/>
+                    <a:stretch>
+                      <a:fillRect/>
+                    </a:stretch>
+                  </pic:blipFill>
+                  <pic:spPr>
+                    <a:xfrm>
+                      <a:off x="0" y="0"/>
+                      <a:ext cx="4733048" cy="2662213"/>
+                    </a:xfrm>
+                    <a:prstGeom prst="rect">
+                      <a:avLst/>
+                    </a:prstGeom>
+                  </pic:spPr>
+                </pic:pic>
+              </a:graphicData>
+            </a:graphic>
+          </wp:inline>
+        </w:drawing>
+      </w:r>
+    </w:p>
+    <w:p>
+      <w:pPr>
+        <w:spacing w:after="0" w:line="240" w:lineRule="auto"/>
+        <w:ind w:left="-284" w:right="-643" w:hanging="11"/>
+        <w:rPr>
+          <w:color w:val="0070C0"/>
+        </w:rPr>
+      </w:pPr>
+    </w:p>
+    <w:p>
+      <w:pPr>
+        <w:spacing w:after="0" w:line="240" w:lineRule="auto"/>
+        <w:ind w:left="284" w:right="-784" w:hanging="578"/>
+        <w:rPr>
+          <w:noProof/>
+        </w:rPr>
+      </w:pPr>
+      <w:r>
+        <w:rPr>
+          <w:noProof/>
+        </w:rPr>
+        <w:drawing>
+          <wp:inline distT="0" distB="0" distL="0" distR="0" wp14:anchorId="0DDE5A5D" wp14:editId="41C89469">
+            <wp:extent cx="4618355" cy="2597701"/>
+            <wp:effectExtent l="0" t="0" r="0" b="0"/>
+            <wp:docPr id="57" name="Picture 57"/>
+            <wp:cNvGraphicFramePr>
+              <a:graphicFrameLocks xmlns:a="http://schemas.openxmlformats.org/drawingml/2006/main" noChangeAspect="1"/>
+            </wp:cNvGraphicFramePr>
+            <a:graphic xmlns:a="http://schemas.openxmlformats.org/drawingml/2006/main">
+              <a:graphicData uri="http://schemas.openxmlformats.org/drawingml/2006/picture">
+                <pic:pic xmlns:pic="http://schemas.openxmlformats.org/drawingml/2006/picture">
+                  <pic:nvPicPr>
+                    <pic:cNvPr id="1" name=""/>
+                    <pic:cNvPicPr/>
+                  </pic:nvPicPr>
+                  <pic:blipFill>
+                    <a:blip r:embed="rId11"/>
+                    <a:stretch>
+                      <a:fillRect/>
+                    </a:stretch>
+                  </pic:blipFill>
+                  <pic:spPr>
+                    <a:xfrm>
+                      <a:off x="0" y="0"/>
+                      <a:ext cx="4632579" cy="2605702"/>
+                    </a:xfrm>
+                    <a:prstGeom prst="rect">
+                      <a:avLst/>
+                    </a:prstGeom>
+                  </pic:spPr>
+                </pic:pic>
+              </a:graphicData>
+            </a:graphic>
+          </wp:inline>
+        </w:drawing>
+      </w:r>
+      <w:r>
+        <w:rPr>
+          <w:noProof/>
+        </w:rPr>
+        <w:t xml:space="preserve">   </w:t>
+      </w:r>
+      <w:r>
+        <w:rPr>
+          <w:noProof/>
+        </w:rPr>
+        <w:drawing>
+          <wp:inline distT="0" distB="0" distL="0" distR="0" wp14:anchorId="4AB182B1" wp14:editId="02E42AE5">
+            <wp:extent cx="4671060" cy="2627347"/>
+            <wp:effectExtent l="0" t="0" r="0" b="1905"/>
+            <wp:docPr id="58" name="Picture 58"/>
+            <wp:cNvGraphicFramePr>
+              <a:graphicFrameLocks xmlns:a="http://schemas.openxmlformats.org/drawingml/2006/main" noChangeAspect="1"/>
+            </wp:cNvGraphicFramePr>
+            <a:graphic xmlns:a="http://schemas.openxmlformats.org/drawingml/2006/main">
+              <a:graphicData uri="http://schemas.openxmlformats.org/drawingml/2006/picture">
+                <pic:pic xmlns:pic="http://schemas.openxmlformats.org/drawingml/2006/picture">
+                  <pic:nvPicPr>
+                    <pic:cNvPr id="1" name=""/>
+                    <pic:cNvPicPr/>
+                  </pic:nvPicPr>
+                  <pic:blipFill>
+                    <a:blip r:embed="rId12"/>
+                    <a:stretch>
+                      <a:fillRect/>
+                    </a:stretch>
+                  </pic:blipFill>
+                  <pic:spPr>
+                    <a:xfrm>
+                      <a:off x="0" y="0"/>
+                      <a:ext cx="4682353" cy="2633699"/>
+                    </a:xfrm>
+                    <a:prstGeom prst="rect">
+                      <a:avLst/>
+                    </a:prstGeom>
+                  </pic:spPr>
+                </pic:pic>
+              </a:graphicData>
+            </a:graphic>
+          </wp:inline>
+        </w:drawing>
+      </w:r>
+    </w:p>
+    <w:p>
+      <w:pPr>
+        <w:spacing w:after="0" w:line="240" w:lineRule="auto"/>
+        <w:ind w:left="284" w:right="-784" w:hanging="578"/>
+        <w:jc w:val="center"/>
+        <w:rPr>
+          <w:color w:val="0070C0"/>
+        </w:rPr>
+      </w:pPr>
+      <w:r>
+        <w:rPr>
+          <w:noProof/>
+        </w:rPr>
+        <w:lastRenderedPageBreak/>
+        <w:drawing>
+          <wp:inline distT="0" distB="0" distL="0" distR="0" wp14:anchorId="6632F5C9" wp14:editId="4D43D797">
+            <wp:extent cx="8863330" cy="4985385"/>
+            <wp:effectExtent l="0" t="0" r="0" b="5715"/>
+            <wp:docPr id="59" name="Picture 59"/>
+            <wp:cNvGraphicFramePr>
+              <a:graphicFrameLocks xmlns:a="http://schemas.openxmlformats.org/drawingml/2006/main" noChangeAspect="1"/>
+            </wp:cNvGraphicFramePr>
+            <a:graphic xmlns:a="http://schemas.openxmlformats.org/drawingml/2006/main">
+              <a:graphicData uri="http://schemas.openxmlformats.org/drawingml/2006/picture">
+                <pic:pic xmlns:pic="http://schemas.openxmlformats.org/drawingml/2006/picture">
+                  <pic:nvPicPr>
+                    <pic:cNvPr id="1" name=""/>
+                    <pic:cNvPicPr/>
+                  </pic:nvPicPr>
+                  <pic:blipFill>
+                    <a:blip r:embed="rId13"/>
+                    <a:stretch>
+                      <a:fillRect/>
+                    </a:stretch>
+                  </pic:blipFill>
+                  <pic:spPr>
+                    <a:xfrm>
+                      <a:off x="0" y="0"/>
                       <a:ext cx="8863330" cy="4985385"/>
                     </a:xfrm>
                     <a:prstGeom prst="rect">
@@ -490,12 +782,58 @@
     <w:p>
       <w:pPr>
         <w:spacing w:after="0" w:line="240" w:lineRule="auto"/>
+        <w:ind w:left="720" w:firstLine="720"/>
+        <w:rPr>
+          <w:color w:val="0070C0"/>
+        </w:rPr>
+      </w:pPr>
+    </w:p>
+    <w:p>
+      <w:pPr>
+        <w:spacing w:after="0" w:line="240" w:lineRule="auto"/>
+        <w:ind w:left="720" w:firstLine="720"/>
+        <w:rPr>
+          <w:color w:val="0070C0"/>
+        </w:rPr>
+      </w:pPr>
+    </w:p>
+    <w:p>
+      <w:pPr>
+        <w:spacing w:after="0" w:line="240" w:lineRule="auto"/>
+        <w:ind w:left="720" w:firstLine="720"/>
+        <w:rPr>
+          <w:color w:val="0070C0"/>
+        </w:rPr>
+      </w:pPr>
+    </w:p>
+    <w:p>
+      <w:pPr>
+        <w:spacing w:after="0" w:line="240" w:lineRule="auto"/>
+        <w:ind w:left="720" w:firstLine="720"/>
+        <w:rPr>
+          <w:color w:val="0070C0"/>
+        </w:rPr>
+      </w:pPr>
+    </w:p>
+    <w:p>
+      <w:pPr>
+        <w:spacing w:after="0" w:line="240" w:lineRule="auto"/>
+        <w:ind w:left="720" w:firstLine="720"/>
+        <w:rPr>
+          <w:color w:val="0070C0"/>
+        </w:rPr>
+      </w:pPr>
+    </w:p>
+    <w:p>
+      <w:pPr>
+        <w:spacing w:after="0" w:line="240" w:lineRule="auto"/>
         <w:ind w:firstLine="720"/>
       </w:pPr>
       <w:r>
         <w:rPr>
           <w:highlight w:val="cyan"/>
         </w:rPr>
+        <w:lastRenderedPageBreak/>
         <w:t>Sprint 4</w:t>
       </w:r>
       <w:r>
@@ -507,6 +845,8 @@
         <w:spacing w:after="0" w:line="240" w:lineRule="auto"/>
         <w:ind w:left="720" w:firstLine="720"/>
         <w:rPr>
+          <w:b/>
+          <w:bCs/>
           <w:i/>
           <w:iCs/>
           <w:color w:val="0070C0"/>
@@ -514,6 +854,8 @@
       </w:pPr>
       <w:r>
         <w:rPr>
+          <w:b/>
+          <w:bCs/>
           <w:i/>
           <w:iCs/>
           <w:color w:val="0070C0"/>
@@ -579,7 +921,6 @@
         <w:rPr>
           <w:color w:val="385623" w:themeColor="accent6" w:themeShade="80"/>
         </w:rPr>
-        <w:lastRenderedPageBreak/>
         <w:t xml:space="preserve">Configured Kafka on local </w:t>
       </w:r>
       <w:r>
@@ -836,7 +1177,23 @@
           <w:iCs/>
           <w:color w:val="385623" w:themeColor="accent6" w:themeShade="80"/>
         </w:rPr>
-        <w:t xml:space="preserve">product inventory, email, </w:t>
+        <w:t xml:space="preserve">product inventory, </w:t>
+      </w:r>
+      <w:r>
+        <w:rPr>
+          <w:i/>
+          <w:iCs/>
+          <w:color w:val="4472C4" w:themeColor="accent1"/>
+        </w:rPr>
+        <w:t>email</w:t>
+      </w:r>
+      <w:r>
+        <w:rPr>
+          <w:i/>
+          <w:iCs/>
+          <w:color w:val="385623" w:themeColor="accent6" w:themeShade="80"/>
+        </w:rPr>
+        <w:t xml:space="preserve">, </w:t>
       </w:r>
       <w:r>
         <w:rPr>
@@ -903,7 +1260,23 @@
           <w:iCs/>
           <w:color w:val="385623" w:themeColor="accent6" w:themeShade="80"/>
         </w:rPr>
-        <w:t xml:space="preserve">, product inventory, email, </w:t>
+        <w:t xml:space="preserve">, product inventory, </w:t>
+      </w:r>
+      <w:r>
+        <w:rPr>
+          <w:i/>
+          <w:iCs/>
+          <w:color w:val="4472C4" w:themeColor="accent1"/>
+        </w:rPr>
+        <w:t>email</w:t>
+      </w:r>
+      <w:r>
+        <w:rPr>
+          <w:i/>
+          <w:iCs/>
+          <w:color w:val="385623" w:themeColor="accent6" w:themeShade="80"/>
+        </w:rPr>
+        <w:t xml:space="preserve">, </w:t>
       </w:r>
       <w:r>
         <w:rPr>
@@ -986,7 +1359,23 @@
           <w:iCs/>
           <w:color w:val="385623" w:themeColor="accent6" w:themeShade="80"/>
         </w:rPr>
-        <w:t xml:space="preserve">, email, </w:t>
+        <w:t xml:space="preserve">, </w:t>
+      </w:r>
+      <w:r>
+        <w:rPr>
+          <w:i/>
+          <w:iCs/>
+          <w:color w:val="4472C4" w:themeColor="accent1"/>
+        </w:rPr>
+        <w:t>email</w:t>
+      </w:r>
+      <w:r>
+        <w:rPr>
+          <w:i/>
+          <w:iCs/>
+          <w:color w:val="385623" w:themeColor="accent6" w:themeShade="80"/>
+        </w:rPr>
+        <w:t xml:space="preserve">, </w:t>
       </w:r>
       <w:r>
         <w:rPr>
@@ -1147,6 +1536,8 @@
         <w:spacing w:after="0" w:line="240" w:lineRule="auto"/>
         <w:ind w:left="720" w:firstLine="720"/>
         <w:rPr>
+          <w:b/>
+          <w:bCs/>
           <w:i/>
           <w:iCs/>
           <w:color w:val="0070C0"/>
@@ -1154,6 +1545,8 @@
       </w:pPr>
       <w:r>
         <w:rPr>
+          <w:b/>
+          <w:bCs/>
           <w:i/>
           <w:iCs/>
           <w:color w:val="0070C0"/>
@@ -1702,6 +2095,7 @@
         <w:rPr>
           <w:color w:val="385623" w:themeColor="accent6" w:themeShade="80"/>
         </w:rPr>
+        <w:lastRenderedPageBreak/>
         <w:tab/>
       </w:r>
       <w:r>
@@ -1866,7 +2260,6 @@
         <w:rPr>
           <w:color w:val="385623" w:themeColor="accent6" w:themeShade="80"/>
         </w:rPr>
-        <w:lastRenderedPageBreak/>
         <w:t>Some a</w:t>
       </w:r>
       <w:r>
@@ -1893,7 +2286,7 @@
         </w:rPr>
         <w:t>(Grafana)</w:t>
       </w:r>
-      <w:hyperlink r:id="rId9" w:history="1">
+      <w:hyperlink r:id="rId14" w:history="1">
         <w:r>
           <w:rPr>
             <w:rStyle w:val="Hyperlink"/>
@@ -1929,7 +2322,7 @@
         </w:rPr>
         <w:t xml:space="preserve">eus) </w:t>
       </w:r>
-      <w:hyperlink r:id="rId10" w:history="1">
+      <w:hyperlink r:id="rId15" w:history="1">
         <w:r>
           <w:rPr>
             <w:rStyle w:val="Hyperlink"/>
@@ -2035,7 +2428,23 @@
           <w:iCs/>
           <w:color w:val="0070C0"/>
         </w:rPr>
-        <w:t>Configuring it using docker containers from elastic stack</w:t>
+        <w:t xml:space="preserve">Configuring it using docker containers </w:t>
+      </w:r>
+      <w:r>
+        <w:rPr>
+          <w:i/>
+          <w:iCs/>
+          <w:color w:val="0070C0"/>
+        </w:rPr>
+        <w:t xml:space="preserve">- </w:t>
+      </w:r>
+      <w:r>
+        <w:rPr>
+          <w:i/>
+          <w:iCs/>
+          <w:color w:val="0070C0"/>
+        </w:rPr>
+        <w:t>elastic stack</w:t>
       </w:r>
     </w:p>
     <w:p>
@@ -2414,6 +2823,7 @@
         <w:spacing w:after="0" w:line="240" w:lineRule="auto"/>
       </w:pPr>
       <w:r>
+        <w:lastRenderedPageBreak/>
         <w:tab/>
         <w:t>User profile (details, addresses) management</w:t>
       </w:r>
@@ -2464,7 +2874,6 @@
         <w:spacing w:after="0" w:line="240" w:lineRule="auto"/>
       </w:pPr>
       <w:r>
-        <w:lastRenderedPageBreak/>
         <w:tab/>
       </w:r>
     </w:p>
@@ -2814,7 +3223,7 @@
       <w:r>
         <w:t xml:space="preserve">): Reactive stream - </w:t>
       </w:r>
-      <w:hyperlink r:id="rId11" w:history="1">
+      <w:hyperlink r:id="rId16" w:history="1">
         <w:proofErr w:type="spellStart"/>
         <w:r>
           <w:rPr>
@@ -2848,7 +3257,7 @@
         </w:rPr>
         <w:t xml:space="preserve">Service Discovery: </w:t>
       </w:r>
-      <w:hyperlink r:id="rId12" w:history="1">
+      <w:hyperlink r:id="rId17" w:history="1">
         <w:r>
           <w:rPr>
             <w:rStyle w:val="Hyperlink"/>
@@ -2871,7 +3280,7 @@
         </w:rPr>
         <w:t xml:space="preserve">Configuration Server: </w:t>
       </w:r>
-      <w:hyperlink r:id="rId13" w:history="1">
+      <w:hyperlink r:id="rId18" w:history="1">
         <w:r>
           <w:rPr>
             <w:rStyle w:val="Hyperlink"/>
@@ -2898,7 +3307,7 @@
         </w:rPr>
         <w:t xml:space="preserve">Security: </w:t>
       </w:r>
-      <w:hyperlink r:id="rId14" w:history="1">
+      <w:hyperlink r:id="rId19" w:history="1">
         <w:r>
           <w:rPr>
             <w:rStyle w:val="Hyperlink"/>
@@ -2925,7 +3334,7 @@
       <w:r>
         <w:t xml:space="preserve">(Explore </w:t>
       </w:r>
-      <w:hyperlink r:id="rId15" w:history="1">
+      <w:hyperlink r:id="rId20" w:history="1">
         <w:r>
           <w:rPr>
             <w:rStyle w:val="Hyperlink"/>
@@ -2951,7 +3360,7 @@
         </w:rPr>
         <w:t xml:space="preserve">Monitoring: </w:t>
       </w:r>
-      <w:hyperlink r:id="rId16" w:history="1">
+      <w:hyperlink r:id="rId21" w:history="1">
         <w:proofErr w:type="spellStart"/>
         <w:r>
           <w:rPr>
@@ -2972,7 +3381,7 @@
         </w:rPr>
         <w:t xml:space="preserve"> + </w:t>
       </w:r>
-      <w:hyperlink r:id="rId17" w:history="1">
+      <w:hyperlink r:id="rId22" w:history="1">
         <w:r>
           <w:rPr>
             <w:rStyle w:val="Hyperlink"/>
@@ -2993,7 +3402,7 @@
         </w:rPr>
         <w:t xml:space="preserve"> + </w:t>
       </w:r>
-      <w:hyperlink r:id="rId18" w:history="1">
+      <w:hyperlink r:id="rId23" w:history="1">
         <w:r>
           <w:rPr>
             <w:rStyle w:val="Hyperlink"/>
@@ -3030,8 +3439,6 @@
         </w:rPr>
         <w:t xml:space="preserve"> </w:t>
       </w:r>
-      <w:bookmarkStart w:id="1" w:name="_GoBack"/>
-      <w:bookmarkEnd w:id="1"/>
     </w:p>
     <w:p>
       <w:pPr>
@@ -3041,7 +3448,7 @@
       <w:r>
         <w:t xml:space="preserve">Request </w:t>
       </w:r>
-      <w:hyperlink r:id="rId19" w:history="1">
+      <w:hyperlink r:id="rId24" w:history="1">
         <w:r>
           <w:rPr>
             <w:rStyle w:val="Hyperlink"/>
@@ -3052,7 +3459,7 @@
       <w:r>
         <w:t xml:space="preserve">:   </w:t>
       </w:r>
-      <w:hyperlink r:id="rId20" w:tgtFrame="_blank" w:history="1">
+      <w:hyperlink r:id="rId25" w:tgtFrame="_blank" w:history="1">
         <w:r>
           <w:rPr>
             <w:rStyle w:val="Hyperlink"/>
@@ -3069,7 +3476,7 @@
         </w:rPr>
         <w:t xml:space="preserve"> + </w:t>
       </w:r>
-      <w:hyperlink r:id="rId21" w:history="1">
+      <w:hyperlink r:id="rId26" w:history="1">
         <w:proofErr w:type="spellStart"/>
         <w:r>
           <w:rPr>
@@ -3090,7 +3497,7 @@
       <w:r>
         <w:t xml:space="preserve">Fault Tolerance: </w:t>
       </w:r>
-      <w:hyperlink r:id="rId22" w:history="1">
+      <w:hyperlink r:id="rId27" w:history="1">
         <w:r>
           <w:rPr>
             <w:rStyle w:val="Hyperlink"/>
@@ -3107,7 +3514,7 @@
         </w:rPr>
         <w:t xml:space="preserve"> + </w:t>
       </w:r>
-      <w:hyperlink r:id="rId23" w:history="1">
+      <w:hyperlink r:id="rId28" w:history="1">
         <w:r>
           <w:rPr>
             <w:rStyle w:val="Hyperlink"/>
@@ -3134,7 +3541,7 @@
         </w:rPr>
         <w:t xml:space="preserve">Load Balancing: </w:t>
       </w:r>
-      <w:hyperlink r:id="rId24" w:history="1">
+      <w:hyperlink r:id="rId29" w:history="1">
         <w:r>
           <w:rPr>
             <w:rStyle w:val="Hyperlink"/>
@@ -3203,7 +3610,7 @@
         </w:rPr>
         <w:t xml:space="preserve">API Gateway: </w:t>
       </w:r>
-      <w:hyperlink r:id="rId25" w:history="1">
+      <w:hyperlink r:id="rId30" w:history="1">
         <w:r>
           <w:rPr>
             <w:rStyle w:val="Hyperlink"/>
@@ -3262,6 +3669,7 @@
         <w:spacing w:after="0" w:line="360" w:lineRule="auto"/>
       </w:pPr>
       <w:r>
+        <w:lastRenderedPageBreak/>
         <w:t>Other –</w:t>
       </w:r>
     </w:p>
@@ -3390,7 +3798,6 @@
         <w:spacing w:after="0" w:line="360" w:lineRule="auto"/>
       </w:pPr>
       <w:r>
-        <w:lastRenderedPageBreak/>
         <w:t xml:space="preserve">Testing: </w:t>
       </w:r>
     </w:p>
@@ -3857,7 +4264,7 @@
                     <pic:cNvPicPr/>
                   </pic:nvPicPr>
                   <pic:blipFill>
-                    <a:blip r:embed="rId26"/>
+                    <a:blip r:embed="rId31"/>
                     <a:stretch>
                       <a:fillRect/>
                     </a:stretch>
@@ -3877,6 +4284,42 @@
           </wp:inline>
         </w:drawing>
       </w:r>
+    </w:p>
+    <w:p>
+      <w:pPr>
+        <w:spacing w:after="0" w:line="240" w:lineRule="auto"/>
+        <w:jc w:val="center"/>
+      </w:pPr>
+    </w:p>
+    <w:p>
+      <w:pPr>
+        <w:spacing w:after="0" w:line="240" w:lineRule="auto"/>
+        <w:jc w:val="center"/>
+      </w:pPr>
+    </w:p>
+    <w:p>
+      <w:pPr>
+        <w:spacing w:after="0" w:line="240" w:lineRule="auto"/>
+        <w:jc w:val="center"/>
+      </w:pPr>
+    </w:p>
+    <w:p>
+      <w:pPr>
+        <w:spacing w:after="0" w:line="240" w:lineRule="auto"/>
+        <w:jc w:val="center"/>
+      </w:pPr>
+    </w:p>
+    <w:p>
+      <w:pPr>
+        <w:spacing w:after="0" w:line="240" w:lineRule="auto"/>
+        <w:jc w:val="center"/>
+      </w:pPr>
+    </w:p>
+    <w:p>
+      <w:pPr>
+        <w:spacing w:after="0" w:line="240" w:lineRule="auto"/>
+        <w:jc w:val="center"/>
+      </w:pPr>
     </w:p>
     <w:p>
       <w:pPr>
@@ -4991,7 +5434,6 @@
         <w:ind w:firstLine="720"/>
       </w:pPr>
       <w:r>
-        <w:lastRenderedPageBreak/>
         <w:t xml:space="preserve"> </w:t>
       </w:r>
     </w:p>
@@ -5177,6 +5619,630 @@
       </w:r>
     </w:p>
     <w:p>
+      <w:bookmarkStart w:id="1" w:name="_GoBack"/>
+      <w:bookmarkEnd w:id="1"/>
+      <w:r>
+        <w:rPr>
+          <w:noProof/>
+        </w:rPr>
+        <mc:AlternateContent>
+          <mc:Choice Requires="wps">
+            <w:drawing>
+              <wp:anchor distT="0" distB="0" distL="114300" distR="114300" simplePos="0" relativeHeight="251748863" behindDoc="1" locked="0" layoutInCell="1" allowOverlap="1" wp14:anchorId="7FF16A4E" wp14:editId="7B92BA4E">
+                <wp:simplePos x="0" y="0"/>
+                <wp:positionH relativeFrom="column">
+                  <wp:posOffset>-441960</wp:posOffset>
+                </wp:positionH>
+                <wp:positionV relativeFrom="paragraph">
+                  <wp:posOffset>4496436</wp:posOffset>
+                </wp:positionV>
+                <wp:extent cx="3787140" cy="1089660"/>
+                <wp:effectExtent l="0" t="0" r="22860" b="15240"/>
+                <wp:wrapNone/>
+                <wp:docPr id="63" name="Rectangle 63"/>
+                <wp:cNvGraphicFramePr/>
+                <a:graphic xmlns:a="http://schemas.openxmlformats.org/drawingml/2006/main">
+                  <a:graphicData uri="http://schemas.microsoft.com/office/word/2010/wordprocessingShape">
+                    <wps:wsp>
+                      <wps:cNvSpPr/>
+                      <wps:spPr>
+                        <a:xfrm>
+                          <a:off x="0" y="0"/>
+                          <a:ext cx="3787140" cy="1089660"/>
+                        </a:xfrm>
+                        <a:prstGeom prst="rect">
+                          <a:avLst/>
+                        </a:prstGeom>
+                        <a:ln/>
+                      </wps:spPr>
+                      <wps:style>
+                        <a:lnRef idx="2">
+                          <a:schemeClr val="accent6"/>
+                        </a:lnRef>
+                        <a:fillRef idx="1">
+                          <a:schemeClr val="lt1"/>
+                        </a:fillRef>
+                        <a:effectRef idx="0">
+                          <a:schemeClr val="accent6"/>
+                        </a:effectRef>
+                        <a:fontRef idx="minor">
+                          <a:schemeClr val="dk1"/>
+                        </a:fontRef>
+                      </wps:style>
+                      <wps:bodyPr rot="0" spcFirstLastPara="0" vertOverflow="overflow" horzOverflow="overflow" vert="horz" wrap="square" lIns="91440" tIns="45720" rIns="91440" bIns="45720" numCol="1" spcCol="0" rtlCol="0" fromWordArt="0" anchor="ctr" anchorCtr="0" forceAA="0" compatLnSpc="1">
+                        <a:prstTxWarp prst="textNoShape">
+                          <a:avLst/>
+                        </a:prstTxWarp>
+                        <a:noAutofit/>
+                      </wps:bodyPr>
+                    </wps:wsp>
+                  </a:graphicData>
+                </a:graphic>
+                <wp14:sizeRelH relativeFrom="margin">
+                  <wp14:pctWidth>0</wp14:pctWidth>
+                </wp14:sizeRelH>
+                <wp14:sizeRelV relativeFrom="margin">
+                  <wp14:pctHeight>0</wp14:pctHeight>
+                </wp14:sizeRelV>
+              </wp:anchor>
+            </w:drawing>
+          </mc:Choice>
+          <mc:Fallback>
+            <w:pict>
+              <v:rect w14:anchorId="43C9373F" id="Rectangle 63" o:spid="_x0000_s1026" style="position:absolute;margin-left:-34.8pt;margin-top:354.05pt;width:298.2pt;height:85.8pt;z-index:-251567617;visibility:visible;mso-wrap-style:square;mso-width-percent:0;mso-height-percent:0;mso-wrap-distance-left:9pt;mso-wrap-distance-top:0;mso-wrap-distance-right:9pt;mso-wrap-distance-bottom:0;mso-position-horizontal:absolute;mso-position-horizontal-relative:text;mso-position-vertical:absolute;mso-position-vertical-relative:text;mso-width-percent:0;mso-height-percent:0;mso-width-relative:margin;mso-height-relative:margin;v-text-anchor:middle" o:gfxdata="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" fillcolor="white [3201]" strokecolor="#70ad47 [3209]" strokeweight="1pt"/>
+            </w:pict>
+          </mc:Fallback>
+        </mc:AlternateContent>
+      </w:r>
+      <w:r>
+        <w:rPr>
+          <w:noProof/>
+        </w:rPr>
+        <mc:AlternateContent>
+          <mc:Choice Requires="wps">
+            <w:drawing>
+              <wp:anchor distT="0" distB="0" distL="114300" distR="114300" simplePos="0" relativeHeight="251751424" behindDoc="0" locked="0" layoutInCell="1" allowOverlap="1" wp14:anchorId="0B23E207" wp14:editId="1249E13B">
+                <wp:simplePos x="0" y="0"/>
+                <wp:positionH relativeFrom="column">
+                  <wp:posOffset>-236220</wp:posOffset>
+                </wp:positionH>
+                <wp:positionV relativeFrom="paragraph">
+                  <wp:posOffset>5160645</wp:posOffset>
+                </wp:positionV>
+                <wp:extent cx="937260" cy="327660"/>
+                <wp:effectExtent l="0" t="0" r="15240" b="15240"/>
+                <wp:wrapNone/>
+                <wp:docPr id="60" name="Text Box 60"/>
+                <wp:cNvGraphicFramePr/>
+                <a:graphic xmlns:a="http://schemas.openxmlformats.org/drawingml/2006/main">
+                  <a:graphicData uri="http://schemas.microsoft.com/office/word/2010/wordprocessingShape">
+                    <wps:wsp>
+                      <wps:cNvSpPr txBox="1"/>
+                      <wps:spPr>
+                        <a:xfrm>
+                          <a:off x="0" y="0"/>
+                          <a:ext cx="937260" cy="327660"/>
+                        </a:xfrm>
+                        <a:prstGeom prst="rect">
+                          <a:avLst/>
+                        </a:prstGeom>
+                        <a:ln/>
+                      </wps:spPr>
+                      <wps:style>
+                        <a:lnRef idx="2">
+                          <a:schemeClr val="accent1"/>
+                        </a:lnRef>
+                        <a:fillRef idx="1">
+                          <a:schemeClr val="lt1"/>
+                        </a:fillRef>
+                        <a:effectRef idx="0">
+                          <a:schemeClr val="accent1"/>
+                        </a:effectRef>
+                        <a:fontRef idx="minor">
+                          <a:schemeClr val="dk1"/>
+                        </a:fontRef>
+                      </wps:style>
+                      <wps:txbx>
+                        <w:txbxContent>
+                          <w:p>
+                            <w:r>
+                              <w:rPr>
+                                <w:b/>
+                                <w:bCs/>
+                              </w:rPr>
+                              <w:t>Prometheus</w:t>
+                            </w:r>
+                          </w:p>
+                        </w:txbxContent>
+                      </wps:txbx>
+                      <wps:bodyPr rot="0" spcFirstLastPara="0" vertOverflow="overflow" horzOverflow="overflow" vert="horz" wrap="square" lIns="91440" tIns="45720" rIns="91440" bIns="45720" numCol="1" spcCol="0" rtlCol="0" fromWordArt="0" anchor="t" anchorCtr="0" forceAA="0" compatLnSpc="1">
+                        <a:prstTxWarp prst="textNoShape">
+                          <a:avLst/>
+                        </a:prstTxWarp>
+                        <a:noAutofit/>
+                      </wps:bodyPr>
+                    </wps:wsp>
+                  </a:graphicData>
+                </a:graphic>
+                <wp14:sizeRelH relativeFrom="margin">
+                  <wp14:pctWidth>0</wp14:pctWidth>
+                </wp14:sizeRelH>
+                <wp14:sizeRelV relativeFrom="margin">
+                  <wp14:pctHeight>0</wp14:pctHeight>
+                </wp14:sizeRelV>
+              </wp:anchor>
+            </w:drawing>
+          </mc:Choice>
+          <mc:Fallback>
+            <w:pict>
+              <v:shape w14:anchorId="0B23E207" id="Text Box 60" o:spid="_x0000_s1032" type="#_x0000_t202" style="position:absolute;margin-left:-18.6pt;margin-top:406.35pt;width:73.8pt;height:25.8pt;z-index:251751424;visibility:visible;mso-wrap-style:square;mso-width-percent:0;mso-height-percent:0;mso-wrap-distance-left:9pt;mso-wrap-distance-top:0;mso-wrap-distance-right:9pt;mso-wrap-distance-bottom:0;mso-position-horizontal:absolute;mso-position-horizontal-relative:text;mso-position-vertical:absolute;mso-position-vertical-relative:text;mso-width-percent:0;mso-height-percent:0;mso-width-relative:margin;mso-height-relative:margin;v-text-anchor:top" o:gfxdata="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" fillcolor="white [3201]" strokecolor="#4472c4 [3204]" strokeweight="1pt">
+                <v:textbox>
+                  <w:txbxContent>
+                    <w:p>
+                      <w:r>
+                        <w:rPr>
+                          <w:b/>
+                          <w:bCs/>
+                        </w:rPr>
+                        <w:t>Prometheus</w:t>
+                      </w:r>
+                    </w:p>
+                  </w:txbxContent>
+                </v:textbox>
+              </v:shape>
+            </w:pict>
+          </mc:Fallback>
+        </mc:AlternateContent>
+      </w:r>
+      <w:r>
+        <w:rPr>
+          <w:noProof/>
+        </w:rPr>
+        <mc:AlternateContent>
+          <mc:Choice Requires="wps">
+            <w:drawing>
+              <wp:anchor distT="0" distB="0" distL="114300" distR="114300" simplePos="0" relativeHeight="251755520" behindDoc="0" locked="0" layoutInCell="1" allowOverlap="1" wp14:anchorId="3559797C" wp14:editId="36ACB292">
+                <wp:simplePos x="0" y="0"/>
+                <wp:positionH relativeFrom="column">
+                  <wp:posOffset>1310640</wp:posOffset>
+                </wp:positionH>
+                <wp:positionV relativeFrom="paragraph">
+                  <wp:posOffset>5153025</wp:posOffset>
+                </wp:positionV>
+                <wp:extent cx="784860" cy="327660"/>
+                <wp:effectExtent l="0" t="0" r="15240" b="15240"/>
+                <wp:wrapNone/>
+                <wp:docPr id="62" name="Text Box 62"/>
+                <wp:cNvGraphicFramePr/>
+                <a:graphic xmlns:a="http://schemas.openxmlformats.org/drawingml/2006/main">
+                  <a:graphicData uri="http://schemas.microsoft.com/office/word/2010/wordprocessingShape">
+                    <wps:wsp>
+                      <wps:cNvSpPr txBox="1"/>
+                      <wps:spPr>
+                        <a:xfrm>
+                          <a:off x="0" y="0"/>
+                          <a:ext cx="784860" cy="327660"/>
+                        </a:xfrm>
+                        <a:prstGeom prst="rect">
+                          <a:avLst/>
+                        </a:prstGeom>
+                        <a:ln/>
+                      </wps:spPr>
+                      <wps:style>
+                        <a:lnRef idx="2">
+                          <a:schemeClr val="accent1"/>
+                        </a:lnRef>
+                        <a:fillRef idx="1">
+                          <a:schemeClr val="lt1"/>
+                        </a:fillRef>
+                        <a:effectRef idx="0">
+                          <a:schemeClr val="accent1"/>
+                        </a:effectRef>
+                        <a:fontRef idx="minor">
+                          <a:schemeClr val="dk1"/>
+                        </a:fontRef>
+                      </wps:style>
+                      <wps:txbx>
+                        <w:txbxContent>
+                          <w:p>
+                            <w:r>
+                              <w:rPr>
+                                <w:b/>
+                                <w:bCs/>
+                              </w:rPr>
+                              <w:t>Grafana</w:t>
+                            </w:r>
+                          </w:p>
+                        </w:txbxContent>
+                      </wps:txbx>
+                      <wps:bodyPr rot="0" spcFirstLastPara="0" vertOverflow="overflow" horzOverflow="overflow" vert="horz" wrap="square" lIns="91440" tIns="45720" rIns="91440" bIns="45720" numCol="1" spcCol="0" rtlCol="0" fromWordArt="0" anchor="t" anchorCtr="0" forceAA="0" compatLnSpc="1">
+                        <a:prstTxWarp prst="textNoShape">
+                          <a:avLst/>
+                        </a:prstTxWarp>
+                        <a:noAutofit/>
+                      </wps:bodyPr>
+                    </wps:wsp>
+                  </a:graphicData>
+                </a:graphic>
+                <wp14:sizeRelH relativeFrom="margin">
+                  <wp14:pctWidth>0</wp14:pctWidth>
+                </wp14:sizeRelH>
+                <wp14:sizeRelV relativeFrom="margin">
+                  <wp14:pctHeight>0</wp14:pctHeight>
+                </wp14:sizeRelV>
+              </wp:anchor>
+            </w:drawing>
+          </mc:Choice>
+          <mc:Fallback>
+            <w:pict>
+              <v:shape w14:anchorId="3559797C" id="Text Box 62" o:spid="_x0000_s1033" type="#_x0000_t202" style="position:absolute;margin-left:103.2pt;margin-top:405.75pt;width:61.8pt;height:25.8pt;z-index:251755520;visibility:visible;mso-wrap-style:square;mso-width-percent:0;mso-height-percent:0;mso-wrap-distance-left:9pt;mso-wrap-distance-top:0;mso-wrap-distance-right:9pt;mso-wrap-distance-bottom:0;mso-position-horizontal:absolute;mso-position-horizontal-relative:text;mso-position-vertical:absolute;mso-position-vertical-relative:text;mso-width-percent:0;mso-height-percent:0;mso-width-relative:margin;mso-height-relative:margin;v-text-anchor:top" o:gfxdata="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" fillcolor="white [3201]" strokecolor="#4472c4 [3204]" strokeweight="1pt">
+                <v:textbox>
+                  <w:txbxContent>
+                    <w:p>
+                      <w:r>
+                        <w:rPr>
+                          <w:b/>
+                          <w:bCs/>
+                        </w:rPr>
+                        <w:t>Grafana</w:t>
+                      </w:r>
+                    </w:p>
+                  </w:txbxContent>
+                </v:textbox>
+              </v:shape>
+            </w:pict>
+          </mc:Fallback>
+        </mc:AlternateContent>
+      </w:r>
+      <w:r>
+        <w:rPr>
+          <w:noProof/>
+        </w:rPr>
+        <mc:AlternateContent>
+          <mc:Choice Requires="wps">
+            <w:drawing>
+              <wp:anchor distT="0" distB="0" distL="114300" distR="114300" simplePos="0" relativeHeight="251753472" behindDoc="0" locked="0" layoutInCell="1" allowOverlap="1" wp14:anchorId="12ACB651" wp14:editId="3C5C026D">
+                <wp:simplePos x="0" y="0"/>
+                <wp:positionH relativeFrom="column">
+                  <wp:posOffset>2236470</wp:posOffset>
+                </wp:positionH>
+                <wp:positionV relativeFrom="paragraph">
+                  <wp:posOffset>5160645</wp:posOffset>
+                </wp:positionV>
+                <wp:extent cx="937260" cy="320040"/>
+                <wp:effectExtent l="0" t="0" r="15240" b="22860"/>
+                <wp:wrapNone/>
+                <wp:docPr id="61" name="Text Box 61"/>
+                <wp:cNvGraphicFramePr/>
+                <a:graphic xmlns:a="http://schemas.openxmlformats.org/drawingml/2006/main">
+                  <a:graphicData uri="http://schemas.microsoft.com/office/word/2010/wordprocessingShape">
+                    <wps:wsp>
+                      <wps:cNvSpPr txBox="1"/>
+                      <wps:spPr>
+                        <a:xfrm>
+                          <a:off x="0" y="0"/>
+                          <a:ext cx="937260" cy="320040"/>
+                        </a:xfrm>
+                        <a:prstGeom prst="rect">
+                          <a:avLst/>
+                        </a:prstGeom>
+                        <a:ln>
+                          <a:prstDash val="sysDash"/>
+                        </a:ln>
+                      </wps:spPr>
+                      <wps:style>
+                        <a:lnRef idx="2">
+                          <a:schemeClr val="accent1"/>
+                        </a:lnRef>
+                        <a:fillRef idx="1">
+                          <a:schemeClr val="lt1"/>
+                        </a:fillRef>
+                        <a:effectRef idx="0">
+                          <a:schemeClr val="accent1"/>
+                        </a:effectRef>
+                        <a:fontRef idx="minor">
+                          <a:schemeClr val="dk1"/>
+                        </a:fontRef>
+                      </wps:style>
+                      <wps:txbx>
+                        <w:txbxContent>
+                          <w:p>
+                            <w:r>
+                              <w:rPr>
+                                <w:b/>
+                                <w:bCs/>
+                              </w:rPr>
+                              <w:t>Kibana</w:t>
+                            </w:r>
+                          </w:p>
+                        </w:txbxContent>
+                      </wps:txbx>
+                      <wps:bodyPr rot="0" spcFirstLastPara="0" vertOverflow="overflow" horzOverflow="overflow" vert="horz" wrap="square" lIns="91440" tIns="45720" rIns="91440" bIns="45720" numCol="1" spcCol="0" rtlCol="0" fromWordArt="0" anchor="t" anchorCtr="0" forceAA="0" compatLnSpc="1">
+                        <a:prstTxWarp prst="textNoShape">
+                          <a:avLst/>
+                        </a:prstTxWarp>
+                        <a:noAutofit/>
+                      </wps:bodyPr>
+                    </wps:wsp>
+                  </a:graphicData>
+                </a:graphic>
+                <wp14:sizeRelH relativeFrom="margin">
+                  <wp14:pctWidth>0</wp14:pctWidth>
+                </wp14:sizeRelH>
+                <wp14:sizeRelV relativeFrom="margin">
+                  <wp14:pctHeight>0</wp14:pctHeight>
+                </wp14:sizeRelV>
+              </wp:anchor>
+            </w:drawing>
+          </mc:Choice>
+          <mc:Fallback>
+            <w:pict>
+              <v:shape w14:anchorId="12ACB651" id="Text Box 61" o:spid="_x0000_s1034" type="#_x0000_t202" style="position:absolute;margin-left:176.1pt;margin-top:406.35pt;width:73.8pt;height:25.2pt;z-index:251753472;visibility:visible;mso-wrap-style:square;mso-width-percent:0;mso-height-percent:0;mso-wrap-distance-left:9pt;mso-wrap-distance-top:0;mso-wrap-distance-right:9pt;mso-wrap-distance-bottom:0;mso-position-horizontal:absolute;mso-position-horizontal-relative:text;mso-position-vertical:absolute;mso-position-vertical-relative:text;mso-width-percent:0;mso-height-percent:0;mso-width-relative:margin;mso-height-relative:margin;v-text-anchor:top" o:gfxdata="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" fillcolor="white [3201]" strokecolor="#4472c4 [3204]" strokeweight="1pt">
+                <v:stroke dashstyle="3 1"/>
+                <v:textbox>
+                  <w:txbxContent>
+                    <w:p>
+                      <w:r>
+                        <w:rPr>
+                          <w:b/>
+                          <w:bCs/>
+                        </w:rPr>
+                        <w:t>Kibana</w:t>
+                      </w:r>
+                    </w:p>
+                  </w:txbxContent>
+                </v:textbox>
+              </v:shape>
+            </w:pict>
+          </mc:Fallback>
+        </mc:AlternateContent>
+      </w:r>
+      <w:r>
+        <w:rPr>
+          <w:noProof/>
+        </w:rPr>
+        <mc:AlternateContent>
+          <mc:Choice Requires="wps">
+            <w:drawing>
+              <wp:anchor distT="0" distB="0" distL="114300" distR="114300" simplePos="0" relativeHeight="251757568" behindDoc="0" locked="0" layoutInCell="1" allowOverlap="1" wp14:anchorId="41A1506A" wp14:editId="2573F5B6">
+                <wp:simplePos x="0" y="0"/>
+                <wp:positionH relativeFrom="column">
+                  <wp:posOffset>769620</wp:posOffset>
+                </wp:positionH>
+                <wp:positionV relativeFrom="paragraph">
+                  <wp:posOffset>4726940</wp:posOffset>
+                </wp:positionV>
+                <wp:extent cx="1539240" cy="274320"/>
+                <wp:effectExtent l="0" t="0" r="22860" b="11430"/>
+                <wp:wrapNone/>
+                <wp:docPr id="64" name="Text Box 64"/>
+                <wp:cNvGraphicFramePr/>
+                <a:graphic xmlns:a="http://schemas.openxmlformats.org/drawingml/2006/main">
+                  <a:graphicData uri="http://schemas.microsoft.com/office/word/2010/wordprocessingShape">
+                    <wps:wsp>
+                      <wps:cNvSpPr txBox="1"/>
+                      <wps:spPr>
+                        <a:xfrm>
+                          <a:off x="0" y="0"/>
+                          <a:ext cx="1539240" cy="274320"/>
+                        </a:xfrm>
+                        <a:prstGeom prst="rect">
+                          <a:avLst/>
+                        </a:prstGeom>
+                        <a:ln/>
+                      </wps:spPr>
+                      <wps:style>
+                        <a:lnRef idx="2">
+                          <a:schemeClr val="accent2"/>
+                        </a:lnRef>
+                        <a:fillRef idx="1">
+                          <a:schemeClr val="lt1"/>
+                        </a:fillRef>
+                        <a:effectRef idx="0">
+                          <a:schemeClr val="accent2"/>
+                        </a:effectRef>
+                        <a:fontRef idx="minor">
+                          <a:schemeClr val="dk1"/>
+                        </a:fontRef>
+                      </wps:style>
+                      <wps:txbx>
+                        <w:txbxContent>
+                          <w:p>
+                            <w:pPr>
+                              <w:jc w:val="center"/>
+                            </w:pPr>
+                            <w:r>
+                              <w:t>Monitoring Tools</w:t>
+                            </w:r>
+                          </w:p>
+                        </w:txbxContent>
+                      </wps:txbx>
+                      <wps:bodyPr rot="0" spcFirstLastPara="0" vertOverflow="overflow" horzOverflow="overflow" vert="horz" wrap="square" lIns="91440" tIns="45720" rIns="91440" bIns="45720" numCol="1" spcCol="0" rtlCol="0" fromWordArt="0" anchor="t" anchorCtr="0" forceAA="0" compatLnSpc="1">
+                        <a:prstTxWarp prst="textNoShape">
+                          <a:avLst/>
+                        </a:prstTxWarp>
+                        <a:noAutofit/>
+                      </wps:bodyPr>
+                    </wps:wsp>
+                  </a:graphicData>
+                </a:graphic>
+                <wp14:sizeRelH relativeFrom="margin">
+                  <wp14:pctWidth>0</wp14:pctWidth>
+                </wp14:sizeRelH>
+                <wp14:sizeRelV relativeFrom="margin">
+                  <wp14:pctHeight>0</wp14:pctHeight>
+                </wp14:sizeRelV>
+              </wp:anchor>
+            </w:drawing>
+          </mc:Choice>
+          <mc:Fallback>
+            <w:pict>
+              <v:shape w14:anchorId="41A1506A" id="Text Box 64" o:spid="_x0000_s1035" type="#_x0000_t202" style="position:absolute;margin-left:60.6pt;margin-top:372.2pt;width:121.2pt;height:21.6pt;z-index:251757568;visibility:visible;mso-wrap-style:square;mso-width-percent:0;mso-height-percent:0;mso-wrap-distance-left:9pt;mso-wrap-distance-top:0;mso-wrap-distance-right:9pt;mso-wrap-distance-bottom:0;mso-position-horizontal:absolute;mso-position-horizontal-relative:text;mso-position-vertical:absolute;mso-position-vertical-relative:text;mso-width-percent:0;mso-height-percent:0;mso-width-relative:margin;mso-height-relative:margin;v-text-anchor:top" o:gfxdata="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" fillcolor="white [3201]" strokecolor="#ed7d31 [3205]" strokeweight="1pt">
+                <v:textbox>
+                  <w:txbxContent>
+                    <w:p>
+                      <w:pPr>
+                        <w:jc w:val="center"/>
+                      </w:pPr>
+                      <w:r>
+                        <w:t>Monitoring Tools</w:t>
+                      </w:r>
+                    </w:p>
+                  </w:txbxContent>
+                </v:textbox>
+              </v:shape>
+            </w:pict>
+          </mc:Fallback>
+        </mc:AlternateContent>
+      </w:r>
+      <w:r>
+        <w:rPr>
+          <w:noProof/>
+        </w:rPr>
+        <mc:AlternateContent>
+          <mc:Choice Requires="wps">
+            <w:drawing>
+              <wp:anchor distT="0" distB="0" distL="114300" distR="114300" simplePos="0" relativeHeight="251730944" behindDoc="0" locked="0" layoutInCell="1" allowOverlap="1" wp14:anchorId="2C964E02" wp14:editId="2A976D11">
+                <wp:simplePos x="0" y="0"/>
+                <wp:positionH relativeFrom="column">
+                  <wp:posOffset>1531620</wp:posOffset>
+                </wp:positionH>
+                <wp:positionV relativeFrom="paragraph">
+                  <wp:posOffset>3857625</wp:posOffset>
+                </wp:positionV>
+                <wp:extent cx="373380" cy="194310"/>
+                <wp:effectExtent l="38100" t="0" r="26670" b="53340"/>
+                <wp:wrapNone/>
+                <wp:docPr id="40" name="Straight Arrow Connector 40"/>
+                <wp:cNvGraphicFramePr/>
+                <a:graphic xmlns:a="http://schemas.openxmlformats.org/drawingml/2006/main">
+                  <a:graphicData uri="http://schemas.microsoft.com/office/word/2010/wordprocessingShape">
+                    <wps:wsp>
+                      <wps:cNvCnPr/>
+                      <wps:spPr>
+                        <a:xfrm flipH="1">
+                          <a:off x="0" y="0"/>
+                          <a:ext cx="373380" cy="194310"/>
+                        </a:xfrm>
+                        <a:prstGeom prst="straightConnector1">
+                          <a:avLst/>
+                        </a:prstGeom>
+                        <a:ln>
+                          <a:tailEnd type="triangle"/>
+                        </a:ln>
+                      </wps:spPr>
+                      <wps:style>
+                        <a:lnRef idx="1">
+                          <a:schemeClr val="accent1"/>
+                        </a:lnRef>
+                        <a:fillRef idx="0">
+                          <a:schemeClr val="accent1"/>
+                        </a:fillRef>
+                        <a:effectRef idx="0">
+                          <a:schemeClr val="accent1"/>
+                        </a:effectRef>
+                        <a:fontRef idx="minor">
+                          <a:schemeClr val="tx1"/>
+                        </a:fontRef>
+                      </wps:style>
+                      <wps:bodyPr/>
+                    </wps:wsp>
+                  </a:graphicData>
+                </a:graphic>
+                <wp14:sizeRelH relativeFrom="margin">
+                  <wp14:pctWidth>0</wp14:pctWidth>
+                </wp14:sizeRelH>
+                <wp14:sizeRelV relativeFrom="margin">
+                  <wp14:pctHeight>0</wp14:pctHeight>
+                </wp14:sizeRelV>
+              </wp:anchor>
+            </w:drawing>
+          </mc:Choice>
+          <mc:Fallback>
+            <w:pict>
+              <v:shapetype w14:anchorId="3144284F" id="_x0000_t32" coordsize="21600,21600" o:spt="32" o:oned="t" path="m,l21600,21600e" filled="f">
+                <v:path arrowok="t" fillok="f" o:connecttype="none"/>
+                <o:lock v:ext="edit" shapetype="t"/>
+              </v:shapetype>
+              <v:shape id="Straight Arrow Connector 40" o:spid="_x0000_s1026" type="#_x0000_t32" style="position:absolute;margin-left:120.6pt;margin-top:303.75pt;width:29.4pt;height:15.3pt;flip:x;z-index:251730944;visibility:visible;mso-wrap-style:square;mso-width-percent:0;mso-height-percent:0;mso-wrap-distance-left:9pt;mso-wrap-distance-top:0;mso-wrap-distance-right:9pt;mso-wrap-distance-bottom:0;mso-position-horizontal:absolute;mso-position-horizontal-relative:text;mso-position-vertical:absolute;mso-position-vertical-relative:text;mso-width-percent:0;mso-height-percent:0;mso-width-relative:margin;mso-height-relative:margin" o:gfxdata="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" strokecolor="#4472c4 [3204]" strokeweight=".5pt">
+                <v:stroke endarrow="block" joinstyle="miter"/>
+              </v:shape>
+            </w:pict>
+          </mc:Fallback>
+        </mc:AlternateContent>
+      </w:r>
+      <w:r>
+        <w:rPr>
+          <w:noProof/>
+        </w:rPr>
+        <mc:AlternateContent>
+          <mc:Choice Requires="wps">
+            <w:drawing>
+              <wp:anchor distT="0" distB="0" distL="114300" distR="114300" simplePos="0" relativeHeight="251732992" behindDoc="0" locked="0" layoutInCell="1" allowOverlap="1" wp14:anchorId="6BBFDB79" wp14:editId="0B861321">
+                <wp:simplePos x="0" y="0"/>
+                <wp:positionH relativeFrom="column">
+                  <wp:posOffset>1531620</wp:posOffset>
+                </wp:positionH>
+                <wp:positionV relativeFrom="paragraph">
+                  <wp:posOffset>4147185</wp:posOffset>
+                </wp:positionV>
+                <wp:extent cx="624840" cy="76200"/>
+                <wp:effectExtent l="0" t="57150" r="22860" b="19050"/>
+                <wp:wrapNone/>
+                <wp:docPr id="41" name="Straight Arrow Connector 41"/>
+                <wp:cNvGraphicFramePr/>
+                <a:graphic xmlns:a="http://schemas.openxmlformats.org/drawingml/2006/main">
+                  <a:graphicData uri="http://schemas.microsoft.com/office/word/2010/wordprocessingShape">
+                    <wps:wsp>
+                      <wps:cNvCnPr/>
+                      <wps:spPr>
+                        <a:xfrm flipH="1" flipV="1">
+                          <a:off x="0" y="0"/>
+                          <a:ext cx="624840" cy="76200"/>
+                        </a:xfrm>
+                        <a:prstGeom prst="straightConnector1">
+                          <a:avLst/>
+                        </a:prstGeom>
+                        <a:ln>
+                          <a:tailEnd type="triangle"/>
+                        </a:ln>
+                      </wps:spPr>
+                      <wps:style>
+                        <a:lnRef idx="1">
+                          <a:schemeClr val="accent1"/>
+                        </a:lnRef>
+                        <a:fillRef idx="0">
+                          <a:schemeClr val="accent1"/>
+                        </a:fillRef>
+                        <a:effectRef idx="0">
+                          <a:schemeClr val="accent1"/>
+                        </a:effectRef>
+                        <a:fontRef idx="minor">
+                          <a:schemeClr val="tx1"/>
+                        </a:fontRef>
+                      </wps:style>
+                      <wps:bodyPr/>
+                    </wps:wsp>
+                  </a:graphicData>
+                </a:graphic>
+                <wp14:sizeRelH relativeFrom="margin">
+                  <wp14:pctWidth>0</wp14:pctWidth>
+                </wp14:sizeRelH>
+                <wp14:sizeRelV relativeFrom="margin">
+                  <wp14:pctHeight>0</wp14:pctHeight>
+                </wp14:sizeRelV>
+              </wp:anchor>
+            </w:drawing>
+          </mc:Choice>
+          <mc:Fallback>
+            <w:pict>
+              <v:shape w14:anchorId="31D81BC2" id="Straight Arrow Connector 41" o:spid="_x0000_s1026" type="#_x0000_t32" style="position:absolute;margin-left:120.6pt;margin-top:326.55pt;width:49.2pt;height:6pt;flip:x y;z-index:251732992;visibility:visible;mso-wrap-style:square;mso-width-percent:0;mso-height-percent:0;mso-wrap-distance-left:9pt;mso-wrap-distance-top:0;mso-wrap-distance-right:9pt;mso-wrap-distance-bottom:0;mso-position-horizontal:absolute;mso-position-horizontal-relative:text;mso-position-vertical:absolute;mso-position-vertical-relative:text;mso-width-percent:0;mso-height-percent:0;mso-width-relative:margin;mso-height-relative:margin" o:gfxdata="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" strokecolor="#4472c4 [3204]" strokeweight=".5pt">
+                <v:stroke endarrow="block" joinstyle="miter"/>
+              </v:shape>
+            </w:pict>
+          </mc:Fallback>
+        </mc:AlternateContent>
+      </w:r>
       <w:r>
         <w:rPr>
           <w:noProof/>
@@ -5326,7 +6392,7 @@
           </mc:Choice>
           <mc:Fallback>
             <w:pict>
-              <v:shape w14:anchorId="3C0F11AE" id="Text Box 47" o:spid="_x0000_s1032" type="#_x0000_t202" style="position:absolute;margin-left:526.2pt;margin-top:332.55pt;width:121.2pt;height:21.6pt;z-index:251741184;visibility:visible;mso-wrap-style:square;mso-width-percent:0;mso-height-percent:0;mso-wrap-distance-left:9pt;mso-wrap-distance-top:0;mso-wrap-distance-right:9pt;mso-wrap-distance-bottom:0;mso-position-horizontal:absolute;mso-position-horizontal-relative:text;mso-position-vertical:absolute;mso-position-vertical-relative:text;mso-width-percent:0;mso-height-percent:0;mso-width-relative:margin;mso-height-relative:margin;v-text-anchor:top" o:gfxdata="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" fillcolor="white [3201]" strokecolor="#4472c4 [3204]" strokeweight="1pt">
+              <v:shape w14:anchorId="3C0F11AE" id="Text Box 47" o:spid="_x0000_s1036" type="#_x0000_t202" style="position:absolute;margin-left:526.2pt;margin-top:332.55pt;width:121.2pt;height:21.6pt;z-index:251741184;visibility:visible;mso-wrap-style:square;mso-width-percent:0;mso-height-percent:0;mso-wrap-distance-left:9pt;mso-wrap-distance-top:0;mso-wrap-distance-right:9pt;mso-wrap-distance-bottom:0;mso-position-horizontal:absolute;mso-position-horizontal-relative:text;mso-position-vertical:absolute;mso-position-vertical-relative:text;mso-width-percent:0;mso-height-percent:0;mso-width-relative:margin;mso-height-relative:margin;v-text-anchor:top" o:gfxdata="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" fillcolor="white [3201]" strokecolor="#4472c4 [3204]" strokeweight="1pt">
                 <v:stroke dashstyle="3 1"/>
                 <v:textbox>
                   <w:txbxContent>
@@ -5796,7 +6862,7 @@
           </mc:Choice>
           <mc:Fallback>
             <w:pict>
-              <v:shape w14:anchorId="4C1EF4BC" id="Text Box 22" o:spid="_x0000_s1033" type="#_x0000_t202" style="position:absolute;margin-left:304.8pt;margin-top:186.45pt;width:91.2pt;height:21.6pt;z-index:251695104;visibility:visible;mso-wrap-style:square;mso-width-percent:0;mso-height-percent:0;mso-wrap-distance-left:9pt;mso-wrap-distance-top:0;mso-wrap-distance-right:9pt;mso-wrap-distance-bottom:0;mso-position-horizontal:absolute;mso-position-horizontal-relative:text;mso-position-vertical:absolute;mso-position-vertical-relative:text;mso-width-percent:0;mso-height-percent:0;mso-width-relative:margin;mso-height-relative:margin;v-text-anchor:top" o:gfxdata="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" fillcolor="white [3201]" strokecolor="#4472c4 [3204]" strokeweight="1pt">
+              <v:shape w14:anchorId="4C1EF4BC" id="Text Box 22" o:spid="_x0000_s1037" type="#_x0000_t202" style="position:absolute;margin-left:304.8pt;margin-top:186.45pt;width:91.2pt;height:21.6pt;z-index:251695104;visibility:visible;mso-wrap-style:square;mso-width-percent:0;mso-height-percent:0;mso-wrap-distance-left:9pt;mso-wrap-distance-top:0;mso-wrap-distance-right:9pt;mso-wrap-distance-bottom:0;mso-position-horizontal:absolute;mso-position-horizontal-relative:text;mso-position-vertical:absolute;mso-position-vertical-relative:text;mso-width-percent:0;mso-height-percent:0;mso-width-relative:margin;mso-height-relative:margin;v-text-anchor:top" o:gfxdata="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" fillcolor="white [3201]" strokecolor="#4472c4 [3204]" strokeweight="1pt">
                 <v:textbox>
                   <w:txbxContent>
                     <w:p>
@@ -5950,7 +7016,7 @@
         <mc:AlternateContent>
           <mc:Choice Requires="wps">
             <w:drawing>
-              <wp:anchor distT="0" distB="0" distL="114300" distR="114300" simplePos="0" relativeHeight="251737088" behindDoc="0" locked="0" layoutInCell="1" allowOverlap="1" wp14:anchorId="4E290BA7" wp14:editId="54541BB6">
+              <wp:anchor distT="0" distB="0" distL="114300" distR="114300" simplePos="0" relativeHeight="251737088" behindDoc="0" locked="0" layoutInCell="1" allowOverlap="1" wp14:anchorId="4E290BA7" wp14:editId="15B4C48D">
                 <wp:simplePos x="0" y="0"/>
                 <wp:positionH relativeFrom="column">
                   <wp:posOffset>4770120</wp:posOffset>
@@ -6002,151 +7068,7 @@
           </mc:Choice>
           <mc:Fallback>
             <w:pict>
-              <v:shape w14:anchorId="7A5CE42C" id="Straight Arrow Connector 44" o:spid="_x0000_s1026" type="#_x0000_t32" style="position:absolute;margin-left:375.6pt;margin-top:159.6pt;width:4.8pt;height:27pt;flip:x;z-index:251737088;visibility:visible;mso-wrap-style:square;mso-wrap-distance-left:9pt;mso-wrap-distance-top:0;mso-wrap-distance-right:9pt;mso-wrap-distance-bottom:0;mso-position-horizontal:absolute;mso-position-horizontal-relative:text;mso-position-vertical:absolute;mso-position-vertical-relative:text" o:gfxdata="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" strokecolor="#4472c4 [3204]" strokeweight=".5pt">
-                <v:stroke endarrow="block" joinstyle="miter"/>
-              </v:shape>
-            </w:pict>
-          </mc:Fallback>
-        </mc:AlternateContent>
-      </w:r>
-      <w:r>
-        <w:rPr>
-          <w:noProof/>
-        </w:rPr>
-        <mc:AlternateContent>
-          <mc:Choice Requires="wps">
-            <w:drawing>
-              <wp:anchor distT="0" distB="0" distL="114300" distR="114300" simplePos="0" relativeHeight="251732992" behindDoc="0" locked="0" layoutInCell="1" allowOverlap="1" wp14:anchorId="6BBFDB79" wp14:editId="4667CF03">
-                <wp:simplePos x="0" y="0"/>
-                <wp:positionH relativeFrom="column">
-                  <wp:posOffset>1257300</wp:posOffset>
-                </wp:positionH>
-                <wp:positionV relativeFrom="paragraph">
-                  <wp:posOffset>4204335</wp:posOffset>
-                </wp:positionV>
-                <wp:extent cx="217170" cy="281940"/>
-                <wp:effectExtent l="38100" t="38100" r="30480" b="22860"/>
-                <wp:wrapNone/>
-                <wp:docPr id="41" name="Straight Arrow Connector 41"/>
-                <wp:cNvGraphicFramePr/>
-                <a:graphic xmlns:a="http://schemas.openxmlformats.org/drawingml/2006/main">
-                  <a:graphicData uri="http://schemas.microsoft.com/office/word/2010/wordprocessingShape">
-                    <wps:wsp>
-                      <wps:cNvCnPr/>
-                      <wps:spPr>
-                        <a:xfrm flipH="1" flipV="1">
-                          <a:off x="0" y="0"/>
-                          <a:ext cx="217170" cy="281940"/>
-                        </a:xfrm>
-                        <a:prstGeom prst="straightConnector1">
-                          <a:avLst/>
-                        </a:prstGeom>
-                        <a:ln>
-                          <a:tailEnd type="triangle"/>
-                        </a:ln>
-                      </wps:spPr>
-                      <wps:style>
-                        <a:lnRef idx="1">
-                          <a:schemeClr val="accent1"/>
-                        </a:lnRef>
-                        <a:fillRef idx="0">
-                          <a:schemeClr val="accent1"/>
-                        </a:fillRef>
-                        <a:effectRef idx="0">
-                          <a:schemeClr val="accent1"/>
-                        </a:effectRef>
-                        <a:fontRef idx="minor">
-                          <a:schemeClr val="tx1"/>
-                        </a:fontRef>
-                      </wps:style>
-                      <wps:bodyPr/>
-                    </wps:wsp>
-                  </a:graphicData>
-                </a:graphic>
-                <wp14:sizeRelH relativeFrom="margin">
-                  <wp14:pctWidth>0</wp14:pctWidth>
-                </wp14:sizeRelH>
-                <wp14:sizeRelV relativeFrom="margin">
-                  <wp14:pctHeight>0</wp14:pctHeight>
-                </wp14:sizeRelV>
-              </wp:anchor>
-            </w:drawing>
-          </mc:Choice>
-          <mc:Fallback>
-            <w:pict>
-              <v:shape w14:anchorId="5018CA6B" id="Straight Arrow Connector 41" o:spid="_x0000_s1026" type="#_x0000_t32" style="position:absolute;margin-left:99pt;margin-top:331.05pt;width:17.1pt;height:22.2pt;flip:x y;z-index:251732992;visibility:visible;mso-wrap-style:square;mso-width-percent:0;mso-height-percent:0;mso-wrap-distance-left:9pt;mso-wrap-distance-top:0;mso-wrap-distance-right:9pt;mso-wrap-distance-bottom:0;mso-position-horizontal:absolute;mso-position-horizontal-relative:text;mso-position-vertical:absolute;mso-position-vertical-relative:text;mso-width-percent:0;mso-height-percent:0;mso-width-relative:margin;mso-height-relative:margin" o:gfxdata="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" strokecolor="#4472c4 [3204]" strokeweight=".5pt">
-                <v:stroke endarrow="block" joinstyle="miter"/>
-              </v:shape>
-            </w:pict>
-          </mc:Fallback>
-        </mc:AlternateContent>
-      </w:r>
-      <w:r>
-        <w:rPr>
-          <w:noProof/>
-        </w:rPr>
-        <mc:AlternateContent>
-          <mc:Choice Requires="wps">
-            <w:drawing>
-              <wp:anchor distT="0" distB="0" distL="114300" distR="114300" simplePos="0" relativeHeight="251730944" behindDoc="0" locked="0" layoutInCell="1" allowOverlap="1" wp14:anchorId="2C964E02" wp14:editId="7F27FED7">
-                <wp:simplePos x="0" y="0"/>
-                <wp:positionH relativeFrom="column">
-                  <wp:posOffset>1531620</wp:posOffset>
-                </wp:positionH>
-                <wp:positionV relativeFrom="paragraph">
-                  <wp:posOffset>4051934</wp:posOffset>
-                </wp:positionV>
-                <wp:extent cx="373380" cy="45719"/>
-                <wp:effectExtent l="0" t="57150" r="26670" b="50165"/>
-                <wp:wrapNone/>
-                <wp:docPr id="40" name="Straight Arrow Connector 40"/>
-                <wp:cNvGraphicFramePr/>
-                <a:graphic xmlns:a="http://schemas.openxmlformats.org/drawingml/2006/main">
-                  <a:graphicData uri="http://schemas.microsoft.com/office/word/2010/wordprocessingShape">
-                    <wps:wsp>
-                      <wps:cNvCnPr/>
-                      <wps:spPr>
-                        <a:xfrm flipH="1" flipV="1">
-                          <a:off x="0" y="0"/>
-                          <a:ext cx="373380" cy="45719"/>
-                        </a:xfrm>
-                        <a:prstGeom prst="straightConnector1">
-                          <a:avLst/>
-                        </a:prstGeom>
-                        <a:ln>
-                          <a:tailEnd type="triangle"/>
-                        </a:ln>
-                      </wps:spPr>
-                      <wps:style>
-                        <a:lnRef idx="1">
-                          <a:schemeClr val="accent1"/>
-                        </a:lnRef>
-                        <a:fillRef idx="0">
-                          <a:schemeClr val="accent1"/>
-                        </a:fillRef>
-                        <a:effectRef idx="0">
-                          <a:schemeClr val="accent1"/>
-                        </a:effectRef>
-                        <a:fontRef idx="minor">
-                          <a:schemeClr val="tx1"/>
-                        </a:fontRef>
-                      </wps:style>
-                      <wps:bodyPr/>
-                    </wps:wsp>
-                  </a:graphicData>
-                </a:graphic>
-                <wp14:sizeRelH relativeFrom="margin">
-                  <wp14:pctWidth>0</wp14:pctWidth>
-                </wp14:sizeRelH>
-                <wp14:sizeRelV relativeFrom="margin">
-                  <wp14:pctHeight>0</wp14:pctHeight>
-                </wp14:sizeRelV>
-              </wp:anchor>
-            </w:drawing>
-          </mc:Choice>
-          <mc:Fallback>
-            <w:pict>
-              <v:shape w14:anchorId="73D2898E" id="Straight Arrow Connector 40" o:spid="_x0000_s1026" type="#_x0000_t32" style="position:absolute;margin-left:120.6pt;margin-top:319.05pt;width:29.4pt;height:3.6pt;flip:x y;z-index:251730944;visibility:visible;mso-wrap-style:square;mso-width-percent:0;mso-height-percent:0;mso-wrap-distance-left:9pt;mso-wrap-distance-top:0;mso-wrap-distance-right:9pt;mso-wrap-distance-bottom:0;mso-position-horizontal:absolute;mso-position-horizontal-relative:text;mso-position-vertical:absolute;mso-position-vertical-relative:text;mso-width-percent:0;mso-height-percent:0;mso-width-relative:margin;mso-height-relative:margin" o:gfxdata="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" strokecolor="#4472c4 [3204]" strokeweight=".5pt">
+              <v:shape w14:anchorId="0E241681" id="Straight Arrow Connector 44" o:spid="_x0000_s1026" type="#_x0000_t32" style="position:absolute;margin-left:375.6pt;margin-top:159.6pt;width:4.8pt;height:27pt;flip:x;z-index:251737088;visibility:visible;mso-wrap-style:square;mso-wrap-distance-left:9pt;mso-wrap-distance-top:0;mso-wrap-distance-right:9pt;mso-wrap-distance-bottom:0;mso-position-horizontal:absolute;mso-position-horizontal-relative:text;mso-position-vertical:absolute;mso-position-vertical-relative:text" o:gfxdata="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" strokecolor="#4472c4 [3204]" strokeweight=".5pt">
                 <v:stroke endarrow="block" joinstyle="miter"/>
               </v:shape>
             </w:pict>
@@ -6433,7 +7355,7 @@
           </mc:Choice>
           <mc:Fallback>
             <w:pict>
-              <v:shape w14:anchorId="4239500E" id="Text Box 24" o:spid="_x0000_s1034" type="#_x0000_t202" style="position:absolute;margin-left:257.4pt;margin-top:316.05pt;width:108.6pt;height:21.6pt;z-index:251699200;visibility:visible;mso-wrap-style:square;mso-width-percent:0;mso-height-percent:0;mso-wrap-distance-left:9pt;mso-wrap-distance-top:0;mso-wrap-distance-right:9pt;mso-wrap-distance-bottom:0;mso-position-horizontal:absolute;mso-position-horizontal-relative:text;mso-position-vertical:absolute;mso-position-vertical-relative:text;mso-width-percent:0;mso-height-percent:0;mso-width-relative:margin;mso-height-relative:margin;v-text-anchor:top" o:gfxdata="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" fillcolor="white [3201]" strokecolor="#4472c4 [3204]" strokeweight="1pt">
+              <v:shape w14:anchorId="4239500E" id="Text Box 24" o:spid="_x0000_s1038" type="#_x0000_t202" style="position:absolute;margin-left:257.4pt;margin-top:316.05pt;width:108.6pt;height:21.6pt;z-index:251699200;visibility:visible;mso-wrap-style:square;mso-width-percent:0;mso-height-percent:0;mso-wrap-distance-left:9pt;mso-wrap-distance-top:0;mso-wrap-distance-right:9pt;mso-wrap-distance-bottom:0;mso-position-horizontal:absolute;mso-position-horizontal-relative:text;mso-position-vertical:absolute;mso-position-vertical-relative:text;mso-width-percent:0;mso-height-percent:0;mso-width-relative:margin;mso-height-relative:margin;v-text-anchor:top" o:gfxdata="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" fillcolor="white [3201]" strokecolor="#4472c4 [3204]" strokeweight="1pt">
                 <v:stroke dashstyle="3 1"/>
                 <v:textbox>
                   <w:txbxContent>
@@ -6635,7 +7557,7 @@
                 </v:handles>
                 <o:complex v:ext="view"/>
               </v:shapetype>
-              <v:shape id="Text Box 35" o:spid="_x0000_s1035" type="#_x0000_t65" style="position:absolute;margin-left:-54pt;margin-top:217.65pt;width:75pt;height:40.2pt;z-index:251721728;visibility:visible;mso-wrap-style:square;mso-width-percent:0;mso-height-percent:0;mso-wrap-distance-left:9pt;mso-wrap-distance-top:0;mso-wrap-distance-right:9pt;mso-wrap-distance-bottom:0;mso-position-horizontal:absolute;mso-position-horizontal-relative:text;mso-position-vertical:absolute;mso-position-vertical-relative:text;mso-width-percent:0;mso-height-percent:0;mso-width-relative:margin;mso-height-relative:margin;v-text-anchor:top" o:gfxdata="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" adj="18000" fillcolor="white [3201]" strokecolor="#4472c4 [3204]" strokeweight="1pt">
+              <v:shape id="Text Box 35" o:spid="_x0000_s1039" type="#_x0000_t65" style="position:absolute;margin-left:-54pt;margin-top:217.65pt;width:75pt;height:40.2pt;z-index:251721728;visibility:visible;mso-wrap-style:square;mso-width-percent:0;mso-height-percent:0;mso-wrap-distance-left:9pt;mso-wrap-distance-top:0;mso-wrap-distance-right:9pt;mso-wrap-distance-bottom:0;mso-position-horizontal:absolute;mso-position-horizontal-relative:text;mso-position-vertical:absolute;mso-position-vertical-relative:text;mso-width-percent:0;mso-height-percent:0;mso-width-relative:margin;mso-height-relative:margin;v-text-anchor:top" o:gfxdata="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" adj="18000" fillcolor="white [3201]" strokecolor="#4472c4 [3204]" strokeweight="1pt">
                 <v:stroke joinstyle="miter"/>
                 <v:textbox>
                   <w:txbxContent>
@@ -6737,7 +7659,7 @@
           </mc:Choice>
           <mc:Fallback>
             <w:pict>
-              <v:shape w14:anchorId="60B09CA7" id="Text Box 21" o:spid="_x0000_s1036" type="#_x0000_t202" style="position:absolute;margin-left:40.2pt;margin-top:309.45pt;width:80.4pt;height:21.6pt;z-index:251693056;visibility:visible;mso-wrap-style:square;mso-width-percent:0;mso-height-percent:0;mso-wrap-distance-left:9pt;mso-wrap-distance-top:0;mso-wrap-distance-right:9pt;mso-wrap-distance-bottom:0;mso-position-horizontal:absolute;mso-position-horizontal-relative:text;mso-position-vertical:absolute;mso-position-vertical-relative:text;mso-width-percent:0;mso-height-percent:0;mso-width-relative:margin;mso-height-relative:margin;v-text-anchor:top" o:gfxdata="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" fillcolor="white [3201]" strokecolor="#4472c4 [3204]" strokeweight="1pt">
+              <v:shape w14:anchorId="60B09CA7" id="Text Box 21" o:spid="_x0000_s1040" type="#_x0000_t202" style="position:absolute;margin-left:40.2pt;margin-top:309.45pt;width:80.4pt;height:21.6pt;z-index:251693056;visibility:visible;mso-wrap-style:square;mso-width-percent:0;mso-height-percent:0;mso-wrap-distance-left:9pt;mso-wrap-distance-top:0;mso-wrap-distance-right:9pt;mso-wrap-distance-bottom:0;mso-position-horizontal:absolute;mso-position-horizontal-relative:text;mso-position-vertical:absolute;mso-position-vertical-relative:text;mso-width-percent:0;mso-height-percent:0;mso-width-relative:margin;mso-height-relative:margin;v-text-anchor:top" o:gfxdata="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" fillcolor="white [3201]" strokecolor="#4472c4 [3204]" strokeweight="1pt">
                 <v:textbox>
                   <w:txbxContent>
                     <w:p>
@@ -6834,7 +7756,7 @@
           </mc:Choice>
           <mc:Fallback>
             <w:pict>
-              <v:shape w14:anchorId="49094B23" id="Text Box 31" o:spid="_x0000_s1037" type="#_x0000_t202" style="position:absolute;margin-left:557.4pt;margin-top:253.65pt;width:121.2pt;height:21.6pt;z-index:251713536;visibility:visible;mso-wrap-style:square;mso-width-percent:0;mso-height-percent:0;mso-wrap-distance-left:9pt;mso-wrap-distance-top:0;mso-wrap-distance-right:9pt;mso-wrap-distance-bottom:0;mso-position-horizontal:absolute;mso-position-horizontal-relative:text;mso-position-vertical:absolute;mso-position-vertical-relative:text;mso-width-percent:0;mso-height-percent:0;mso-width-relative:margin;mso-height-relative:margin;v-text-anchor:top" o:gfxdata="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" fillcolor="white [3201]" strokecolor="#4472c4 [3204]" strokeweight="1pt">
+              <v:shape w14:anchorId="49094B23" id="Text Box 31" o:spid="_x0000_s1041" type="#_x0000_t202" style="position:absolute;margin-left:557.4pt;margin-top:253.65pt;width:121.2pt;height:21.6pt;z-index:251713536;visibility:visible;mso-wrap-style:square;mso-width-percent:0;mso-height-percent:0;mso-wrap-distance-left:9pt;mso-wrap-distance-top:0;mso-wrap-distance-right:9pt;mso-wrap-distance-bottom:0;mso-position-horizontal:absolute;mso-position-horizontal-relative:text;mso-position-vertical:absolute;mso-position-vertical-relative:text;mso-width-percent:0;mso-height-percent:0;mso-width-relative:margin;mso-height-relative:margin;v-text-anchor:top" o:gfxdata="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" fillcolor="white [3201]" strokecolor="#4472c4 [3204]" strokeweight="1pt">
                 <v:stroke dashstyle="3 1"/>
                 <v:textbox>
                   <w:txbxContent>
@@ -6942,7 +7864,7 @@
           </mc:Choice>
           <mc:Fallback>
             <w:pict>
-              <v:shape w14:anchorId="3B5B428D" id="Text Box 34" o:spid="_x0000_s1038" type="#_x0000_t202" style="position:absolute;margin-left:557.4pt;margin-top:217.05pt;width:121.2pt;height:22.2pt;z-index:251719680;visibility:visible;mso-wrap-style:square;mso-width-percent:0;mso-height-percent:0;mso-wrap-distance-left:9pt;mso-wrap-distance-top:0;mso-wrap-distance-right:9pt;mso-wrap-distance-bottom:0;mso-position-horizontal:absolute;mso-position-horizontal-relative:text;mso-position-vertical:absolute;mso-position-vertical-relative:text;mso-width-percent:0;mso-height-percent:0;mso-width-relative:margin;mso-height-relative:margin;v-text-anchor:top" o:gfxdata="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" fillcolor="white [3201]" strokecolor="#4472c4 [3204]" strokeweight="1pt">
+              <v:shape w14:anchorId="3B5B428D" id="Text Box 34" o:spid="_x0000_s1042" type="#_x0000_t202" style="position:absolute;margin-left:557.4pt;margin-top:217.05pt;width:121.2pt;height:22.2pt;z-index:251719680;visibility:visible;mso-wrap-style:square;mso-width-percent:0;mso-height-percent:0;mso-wrap-distance-left:9pt;mso-wrap-distance-top:0;mso-wrap-distance-right:9pt;mso-wrap-distance-bottom:0;mso-position-horizontal:absolute;mso-position-horizontal-relative:text;mso-position-vertical:absolute;mso-position-vertical-relative:text;mso-width-percent:0;mso-height-percent:0;mso-width-relative:margin;mso-height-relative:margin;v-text-anchor:top" o:gfxdata="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" fillcolor="white [3201]" strokecolor="#4472c4 [3204]" strokeweight="1pt">
                 <v:stroke dashstyle="3 1"/>
                 <v:textbox>
                   <w:txbxContent>
@@ -7125,7 +8047,7 @@
           </mc:Choice>
           <mc:Fallback>
             <w:pict>
-              <v:shape w14:anchorId="5BC92E9E" id="Text Box 30" o:spid="_x0000_s1039" type="#_x0000_t202" style="position:absolute;margin-left:464.4pt;margin-top:253.65pt;width:70.2pt;height:21.6pt;z-index:251711488;visibility:visible;mso-wrap-style:square;mso-width-percent:0;mso-height-percent:0;mso-wrap-distance-left:9pt;mso-wrap-distance-top:0;mso-wrap-distance-right:9pt;mso-wrap-distance-bottom:0;mso-position-horizontal:absolute;mso-position-horizontal-relative:text;mso-position-vertical:absolute;mso-position-vertical-relative:text;mso-width-percent:0;mso-height-percent:0;mso-width-relative:margin;mso-height-relative:margin;v-text-anchor:top" o:gfxdata="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" fillcolor="white [3201]" strokecolor="#4472c4 [3204]" strokeweight="1pt">
+              <v:shape w14:anchorId="5BC92E9E" id="Text Box 30" o:spid="_x0000_s1043" type="#_x0000_t202" style="position:absolute;margin-left:464.4pt;margin-top:253.65pt;width:70.2pt;height:21.6pt;z-index:251711488;visibility:visible;mso-wrap-style:square;mso-width-percent:0;mso-height-percent:0;mso-wrap-distance-left:9pt;mso-wrap-distance-top:0;mso-wrap-distance-right:9pt;mso-wrap-distance-bottom:0;mso-position-horizontal:absolute;mso-position-horizontal-relative:text;mso-position-vertical:absolute;mso-position-vertical-relative:text;mso-width-percent:0;mso-height-percent:0;mso-width-relative:margin;mso-height-relative:margin;v-text-anchor:top" o:gfxdata="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" fillcolor="white [3201]" strokecolor="#4472c4 [3204]" strokeweight="1pt">
                 <v:textbox>
                   <w:txbxContent>
                     <w:p>
@@ -7291,7 +8213,7 @@
           </mc:Choice>
           <mc:Fallback>
             <w:pict>
-              <v:shape w14:anchorId="386E9D92" id="Text Box 19" o:spid="_x0000_s1040" type="#_x0000_t202" style="position:absolute;margin-left:99pt;margin-top:117.45pt;width:77.4pt;height:21.6pt;z-index:251691008;visibility:visible;mso-wrap-style:square;mso-width-percent:0;mso-height-percent:0;mso-wrap-distance-left:9pt;mso-wrap-distance-top:0;mso-wrap-distance-right:9pt;mso-wrap-distance-bottom:0;mso-position-horizontal:absolute;mso-position-horizontal-relative:text;mso-position-vertical:absolute;mso-position-vertical-relative:text;mso-width-percent:0;mso-height-percent:0;mso-width-relative:margin;mso-height-relative:margin;v-text-anchor:top" o:gfxdata="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" fillcolor="white [3201]" strokecolor="#4472c4 [3204]" strokeweight="1pt">
+              <v:shape w14:anchorId="386E9D92" id="Text Box 19" o:spid="_x0000_s1044" type="#_x0000_t202" style="position:absolute;margin-left:99pt;margin-top:117.45pt;width:77.4pt;height:21.6pt;z-index:251691008;visibility:visible;mso-wrap-style:square;mso-width-percent:0;mso-height-percent:0;mso-wrap-distance-left:9pt;mso-wrap-distance-top:0;mso-wrap-distance-right:9pt;mso-wrap-distance-bottom:0;mso-position-horizontal:absolute;mso-position-horizontal-relative:text;mso-position-vertical:absolute;mso-position-vertical-relative:text;mso-width-percent:0;mso-height-percent:0;mso-width-relative:margin;mso-height-relative:margin;v-text-anchor:top" o:gfxdata="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" fillcolor="white [3201]" strokecolor="#4472c4 [3204]" strokeweight="1pt">
                 <v:textbox>
                   <w:txbxContent>
                     <w:p>
@@ -7531,7 +8453,7 @@
           </mc:Choice>
           <mc:Fallback>
             <w:pict>
-              <v:shape w14:anchorId="46B5FDDF" id="Text Box 23" o:spid="_x0000_s1041" type="#_x0000_t202" style="position:absolute;margin-left:263.4pt;margin-top:244.65pt;width:91.2pt;height:21.6pt;z-index:251697152;visibility:visible;mso-wrap-style:square;mso-width-percent:0;mso-height-percent:0;mso-wrap-distance-left:9pt;mso-wrap-distance-top:0;mso-wrap-distance-right:9pt;mso-wrap-distance-bottom:0;mso-position-horizontal:absolute;mso-position-horizontal-relative:text;mso-position-vertical:absolute;mso-position-vertical-relative:text;mso-width-percent:0;mso-height-percent:0;mso-width-relative:margin;mso-height-relative:margin;v-text-anchor:top" o:gfxdata="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" fillcolor="white [3201]" strokecolor="#4472c4 [3204]" strokeweight="1pt">
+              <v:shape w14:anchorId="46B5FDDF" id="Text Box 23" o:spid="_x0000_s1045" type="#_x0000_t202" style="position:absolute;margin-left:263.4pt;margin-top:244.65pt;width:91.2pt;height:21.6pt;z-index:251697152;visibility:visible;mso-wrap-style:square;mso-width-percent:0;mso-height-percent:0;mso-wrap-distance-left:9pt;mso-wrap-distance-top:0;mso-wrap-distance-right:9pt;mso-wrap-distance-bottom:0;mso-position-horizontal:absolute;mso-position-horizontal-relative:text;mso-position-vertical:absolute;mso-position-vertical-relative:text;mso-width-percent:0;mso-height-percent:0;mso-width-relative:margin;mso-height-relative:margin;v-text-anchor:top" o:gfxdata="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" fillcolor="white [3201]" strokecolor="#4472c4 [3204]" strokeweight="1pt">
                 <v:textbox>
                   <w:txbxContent>
                     <w:p>
@@ -7774,7 +8696,7 @@
           </mc:Choice>
           <mc:Fallback>
             <w:pict>
-              <v:shape w14:anchorId="3D14D511" id="Text Box 8" o:spid="_x0000_s1042" type="#_x0000_t202" style="position:absolute;margin-left:165.6pt;margin-top:23.85pt;width:342pt;height:24pt;z-index:251669504;visibility:visible;mso-wrap-style:square;mso-width-percent:0;mso-height-percent:0;mso-wrap-distance-left:9pt;mso-wrap-distance-top:0;mso-wrap-distance-right:9pt;mso-wrap-distance-bottom:0;mso-position-horizontal:absolute;mso-position-horizontal-relative:text;mso-position-vertical:absolute;mso-position-vertical-relative:text;mso-width-percent:0;mso-height-percent:0;mso-width-relative:margin;mso-height-relative:margin;v-text-anchor:top" o:gfxdata="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" fillcolor="white [3201]" strokecolor="#ed7d31 [3205]" strokeweight="1pt">
+              <v:shape w14:anchorId="3D14D511" id="Text Box 8" o:spid="_x0000_s1046" type="#_x0000_t202" style="position:absolute;margin-left:165.6pt;margin-top:23.85pt;width:342pt;height:24pt;z-index:251669504;visibility:visible;mso-wrap-style:square;mso-width-percent:0;mso-height-percent:0;mso-wrap-distance-left:9pt;mso-wrap-distance-top:0;mso-wrap-distance-right:9pt;mso-wrap-distance-bottom:0;mso-position-horizontal:absolute;mso-position-horizontal-relative:text;mso-position-vertical:absolute;mso-position-vertical-relative:text;mso-width-percent:0;mso-height-percent:0;mso-width-relative:margin;mso-height-relative:margin;v-text-anchor:top" o:gfxdata="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" fillcolor="white [3201]" strokecolor="#ed7d31 [3205]" strokeweight="1pt">
                 <v:textbox>
                   <w:txbxContent>
                     <w:p>
@@ -7875,7 +8797,7 @@
           </mc:Choice>
           <mc:Fallback>
             <w:pict>
-              <v:shape w14:anchorId="522DC84D" id="Text Box 4" o:spid="_x0000_s1043" type="#_x0000_t202" style="position:absolute;margin-left:384pt;margin-top:111.45pt;width:132.6pt;height:24.6pt;z-index:251662336;visibility:visible;mso-wrap-style:square;mso-width-percent:0;mso-height-percent:0;mso-wrap-distance-left:9pt;mso-wrap-distance-top:0;mso-wrap-distance-right:9pt;mso-wrap-distance-bottom:0;mso-position-horizontal:absolute;mso-position-horizontal-relative:text;mso-position-vertical:absolute;mso-position-vertical-relative:text;mso-width-percent:0;mso-height-percent:0;mso-width-relative:margin;mso-height-relative:margin;v-text-anchor:top" o:gfxdata="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" fillcolor="white [3201]" strokecolor="#4472c4 [3204]" strokeweight="1pt">
+              <v:shape w14:anchorId="522DC84D" id="Text Box 4" o:spid="_x0000_s1047" type="#_x0000_t202" style="position:absolute;margin-left:384pt;margin-top:111.45pt;width:132.6pt;height:24.6pt;z-index:251662336;visibility:visible;mso-wrap-style:square;mso-width-percent:0;mso-height-percent:0;mso-wrap-distance-left:9pt;mso-wrap-distance-top:0;mso-wrap-distance-right:9pt;mso-wrap-distance-bottom:0;mso-position-horizontal:absolute;mso-position-horizontal-relative:text;mso-position-vertical:absolute;mso-position-vertical-relative:text;mso-width-percent:0;mso-height-percent:0;mso-width-relative:margin;mso-height-relative:margin;v-text-anchor:top" o:gfxdata="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" fillcolor="white [3201]" strokecolor="#4472c4 [3204]" strokeweight="1pt">
                 <v:textbox>
                   <w:txbxContent>
                     <w:p>
@@ -7898,7 +8820,7 @@
       </w:r>
     </w:p>
     <w:sectPr>
-      <w:footerReference w:type="default" r:id="rId27"/>
+      <w:footerReference w:type="default" r:id="rId32"/>
       <w:pgSz w:w="16838" w:h="11906" w:orient="landscape"/>
       <w:pgMar w:top="467" w:right="1440" w:bottom="1440" w:left="1440" w:header="708" w:footer="708" w:gutter="0"/>
       <w:pgNumType w:fmt="numberInDash"/>

</xml_diff>

<commit_message>
Updated progress and commands used
</commit_message>
<xml_diff>
--- a/Project Documents/Microservice Exploration Project - Progress.docx
+++ b/Project Documents/Microservice Exploration Project - Progress.docx
@@ -1186,659 +1186,683 @@
           <w:color w:val="0070C0"/>
         </w:rPr>
       </w:pPr>
+    </w:p>
+    <w:p>
+      <w:pPr>
+        <w:spacing w:after="0" w:line="240" w:lineRule="auto"/>
+        <w:ind w:left="720" w:firstLine="720"/>
+        <w:rPr>
+          <w:color w:val="0070C0"/>
+        </w:rPr>
+      </w:pPr>
+    </w:p>
+    <w:p>
+      <w:pPr>
+        <w:spacing w:after="0" w:line="240" w:lineRule="auto"/>
+        <w:ind w:left="720" w:firstLine="720"/>
+        <w:rPr>
+          <w:color w:val="0070C0"/>
+        </w:rPr>
+      </w:pPr>
+    </w:p>
+    <w:p>
+      <w:pPr>
+        <w:spacing w:after="0" w:line="240" w:lineRule="auto"/>
+        <w:ind w:firstLine="720"/>
+      </w:pPr>
+      <w:r>
+        <w:rPr>
+          <w:highlight w:val="cyan"/>
+        </w:rPr>
+        <w:t>Sprint 4</w:t>
+      </w:r>
+      <w:r>
+        <w:t xml:space="preserve"> - Add order service and required communication with other services</w:t>
+      </w:r>
+    </w:p>
+    <w:p>
+      <w:pPr>
+        <w:spacing w:after="0" w:line="240" w:lineRule="auto"/>
+        <w:ind w:left="720" w:firstLine="720"/>
+        <w:rPr>
+          <w:b/>
+          <w:bCs/>
+          <w:i/>
+          <w:iCs/>
+          <w:color w:val="0070C0"/>
+        </w:rPr>
+      </w:pPr>
+      <w:r>
+        <w:rPr>
+          <w:b/>
+          <w:bCs/>
+          <w:i/>
+          <w:iCs/>
+          <w:color w:val="0070C0"/>
+        </w:rPr>
+        <w:t>In progress...</w:t>
+      </w:r>
+    </w:p>
+    <w:p>
+      <w:pPr>
+        <w:spacing w:after="0" w:line="240" w:lineRule="auto"/>
+        <w:ind w:firstLine="720"/>
+        <w:rPr>
+          <w:color w:val="385623" w:themeColor="accent6" w:themeShade="80"/>
+        </w:rPr>
+      </w:pPr>
+      <w:r>
+        <w:tab/>
+      </w:r>
+      <w:r>
+        <w:rPr>
+          <w:color w:val="385623" w:themeColor="accent6" w:themeShade="80"/>
+        </w:rPr>
+        <w:t>Added basic APIs</w:t>
+      </w:r>
+    </w:p>
+    <w:p>
+      <w:pPr>
+        <w:spacing w:after="0" w:line="240" w:lineRule="auto"/>
+        <w:ind w:firstLine="720"/>
+        <w:rPr>
+          <w:color w:val="385623" w:themeColor="accent6" w:themeShade="80"/>
+        </w:rPr>
+      </w:pPr>
+      <w:r>
+        <w:rPr>
+          <w:color w:val="385623" w:themeColor="accent6" w:themeShade="80"/>
+        </w:rPr>
+        <w:tab/>
+        <w:t>Added validation before initiating order</w:t>
+      </w:r>
+    </w:p>
+    <w:p>
+      <w:pPr>
+        <w:spacing w:after="0" w:line="240" w:lineRule="auto"/>
+        <w:ind w:firstLine="720"/>
+        <w:rPr>
+          <w:color w:val="0070C0"/>
+        </w:rPr>
+      </w:pPr>
+      <w:r>
+        <w:tab/>
+      </w:r>
+    </w:p>
+    <w:p>
+      <w:pPr>
+        <w:spacing w:after="0" w:line="240" w:lineRule="auto"/>
+        <w:ind w:left="720" w:firstLine="720"/>
+        <w:rPr>
+          <w:color w:val="385623" w:themeColor="accent6" w:themeShade="80"/>
+        </w:rPr>
+      </w:pPr>
+      <w:r>
+        <w:rPr>
+          <w:color w:val="385623" w:themeColor="accent6" w:themeShade="80"/>
+        </w:rPr>
+        <w:t xml:space="preserve">Configured Kafka on local </w:t>
+      </w:r>
+      <w:r>
+        <w:rPr>
+          <w:color w:val="385623" w:themeColor="accent6" w:themeShade="80"/>
+        </w:rPr>
+        <w:t xml:space="preserve">windows </w:t>
+      </w:r>
+      <w:r>
+        <w:rPr>
+          <w:color w:val="385623" w:themeColor="accent6" w:themeShade="80"/>
+        </w:rPr>
+        <w:t>machine and tried pub-sub with it</w:t>
+      </w:r>
+    </w:p>
+    <w:p>
+      <w:pPr>
+        <w:spacing w:after="0" w:line="240" w:lineRule="auto"/>
+        <w:ind w:left="1440"/>
+        <w:rPr>
+          <w:i/>
+          <w:iCs/>
+          <w:color w:val="0070C0"/>
+        </w:rPr>
+      </w:pPr>
+      <w:r>
+        <w:rPr>
+          <w:color w:val="385623" w:themeColor="accent6" w:themeShade="80"/>
+        </w:rPr>
+        <w:t>Configure</w:t>
+      </w:r>
+      <w:r>
+        <w:rPr>
+          <w:color w:val="385623" w:themeColor="accent6" w:themeShade="80"/>
+        </w:rPr>
+        <w:t>d</w:t>
+      </w:r>
+      <w:r>
+        <w:rPr>
+          <w:color w:val="385623" w:themeColor="accent6" w:themeShade="80"/>
+        </w:rPr>
+        <w:t xml:space="preserve"> Kafka </w:t>
+      </w:r>
+      <w:r>
+        <w:rPr>
+          <w:color w:val="385623" w:themeColor="accent6" w:themeShade="80"/>
+        </w:rPr>
+        <w:t xml:space="preserve">with </w:t>
+      </w:r>
+      <w:proofErr w:type="spellStart"/>
+      <w:r>
+        <w:rPr>
+          <w:color w:val="385623" w:themeColor="accent6" w:themeShade="80"/>
+        </w:rPr>
+        <w:t>bitnami</w:t>
+      </w:r>
+      <w:proofErr w:type="spellEnd"/>
+      <w:r>
+        <w:rPr>
+          <w:color w:val="385623" w:themeColor="accent6" w:themeShade="80"/>
+        </w:rPr>
+        <w:t xml:space="preserve"> </w:t>
+      </w:r>
+      <w:r>
+        <w:rPr>
+          <w:color w:val="385623" w:themeColor="accent6" w:themeShade="80"/>
+        </w:rPr>
+        <w:t xml:space="preserve">docker </w:t>
+      </w:r>
+      <w:r>
+        <w:rPr>
+          <w:color w:val="385623" w:themeColor="accent6" w:themeShade="80"/>
+        </w:rPr>
+        <w:t xml:space="preserve">containers </w:t>
+      </w:r>
+      <w:r>
+        <w:rPr>
+          <w:color w:val="385623" w:themeColor="accent6" w:themeShade="80"/>
+        </w:rPr>
+        <w:t xml:space="preserve">- </w:t>
+      </w:r>
+      <w:r>
+        <w:rPr>
+          <w:color w:val="385623" w:themeColor="accent6" w:themeShade="80"/>
+        </w:rPr>
+        <w:t>zookeeper and 1 broker</w:t>
+      </w:r>
+      <w:r>
+        <w:rPr>
+          <w:i/>
+          <w:iCs/>
+          <w:color w:val="385623" w:themeColor="accent6" w:themeShade="80"/>
+        </w:rPr>
+        <w:t xml:space="preserve"> </w:t>
+      </w:r>
+      <w:r>
+        <w:rPr>
+          <w:i/>
+          <w:iCs/>
+          <w:color w:val="FF0000"/>
+        </w:rPr>
+        <w:t>(2 broker</w:t>
+      </w:r>
+      <w:r>
+        <w:rPr>
+          <w:i/>
+          <w:iCs/>
+          <w:color w:val="FF0000"/>
+        </w:rPr>
+        <w:t>s</w:t>
+      </w:r>
+      <w:r>
+        <w:rPr>
+          <w:i/>
+          <w:iCs/>
+          <w:color w:val="FF0000"/>
+        </w:rPr>
+        <w:t xml:space="preserve"> causing </w:t>
+      </w:r>
+      <w:r>
+        <w:rPr>
+          <w:i/>
+          <w:iCs/>
+          <w:color w:val="FF0000"/>
+        </w:rPr>
+        <w:t xml:space="preserve">some </w:t>
+      </w:r>
+      <w:r>
+        <w:rPr>
+          <w:i/>
+          <w:iCs/>
+          <w:color w:val="FF0000"/>
+        </w:rPr>
+        <w:t>never-ending</w:t>
+      </w:r>
+      <w:r>
+        <w:rPr>
+          <w:i/>
+          <w:iCs/>
+          <w:color w:val="FF0000"/>
+        </w:rPr>
+        <w:t xml:space="preserve"> error logs</w:t>
+      </w:r>
+      <w:r>
+        <w:rPr>
+          <w:i/>
+          <w:iCs/>
+          <w:color w:val="FF0000"/>
+        </w:rPr>
+        <w:t xml:space="preserve"> </w:t>
+      </w:r>
+      <w:r>
+        <w:rPr>
+          <w:i/>
+          <w:iCs/>
+          <w:color w:val="FF0000"/>
+        </w:rPr>
+        <w:t xml:space="preserve">-solve later) </w:t>
+      </w:r>
+    </w:p>
+    <w:p>
+      <w:pPr>
+        <w:spacing w:after="0" w:line="240" w:lineRule="auto"/>
+        <w:ind w:left="720" w:firstLine="720"/>
+        <w:rPr>
+          <w:color w:val="385623" w:themeColor="accent6" w:themeShade="80"/>
+        </w:rPr>
+      </w:pPr>
+      <w:r>
+        <w:rPr>
+          <w:color w:val="385623" w:themeColor="accent6" w:themeShade="80"/>
+        </w:rPr>
+        <w:t xml:space="preserve">Using </w:t>
+      </w:r>
+      <w:proofErr w:type="spellStart"/>
+      <w:r>
+        <w:rPr>
+          <w:color w:val="385623" w:themeColor="accent6" w:themeShade="80"/>
+        </w:rPr>
+        <w:t>Conduktor</w:t>
+      </w:r>
+      <w:proofErr w:type="spellEnd"/>
+      <w:r>
+        <w:rPr>
+          <w:color w:val="385623" w:themeColor="accent6" w:themeShade="80"/>
+        </w:rPr>
+        <w:t xml:space="preserve"> to administer Kafka </w:t>
+      </w:r>
+    </w:p>
+    <w:p>
+      <w:pPr>
+        <w:spacing w:after="0" w:line="240" w:lineRule="auto"/>
+        <w:ind w:left="720" w:firstLine="720"/>
+        <w:rPr>
+          <w:i/>
+          <w:iCs/>
+          <w:color w:val="385623" w:themeColor="accent6" w:themeShade="80"/>
+        </w:rPr>
+      </w:pPr>
+      <w:r>
+        <w:rPr>
+          <w:i/>
+          <w:iCs/>
+          <w:color w:val="385623" w:themeColor="accent6" w:themeShade="80"/>
+        </w:rPr>
+        <w:t xml:space="preserve">Kafka event notifications for </w:t>
+      </w:r>
+    </w:p>
+    <w:p>
+      <w:pPr>
+        <w:spacing w:after="0" w:line="240" w:lineRule="auto"/>
+        <w:ind w:left="1440" w:firstLine="720"/>
+        <w:rPr>
+          <w:i/>
+          <w:iCs/>
+          <w:color w:val="0070C0"/>
+        </w:rPr>
+      </w:pPr>
+      <w:r>
+        <w:rPr>
+          <w:i/>
+          <w:iCs/>
+          <w:color w:val="385623" w:themeColor="accent6" w:themeShade="80"/>
+        </w:rPr>
+        <w:t xml:space="preserve">Order Service: </w:t>
+      </w:r>
+      <w:r>
+        <w:rPr>
+          <w:i/>
+          <w:iCs/>
+          <w:color w:val="385623" w:themeColor="accent6" w:themeShade="80"/>
+        </w:rPr>
+        <w:t xml:space="preserve">ORDER_INITITATED </w:t>
+      </w:r>
+      <w:r>
+        <w:rPr>
+          <w:i/>
+          <w:iCs/>
+          <w:color w:val="385623" w:themeColor="accent6" w:themeShade="80"/>
+        </w:rPr>
+        <w:t xml:space="preserve">-&gt; </w:t>
+      </w:r>
+      <w:r>
+        <w:rPr>
+          <w:i/>
+          <w:iCs/>
+          <w:color w:val="385623" w:themeColor="accent6" w:themeShade="80"/>
+        </w:rPr>
+        <w:t xml:space="preserve">payment, </w:t>
+      </w:r>
+      <w:r>
+        <w:rPr>
+          <w:i/>
+          <w:iCs/>
+          <w:color w:val="385623" w:themeColor="accent6" w:themeShade="80"/>
+        </w:rPr>
+        <w:t xml:space="preserve">product inventory, </w:t>
+      </w:r>
+      <w:r>
+        <w:rPr>
+          <w:i/>
+          <w:iCs/>
+          <w:color w:val="4472C4" w:themeColor="accent1"/>
+        </w:rPr>
+        <w:t>email</w:t>
+      </w:r>
+      <w:r>
+        <w:rPr>
+          <w:i/>
+          <w:iCs/>
+          <w:color w:val="385623" w:themeColor="accent6" w:themeShade="80"/>
+        </w:rPr>
+        <w:t xml:space="preserve">, </w:t>
+      </w:r>
+      <w:r>
+        <w:rPr>
+          <w:i/>
+          <w:iCs/>
+          <w:color w:val="0070C0"/>
+        </w:rPr>
+        <w:t>shipping</w:t>
+      </w:r>
+    </w:p>
+    <w:p>
+      <w:pPr>
+        <w:spacing w:after="0" w:line="240" w:lineRule="auto"/>
+        <w:ind w:left="1440" w:firstLine="720"/>
+        <w:rPr>
+          <w:i/>
+          <w:iCs/>
+          <w:color w:val="0070C0"/>
+        </w:rPr>
+      </w:pPr>
+      <w:r>
+        <w:rPr>
+          <w:i/>
+          <w:iCs/>
+          <w:color w:val="385623" w:themeColor="accent6" w:themeShade="80"/>
+        </w:rPr>
+        <w:t>P</w:t>
+      </w:r>
+      <w:r>
+        <w:rPr>
+          <w:i/>
+          <w:iCs/>
+          <w:color w:val="385623" w:themeColor="accent6" w:themeShade="80"/>
+        </w:rPr>
+        <w:t xml:space="preserve">ayment Service: </w:t>
+      </w:r>
+      <w:r>
+        <w:rPr>
+          <w:i/>
+          <w:iCs/>
+          <w:color w:val="385623" w:themeColor="accent6" w:themeShade="80"/>
+        </w:rPr>
+        <w:t>ORDER_PAYMENT_FAILED</w:t>
+      </w:r>
+      <w:r>
+        <w:rPr>
+          <w:i/>
+          <w:iCs/>
+          <w:color w:val="385623" w:themeColor="accent6" w:themeShade="80"/>
+        </w:rPr>
+        <w:t xml:space="preserve"> -&gt; </w:t>
+      </w:r>
+      <w:r>
+        <w:rPr>
+          <w:i/>
+          <w:iCs/>
+          <w:color w:val="385623" w:themeColor="accent6" w:themeShade="80"/>
+        </w:rPr>
+        <w:t>order</w:t>
+      </w:r>
+      <w:r>
+        <w:rPr>
+          <w:i/>
+          <w:iCs/>
+          <w:color w:val="385623" w:themeColor="accent6" w:themeShade="80"/>
+        </w:rPr>
+        <w:t xml:space="preserve">, product inventory, </w:t>
+      </w:r>
+      <w:r>
+        <w:rPr>
+          <w:i/>
+          <w:iCs/>
+          <w:color w:val="4472C4" w:themeColor="accent1"/>
+        </w:rPr>
+        <w:t>email</w:t>
+      </w:r>
+      <w:r>
+        <w:rPr>
+          <w:i/>
+          <w:iCs/>
+          <w:color w:val="385623" w:themeColor="accent6" w:themeShade="80"/>
+        </w:rPr>
+        <w:t xml:space="preserve">, </w:t>
+      </w:r>
+      <w:r>
+        <w:rPr>
+          <w:i/>
+          <w:iCs/>
+          <w:color w:val="0070C0"/>
+        </w:rPr>
+        <w:t>shipping</w:t>
+      </w:r>
+    </w:p>
+    <w:p>
+      <w:pPr>
+        <w:spacing w:after="0" w:line="240" w:lineRule="auto"/>
+        <w:ind w:left="1440" w:firstLine="720"/>
+        <w:rPr>
+          <w:i/>
+          <w:iCs/>
+          <w:color w:val="0070C0"/>
+        </w:rPr>
+      </w:pPr>
+      <w:r>
+        <w:rPr>
+          <w:i/>
+          <w:iCs/>
+          <w:color w:val="385623" w:themeColor="accent6" w:themeShade="80"/>
+        </w:rPr>
+        <w:t xml:space="preserve">Product </w:t>
+      </w:r>
+      <w:r>
+        <w:rPr>
+          <w:i/>
+          <w:iCs/>
+          <w:color w:val="385623" w:themeColor="accent6" w:themeShade="80"/>
+        </w:rPr>
+        <w:t xml:space="preserve">Service: </w:t>
+      </w:r>
+      <w:r>
+        <w:rPr>
+          <w:i/>
+          <w:iCs/>
+          <w:color w:val="385623" w:themeColor="accent6" w:themeShade="80"/>
+        </w:rPr>
+        <w:t>ORDER_ITEM_OUTOFSTOCK</w:t>
+      </w:r>
+      <w:r>
+        <w:rPr>
+          <w:i/>
+          <w:iCs/>
+          <w:color w:val="385623" w:themeColor="accent6" w:themeShade="80"/>
+        </w:rPr>
+        <w:t xml:space="preserve"> -&gt; </w:t>
+      </w:r>
+      <w:r>
+        <w:rPr>
+          <w:i/>
+          <w:iCs/>
+          <w:color w:val="385623" w:themeColor="accent6" w:themeShade="80"/>
+        </w:rPr>
+        <w:t>order</w:t>
+      </w:r>
+      <w:r>
+        <w:rPr>
+          <w:i/>
+          <w:iCs/>
+          <w:color w:val="385623" w:themeColor="accent6" w:themeShade="80"/>
+        </w:rPr>
+        <w:t xml:space="preserve">, </w:t>
+      </w:r>
+      <w:r>
+        <w:rPr>
+          <w:i/>
+          <w:iCs/>
+          <w:color w:val="385623" w:themeColor="accent6" w:themeShade="80"/>
+        </w:rPr>
+        <w:t>payment</w:t>
+      </w:r>
+      <w:r>
+        <w:rPr>
+          <w:i/>
+          <w:iCs/>
+          <w:color w:val="385623" w:themeColor="accent6" w:themeShade="80"/>
+        </w:rPr>
+        <w:t xml:space="preserve">, </w:t>
+      </w:r>
+      <w:r>
+        <w:rPr>
+          <w:i/>
+          <w:iCs/>
+          <w:color w:val="4472C4" w:themeColor="accent1"/>
+        </w:rPr>
+        <w:t>email</w:t>
+      </w:r>
+      <w:r>
+        <w:rPr>
+          <w:i/>
+          <w:iCs/>
+          <w:color w:val="385623" w:themeColor="accent6" w:themeShade="80"/>
+        </w:rPr>
+        <w:t xml:space="preserve">, </w:t>
+      </w:r>
+      <w:r>
+        <w:rPr>
+          <w:i/>
+          <w:iCs/>
+          <w:color w:val="0070C0"/>
+        </w:rPr>
+        <w:t>shipping</w:t>
+      </w:r>
+    </w:p>
+    <w:p>
+      <w:pPr>
+        <w:spacing w:after="0" w:line="240" w:lineRule="auto"/>
+        <w:ind w:left="1440" w:firstLine="720"/>
+        <w:rPr>
+          <w:i/>
+          <w:iCs/>
+          <w:color w:val="0070C0"/>
+        </w:rPr>
+      </w:pPr>
+      <w:r>
+        <w:rPr>
+          <w:i/>
+          <w:iCs/>
+          <w:color w:val="0070C0"/>
+        </w:rPr>
+        <w:t>Order Service: ORDER_CONFIRMED -&gt; email, shipping</w:t>
+      </w:r>
+    </w:p>
+    <w:p>
+      <w:pPr>
+        <w:spacing w:after="0" w:line="240" w:lineRule="auto"/>
+        <w:ind w:left="1440" w:firstLine="720"/>
+        <w:rPr>
+          <w:i/>
+          <w:iCs/>
+          <w:color w:val="FF0000"/>
+        </w:rPr>
+      </w:pPr>
+      <w:r>
+        <w:rPr>
+          <w:i/>
+          <w:iCs/>
+          <w:color w:val="FF0000"/>
+        </w:rPr>
+        <w:t xml:space="preserve">TODO – </w:t>
+      </w:r>
+      <w:r>
+        <w:rPr>
+          <w:i/>
+          <w:iCs/>
+          <w:color w:val="FF0000"/>
+        </w:rPr>
+        <w:t>Revisit and f</w:t>
+      </w:r>
+      <w:r>
+        <w:rPr>
+          <w:i/>
+          <w:iCs/>
+          <w:color w:val="FF0000"/>
+        </w:rPr>
+        <w:t>ine tune Kafka settings - commit strategy, etc</w:t>
+      </w:r>
+      <w:r>
+        <w:rPr>
+          <w:i/>
+          <w:iCs/>
+          <w:color w:val="FF0000"/>
+        </w:rPr>
+        <w:t>.</w:t>
+      </w:r>
+    </w:p>
+    <w:p>
+      <w:pPr>
+        <w:spacing w:after="0" w:line="240" w:lineRule="auto"/>
+        <w:ind w:left="1440" w:firstLine="720"/>
+        <w:rPr>
+          <w:i/>
+          <w:iCs/>
+          <w:color w:val="385623" w:themeColor="accent6" w:themeShade="80"/>
+        </w:rPr>
+      </w:pPr>
+      <w:r>
+        <w:rPr>
+          <w:i/>
+          <w:iCs/>
+          <w:color w:val="385623" w:themeColor="accent6" w:themeShade="80"/>
+        </w:rPr>
+        <w:t>Set retention.ms = 5 minutes at Topic-level</w:t>
+      </w:r>
+      <w:r>
+        <w:rPr>
+          <w:i/>
+          <w:iCs/>
+          <w:color w:val="385623" w:themeColor="accent6" w:themeShade="80"/>
+        </w:rPr>
+        <w:t xml:space="preserve"> (should be around a day – but should be </w:t>
+      </w:r>
       <w:bookmarkStart w:id="1" w:name="_GoBack"/>
       <w:bookmarkEnd w:id="1"/>
-    </w:p>
-    <w:p>
-      <w:pPr>
-        <w:spacing w:after="0" w:line="240" w:lineRule="auto"/>
-        <w:ind w:left="720" w:firstLine="720"/>
-        <w:rPr>
-          <w:color w:val="0070C0"/>
-        </w:rPr>
-      </w:pPr>
-    </w:p>
-    <w:p>
-      <w:pPr>
-        <w:spacing w:after="0" w:line="240" w:lineRule="auto"/>
-        <w:ind w:left="720" w:firstLine="720"/>
-        <w:rPr>
-          <w:color w:val="0070C0"/>
-        </w:rPr>
-      </w:pPr>
-    </w:p>
-    <w:p>
-      <w:pPr>
-        <w:spacing w:after="0" w:line="240" w:lineRule="auto"/>
-        <w:ind w:firstLine="720"/>
-      </w:pPr>
-      <w:r>
-        <w:rPr>
-          <w:highlight w:val="cyan"/>
-        </w:rPr>
-        <w:t>Sprint 4</w:t>
-      </w:r>
-      <w:r>
-        <w:t xml:space="preserve"> - Add order service and required communication with other services</w:t>
-      </w:r>
-    </w:p>
-    <w:p>
-      <w:pPr>
-        <w:spacing w:after="0" w:line="240" w:lineRule="auto"/>
-        <w:ind w:left="720" w:firstLine="720"/>
-        <w:rPr>
-          <w:b/>
-          <w:bCs/>
-          <w:i/>
-          <w:iCs/>
-          <w:color w:val="0070C0"/>
-        </w:rPr>
-      </w:pPr>
-      <w:r>
-        <w:rPr>
-          <w:b/>
-          <w:bCs/>
-          <w:i/>
-          <w:iCs/>
-          <w:color w:val="0070C0"/>
-        </w:rPr>
-        <w:t>In progress...</w:t>
-      </w:r>
-    </w:p>
-    <w:p>
-      <w:pPr>
-        <w:spacing w:after="0" w:line="240" w:lineRule="auto"/>
-        <w:ind w:firstLine="720"/>
-        <w:rPr>
-          <w:color w:val="385623" w:themeColor="accent6" w:themeShade="80"/>
-        </w:rPr>
-      </w:pPr>
-      <w:r>
-        <w:tab/>
-      </w:r>
-      <w:r>
-        <w:rPr>
-          <w:color w:val="385623" w:themeColor="accent6" w:themeShade="80"/>
-        </w:rPr>
-        <w:t>Added basic APIs</w:t>
-      </w:r>
-    </w:p>
-    <w:p>
-      <w:pPr>
-        <w:spacing w:after="0" w:line="240" w:lineRule="auto"/>
-        <w:ind w:firstLine="720"/>
-        <w:rPr>
-          <w:color w:val="385623" w:themeColor="accent6" w:themeShade="80"/>
-        </w:rPr>
-      </w:pPr>
-      <w:r>
-        <w:rPr>
-          <w:color w:val="385623" w:themeColor="accent6" w:themeShade="80"/>
-        </w:rPr>
-        <w:tab/>
-        <w:t>Added validation before initiating order</w:t>
-      </w:r>
-    </w:p>
-    <w:p>
-      <w:pPr>
-        <w:spacing w:after="0" w:line="240" w:lineRule="auto"/>
-        <w:ind w:firstLine="720"/>
-        <w:rPr>
-          <w:color w:val="0070C0"/>
-        </w:rPr>
-      </w:pPr>
-      <w:r>
-        <w:tab/>
-      </w:r>
-    </w:p>
-    <w:p>
-      <w:pPr>
-        <w:spacing w:after="0" w:line="240" w:lineRule="auto"/>
-        <w:ind w:left="720" w:firstLine="720"/>
-        <w:rPr>
-          <w:color w:val="385623" w:themeColor="accent6" w:themeShade="80"/>
-        </w:rPr>
-      </w:pPr>
-      <w:r>
-        <w:rPr>
-          <w:color w:val="385623" w:themeColor="accent6" w:themeShade="80"/>
-        </w:rPr>
-        <w:t xml:space="preserve">Configured Kafka on local </w:t>
-      </w:r>
-      <w:r>
-        <w:rPr>
-          <w:color w:val="385623" w:themeColor="accent6" w:themeShade="80"/>
-        </w:rPr>
-        <w:t xml:space="preserve">windows </w:t>
-      </w:r>
-      <w:r>
-        <w:rPr>
-          <w:color w:val="385623" w:themeColor="accent6" w:themeShade="80"/>
-        </w:rPr>
-        <w:t>machine and tried pub-sub with it</w:t>
-      </w:r>
-    </w:p>
-    <w:p>
-      <w:pPr>
-        <w:spacing w:after="0" w:line="240" w:lineRule="auto"/>
-        <w:ind w:left="1440"/>
-        <w:rPr>
-          <w:i/>
-          <w:iCs/>
-          <w:color w:val="0070C0"/>
-        </w:rPr>
-      </w:pPr>
-      <w:r>
-        <w:rPr>
-          <w:color w:val="385623" w:themeColor="accent6" w:themeShade="80"/>
-        </w:rPr>
-        <w:t>Configure</w:t>
-      </w:r>
-      <w:r>
-        <w:rPr>
-          <w:color w:val="385623" w:themeColor="accent6" w:themeShade="80"/>
-        </w:rPr>
-        <w:t>d</w:t>
-      </w:r>
-      <w:r>
-        <w:rPr>
-          <w:color w:val="385623" w:themeColor="accent6" w:themeShade="80"/>
-        </w:rPr>
-        <w:t xml:space="preserve"> Kafka </w:t>
-      </w:r>
-      <w:r>
-        <w:rPr>
-          <w:color w:val="385623" w:themeColor="accent6" w:themeShade="80"/>
-        </w:rPr>
-        <w:t xml:space="preserve">with </w:t>
-      </w:r>
-      <w:proofErr w:type="spellStart"/>
-      <w:r>
-        <w:rPr>
-          <w:color w:val="385623" w:themeColor="accent6" w:themeShade="80"/>
-        </w:rPr>
-        <w:t>bitnami</w:t>
-      </w:r>
-      <w:proofErr w:type="spellEnd"/>
-      <w:r>
-        <w:rPr>
-          <w:color w:val="385623" w:themeColor="accent6" w:themeShade="80"/>
-        </w:rPr>
-        <w:t xml:space="preserve"> </w:t>
-      </w:r>
-      <w:r>
-        <w:rPr>
-          <w:color w:val="385623" w:themeColor="accent6" w:themeShade="80"/>
-        </w:rPr>
-        <w:t xml:space="preserve">docker </w:t>
-      </w:r>
-      <w:r>
-        <w:rPr>
-          <w:color w:val="385623" w:themeColor="accent6" w:themeShade="80"/>
-        </w:rPr>
-        <w:t xml:space="preserve">containers </w:t>
-      </w:r>
-      <w:r>
-        <w:rPr>
-          <w:color w:val="385623" w:themeColor="accent6" w:themeShade="80"/>
-        </w:rPr>
-        <w:t xml:space="preserve">- </w:t>
-      </w:r>
-      <w:r>
-        <w:rPr>
-          <w:color w:val="385623" w:themeColor="accent6" w:themeShade="80"/>
-        </w:rPr>
-        <w:t>zookeeper and 1 broker</w:t>
-      </w:r>
-      <w:r>
-        <w:rPr>
-          <w:i/>
-          <w:iCs/>
-          <w:color w:val="385623" w:themeColor="accent6" w:themeShade="80"/>
-        </w:rPr>
-        <w:t xml:space="preserve"> </w:t>
-      </w:r>
-      <w:r>
-        <w:rPr>
-          <w:i/>
-          <w:iCs/>
-          <w:color w:val="FF0000"/>
-        </w:rPr>
-        <w:t>(2 broker</w:t>
-      </w:r>
-      <w:r>
-        <w:rPr>
-          <w:i/>
-          <w:iCs/>
-          <w:color w:val="FF0000"/>
-        </w:rPr>
-        <w:t>s</w:t>
-      </w:r>
-      <w:r>
-        <w:rPr>
-          <w:i/>
-          <w:iCs/>
-          <w:color w:val="FF0000"/>
-        </w:rPr>
-        <w:t xml:space="preserve"> causing </w:t>
-      </w:r>
-      <w:r>
-        <w:rPr>
-          <w:i/>
-          <w:iCs/>
-          <w:color w:val="FF0000"/>
-        </w:rPr>
-        <w:t xml:space="preserve">some </w:t>
-      </w:r>
-      <w:r>
-        <w:rPr>
-          <w:i/>
-          <w:iCs/>
-          <w:color w:val="FF0000"/>
-        </w:rPr>
-        <w:t>never-ending</w:t>
-      </w:r>
-      <w:r>
-        <w:rPr>
-          <w:i/>
-          <w:iCs/>
-          <w:color w:val="FF0000"/>
-        </w:rPr>
-        <w:t xml:space="preserve"> error logs</w:t>
-      </w:r>
-      <w:r>
-        <w:rPr>
-          <w:i/>
-          <w:iCs/>
-          <w:color w:val="FF0000"/>
-        </w:rPr>
-        <w:t xml:space="preserve"> </w:t>
-      </w:r>
-      <w:r>
-        <w:rPr>
-          <w:i/>
-          <w:iCs/>
-          <w:color w:val="FF0000"/>
-        </w:rPr>
-        <w:t xml:space="preserve">-solve later) </w:t>
-      </w:r>
-    </w:p>
-    <w:p>
-      <w:pPr>
-        <w:spacing w:after="0" w:line="240" w:lineRule="auto"/>
-        <w:ind w:left="720" w:firstLine="720"/>
-        <w:rPr>
-          <w:color w:val="385623" w:themeColor="accent6" w:themeShade="80"/>
-        </w:rPr>
-      </w:pPr>
-      <w:r>
-        <w:rPr>
-          <w:color w:val="385623" w:themeColor="accent6" w:themeShade="80"/>
-        </w:rPr>
-        <w:t xml:space="preserve">Using </w:t>
-      </w:r>
-      <w:proofErr w:type="spellStart"/>
-      <w:r>
-        <w:rPr>
-          <w:color w:val="385623" w:themeColor="accent6" w:themeShade="80"/>
-        </w:rPr>
-        <w:t>Conduktor</w:t>
-      </w:r>
-      <w:proofErr w:type="spellEnd"/>
-      <w:r>
-        <w:rPr>
-          <w:color w:val="385623" w:themeColor="accent6" w:themeShade="80"/>
-        </w:rPr>
-        <w:t xml:space="preserve"> to administer Kafka </w:t>
-      </w:r>
-    </w:p>
-    <w:p>
-      <w:pPr>
-        <w:spacing w:after="0" w:line="240" w:lineRule="auto"/>
-        <w:ind w:left="720" w:firstLine="720"/>
-        <w:rPr>
-          <w:i/>
-          <w:iCs/>
-          <w:color w:val="385623" w:themeColor="accent6" w:themeShade="80"/>
-        </w:rPr>
-      </w:pPr>
-      <w:r>
-        <w:rPr>
-          <w:i/>
-          <w:iCs/>
-          <w:color w:val="385623" w:themeColor="accent6" w:themeShade="80"/>
-        </w:rPr>
-        <w:t xml:space="preserve">Kafka event notifications for </w:t>
-      </w:r>
-    </w:p>
-    <w:p>
-      <w:pPr>
-        <w:spacing w:after="0" w:line="240" w:lineRule="auto"/>
-        <w:ind w:left="1440" w:firstLine="720"/>
-        <w:rPr>
-          <w:i/>
-          <w:iCs/>
-          <w:color w:val="0070C0"/>
-        </w:rPr>
-      </w:pPr>
-      <w:r>
-        <w:rPr>
-          <w:i/>
-          <w:iCs/>
-          <w:color w:val="385623" w:themeColor="accent6" w:themeShade="80"/>
-        </w:rPr>
-        <w:t xml:space="preserve">Order Service: </w:t>
-      </w:r>
-      <w:r>
-        <w:rPr>
-          <w:i/>
-          <w:iCs/>
-          <w:color w:val="385623" w:themeColor="accent6" w:themeShade="80"/>
-        </w:rPr>
-        <w:t xml:space="preserve">ORDER_INITITATED </w:t>
-      </w:r>
-      <w:r>
-        <w:rPr>
-          <w:i/>
-          <w:iCs/>
-          <w:color w:val="385623" w:themeColor="accent6" w:themeShade="80"/>
-        </w:rPr>
-        <w:t xml:space="preserve">-&gt; </w:t>
-      </w:r>
-      <w:r>
-        <w:rPr>
-          <w:i/>
-          <w:iCs/>
-          <w:color w:val="385623" w:themeColor="accent6" w:themeShade="80"/>
-        </w:rPr>
-        <w:t xml:space="preserve">payment, </w:t>
-      </w:r>
-      <w:r>
-        <w:rPr>
-          <w:i/>
-          <w:iCs/>
-          <w:color w:val="385623" w:themeColor="accent6" w:themeShade="80"/>
-        </w:rPr>
-        <w:t xml:space="preserve">product inventory, </w:t>
-      </w:r>
-      <w:r>
-        <w:rPr>
-          <w:i/>
-          <w:iCs/>
-          <w:color w:val="4472C4" w:themeColor="accent1"/>
-        </w:rPr>
-        <w:t>email</w:t>
-      </w:r>
-      <w:r>
-        <w:rPr>
-          <w:i/>
-          <w:iCs/>
-          <w:color w:val="385623" w:themeColor="accent6" w:themeShade="80"/>
-        </w:rPr>
-        <w:t xml:space="preserve">, </w:t>
-      </w:r>
-      <w:r>
-        <w:rPr>
-          <w:i/>
-          <w:iCs/>
-          <w:color w:val="0070C0"/>
-        </w:rPr>
-        <w:t>shipping</w:t>
-      </w:r>
-    </w:p>
-    <w:p>
-      <w:pPr>
-        <w:spacing w:after="0" w:line="240" w:lineRule="auto"/>
-        <w:ind w:left="1440" w:firstLine="720"/>
-        <w:rPr>
-          <w:i/>
-          <w:iCs/>
-          <w:color w:val="0070C0"/>
-        </w:rPr>
-      </w:pPr>
-      <w:r>
-        <w:rPr>
-          <w:i/>
-          <w:iCs/>
-          <w:color w:val="385623" w:themeColor="accent6" w:themeShade="80"/>
-        </w:rPr>
-        <w:t>P</w:t>
-      </w:r>
-      <w:r>
-        <w:rPr>
-          <w:i/>
-          <w:iCs/>
-          <w:color w:val="385623" w:themeColor="accent6" w:themeShade="80"/>
-        </w:rPr>
-        <w:t xml:space="preserve">ayment Service: </w:t>
-      </w:r>
-      <w:r>
-        <w:rPr>
-          <w:i/>
-          <w:iCs/>
-          <w:color w:val="385623" w:themeColor="accent6" w:themeShade="80"/>
-        </w:rPr>
-        <w:t>ORDER_PAYMENT_FAILED</w:t>
-      </w:r>
-      <w:r>
-        <w:rPr>
-          <w:i/>
-          <w:iCs/>
-          <w:color w:val="385623" w:themeColor="accent6" w:themeShade="80"/>
-        </w:rPr>
-        <w:t xml:space="preserve"> -&gt; </w:t>
-      </w:r>
-      <w:r>
-        <w:rPr>
-          <w:i/>
-          <w:iCs/>
-          <w:color w:val="385623" w:themeColor="accent6" w:themeShade="80"/>
-        </w:rPr>
-        <w:t>order</w:t>
-      </w:r>
-      <w:r>
-        <w:rPr>
-          <w:i/>
-          <w:iCs/>
-          <w:color w:val="385623" w:themeColor="accent6" w:themeShade="80"/>
-        </w:rPr>
-        <w:t xml:space="preserve">, product inventory, </w:t>
-      </w:r>
-      <w:r>
-        <w:rPr>
-          <w:i/>
-          <w:iCs/>
-          <w:color w:val="4472C4" w:themeColor="accent1"/>
-        </w:rPr>
-        <w:t>email</w:t>
-      </w:r>
-      <w:r>
-        <w:rPr>
-          <w:i/>
-          <w:iCs/>
-          <w:color w:val="385623" w:themeColor="accent6" w:themeShade="80"/>
-        </w:rPr>
-        <w:t xml:space="preserve">, </w:t>
-      </w:r>
-      <w:r>
-        <w:rPr>
-          <w:i/>
-          <w:iCs/>
-          <w:color w:val="0070C0"/>
-        </w:rPr>
-        <w:t>shipping</w:t>
-      </w:r>
-    </w:p>
-    <w:p>
-      <w:pPr>
-        <w:spacing w:after="0" w:line="240" w:lineRule="auto"/>
-        <w:ind w:left="1440" w:firstLine="720"/>
-        <w:rPr>
-          <w:i/>
-          <w:iCs/>
-          <w:color w:val="0070C0"/>
-        </w:rPr>
-      </w:pPr>
-      <w:r>
-        <w:rPr>
-          <w:i/>
-          <w:iCs/>
-          <w:color w:val="385623" w:themeColor="accent6" w:themeShade="80"/>
-        </w:rPr>
-        <w:t xml:space="preserve">Product </w:t>
-      </w:r>
-      <w:r>
-        <w:rPr>
-          <w:i/>
-          <w:iCs/>
-          <w:color w:val="385623" w:themeColor="accent6" w:themeShade="80"/>
-        </w:rPr>
-        <w:t xml:space="preserve">Service: </w:t>
-      </w:r>
-      <w:r>
-        <w:rPr>
-          <w:i/>
-          <w:iCs/>
-          <w:color w:val="385623" w:themeColor="accent6" w:themeShade="80"/>
-        </w:rPr>
-        <w:t>ORDER_ITEM_OUTOFSTOCK</w:t>
-      </w:r>
-      <w:r>
-        <w:rPr>
-          <w:i/>
-          <w:iCs/>
-          <w:color w:val="385623" w:themeColor="accent6" w:themeShade="80"/>
-        </w:rPr>
-        <w:t xml:space="preserve"> -&gt; </w:t>
-      </w:r>
-      <w:r>
-        <w:rPr>
-          <w:i/>
-          <w:iCs/>
-          <w:color w:val="385623" w:themeColor="accent6" w:themeShade="80"/>
-        </w:rPr>
-        <w:t>order</w:t>
-      </w:r>
-      <w:r>
-        <w:rPr>
-          <w:i/>
-          <w:iCs/>
-          <w:color w:val="385623" w:themeColor="accent6" w:themeShade="80"/>
-        </w:rPr>
-        <w:t xml:space="preserve">, </w:t>
-      </w:r>
-      <w:r>
-        <w:rPr>
-          <w:i/>
-          <w:iCs/>
-          <w:color w:val="385623" w:themeColor="accent6" w:themeShade="80"/>
-        </w:rPr>
-        <w:t>payment</w:t>
-      </w:r>
-      <w:r>
-        <w:rPr>
-          <w:i/>
-          <w:iCs/>
-          <w:color w:val="385623" w:themeColor="accent6" w:themeShade="80"/>
-        </w:rPr>
-        <w:t xml:space="preserve">, </w:t>
-      </w:r>
-      <w:r>
-        <w:rPr>
-          <w:i/>
-          <w:iCs/>
-          <w:color w:val="4472C4" w:themeColor="accent1"/>
-        </w:rPr>
-        <w:t>email</w:t>
-      </w:r>
-      <w:r>
-        <w:rPr>
-          <w:i/>
-          <w:iCs/>
-          <w:color w:val="385623" w:themeColor="accent6" w:themeShade="80"/>
-        </w:rPr>
-        <w:t xml:space="preserve">, </w:t>
-      </w:r>
-      <w:r>
-        <w:rPr>
-          <w:i/>
-          <w:iCs/>
-          <w:color w:val="0070C0"/>
-        </w:rPr>
-        <w:t>shipping</w:t>
-      </w:r>
-    </w:p>
-    <w:p>
-      <w:pPr>
-        <w:spacing w:after="0" w:line="240" w:lineRule="auto"/>
-        <w:ind w:left="1440" w:firstLine="720"/>
-        <w:rPr>
-          <w:i/>
-          <w:iCs/>
-          <w:color w:val="385623" w:themeColor="accent6" w:themeShade="80"/>
-        </w:rPr>
-      </w:pPr>
-    </w:p>
-    <w:p>
-      <w:pPr>
-        <w:spacing w:after="0" w:line="240" w:lineRule="auto"/>
-        <w:ind w:left="1440" w:firstLine="720"/>
-        <w:rPr>
-          <w:i/>
-          <w:iCs/>
-          <w:color w:val="0070C0"/>
-        </w:rPr>
-      </w:pPr>
-      <w:r>
-        <w:rPr>
-          <w:i/>
-          <w:iCs/>
-          <w:color w:val="0070C0"/>
-        </w:rPr>
-        <w:t>Order Service: ORDER_CONFIRMED -&gt; email, shipping</w:t>
-      </w:r>
-    </w:p>
-    <w:p>
-      <w:pPr>
-        <w:spacing w:after="0" w:line="240" w:lineRule="auto"/>
-        <w:ind w:left="1440" w:firstLine="720"/>
-        <w:rPr>
-          <w:i/>
-          <w:iCs/>
-          <w:color w:val="FF0000"/>
-        </w:rPr>
-      </w:pPr>
-      <w:r>
-        <w:rPr>
-          <w:i/>
-          <w:iCs/>
-          <w:color w:val="FF0000"/>
-        </w:rPr>
-        <w:t xml:space="preserve">TODO – </w:t>
-      </w:r>
-      <w:r>
-        <w:rPr>
-          <w:i/>
-          <w:iCs/>
-          <w:color w:val="FF0000"/>
-        </w:rPr>
-        <w:t>Revisit and f</w:t>
-      </w:r>
-      <w:r>
-        <w:rPr>
-          <w:i/>
-          <w:iCs/>
-          <w:color w:val="FF0000"/>
-        </w:rPr>
-        <w:t>ine tune Kafka settings - commit strategy, etc</w:t>
-      </w:r>
-      <w:r>
-        <w:rPr>
-          <w:i/>
-          <w:iCs/>
-          <w:color w:val="FF0000"/>
-        </w:rPr>
-        <w:t>.</w:t>
+      <w:r>
+        <w:rPr>
+          <w:i/>
+          <w:iCs/>
+          <w:color w:val="385623" w:themeColor="accent6" w:themeShade="80"/>
+        </w:rPr>
+        <w:t xml:space="preserve">enough for experimental purpose) </w:t>
       </w:r>
     </w:p>
     <w:p>

</xml_diff>

<commit_message>
Added and integrated Keycloak for UI client authentication
</commit_message>
<xml_diff>
--- a/Project Documents/Microservice Exploration Project - Progress.docx
+++ b/Project Documents/Microservice Exploration Project - Progress.docx
@@ -677,16 +677,8 @@
         <w:rPr>
           <w:color w:val="0070C0"/>
         </w:rPr>
-        <w:t xml:space="preserve">Integrated backend </w:t>
-      </w:r>
-      <w:proofErr w:type="spellStart"/>
-      <w:r>
-        <w:rPr>
-          <w:color w:val="0070C0"/>
-        </w:rPr>
-        <w:t>apis</w:t>
-      </w:r>
-      <w:proofErr w:type="spellEnd"/>
+        <w:t>Integrated backend apis</w:t>
+      </w:r>
       <w:r>
         <w:rPr>
           <w:color w:val="0070C0"/>
@@ -1163,6 +1155,84 @@
     <w:p>
       <w:pPr>
         <w:spacing w:after="0" w:line="240" w:lineRule="auto"/>
+        <w:ind w:left="284" w:right="-784" w:hanging="578"/>
+        <w:jc w:val="center"/>
+        <w:rPr>
+          <w:color w:val="0070C0"/>
+        </w:rPr>
+      </w:pPr>
+    </w:p>
+    <w:p>
+      <w:pPr>
+        <w:spacing w:after="0" w:line="240" w:lineRule="auto"/>
+        <w:ind w:left="284" w:right="-784" w:hanging="578"/>
+        <w:jc w:val="center"/>
+        <w:rPr>
+          <w:color w:val="0070C0"/>
+        </w:rPr>
+      </w:pPr>
+      <w:r>
+        <w:rPr>
+          <w:color w:val="0070C0"/>
+        </w:rPr>
+        <w:t>Using Keycloak OAuth for application security now</w:t>
+      </w:r>
+    </w:p>
+    <w:p>
+      <w:pPr>
+        <w:spacing w:after="0" w:line="240" w:lineRule="auto"/>
+        <w:ind w:left="284" w:right="-784" w:hanging="578"/>
+        <w:jc w:val="center"/>
+        <w:rPr>
+          <w:color w:val="0070C0"/>
+        </w:rPr>
+      </w:pPr>
+      <w:bookmarkStart w:id="1" w:name="_GoBack"/>
+      <w:r>
+        <w:rPr>
+          <w:noProof/>
+        </w:rPr>
+        <w:drawing>
+          <wp:inline distT="0" distB="0" distL="0" distR="0" wp14:anchorId="1EC3B01C" wp14:editId="1A676BB3">
+            <wp:extent cx="4090439" cy="2300762"/>
+            <wp:effectExtent l="0" t="0" r="5715" b="4445"/>
+            <wp:docPr id="48" name="Picture 48"/>
+            <wp:cNvGraphicFramePr>
+              <a:graphicFrameLocks xmlns:a="http://schemas.openxmlformats.org/drawingml/2006/main" noChangeAspect="1"/>
+            </wp:cNvGraphicFramePr>
+            <a:graphic xmlns:a="http://schemas.openxmlformats.org/drawingml/2006/main">
+              <a:graphicData uri="http://schemas.openxmlformats.org/drawingml/2006/picture">
+                <pic:pic xmlns:pic="http://schemas.openxmlformats.org/drawingml/2006/picture">
+                  <pic:nvPicPr>
+                    <pic:cNvPr id="1" name=""/>
+                    <pic:cNvPicPr/>
+                  </pic:nvPicPr>
+                  <pic:blipFill>
+                    <a:blip r:embed="rId22"/>
+                    <a:stretch>
+                      <a:fillRect/>
+                    </a:stretch>
+                  </pic:blipFill>
+                  <pic:spPr>
+                    <a:xfrm>
+                      <a:off x="0" y="0"/>
+                      <a:ext cx="4100759" cy="2306567"/>
+                    </a:xfrm>
+                    <a:prstGeom prst="rect">
+                      <a:avLst/>
+                    </a:prstGeom>
+                  </pic:spPr>
+                </pic:pic>
+              </a:graphicData>
+            </a:graphic>
+          </wp:inline>
+        </w:drawing>
+      </w:r>
+      <w:bookmarkEnd w:id="1"/>
+    </w:p>
+    <w:p>
+      <w:pPr>
+        <w:spacing w:after="0" w:line="240" w:lineRule="auto"/>
         <w:ind w:left="720" w:firstLine="720"/>
         <w:rPr>
           <w:color w:val="0070C0"/>
@@ -1350,49 +1420,97 @@
         </w:rPr>
         <w:t xml:space="preserve">with </w:t>
       </w:r>
-      <w:proofErr w:type="spellStart"/>
-      <w:r>
-        <w:rPr>
-          <w:color w:val="385623" w:themeColor="accent6" w:themeShade="80"/>
-        </w:rPr>
-        <w:t>bitnami</w:t>
-      </w:r>
-      <w:proofErr w:type="spellEnd"/>
-      <w:r>
-        <w:rPr>
+      <w:r>
+        <w:rPr>
+          <w:color w:val="385623" w:themeColor="accent6" w:themeShade="80"/>
+        </w:rPr>
+        <w:t xml:space="preserve">bitnami </w:t>
+      </w:r>
+      <w:r>
+        <w:rPr>
+          <w:color w:val="385623" w:themeColor="accent6" w:themeShade="80"/>
+        </w:rPr>
+        <w:t xml:space="preserve">docker </w:t>
+      </w:r>
+      <w:r>
+        <w:rPr>
+          <w:color w:val="385623" w:themeColor="accent6" w:themeShade="80"/>
+        </w:rPr>
+        <w:t xml:space="preserve">containers </w:t>
+      </w:r>
+      <w:r>
+        <w:rPr>
+          <w:color w:val="385623" w:themeColor="accent6" w:themeShade="80"/>
+        </w:rPr>
+        <w:t xml:space="preserve">- </w:t>
+      </w:r>
+      <w:r>
+        <w:rPr>
+          <w:color w:val="385623" w:themeColor="accent6" w:themeShade="80"/>
+        </w:rPr>
+        <w:t>zookeeper and 1 broker</w:t>
+      </w:r>
+      <w:r>
+        <w:rPr>
+          <w:i/>
+          <w:iCs/>
           <w:color w:val="385623" w:themeColor="accent6" w:themeShade="80"/>
         </w:rPr>
         <w:t xml:space="preserve"> </w:t>
       </w:r>
       <w:r>
         <w:rPr>
-          <w:color w:val="385623" w:themeColor="accent6" w:themeShade="80"/>
-        </w:rPr>
-        <w:t xml:space="preserve">docker </w:t>
-      </w:r>
-      <w:r>
-        <w:rPr>
-          <w:color w:val="385623" w:themeColor="accent6" w:themeShade="80"/>
-        </w:rPr>
-        <w:t xml:space="preserve">containers </w:t>
-      </w:r>
-      <w:r>
-        <w:rPr>
-          <w:color w:val="385623" w:themeColor="accent6" w:themeShade="80"/>
-        </w:rPr>
-        <w:t xml:space="preserve">- </w:t>
-      </w:r>
-      <w:r>
-        <w:rPr>
-          <w:color w:val="385623" w:themeColor="accent6" w:themeShade="80"/>
-        </w:rPr>
-        <w:t>zookeeper and 1 broker</w:t>
-      </w:r>
-      <w:r>
-        <w:rPr>
-          <w:i/>
-          <w:iCs/>
-          <w:color w:val="385623" w:themeColor="accent6" w:themeShade="80"/>
+          <w:i/>
+          <w:iCs/>
+          <w:color w:val="FF0000"/>
+        </w:rPr>
+        <w:t>(2 broker</w:t>
+      </w:r>
+      <w:r>
+        <w:rPr>
+          <w:i/>
+          <w:iCs/>
+          <w:color w:val="FF0000"/>
+        </w:rPr>
+        <w:t>s</w:t>
+      </w:r>
+      <w:r>
+        <w:rPr>
+          <w:i/>
+          <w:iCs/>
+          <w:color w:val="FF0000"/>
+        </w:rPr>
+        <w:t xml:space="preserve"> causing </w:t>
+      </w:r>
+      <w:r>
+        <w:rPr>
+          <w:i/>
+          <w:iCs/>
+          <w:color w:val="FF0000"/>
+        </w:rPr>
+        <w:t xml:space="preserve">some </w:t>
+      </w:r>
+      <w:r>
+        <w:rPr>
+          <w:i/>
+          <w:iCs/>
+          <w:color w:val="FF0000"/>
+        </w:rPr>
+        <w:t>never-ending</w:t>
+      </w:r>
+      <w:r>
+        <w:rPr>
+          <w:i/>
+          <w:iCs/>
+          <w:color w:val="FF0000"/>
+        </w:rPr>
+        <w:t xml:space="preserve"> error logs</w:t>
+      </w:r>
+      <w:r>
+        <w:rPr>
+          <w:i/>
+          <w:iCs/>
+          <w:color w:val="FF0000"/>
         </w:rPr>
         <w:t xml:space="preserve"> </w:t>
       </w:r>
@@ -1402,23 +1520,336 @@
           <w:iCs/>
           <w:color w:val="FF0000"/>
         </w:rPr>
-        <w:t>(2 broker</w:t>
-      </w:r>
-      <w:r>
+        <w:t xml:space="preserve">-solve later) </w:t>
+      </w:r>
+    </w:p>
+    <w:p>
+      <w:pPr>
+        <w:spacing w:after="0" w:line="240" w:lineRule="auto"/>
+        <w:ind w:left="720" w:firstLine="720"/>
+        <w:rPr>
+          <w:color w:val="385623" w:themeColor="accent6" w:themeShade="80"/>
+        </w:rPr>
+      </w:pPr>
+      <w:r>
+        <w:rPr>
+          <w:color w:val="385623" w:themeColor="accent6" w:themeShade="80"/>
+        </w:rPr>
+        <w:t xml:space="preserve">Using Conduktor to administer Kafka </w:t>
+      </w:r>
+    </w:p>
+    <w:p>
+      <w:pPr>
+        <w:spacing w:after="0" w:line="240" w:lineRule="auto"/>
+        <w:ind w:left="720" w:firstLine="720"/>
+        <w:rPr>
+          <w:i/>
+          <w:iCs/>
+          <w:color w:val="385623" w:themeColor="accent6" w:themeShade="80"/>
+        </w:rPr>
+      </w:pPr>
+      <w:r>
+        <w:rPr>
+          <w:i/>
+          <w:iCs/>
+          <w:color w:val="385623" w:themeColor="accent6" w:themeShade="80"/>
+        </w:rPr>
+        <w:t xml:space="preserve">Kafka event notifications for </w:t>
+      </w:r>
+    </w:p>
+    <w:p>
+      <w:pPr>
+        <w:spacing w:after="0" w:line="240" w:lineRule="auto"/>
+        <w:ind w:left="1440" w:firstLine="720"/>
+        <w:rPr>
+          <w:i/>
+          <w:iCs/>
+          <w:color w:val="0070C0"/>
+        </w:rPr>
+      </w:pPr>
+      <w:r>
+        <w:rPr>
+          <w:i/>
+          <w:iCs/>
+          <w:color w:val="385623" w:themeColor="accent6" w:themeShade="80"/>
+        </w:rPr>
+        <w:t xml:space="preserve">Order Service: </w:t>
+      </w:r>
+      <w:r>
+        <w:rPr>
+          <w:i/>
+          <w:iCs/>
+          <w:color w:val="385623" w:themeColor="accent6" w:themeShade="80"/>
+        </w:rPr>
+        <w:t xml:space="preserve">ORDER_INITITATED </w:t>
+      </w:r>
+      <w:r>
+        <w:rPr>
+          <w:i/>
+          <w:iCs/>
+          <w:color w:val="385623" w:themeColor="accent6" w:themeShade="80"/>
+        </w:rPr>
+        <w:t xml:space="preserve">-&gt; </w:t>
+      </w:r>
+      <w:r>
+        <w:rPr>
+          <w:i/>
+          <w:iCs/>
+          <w:color w:val="385623" w:themeColor="accent6" w:themeShade="80"/>
+        </w:rPr>
+        <w:t xml:space="preserve">payment, </w:t>
+      </w:r>
+      <w:r>
+        <w:rPr>
+          <w:i/>
+          <w:iCs/>
+          <w:color w:val="385623" w:themeColor="accent6" w:themeShade="80"/>
+        </w:rPr>
+        <w:t xml:space="preserve">product inventory, </w:t>
+      </w:r>
+      <w:r>
+        <w:rPr>
+          <w:i/>
+          <w:iCs/>
+          <w:color w:val="4472C4" w:themeColor="accent1"/>
+        </w:rPr>
+        <w:t>email</w:t>
+      </w:r>
+      <w:r>
+        <w:rPr>
+          <w:i/>
+          <w:iCs/>
+          <w:color w:val="385623" w:themeColor="accent6" w:themeShade="80"/>
+        </w:rPr>
+        <w:t xml:space="preserve">, </w:t>
+      </w:r>
+      <w:r>
+        <w:rPr>
+          <w:i/>
+          <w:iCs/>
+          <w:color w:val="0070C0"/>
+        </w:rPr>
+        <w:t>shipping</w:t>
+      </w:r>
+    </w:p>
+    <w:p>
+      <w:pPr>
+        <w:spacing w:after="0" w:line="240" w:lineRule="auto"/>
+        <w:ind w:left="1440" w:firstLine="720"/>
+        <w:rPr>
+          <w:i/>
+          <w:iCs/>
+          <w:color w:val="0070C0"/>
+        </w:rPr>
+      </w:pPr>
+      <w:r>
+        <w:rPr>
+          <w:i/>
+          <w:iCs/>
+          <w:color w:val="385623" w:themeColor="accent6" w:themeShade="80"/>
+        </w:rPr>
+        <w:t>P</w:t>
+      </w:r>
+      <w:r>
+        <w:rPr>
+          <w:i/>
+          <w:iCs/>
+          <w:color w:val="385623" w:themeColor="accent6" w:themeShade="80"/>
+        </w:rPr>
+        <w:t xml:space="preserve">ayment Service: </w:t>
+      </w:r>
+      <w:r>
+        <w:rPr>
+          <w:i/>
+          <w:iCs/>
+          <w:color w:val="385623" w:themeColor="accent6" w:themeShade="80"/>
+        </w:rPr>
+        <w:t>ORDER_PAYMENT_FAILED</w:t>
+      </w:r>
+      <w:r>
+        <w:rPr>
+          <w:i/>
+          <w:iCs/>
+          <w:color w:val="385623" w:themeColor="accent6" w:themeShade="80"/>
+        </w:rPr>
+        <w:t xml:space="preserve"> -&gt; </w:t>
+      </w:r>
+      <w:r>
+        <w:rPr>
+          <w:i/>
+          <w:iCs/>
+          <w:color w:val="385623" w:themeColor="accent6" w:themeShade="80"/>
+        </w:rPr>
+        <w:t>order</w:t>
+      </w:r>
+      <w:r>
+        <w:rPr>
+          <w:i/>
+          <w:iCs/>
+          <w:color w:val="385623" w:themeColor="accent6" w:themeShade="80"/>
+        </w:rPr>
+        <w:t xml:space="preserve">, product inventory, </w:t>
+      </w:r>
+      <w:r>
+        <w:rPr>
+          <w:i/>
+          <w:iCs/>
+          <w:color w:val="4472C4" w:themeColor="accent1"/>
+        </w:rPr>
+        <w:t>email</w:t>
+      </w:r>
+      <w:r>
+        <w:rPr>
+          <w:i/>
+          <w:iCs/>
+          <w:color w:val="385623" w:themeColor="accent6" w:themeShade="80"/>
+        </w:rPr>
+        <w:t xml:space="preserve">, </w:t>
+      </w:r>
+      <w:r>
+        <w:rPr>
+          <w:i/>
+          <w:iCs/>
+          <w:color w:val="0070C0"/>
+        </w:rPr>
+        <w:t>shipping</w:t>
+      </w:r>
+    </w:p>
+    <w:p>
+      <w:pPr>
+        <w:spacing w:after="0" w:line="240" w:lineRule="auto"/>
+        <w:ind w:left="1440" w:firstLine="720"/>
+        <w:rPr>
+          <w:i/>
+          <w:iCs/>
+          <w:color w:val="0070C0"/>
+        </w:rPr>
+      </w:pPr>
+      <w:r>
+        <w:rPr>
+          <w:i/>
+          <w:iCs/>
+          <w:color w:val="385623" w:themeColor="accent6" w:themeShade="80"/>
+        </w:rPr>
+        <w:t xml:space="preserve">Product </w:t>
+      </w:r>
+      <w:r>
+        <w:rPr>
+          <w:i/>
+          <w:iCs/>
+          <w:color w:val="385623" w:themeColor="accent6" w:themeShade="80"/>
+        </w:rPr>
+        <w:t xml:space="preserve">Service: </w:t>
+      </w:r>
+      <w:r>
+        <w:rPr>
+          <w:i/>
+          <w:iCs/>
+          <w:color w:val="385623" w:themeColor="accent6" w:themeShade="80"/>
+        </w:rPr>
+        <w:t>ORDER_ITEM_OUTOFSTOCK</w:t>
+      </w:r>
+      <w:r>
+        <w:rPr>
+          <w:i/>
+          <w:iCs/>
+          <w:color w:val="385623" w:themeColor="accent6" w:themeShade="80"/>
+        </w:rPr>
+        <w:t xml:space="preserve"> -&gt; </w:t>
+      </w:r>
+      <w:r>
+        <w:rPr>
+          <w:i/>
+          <w:iCs/>
+          <w:color w:val="385623" w:themeColor="accent6" w:themeShade="80"/>
+        </w:rPr>
+        <w:t>order</w:t>
+      </w:r>
+      <w:r>
+        <w:rPr>
+          <w:i/>
+          <w:iCs/>
+          <w:color w:val="385623" w:themeColor="accent6" w:themeShade="80"/>
+        </w:rPr>
+        <w:t xml:space="preserve">, </w:t>
+      </w:r>
+      <w:r>
+        <w:rPr>
+          <w:i/>
+          <w:iCs/>
+          <w:color w:val="385623" w:themeColor="accent6" w:themeShade="80"/>
+        </w:rPr>
+        <w:t>payment</w:t>
+      </w:r>
+      <w:r>
+        <w:rPr>
+          <w:i/>
+          <w:iCs/>
+          <w:color w:val="385623" w:themeColor="accent6" w:themeShade="80"/>
+        </w:rPr>
+        <w:t xml:space="preserve">, </w:t>
+      </w:r>
+      <w:r>
+        <w:rPr>
+          <w:i/>
+          <w:iCs/>
+          <w:color w:val="4472C4" w:themeColor="accent1"/>
+        </w:rPr>
+        <w:t>email</w:t>
+      </w:r>
+      <w:r>
+        <w:rPr>
+          <w:i/>
+          <w:iCs/>
+          <w:color w:val="385623" w:themeColor="accent6" w:themeShade="80"/>
+        </w:rPr>
+        <w:t xml:space="preserve">, </w:t>
+      </w:r>
+      <w:r>
+        <w:rPr>
+          <w:i/>
+          <w:iCs/>
+          <w:color w:val="0070C0"/>
+        </w:rPr>
+        <w:t>shipping</w:t>
+      </w:r>
+    </w:p>
+    <w:p>
+      <w:pPr>
+        <w:spacing w:after="0" w:line="240" w:lineRule="auto"/>
+        <w:ind w:left="1440" w:firstLine="720"/>
+        <w:rPr>
+          <w:i/>
+          <w:iCs/>
+          <w:color w:val="0070C0"/>
+        </w:rPr>
+      </w:pPr>
+      <w:r>
+        <w:rPr>
+          <w:i/>
+          <w:iCs/>
+          <w:color w:val="0070C0"/>
+        </w:rPr>
+        <w:t>Order Service: ORDER_CONFIRMED -&gt; email, shipping</w:t>
+      </w:r>
+    </w:p>
+    <w:p>
+      <w:pPr>
+        <w:spacing w:after="0" w:line="240" w:lineRule="auto"/>
+        <w:ind w:left="1440" w:firstLine="720"/>
         <w:rPr>
           <w:i/>
           <w:iCs/>
           <w:color w:val="FF0000"/>
         </w:rPr>
-        <w:t>s</w:t>
-      </w:r>
+      </w:pPr>
       <w:r>
         <w:rPr>
           <w:i/>
           <w:iCs/>
           <w:color w:val="FF0000"/>
         </w:rPr>
-        <w:t xml:space="preserve"> causing </w:t>
+        <w:t xml:space="preserve">TODO – </w:t>
       </w:r>
       <w:r>
         <w:rPr>
@@ -1426,7 +1857,7 @@
           <w:iCs/>
           <w:color w:val="FF0000"/>
         </w:rPr>
-        <w:t xml:space="preserve">some </w:t>
+        <w:t>Revisit and f</w:t>
       </w:r>
       <w:r>
         <w:rPr>
@@ -1434,7 +1865,7 @@
           <w:iCs/>
           <w:color w:val="FF0000"/>
         </w:rPr>
-        <w:t>never-ending</w:t>
+        <w:t>ine tune Kafka settings - commit strategy, etc</w:t>
       </w:r>
       <w:r>
         <w:rPr>
@@ -1442,23 +1873,34 @@
           <w:iCs/>
           <w:color w:val="FF0000"/>
         </w:rPr>
-        <w:t xml:space="preserve"> error logs</w:t>
-      </w:r>
-      <w:r>
-        <w:rPr>
-          <w:i/>
-          <w:iCs/>
-          <w:color w:val="FF0000"/>
-        </w:rPr>
-        <w:t xml:space="preserve"> </w:t>
-      </w:r>
-      <w:r>
-        <w:rPr>
-          <w:i/>
-          <w:iCs/>
-          <w:color w:val="FF0000"/>
-        </w:rPr>
-        <w:t xml:space="preserve">-solve later) </w:t>
+        <w:t>.</w:t>
+      </w:r>
+    </w:p>
+    <w:p>
+      <w:pPr>
+        <w:spacing w:after="0" w:line="240" w:lineRule="auto"/>
+        <w:ind w:left="1440" w:firstLine="720"/>
+        <w:rPr>
+          <w:i/>
+          <w:iCs/>
+          <w:color w:val="385623" w:themeColor="accent6" w:themeShade="80"/>
+        </w:rPr>
+      </w:pPr>
+      <w:r>
+        <w:rPr>
+          <w:i/>
+          <w:iCs/>
+          <w:color w:val="385623" w:themeColor="accent6" w:themeShade="80"/>
+        </w:rPr>
+        <w:t>Set retention.ms = 5 minutes at Topic-level</w:t>
+      </w:r>
+      <w:r>
+        <w:rPr>
+          <w:i/>
+          <w:iCs/>
+          <w:color w:val="385623" w:themeColor="accent6" w:themeShade="80"/>
+        </w:rPr>
+        <w:t xml:space="preserve"> (should be around a day – but should be enough for experimental purpose) </w:t>
       </w:r>
     </w:p>
     <w:p>
@@ -1466,410 +1908,6 @@
         <w:spacing w:after="0" w:line="240" w:lineRule="auto"/>
         <w:ind w:left="720" w:firstLine="720"/>
         <w:rPr>
-          <w:color w:val="385623" w:themeColor="accent6" w:themeShade="80"/>
-        </w:rPr>
-      </w:pPr>
-      <w:r>
-        <w:rPr>
-          <w:color w:val="385623" w:themeColor="accent6" w:themeShade="80"/>
-        </w:rPr>
-        <w:t xml:space="preserve">Using </w:t>
-      </w:r>
-      <w:proofErr w:type="spellStart"/>
-      <w:r>
-        <w:rPr>
-          <w:color w:val="385623" w:themeColor="accent6" w:themeShade="80"/>
-        </w:rPr>
-        <w:t>Conduktor</w:t>
-      </w:r>
-      <w:proofErr w:type="spellEnd"/>
-      <w:r>
-        <w:rPr>
-          <w:color w:val="385623" w:themeColor="accent6" w:themeShade="80"/>
-        </w:rPr>
-        <w:t xml:space="preserve"> to administer Kafka </w:t>
-      </w:r>
-    </w:p>
-    <w:p>
-      <w:pPr>
-        <w:spacing w:after="0" w:line="240" w:lineRule="auto"/>
-        <w:ind w:left="720" w:firstLine="720"/>
-        <w:rPr>
-          <w:i/>
-          <w:iCs/>
-          <w:color w:val="385623" w:themeColor="accent6" w:themeShade="80"/>
-        </w:rPr>
-      </w:pPr>
-      <w:r>
-        <w:rPr>
-          <w:i/>
-          <w:iCs/>
-          <w:color w:val="385623" w:themeColor="accent6" w:themeShade="80"/>
-        </w:rPr>
-        <w:t xml:space="preserve">Kafka event notifications for </w:t>
-      </w:r>
-    </w:p>
-    <w:p>
-      <w:pPr>
-        <w:spacing w:after="0" w:line="240" w:lineRule="auto"/>
-        <w:ind w:left="1440" w:firstLine="720"/>
-        <w:rPr>
-          <w:i/>
-          <w:iCs/>
-          <w:color w:val="0070C0"/>
-        </w:rPr>
-      </w:pPr>
-      <w:r>
-        <w:rPr>
-          <w:i/>
-          <w:iCs/>
-          <w:color w:val="385623" w:themeColor="accent6" w:themeShade="80"/>
-        </w:rPr>
-        <w:t xml:space="preserve">Order Service: </w:t>
-      </w:r>
-      <w:r>
-        <w:rPr>
-          <w:i/>
-          <w:iCs/>
-          <w:color w:val="385623" w:themeColor="accent6" w:themeShade="80"/>
-        </w:rPr>
-        <w:t xml:space="preserve">ORDER_INITITATED </w:t>
-      </w:r>
-      <w:r>
-        <w:rPr>
-          <w:i/>
-          <w:iCs/>
-          <w:color w:val="385623" w:themeColor="accent6" w:themeShade="80"/>
-        </w:rPr>
-        <w:t xml:space="preserve">-&gt; </w:t>
-      </w:r>
-      <w:r>
-        <w:rPr>
-          <w:i/>
-          <w:iCs/>
-          <w:color w:val="385623" w:themeColor="accent6" w:themeShade="80"/>
-        </w:rPr>
-        <w:t xml:space="preserve">payment, </w:t>
-      </w:r>
-      <w:r>
-        <w:rPr>
-          <w:i/>
-          <w:iCs/>
-          <w:color w:val="385623" w:themeColor="accent6" w:themeShade="80"/>
-        </w:rPr>
-        <w:t xml:space="preserve">product inventory, </w:t>
-      </w:r>
-      <w:r>
-        <w:rPr>
-          <w:i/>
-          <w:iCs/>
-          <w:color w:val="4472C4" w:themeColor="accent1"/>
-        </w:rPr>
-        <w:t>email</w:t>
-      </w:r>
-      <w:r>
-        <w:rPr>
-          <w:i/>
-          <w:iCs/>
-          <w:color w:val="385623" w:themeColor="accent6" w:themeShade="80"/>
-        </w:rPr>
-        <w:t xml:space="preserve">, </w:t>
-      </w:r>
-      <w:r>
-        <w:rPr>
-          <w:i/>
-          <w:iCs/>
-          <w:color w:val="0070C0"/>
-        </w:rPr>
-        <w:t>shipping</w:t>
-      </w:r>
-    </w:p>
-    <w:p>
-      <w:pPr>
-        <w:spacing w:after="0" w:line="240" w:lineRule="auto"/>
-        <w:ind w:left="1440" w:firstLine="720"/>
-        <w:rPr>
-          <w:i/>
-          <w:iCs/>
-          <w:color w:val="0070C0"/>
-        </w:rPr>
-      </w:pPr>
-      <w:r>
-        <w:rPr>
-          <w:i/>
-          <w:iCs/>
-          <w:color w:val="385623" w:themeColor="accent6" w:themeShade="80"/>
-        </w:rPr>
-        <w:t>P</w:t>
-      </w:r>
-      <w:r>
-        <w:rPr>
-          <w:i/>
-          <w:iCs/>
-          <w:color w:val="385623" w:themeColor="accent6" w:themeShade="80"/>
-        </w:rPr>
-        <w:t xml:space="preserve">ayment Service: </w:t>
-      </w:r>
-      <w:r>
-        <w:rPr>
-          <w:i/>
-          <w:iCs/>
-          <w:color w:val="385623" w:themeColor="accent6" w:themeShade="80"/>
-        </w:rPr>
-        <w:t>ORDER_PAYMENT_FAILED</w:t>
-      </w:r>
-      <w:r>
-        <w:rPr>
-          <w:i/>
-          <w:iCs/>
-          <w:color w:val="385623" w:themeColor="accent6" w:themeShade="80"/>
-        </w:rPr>
-        <w:t xml:space="preserve"> -&gt; </w:t>
-      </w:r>
-      <w:r>
-        <w:rPr>
-          <w:i/>
-          <w:iCs/>
-          <w:color w:val="385623" w:themeColor="accent6" w:themeShade="80"/>
-        </w:rPr>
-        <w:t>order</w:t>
-      </w:r>
-      <w:r>
-        <w:rPr>
-          <w:i/>
-          <w:iCs/>
-          <w:color w:val="385623" w:themeColor="accent6" w:themeShade="80"/>
-        </w:rPr>
-        <w:t xml:space="preserve">, product inventory, </w:t>
-      </w:r>
-      <w:r>
-        <w:rPr>
-          <w:i/>
-          <w:iCs/>
-          <w:color w:val="4472C4" w:themeColor="accent1"/>
-        </w:rPr>
-        <w:t>email</w:t>
-      </w:r>
-      <w:r>
-        <w:rPr>
-          <w:i/>
-          <w:iCs/>
-          <w:color w:val="385623" w:themeColor="accent6" w:themeShade="80"/>
-        </w:rPr>
-        <w:t xml:space="preserve">, </w:t>
-      </w:r>
-      <w:r>
-        <w:rPr>
-          <w:i/>
-          <w:iCs/>
-          <w:color w:val="0070C0"/>
-        </w:rPr>
-        <w:t>shipping</w:t>
-      </w:r>
-    </w:p>
-    <w:p>
-      <w:pPr>
-        <w:spacing w:after="0" w:line="240" w:lineRule="auto"/>
-        <w:ind w:left="1440" w:firstLine="720"/>
-        <w:rPr>
-          <w:i/>
-          <w:iCs/>
-          <w:color w:val="0070C0"/>
-        </w:rPr>
-      </w:pPr>
-      <w:r>
-        <w:rPr>
-          <w:i/>
-          <w:iCs/>
-          <w:color w:val="385623" w:themeColor="accent6" w:themeShade="80"/>
-        </w:rPr>
-        <w:t xml:space="preserve">Product </w:t>
-      </w:r>
-      <w:r>
-        <w:rPr>
-          <w:i/>
-          <w:iCs/>
-          <w:color w:val="385623" w:themeColor="accent6" w:themeShade="80"/>
-        </w:rPr>
-        <w:t xml:space="preserve">Service: </w:t>
-      </w:r>
-      <w:r>
-        <w:rPr>
-          <w:i/>
-          <w:iCs/>
-          <w:color w:val="385623" w:themeColor="accent6" w:themeShade="80"/>
-        </w:rPr>
-        <w:t>ORDER_ITEM_OUTOFSTOCK</w:t>
-      </w:r>
-      <w:r>
-        <w:rPr>
-          <w:i/>
-          <w:iCs/>
-          <w:color w:val="385623" w:themeColor="accent6" w:themeShade="80"/>
-        </w:rPr>
-        <w:t xml:space="preserve"> -&gt; </w:t>
-      </w:r>
-      <w:r>
-        <w:rPr>
-          <w:i/>
-          <w:iCs/>
-          <w:color w:val="385623" w:themeColor="accent6" w:themeShade="80"/>
-        </w:rPr>
-        <w:t>order</w:t>
-      </w:r>
-      <w:r>
-        <w:rPr>
-          <w:i/>
-          <w:iCs/>
-          <w:color w:val="385623" w:themeColor="accent6" w:themeShade="80"/>
-        </w:rPr>
-        <w:t xml:space="preserve">, </w:t>
-      </w:r>
-      <w:r>
-        <w:rPr>
-          <w:i/>
-          <w:iCs/>
-          <w:color w:val="385623" w:themeColor="accent6" w:themeShade="80"/>
-        </w:rPr>
-        <w:t>payment</w:t>
-      </w:r>
-      <w:r>
-        <w:rPr>
-          <w:i/>
-          <w:iCs/>
-          <w:color w:val="385623" w:themeColor="accent6" w:themeShade="80"/>
-        </w:rPr>
-        <w:t xml:space="preserve">, </w:t>
-      </w:r>
-      <w:r>
-        <w:rPr>
-          <w:i/>
-          <w:iCs/>
-          <w:color w:val="4472C4" w:themeColor="accent1"/>
-        </w:rPr>
-        <w:t>email</w:t>
-      </w:r>
-      <w:r>
-        <w:rPr>
-          <w:i/>
-          <w:iCs/>
-          <w:color w:val="385623" w:themeColor="accent6" w:themeShade="80"/>
-        </w:rPr>
-        <w:t xml:space="preserve">, </w:t>
-      </w:r>
-      <w:r>
-        <w:rPr>
-          <w:i/>
-          <w:iCs/>
-          <w:color w:val="0070C0"/>
-        </w:rPr>
-        <w:t>shipping</w:t>
-      </w:r>
-    </w:p>
-    <w:p>
-      <w:pPr>
-        <w:spacing w:after="0" w:line="240" w:lineRule="auto"/>
-        <w:ind w:left="1440" w:firstLine="720"/>
-        <w:rPr>
-          <w:i/>
-          <w:iCs/>
-          <w:color w:val="0070C0"/>
-        </w:rPr>
-      </w:pPr>
-      <w:r>
-        <w:rPr>
-          <w:i/>
-          <w:iCs/>
-          <w:color w:val="0070C0"/>
-        </w:rPr>
-        <w:t>Order Service: ORDER_CONFIRMED -&gt; email, shipping</w:t>
-      </w:r>
-    </w:p>
-    <w:p>
-      <w:pPr>
-        <w:spacing w:after="0" w:line="240" w:lineRule="auto"/>
-        <w:ind w:left="1440" w:firstLine="720"/>
-        <w:rPr>
-          <w:i/>
-          <w:iCs/>
-          <w:color w:val="FF0000"/>
-        </w:rPr>
-      </w:pPr>
-      <w:r>
-        <w:rPr>
-          <w:i/>
-          <w:iCs/>
-          <w:color w:val="FF0000"/>
-        </w:rPr>
-        <w:t xml:space="preserve">TODO – </w:t>
-      </w:r>
-      <w:r>
-        <w:rPr>
-          <w:i/>
-          <w:iCs/>
-          <w:color w:val="FF0000"/>
-        </w:rPr>
-        <w:t>Revisit and f</w:t>
-      </w:r>
-      <w:r>
-        <w:rPr>
-          <w:i/>
-          <w:iCs/>
-          <w:color w:val="FF0000"/>
-        </w:rPr>
-        <w:t>ine tune Kafka settings - commit strategy, etc</w:t>
-      </w:r>
-      <w:r>
-        <w:rPr>
-          <w:i/>
-          <w:iCs/>
-          <w:color w:val="FF0000"/>
-        </w:rPr>
-        <w:t>.</w:t>
-      </w:r>
-    </w:p>
-    <w:p>
-      <w:pPr>
-        <w:spacing w:after="0" w:line="240" w:lineRule="auto"/>
-        <w:ind w:left="1440" w:firstLine="720"/>
-        <w:rPr>
-          <w:i/>
-          <w:iCs/>
-          <w:color w:val="385623" w:themeColor="accent6" w:themeShade="80"/>
-        </w:rPr>
-      </w:pPr>
-      <w:r>
-        <w:rPr>
-          <w:i/>
-          <w:iCs/>
-          <w:color w:val="385623" w:themeColor="accent6" w:themeShade="80"/>
-        </w:rPr>
-        <w:t>Set retention.ms = 5 minutes at Topic-level</w:t>
-      </w:r>
-      <w:r>
-        <w:rPr>
-          <w:i/>
-          <w:iCs/>
-          <w:color w:val="385623" w:themeColor="accent6" w:themeShade="80"/>
-        </w:rPr>
-        <w:t xml:space="preserve"> (should be around a day – but should be </w:t>
-      </w:r>
-      <w:bookmarkStart w:id="1" w:name="_GoBack"/>
-      <w:bookmarkEnd w:id="1"/>
-      <w:r>
-        <w:rPr>
-          <w:i/>
-          <w:iCs/>
-          <w:color w:val="385623" w:themeColor="accent6" w:themeShade="80"/>
-        </w:rPr>
-        <w:t xml:space="preserve">enough for experimental purpose) </w:t>
-      </w:r>
-    </w:p>
-    <w:p>
-      <w:pPr>
-        <w:spacing w:after="0" w:line="240" w:lineRule="auto"/>
-        <w:ind w:left="720" w:firstLine="720"/>
-        <w:rPr>
           <w:i/>
           <w:iCs/>
         </w:rPr>
@@ -1891,43 +1929,46 @@
       </w:r>
       <w:r>
         <w:t xml:space="preserve"> Add </w:t>
+      </w:r>
+      <w:r>
+        <w:t xml:space="preserve">application security using </w:t>
       </w:r>
       <w:r>
         <w:rPr>
           <w:b/>
           <w:bCs/>
         </w:rPr>
-        <w:t>Authentication Server</w:t>
-      </w:r>
-      <w:r>
-        <w:t xml:space="preserve"> and </w:t>
+        <w:t>OAuth 2.0 -</w:t>
+      </w:r>
+      <w:r>
+        <w:t xml:space="preserve"> </w:t>
       </w:r>
       <w:r>
         <w:rPr>
           <w:b/>
           <w:bCs/>
         </w:rPr>
-        <w:t>Resource Server</w:t>
+        <w:t>Keycloak</w:t>
+      </w:r>
+      <w:r>
+        <w:t xml:space="preserve"> and </w:t>
       </w:r>
       <w:r>
         <w:rPr>
           <w:b/>
           <w:bCs/>
         </w:rPr>
-        <w:t xml:space="preserve"> </w:t>
-      </w:r>
-      <w:r>
-        <w:t>for</w:t>
+        <w:t>Resource Server</w:t>
       </w:r>
       <w:r>
         <w:rPr>
           <w:b/>
           <w:bCs/>
         </w:rPr>
-        <w:t xml:space="preserve"> </w:t>
-      </w:r>
-      <w:r>
-        <w:t>API security</w:t>
+        <w:t xml:space="preserve"> config for resources </w:t>
+      </w:r>
+      <w:r>
+        <w:t>API</w:t>
       </w:r>
       <w:r>
         <w:rPr>
@@ -1936,27 +1977,100 @@
         </w:rPr>
         <w:t xml:space="preserve"> </w:t>
       </w:r>
-    </w:p>
-    <w:p>
-      <w:pPr>
-        <w:spacing w:after="0" w:line="240" w:lineRule="auto"/>
-        <w:ind w:left="720" w:firstLine="720"/>
+      <w:r>
+        <w:t>s</w:t>
+      </w:r>
+      <w:r>
+        <w:t>ecurity</w:t>
+      </w:r>
+      <w:r>
         <w:rPr>
           <w:b/>
           <w:bCs/>
-          <w:i/>
-          <w:iCs/>
-          <w:color w:val="0070C0"/>
-        </w:rPr>
-      </w:pPr>
-      <w:r>
+        </w:rPr>
+        <w:t xml:space="preserve"> </w:t>
+      </w:r>
+    </w:p>
+    <w:p>
+      <w:pPr>
+        <w:spacing w:after="0" w:line="240" w:lineRule="auto"/>
+        <w:ind w:left="720" w:firstLine="720"/>
         <w:rPr>
           <w:b/>
           <w:bCs/>
-          <w:i/>
-          <w:iCs/>
           <w:color w:val="0070C0"/>
         </w:rPr>
+      </w:pPr>
+    </w:p>
+    <w:p>
+      <w:pPr>
+        <w:spacing w:after="0" w:line="240" w:lineRule="auto"/>
+        <w:ind w:left="720" w:firstLine="720"/>
+        <w:rPr>
+          <w:color w:val="385623" w:themeColor="accent6" w:themeShade="80"/>
+        </w:rPr>
+      </w:pPr>
+      <w:r>
+        <w:rPr>
+          <w:color w:val="385623" w:themeColor="accent6" w:themeShade="80"/>
+        </w:rPr>
+        <w:t>Added Keycloack docker image</w:t>
+      </w:r>
+    </w:p>
+    <w:p>
+      <w:pPr>
+        <w:spacing w:after="0" w:line="240" w:lineRule="auto"/>
+        <w:ind w:left="720" w:firstLine="720"/>
+        <w:rPr>
+          <w:color w:val="385623" w:themeColor="accent6" w:themeShade="80"/>
+        </w:rPr>
+      </w:pPr>
+      <w:r>
+        <w:rPr>
+          <w:color w:val="385623" w:themeColor="accent6" w:themeShade="80"/>
+        </w:rPr>
+        <w:t>Configured angular client to connect to Keycloak for user registration and authentication</w:t>
+      </w:r>
+    </w:p>
+    <w:p>
+      <w:pPr>
+        <w:spacing w:after="0" w:line="240" w:lineRule="auto"/>
+        <w:ind w:left="720" w:firstLine="720"/>
+        <w:rPr>
+          <w:b/>
+          <w:bCs/>
+          <w:color w:val="0070C0"/>
+        </w:rPr>
+      </w:pPr>
+      <w:r>
+        <w:rPr>
+          <w:b/>
+          <w:bCs/>
+          <w:color w:val="0070C0"/>
+        </w:rPr>
+        <w:t xml:space="preserve"> </w:t>
+      </w:r>
+    </w:p>
+    <w:p>
+      <w:pPr>
+        <w:spacing w:after="0" w:line="240" w:lineRule="auto"/>
+        <w:ind w:left="720" w:firstLine="720"/>
+        <w:rPr>
+          <w:b/>
+          <w:bCs/>
+          <w:i/>
+          <w:iCs/>
+          <w:color w:val="0070C0"/>
+        </w:rPr>
+      </w:pPr>
+      <w:r>
+        <w:rPr>
+          <w:b/>
+          <w:bCs/>
+          <w:i/>
+          <w:iCs/>
+          <w:color w:val="0070C0"/>
+        </w:rPr>
         <w:t>In progress...</w:t>
       </w:r>
     </w:p>
@@ -2058,25 +2172,180 @@
           <w:iCs/>
           <w:color w:val="FF0000"/>
         </w:rPr>
-        <w:t xml:space="preserve">Do: Need to see how swagger </w:t>
-      </w:r>
-      <w:proofErr w:type="spellStart"/>
+        <w:t>Do: Need to see how swagger api docs can be exposed through gateway</w:t>
+      </w:r>
       <w:r>
         <w:rPr>
           <w:i/>
           <w:iCs/>
           <w:color w:val="FF0000"/>
         </w:rPr>
-        <w:t>api</w:t>
-      </w:r>
-      <w:proofErr w:type="spellEnd"/>
+        <w:t xml:space="preserve"> routes</w:t>
+      </w:r>
       <w:r>
         <w:rPr>
           <w:i/>
           <w:iCs/>
           <w:color w:val="FF0000"/>
         </w:rPr>
-        <w:t xml:space="preserve"> docs can be exposed through gateway</w:t>
+        <w:t>)</w:t>
+      </w:r>
+    </w:p>
+    <w:p>
+      <w:pPr>
+        <w:spacing w:after="0" w:line="240" w:lineRule="auto"/>
+        <w:ind w:firstLine="720"/>
+        <w:rPr>
+          <w:color w:val="385623" w:themeColor="accent6" w:themeShade="80"/>
+        </w:rPr>
+      </w:pPr>
+    </w:p>
+    <w:p>
+      <w:pPr>
+        <w:spacing w:after="0" w:line="240" w:lineRule="auto"/>
+        <w:ind w:firstLine="720"/>
+      </w:pPr>
+      <w:r>
+        <w:rPr>
+          <w:highlight w:val="green"/>
+        </w:rPr>
+        <w:t>Sprint 7 – Enable CI-CD</w:t>
+      </w:r>
+    </w:p>
+    <w:p>
+      <w:pPr>
+        <w:spacing w:after="0" w:line="240" w:lineRule="auto"/>
+        <w:ind w:left="720" w:firstLine="720"/>
+        <w:rPr>
+          <w:color w:val="385623" w:themeColor="accent6" w:themeShade="80"/>
+        </w:rPr>
+      </w:pPr>
+      <w:r>
+        <w:rPr>
+          <w:color w:val="385623" w:themeColor="accent6" w:themeShade="80"/>
+        </w:rPr>
+        <w:t xml:space="preserve">(*Configured Jenkins pipeline script for CI-CD for user-service and tried deployment using docker container, docker-hub. </w:t>
+      </w:r>
+    </w:p>
+    <w:p>
+      <w:pPr>
+        <w:spacing w:after="0" w:line="240" w:lineRule="auto"/>
+        <w:ind w:left="720" w:firstLine="720"/>
+        <w:rPr>
+          <w:color w:val="385623" w:themeColor="accent6" w:themeShade="80"/>
+        </w:rPr>
+      </w:pPr>
+      <w:r>
+        <w:rPr>
+          <w:color w:val="385623" w:themeColor="accent6" w:themeShade="80"/>
+        </w:rPr>
+        <w:t>Tried it on an AWS free instance, but free instances are too small</w:t>
+      </w:r>
+      <w:r>
+        <w:rPr>
+          <w:color w:val="385623" w:themeColor="accent6" w:themeShade="80"/>
+        </w:rPr>
+        <w:t>(1GB)</w:t>
+      </w:r>
+      <w:r>
+        <w:rPr>
+          <w:color w:val="385623" w:themeColor="accent6" w:themeShade="80"/>
+        </w:rPr>
+        <w:t xml:space="preserve"> and </w:t>
+      </w:r>
+      <w:r>
+        <w:rPr>
+          <w:color w:val="385623" w:themeColor="accent6" w:themeShade="80"/>
+        </w:rPr>
+        <w:t xml:space="preserve">hangs </w:t>
+      </w:r>
+      <w:r>
+        <w:rPr>
+          <w:color w:val="385623" w:themeColor="accent6" w:themeShade="80"/>
+        </w:rPr>
+        <w:t>frequently</w:t>
+      </w:r>
+      <w:r>
+        <w:rPr>
+          <w:color w:val="385623" w:themeColor="accent6" w:themeShade="80"/>
+        </w:rPr>
+        <w:t>)</w:t>
+      </w:r>
+    </w:p>
+    <w:p>
+      <w:pPr>
+        <w:spacing w:after="0" w:line="240" w:lineRule="auto"/>
+        <w:ind w:left="720" w:firstLine="720"/>
+        <w:rPr>
+          <w:color w:val="385623" w:themeColor="accent6" w:themeShade="80"/>
+        </w:rPr>
+      </w:pPr>
+      <w:r>
+        <w:rPr>
+          <w:color w:val="385623" w:themeColor="accent6" w:themeShade="80"/>
+        </w:rPr>
+        <w:t xml:space="preserve"> </w:t>
+      </w:r>
+      <w:r>
+        <w:rPr>
+          <w:color w:val="385623" w:themeColor="accent6" w:themeShade="80"/>
+        </w:rPr>
+        <w:t xml:space="preserve">Configured it on GCP Instance – with 3.75GB RAM 10G HDD for now – </w:t>
+      </w:r>
+      <w:r>
+        <w:rPr>
+          <w:color w:val="385623" w:themeColor="accent6" w:themeShade="80"/>
+        </w:rPr>
+        <w:t>will increase capacity if required</w:t>
+      </w:r>
+    </w:p>
+    <w:p>
+      <w:pPr>
+        <w:spacing w:after="0" w:line="240" w:lineRule="auto"/>
+        <w:ind w:left="720" w:firstLine="720"/>
+        <w:rPr>
+          <w:i/>
+          <w:iCs/>
+          <w:color w:val="385623" w:themeColor="accent6" w:themeShade="80"/>
+        </w:rPr>
+      </w:pPr>
+      <w:r>
+        <w:rPr>
+          <w:color w:val="385623" w:themeColor="accent6" w:themeShade="80"/>
+        </w:rPr>
+        <w:t xml:space="preserve"> </w:t>
+      </w:r>
+      <w:r>
+        <w:rPr>
+          <w:i/>
+          <w:iCs/>
+          <w:color w:val="385623" w:themeColor="accent6" w:themeShade="80"/>
+        </w:rPr>
+        <w:t xml:space="preserve">Not keeping Instance always ON – Saving </w:t>
+      </w:r>
+      <w:r>
+        <w:rPr>
+          <w:i/>
+          <w:iCs/>
+          <w:color w:val="385623" w:themeColor="accent6" w:themeShade="80"/>
+        </w:rPr>
+        <w:t xml:space="preserve">on free </w:t>
+      </w:r>
+      <w:r>
+        <w:rPr>
+          <w:i/>
+          <w:iCs/>
+          <w:color w:val="385623" w:themeColor="accent6" w:themeShade="80"/>
+        </w:rPr>
+        <w:t>credits</w:t>
+      </w:r>
+      <w:r>
+        <w:rPr>
+          <w:i/>
+          <w:iCs/>
+          <w:color w:val="385623" w:themeColor="accent6" w:themeShade="80"/>
+        </w:rPr>
+        <w:t xml:space="preserve"> – </w:t>
       </w:r>
       <w:r>
         <w:rPr>
@@ -2084,218 +2353,46 @@
           <w:iCs/>
           <w:color w:val="FF0000"/>
         </w:rPr>
-        <w:t xml:space="preserve"> routes</w:t>
-      </w:r>
-      <w:r>
-        <w:rPr>
-          <w:i/>
-          <w:iCs/>
-          <w:color w:val="FF0000"/>
-        </w:rPr>
-        <w:t>)</w:t>
+        <w:t>will keep it on once UI is ready</w:t>
       </w:r>
     </w:p>
     <w:p>
       <w:pPr>
         <w:spacing w:after="0" w:line="240" w:lineRule="auto"/>
         <w:ind w:firstLine="720"/>
-        <w:rPr>
-          <w:color w:val="385623" w:themeColor="accent6" w:themeShade="80"/>
-        </w:rPr>
       </w:pPr>
     </w:p>
     <w:p>
       <w:pPr>
         <w:spacing w:after="0" w:line="240" w:lineRule="auto"/>
         <w:ind w:firstLine="720"/>
-      </w:pPr>
-      <w:r>
-        <w:rPr>
-          <w:highlight w:val="green"/>
-        </w:rPr>
-        <w:t>Sprint 7 – Enable CI-CD</w:t>
-      </w:r>
-    </w:p>
-    <w:p>
-      <w:pPr>
-        <w:spacing w:after="0" w:line="240" w:lineRule="auto"/>
-        <w:ind w:left="720" w:firstLine="720"/>
-        <w:rPr>
-          <w:color w:val="385623" w:themeColor="accent6" w:themeShade="80"/>
-        </w:rPr>
-      </w:pPr>
-      <w:r>
-        <w:rPr>
-          <w:color w:val="385623" w:themeColor="accent6" w:themeShade="80"/>
-        </w:rPr>
-        <w:t xml:space="preserve">(*Configured Jenkins pipeline script for CI-CD for user-service and tried deployment using docker container, docker-hub. </w:t>
-      </w:r>
-    </w:p>
-    <w:p>
-      <w:pPr>
-        <w:spacing w:after="0" w:line="240" w:lineRule="auto"/>
-        <w:ind w:left="720" w:firstLine="720"/>
-        <w:rPr>
-          <w:color w:val="385623" w:themeColor="accent6" w:themeShade="80"/>
-        </w:rPr>
-      </w:pPr>
-      <w:r>
-        <w:rPr>
-          <w:color w:val="385623" w:themeColor="accent6" w:themeShade="80"/>
-        </w:rPr>
-        <w:t>Tried it on an AWS free instance, but free instances are too small</w:t>
-      </w:r>
-      <w:r>
-        <w:rPr>
-          <w:color w:val="385623" w:themeColor="accent6" w:themeShade="80"/>
-        </w:rPr>
-        <w:t>(1GB)</w:t>
-      </w:r>
-      <w:r>
-        <w:rPr>
-          <w:color w:val="385623" w:themeColor="accent6" w:themeShade="80"/>
-        </w:rPr>
-        <w:t xml:space="preserve"> and </w:t>
-      </w:r>
-      <w:r>
-        <w:rPr>
-          <w:color w:val="385623" w:themeColor="accent6" w:themeShade="80"/>
-        </w:rPr>
-        <w:t xml:space="preserve">hangs </w:t>
-      </w:r>
-      <w:r>
-        <w:rPr>
-          <w:color w:val="385623" w:themeColor="accent6" w:themeShade="80"/>
-        </w:rPr>
-        <w:t>frequently</w:t>
-      </w:r>
-      <w:r>
-        <w:rPr>
-          <w:color w:val="385623" w:themeColor="accent6" w:themeShade="80"/>
-        </w:rPr>
-        <w:t>)</w:t>
-      </w:r>
-    </w:p>
-    <w:p>
-      <w:pPr>
-        <w:spacing w:after="0" w:line="240" w:lineRule="auto"/>
-        <w:ind w:left="720" w:firstLine="720"/>
-        <w:rPr>
-          <w:color w:val="385623" w:themeColor="accent6" w:themeShade="80"/>
-        </w:rPr>
-      </w:pPr>
-      <w:r>
-        <w:rPr>
-          <w:color w:val="385623" w:themeColor="accent6" w:themeShade="80"/>
-        </w:rPr>
-        <w:t xml:space="preserve"> </w:t>
-      </w:r>
-      <w:r>
-        <w:rPr>
-          <w:color w:val="385623" w:themeColor="accent6" w:themeShade="80"/>
-        </w:rPr>
-        <w:t xml:space="preserve">Configured it on GCP Instance – with 3.75GB RAM 10G HDD for now – </w:t>
-      </w:r>
-      <w:r>
-        <w:rPr>
-          <w:color w:val="385623" w:themeColor="accent6" w:themeShade="80"/>
-        </w:rPr>
-        <w:t>will increase capacity if required</w:t>
-      </w:r>
-    </w:p>
-    <w:p>
-      <w:pPr>
-        <w:spacing w:after="0" w:line="240" w:lineRule="auto"/>
-        <w:ind w:left="720" w:firstLine="720"/>
-        <w:rPr>
-          <w:i/>
-          <w:iCs/>
-          <w:color w:val="385623" w:themeColor="accent6" w:themeShade="80"/>
-        </w:rPr>
-      </w:pPr>
-      <w:r>
-        <w:rPr>
-          <w:color w:val="385623" w:themeColor="accent6" w:themeShade="80"/>
-        </w:rPr>
-        <w:t xml:space="preserve"> </w:t>
-      </w:r>
-      <w:r>
-        <w:rPr>
-          <w:i/>
-          <w:iCs/>
-          <w:color w:val="385623" w:themeColor="accent6" w:themeShade="80"/>
-        </w:rPr>
-        <w:t xml:space="preserve">Not keeping Instance always ON – Saving </w:t>
-      </w:r>
-      <w:r>
-        <w:rPr>
-          <w:i/>
-          <w:iCs/>
-          <w:color w:val="385623" w:themeColor="accent6" w:themeShade="80"/>
-        </w:rPr>
-        <w:t xml:space="preserve">on free </w:t>
-      </w:r>
-      <w:r>
-        <w:rPr>
-          <w:i/>
-          <w:iCs/>
-          <w:color w:val="385623" w:themeColor="accent6" w:themeShade="80"/>
-        </w:rPr>
-        <w:t>credits</w:t>
-      </w:r>
-      <w:r>
-        <w:rPr>
-          <w:i/>
-          <w:iCs/>
-          <w:color w:val="385623" w:themeColor="accent6" w:themeShade="80"/>
-        </w:rPr>
-        <w:t xml:space="preserve"> – </w:t>
-      </w:r>
-      <w:r>
-        <w:rPr>
-          <w:i/>
-          <w:iCs/>
-          <w:color w:val="FF0000"/>
-        </w:rPr>
-        <w:t>will keep it on once UI is ready</w:t>
+        <w:rPr>
+          <w:color w:val="385623" w:themeColor="accent6" w:themeShade="80"/>
+        </w:rPr>
+      </w:pPr>
+      <w:r>
+        <w:tab/>
+      </w:r>
+      <w:r>
+        <w:rPr>
+          <w:color w:val="385623" w:themeColor="accent6" w:themeShade="80"/>
+        </w:rPr>
+        <w:t>Reserved a Google Cloud VM instance</w:t>
       </w:r>
     </w:p>
     <w:p>
       <w:pPr>
         <w:spacing w:after="0" w:line="240" w:lineRule="auto"/>
         <w:ind w:firstLine="720"/>
-      </w:pPr>
-    </w:p>
-    <w:p>
-      <w:pPr>
-        <w:spacing w:after="0" w:line="240" w:lineRule="auto"/>
-        <w:ind w:firstLine="720"/>
-        <w:rPr>
-          <w:color w:val="385623" w:themeColor="accent6" w:themeShade="80"/>
-        </w:rPr>
-      </w:pPr>
-      <w:r>
-        <w:tab/>
-      </w:r>
-      <w:r>
-        <w:rPr>
-          <w:color w:val="385623" w:themeColor="accent6" w:themeShade="80"/>
-        </w:rPr>
-        <w:t>Reserved a Google Cloud VM instance</w:t>
-      </w:r>
-    </w:p>
-    <w:p>
-      <w:pPr>
-        <w:spacing w:after="0" w:line="240" w:lineRule="auto"/>
-        <w:ind w:firstLine="720"/>
-        <w:rPr>
-          <w:color w:val="385623" w:themeColor="accent6" w:themeShade="80"/>
-        </w:rPr>
-      </w:pPr>
-      <w:r>
-        <w:rPr>
-          <w:color w:val="385623" w:themeColor="accent6" w:themeShade="80"/>
-        </w:rPr>
+        <w:rPr>
+          <w:color w:val="385623" w:themeColor="accent6" w:themeShade="80"/>
+        </w:rPr>
+      </w:pPr>
+      <w:r>
+        <w:rPr>
+          <w:color w:val="385623" w:themeColor="accent6" w:themeShade="80"/>
+        </w:rPr>
+        <w:lastRenderedPageBreak/>
         <w:tab/>
         <w:t>Installed and configured Jenkins</w:t>
       </w:r>
@@ -2637,21 +2734,7 @@
         <w:rPr>
           <w:color w:val="385623" w:themeColor="accent6" w:themeShade="80"/>
         </w:rPr>
-        <w:t xml:space="preserve">Configured </w:t>
-      </w:r>
-      <w:proofErr w:type="spellStart"/>
-      <w:r>
-        <w:rPr>
-          <w:color w:val="385623" w:themeColor="accent6" w:themeShade="80"/>
-        </w:rPr>
-        <w:t>Micrometer</w:t>
-      </w:r>
-      <w:proofErr w:type="spellEnd"/>
-      <w:r>
-        <w:rPr>
-          <w:color w:val="385623" w:themeColor="accent6" w:themeShade="80"/>
-        </w:rPr>
-        <w:t>, Prometheus, Grafana</w:t>
+        <w:t>Configured Micrometer, Prometheus, Grafana</w:t>
       </w:r>
       <w:r>
         <w:rPr>
@@ -2698,7 +2781,7 @@
         </w:rPr>
         <w:t>(Grafana)</w:t>
       </w:r>
-      <w:hyperlink r:id="rId22" w:history="1">
+      <w:hyperlink r:id="rId23" w:history="1">
         <w:r>
           <w:rPr>
             <w:rStyle w:val="Hyperlink"/>
@@ -2734,7 +2817,7 @@
         </w:rPr>
         <w:t xml:space="preserve">eus) </w:t>
       </w:r>
-      <w:hyperlink r:id="rId23" w:history="1">
+      <w:hyperlink r:id="rId24" w:history="1">
         <w:r>
           <w:rPr>
             <w:rStyle w:val="Hyperlink"/>
@@ -2791,35 +2874,7 @@
         <w:rPr>
           <w:highlight w:val="green"/>
         </w:rPr>
-        <w:t xml:space="preserve"> – Enable logging and configure ELK - </w:t>
-      </w:r>
-      <w:proofErr w:type="spellStart"/>
-      <w:r>
-        <w:rPr>
-          <w:highlight w:val="green"/>
-        </w:rPr>
-        <w:t>ElasticSearch</w:t>
-      </w:r>
-      <w:proofErr w:type="spellEnd"/>
-      <w:r>
-        <w:rPr>
-          <w:highlight w:val="green"/>
-        </w:rPr>
-        <w:t xml:space="preserve">, </w:t>
-      </w:r>
-      <w:proofErr w:type="spellStart"/>
-      <w:r>
-        <w:rPr>
-          <w:highlight w:val="green"/>
-        </w:rPr>
-        <w:t>LogStash</w:t>
-      </w:r>
-      <w:proofErr w:type="spellEnd"/>
-      <w:r>
-        <w:rPr>
-          <w:highlight w:val="green"/>
-        </w:rPr>
-        <w:t>, and Kibana</w:t>
+        <w:t xml:space="preserve"> – Enable logging and configure ELK - ElasticSearch, LogStash, and Kibana</w:t>
       </w:r>
     </w:p>
     <w:p>
@@ -2912,6 +2967,231 @@
       <w:pPr>
         <w:spacing w:after="0" w:line="240" w:lineRule="auto"/>
       </w:pPr>
+      <w:r>
+        <w:tab/>
+      </w:r>
+    </w:p>
+    <w:p>
+      <w:pPr>
+        <w:spacing w:after="0" w:line="240" w:lineRule="auto"/>
+      </w:pPr>
+      <w:r>
+        <w:tab/>
+        <w:t>Sprint 11 – Configure Distributed Request Tracing</w:t>
+      </w:r>
+    </w:p>
+    <w:p>
+      <w:pPr>
+        <w:spacing w:after="0" w:line="240" w:lineRule="auto"/>
+      </w:pPr>
+    </w:p>
+    <w:p>
+      <w:pPr>
+        <w:spacing w:after="0" w:line="240" w:lineRule="auto"/>
+      </w:pPr>
+    </w:p>
+    <w:p>
+      <w:pPr>
+        <w:spacing w:after="0" w:line="240" w:lineRule="auto"/>
+      </w:pPr>
+      <w:r>
+        <w:tab/>
+        <w:t xml:space="preserve">Spring 12 </w:t>
+      </w:r>
+      <w:r>
+        <w:t>–</w:t>
+      </w:r>
+      <w:r>
+        <w:t xml:space="preserve"> </w:t>
+      </w:r>
+      <w:r>
+        <w:t>Configure Circuit Breaker for Fault Tolerance</w:t>
+      </w:r>
+    </w:p>
+    <w:p>
+      <w:pPr>
+        <w:spacing w:after="0" w:line="240" w:lineRule="auto"/>
+      </w:pPr>
+      <w:r>
+        <w:tab/>
+      </w:r>
+      <w:r>
+        <w:tab/>
+        <w:t xml:space="preserve">Use Cases </w:t>
+      </w:r>
+      <w:r>
+        <w:t>–</w:t>
+      </w:r>
+      <w:r>
+        <w:t xml:space="preserve"> </w:t>
+      </w:r>
+    </w:p>
+    <w:p>
+      <w:pPr>
+        <w:spacing w:after="0" w:line="240" w:lineRule="auto"/>
+      </w:pPr>
+      <w:r>
+        <w:tab/>
+      </w:r>
+    </w:p>
+    <w:p>
+      <w:pPr>
+        <w:spacing w:after="0" w:line="240" w:lineRule="auto"/>
+        <w:ind w:firstLine="720"/>
+      </w:pPr>
+      <w:r>
+        <w:t xml:space="preserve">Sprint 13 – Add and Integrate Relational Database - Postgres </w:t>
+      </w:r>
+      <w:r>
+        <w:t>on GCP</w:t>
+      </w:r>
+    </w:p>
+    <w:p>
+      <w:pPr>
+        <w:spacing w:after="0" w:line="240" w:lineRule="auto"/>
+      </w:pPr>
+    </w:p>
+    <w:p>
+      <w:pPr>
+        <w:spacing w:after="0" w:line="240" w:lineRule="auto"/>
+      </w:pPr>
+      <w:r>
+        <w:tab/>
+      </w:r>
+      <w:r>
+        <w:t>Sprint 1</w:t>
+      </w:r>
+      <w:r>
+        <w:t>4</w:t>
+      </w:r>
+      <w:r>
+        <w:t xml:space="preserve"> – Add Unit and Integration tests </w:t>
+      </w:r>
+      <w:r>
+        <w:t>for Order, Payment service (remaining later)</w:t>
+      </w:r>
+      <w:r>
+        <w:t xml:space="preserve">– </w:t>
+      </w:r>
+    </w:p>
+    <w:p>
+      <w:pPr>
+        <w:spacing w:after="0" w:line="240" w:lineRule="auto"/>
+        <w:ind w:left="720" w:firstLine="720"/>
+        <w:rPr>
+          <w:i/>
+          <w:iCs/>
+          <w:color w:val="FF0000"/>
+        </w:rPr>
+      </w:pPr>
+      <w:r>
+        <w:rPr>
+          <w:i/>
+          <w:iCs/>
+          <w:color w:val="FF0000"/>
+        </w:rPr>
+        <w:t>Should have added them alongside development</w:t>
+      </w:r>
+      <w:r>
+        <w:rPr>
+          <w:i/>
+          <w:iCs/>
+          <w:color w:val="FF0000"/>
+        </w:rPr>
+        <w:t xml:space="preserve"> (TDD)</w:t>
+      </w:r>
+      <w:r>
+        <w:rPr>
+          <w:i/>
+          <w:iCs/>
+          <w:color w:val="FF0000"/>
+        </w:rPr>
+        <w:t xml:space="preserve"> but </w:t>
+      </w:r>
+      <w:r>
+        <w:rPr>
+          <w:i/>
+          <w:iCs/>
+          <w:color w:val="FF0000"/>
+        </w:rPr>
+        <w:t xml:space="preserve">first </w:t>
+      </w:r>
+      <w:r>
+        <w:rPr>
+          <w:i/>
+          <w:iCs/>
+          <w:color w:val="FF0000"/>
+        </w:rPr>
+        <w:t xml:space="preserve">concentrating on delivering </w:t>
+      </w:r>
+      <w:r>
+        <w:rPr>
+          <w:i/>
+          <w:iCs/>
+          <w:color w:val="FF0000"/>
+        </w:rPr>
+        <w:t xml:space="preserve">basic working skeleton </w:t>
+      </w:r>
+      <w:r>
+        <w:rPr>
+          <w:i/>
+          <w:iCs/>
+          <w:color w:val="FF0000"/>
+        </w:rPr>
+        <w:t>asap</w:t>
+      </w:r>
+    </w:p>
+    <w:p>
+      <w:pPr>
+        <w:spacing w:after="0" w:line="240" w:lineRule="auto"/>
+        <w:ind w:left="720" w:firstLine="720"/>
+      </w:pPr>
+      <w:r>
+        <w:t>Revisit each use case with tests and improve code alongside</w:t>
+      </w:r>
+    </w:p>
+    <w:p>
+      <w:pPr>
+        <w:spacing w:after="0" w:line="240" w:lineRule="auto"/>
+        <w:ind w:firstLine="720"/>
+      </w:pPr>
+      <w:r>
+        <w:t>Sprint 15 – Add few performance tests</w:t>
+      </w:r>
+      <w:r>
+        <w:t xml:space="preserve"> to simulate load </w:t>
+      </w:r>
+    </w:p>
+    <w:p>
+      <w:pPr>
+        <w:spacing w:after="0" w:line="240" w:lineRule="auto"/>
+      </w:pPr>
+    </w:p>
+    <w:p>
+      <w:pPr>
+        <w:spacing w:after="0" w:line="240" w:lineRule="auto"/>
+      </w:pPr>
+      <w:r>
+        <w:tab/>
+        <w:t>Sprint 1</w:t>
+      </w:r>
+      <w:r>
+        <w:t>6</w:t>
+      </w:r>
+      <w:r>
+        <w:t xml:space="preserve"> – Add </w:t>
+      </w:r>
+      <w:r>
+        <w:t>application caching using Redis</w:t>
+      </w:r>
+    </w:p>
+    <w:p>
+      <w:pPr>
+        <w:spacing w:after="0" w:line="240" w:lineRule="auto"/>
+      </w:pPr>
+      <w:r>
+        <w:tab/>
+      </w:r>
       <w:r>
         <w:tab/>
       </w:r>
@@ -2923,26 +3203,90 @@
       <w:r>
         <w:lastRenderedPageBreak/>
         <w:tab/>
-        <w:t>Sprint 11 – Configure Distributed Request Tracing</w:t>
-      </w:r>
-    </w:p>
-    <w:p>
-      <w:pPr>
-        <w:spacing w:after="0" w:line="240" w:lineRule="auto"/>
-      </w:pPr>
-    </w:p>
-    <w:p>
-      <w:pPr>
-        <w:spacing w:after="0" w:line="240" w:lineRule="auto"/>
-      </w:pPr>
-    </w:p>
-    <w:p>
-      <w:pPr>
-        <w:spacing w:after="0" w:line="240" w:lineRule="auto"/>
-      </w:pPr>
-      <w:r>
-        <w:tab/>
-        <w:t xml:space="preserve">Spring 12 </w:t>
+        <w:t>Sprint 1</w:t>
+      </w:r>
+      <w:r>
+        <w:t>7</w:t>
+      </w:r>
+      <w:r>
+        <w:t xml:space="preserve"> – Configure Kubernetes </w:t>
+      </w:r>
+      <w:r>
+        <w:t xml:space="preserve">and deploy </w:t>
+      </w:r>
+      <w:r>
+        <w:t xml:space="preserve">all </w:t>
+      </w:r>
+      <w:r>
+        <w:t>containers</w:t>
+      </w:r>
+    </w:p>
+    <w:p>
+      <w:pPr>
+        <w:spacing w:after="0" w:line="240" w:lineRule="auto"/>
+      </w:pPr>
+    </w:p>
+    <w:p>
+      <w:pPr>
+        <w:spacing w:after="0" w:line="240" w:lineRule="auto"/>
+        <w:ind w:firstLine="720"/>
+      </w:pPr>
+      <w:r>
+        <w:t>Sprint 1</w:t>
+      </w:r>
+      <w:r>
+        <w:t>8</w:t>
+      </w:r>
+      <w:r>
+        <w:t xml:space="preserve"> – Configure scaling in Kubernetes and test with existing performance tests</w:t>
+      </w:r>
+    </w:p>
+    <w:p>
+      <w:pPr>
+        <w:spacing w:after="0" w:line="240" w:lineRule="auto"/>
+        <w:ind w:firstLine="720"/>
+      </w:pPr>
+    </w:p>
+    <w:p>
+      <w:pPr>
+        <w:spacing w:after="0" w:line="240" w:lineRule="auto"/>
+        <w:ind w:firstLine="720"/>
+      </w:pPr>
+      <w:r>
+        <w:t>Sprint 1</w:t>
+      </w:r>
+      <w:r>
+        <w:t>9</w:t>
+      </w:r>
+      <w:r>
+        <w:t xml:space="preserve"> – Improve product search –</w:t>
+      </w:r>
+      <w:r>
+        <w:t xml:space="preserve"> </w:t>
+      </w:r>
+      <w:r>
+        <w:t>MongoDB, ElasticSearch</w:t>
+      </w:r>
+    </w:p>
+    <w:p>
+      <w:pPr>
+        <w:spacing w:after="0" w:line="240" w:lineRule="auto"/>
+        <w:ind w:firstLine="720"/>
+      </w:pPr>
+    </w:p>
+    <w:p>
+      <w:pPr>
+        <w:spacing w:after="0" w:line="240" w:lineRule="auto"/>
+        <w:ind w:firstLine="720"/>
+      </w:pPr>
+      <w:r>
+        <w:t xml:space="preserve">Sprint </w:t>
+      </w:r>
+      <w:r>
+        <w:t>20</w:t>
+      </w:r>
+      <w:r>
+        <w:t xml:space="preserve"> </w:t>
       </w:r>
       <w:r>
         <w:t>–</w:t>
@@ -2951,310 +3295,11 @@
         <w:t xml:space="preserve"> </w:t>
       </w:r>
       <w:r>
-        <w:t>Configure Circuit Breaker for Fault Tolerance</w:t>
-      </w:r>
-    </w:p>
-    <w:p>
-      <w:pPr>
-        <w:spacing w:after="0" w:line="240" w:lineRule="auto"/>
-      </w:pPr>
-      <w:r>
-        <w:tab/>
-      </w:r>
-      <w:r>
-        <w:tab/>
-        <w:t xml:space="preserve">Use Cases </w:t>
-      </w:r>
-      <w:r>
-        <w:t>–</w:t>
-      </w:r>
-      <w:r>
-        <w:t xml:space="preserve"> </w:t>
-      </w:r>
-    </w:p>
-    <w:p>
-      <w:pPr>
-        <w:spacing w:after="0" w:line="240" w:lineRule="auto"/>
-      </w:pPr>
-      <w:r>
-        <w:tab/>
-      </w:r>
-    </w:p>
-    <w:p>
-      <w:pPr>
-        <w:spacing w:after="0" w:line="240" w:lineRule="auto"/>
-        <w:ind w:firstLine="720"/>
-      </w:pPr>
-      <w:r>
-        <w:t xml:space="preserve">Sprint 13 – Add and Integrate Relational Database - Postgres </w:t>
-      </w:r>
-      <w:r>
-        <w:t>on GCP</w:t>
-      </w:r>
-    </w:p>
-    <w:p>
-      <w:pPr>
-        <w:spacing w:after="0" w:line="240" w:lineRule="auto"/>
-      </w:pPr>
-    </w:p>
-    <w:p>
-      <w:pPr>
-        <w:spacing w:after="0" w:line="240" w:lineRule="auto"/>
-      </w:pPr>
-      <w:r>
-        <w:tab/>
-      </w:r>
-      <w:r>
-        <w:t>Sprint 1</w:t>
-      </w:r>
-      <w:r>
-        <w:t>4</w:t>
-      </w:r>
-      <w:r>
-        <w:t xml:space="preserve"> – Add Unit and Integration tests </w:t>
-      </w:r>
-      <w:r>
-        <w:t>for Order, Payment service (remaining later)</w:t>
-      </w:r>
-      <w:r>
-        <w:t xml:space="preserve">– </w:t>
-      </w:r>
-    </w:p>
-    <w:p>
-      <w:pPr>
-        <w:spacing w:after="0" w:line="240" w:lineRule="auto"/>
-        <w:ind w:left="720" w:firstLine="720"/>
-        <w:rPr>
-          <w:i/>
-          <w:iCs/>
-          <w:color w:val="FF0000"/>
-        </w:rPr>
-      </w:pPr>
-      <w:r>
-        <w:rPr>
-          <w:i/>
-          <w:iCs/>
-          <w:color w:val="FF0000"/>
-        </w:rPr>
-        <w:t>Should have added them alongside development</w:t>
-      </w:r>
-      <w:r>
-        <w:rPr>
-          <w:i/>
-          <w:iCs/>
-          <w:color w:val="FF0000"/>
-        </w:rPr>
-        <w:t xml:space="preserve"> (TDD)</w:t>
-      </w:r>
-      <w:r>
-        <w:rPr>
-          <w:i/>
-          <w:iCs/>
-          <w:color w:val="FF0000"/>
-        </w:rPr>
-        <w:t xml:space="preserve"> but </w:t>
-      </w:r>
-      <w:r>
-        <w:rPr>
-          <w:i/>
-          <w:iCs/>
-          <w:color w:val="FF0000"/>
-        </w:rPr>
-        <w:t xml:space="preserve">first </w:t>
-      </w:r>
-      <w:r>
-        <w:rPr>
-          <w:i/>
-          <w:iCs/>
-          <w:color w:val="FF0000"/>
-        </w:rPr>
-        <w:t xml:space="preserve">concentrating on delivering </w:t>
-      </w:r>
-      <w:r>
-        <w:rPr>
-          <w:i/>
-          <w:iCs/>
-          <w:color w:val="FF0000"/>
-        </w:rPr>
-        <w:t xml:space="preserve">basic working skeleton </w:t>
-      </w:r>
-      <w:r>
-        <w:rPr>
-          <w:i/>
-          <w:iCs/>
-          <w:color w:val="FF0000"/>
-        </w:rPr>
-        <w:t>asap</w:t>
-      </w:r>
-    </w:p>
-    <w:p>
-      <w:pPr>
-        <w:spacing w:after="0" w:line="240" w:lineRule="auto"/>
-        <w:ind w:left="720" w:firstLine="720"/>
-      </w:pPr>
-      <w:r>
-        <w:t>Revisit each use case with tests and improve code alongside</w:t>
-      </w:r>
-    </w:p>
-    <w:p>
-      <w:pPr>
-        <w:spacing w:after="0" w:line="240" w:lineRule="auto"/>
-        <w:ind w:firstLine="720"/>
-      </w:pPr>
-      <w:r>
-        <w:t>Sprint 15 – Add few performance tests</w:t>
-      </w:r>
-      <w:r>
-        <w:t xml:space="preserve"> to simulate load </w:t>
-      </w:r>
-    </w:p>
-    <w:p>
-      <w:pPr>
-        <w:spacing w:after="0" w:line="240" w:lineRule="auto"/>
-      </w:pPr>
-    </w:p>
-    <w:p>
-      <w:pPr>
-        <w:spacing w:after="0" w:line="240" w:lineRule="auto"/>
-      </w:pPr>
-      <w:r>
-        <w:tab/>
-        <w:t>Sprint 1</w:t>
-      </w:r>
-      <w:r>
-        <w:t>6</w:t>
-      </w:r>
-      <w:r>
-        <w:t xml:space="preserve"> – Add </w:t>
-      </w:r>
-      <w:r>
-        <w:t>application caching using Redis</w:t>
-      </w:r>
-    </w:p>
-    <w:p>
-      <w:pPr>
-        <w:spacing w:after="0" w:line="240" w:lineRule="auto"/>
-      </w:pPr>
-      <w:r>
-        <w:tab/>
-      </w:r>
-      <w:r>
-        <w:tab/>
-      </w:r>
-    </w:p>
-    <w:p>
-      <w:pPr>
-        <w:spacing w:after="0" w:line="240" w:lineRule="auto"/>
-      </w:pPr>
-      <w:r>
-        <w:tab/>
-        <w:t>Sprint 1</w:t>
-      </w:r>
-      <w:r>
-        <w:t>7</w:t>
-      </w:r>
-      <w:r>
-        <w:t xml:space="preserve"> – Configure Kubernetes </w:t>
-      </w:r>
-      <w:r>
-        <w:t xml:space="preserve">and deploy </w:t>
-      </w:r>
-      <w:r>
-        <w:t xml:space="preserve">all </w:t>
-      </w:r>
-      <w:r>
-        <w:t>containers</w:t>
-      </w:r>
-    </w:p>
-    <w:p>
-      <w:pPr>
-        <w:spacing w:after="0" w:line="240" w:lineRule="auto"/>
-      </w:pPr>
-    </w:p>
-    <w:p>
-      <w:pPr>
-        <w:spacing w:after="0" w:line="240" w:lineRule="auto"/>
-        <w:ind w:firstLine="720"/>
-      </w:pPr>
-      <w:r>
-        <w:t>Sprint 1</w:t>
-      </w:r>
-      <w:r>
-        <w:t>8</w:t>
-      </w:r>
-      <w:r>
-        <w:t xml:space="preserve"> – Configure scaling in Kubernetes and test with existing performance tests</w:t>
-      </w:r>
-    </w:p>
-    <w:p>
-      <w:pPr>
-        <w:spacing w:after="0" w:line="240" w:lineRule="auto"/>
-        <w:ind w:firstLine="720"/>
-      </w:pPr>
-    </w:p>
-    <w:p>
-      <w:pPr>
-        <w:spacing w:after="0" w:line="240" w:lineRule="auto"/>
-        <w:ind w:firstLine="720"/>
-      </w:pPr>
-      <w:r>
-        <w:t>Sprint 1</w:t>
-      </w:r>
-      <w:r>
-        <w:t>9</w:t>
-      </w:r>
-      <w:r>
-        <w:t xml:space="preserve"> – Improve product search –</w:t>
-      </w:r>
-      <w:r>
-        <w:t xml:space="preserve"> </w:t>
-      </w:r>
-      <w:r>
-        <w:t xml:space="preserve">MongoDB, </w:t>
-      </w:r>
-      <w:proofErr w:type="spellStart"/>
-      <w:r>
-        <w:t>ElasticSearch</w:t>
-      </w:r>
-      <w:proofErr w:type="spellEnd"/>
-    </w:p>
-    <w:p>
-      <w:pPr>
-        <w:spacing w:after="0" w:line="240" w:lineRule="auto"/>
-        <w:ind w:firstLine="720"/>
-      </w:pPr>
-    </w:p>
-    <w:p>
-      <w:pPr>
-        <w:spacing w:after="0" w:line="240" w:lineRule="auto"/>
-        <w:ind w:firstLine="720"/>
-      </w:pPr>
-      <w:r>
-        <w:t xml:space="preserve">Sprint </w:t>
-      </w:r>
-      <w:r>
-        <w:t>20</w:t>
-      </w:r>
-      <w:r>
-        <w:t xml:space="preserve"> </w:t>
-      </w:r>
-      <w:r>
-        <w:t>–</w:t>
-      </w:r>
-      <w:r>
-        <w:t xml:space="preserve"> </w:t>
-      </w:r>
-      <w:r>
         <w:t xml:space="preserve">Improve </w:t>
       </w:r>
       <w:r>
-        <w:t xml:space="preserve">it further with </w:t>
-      </w:r>
-      <w:proofErr w:type="spellStart"/>
-      <w:r>
-        <w:t>WebFlux</w:t>
-      </w:r>
-      <w:proofErr w:type="spellEnd"/>
+        <w:t>it further with WebFlux</w:t>
+      </w:r>
     </w:p>
     <w:p>
       <w:pPr>
@@ -3549,7 +3594,6 @@
         <w:spacing w:after="0" w:line="360" w:lineRule="auto"/>
       </w:pPr>
       <w:r>
-        <w:lastRenderedPageBreak/>
         <w:t xml:space="preserve">Service communication: </w:t>
       </w:r>
       <w:r>
@@ -3571,21 +3615,33 @@
         <w:rPr>
           <w:strike/>
         </w:rPr>
-        <w:t xml:space="preserve">(try </w:t>
-      </w:r>
-      <w:proofErr w:type="spellStart"/>
+        <w:t>(try gRPC LATER)</w:t>
+      </w:r>
+    </w:p>
+    <w:p>
+      <w:pPr>
+        <w:spacing w:after="0" w:line="360" w:lineRule="auto"/>
+      </w:pPr>
+      <w:r>
+        <w:t xml:space="preserve">Database: </w:t>
+      </w:r>
+      <w:r>
+        <w:rPr>
+          <w:highlight w:val="green"/>
+        </w:rPr>
+        <w:t>In-memory H2 for now,</w:t>
+      </w:r>
+      <w:r>
+        <w:t xml:space="preserve"> integrate Postgres &amp; NoSQL(MongoDB/</w:t>
+      </w:r>
       <w:r>
         <w:rPr>
           <w:strike/>
         </w:rPr>
-        <w:t>gRPC</w:t>
-      </w:r>
-      <w:proofErr w:type="spellEnd"/>
-      <w:r>
-        <w:rPr>
-          <w:strike/>
-        </w:rPr>
-        <w:t xml:space="preserve"> LATER)</w:t>
+        <w:t>DynamoDB</w:t>
+      </w:r>
+      <w:r>
+        <w:t>)  later</w:t>
       </w:r>
     </w:p>
     <w:p>
@@ -3593,25 +3649,21 @@
         <w:spacing w:after="0" w:line="360" w:lineRule="auto"/>
       </w:pPr>
       <w:r>
-        <w:t xml:space="preserve">Database: </w:t>
-      </w:r>
+        <w:rPr>
+          <w:highlight w:val="cyan"/>
+        </w:rPr>
+        <w:t>UI: Angular 8, TypeScript, Bootstrap</w:t>
+      </w:r>
+    </w:p>
+    <w:p>
+      <w:pPr>
+        <w:spacing w:after="0" w:line="360" w:lineRule="auto"/>
+      </w:pPr>
       <w:r>
         <w:rPr>
           <w:highlight w:val="green"/>
         </w:rPr>
-        <w:t>In-memory H2 for now,</w:t>
-      </w:r>
-      <w:r>
-        <w:t xml:space="preserve"> integrate Postgres &amp; NoSQL(MongoDB/</w:t>
-      </w:r>
-      <w:r>
-        <w:rPr>
-          <w:strike/>
-        </w:rPr>
-        <w:t>DynamoDB</w:t>
-      </w:r>
-      <w:r>
-        <w:t>)  later</w:t>
+        <w:t>Event Streaming: Kafka</w:t>
       </w:r>
     </w:p>
     <w:p>
@@ -3619,10 +3671,7 @@
         <w:spacing w:after="0" w:line="360" w:lineRule="auto"/>
       </w:pPr>
       <w:r>
-        <w:rPr>
-          <w:highlight w:val="cyan"/>
-        </w:rPr>
-        <w:t>UI: Angular 8, TypeScript, Bootstrap</w:t>
+        <w:t>Caching: Redis</w:t>
       </w:r>
     </w:p>
     <w:p>
@@ -3630,25 +3679,6 @@
         <w:spacing w:after="0" w:line="360" w:lineRule="auto"/>
       </w:pPr>
       <w:r>
-        <w:rPr>
-          <w:highlight w:val="green"/>
-        </w:rPr>
-        <w:t>Event Streaming: Kafka</w:t>
-      </w:r>
-    </w:p>
-    <w:p>
-      <w:pPr>
-        <w:spacing w:after="0" w:line="360" w:lineRule="auto"/>
-      </w:pPr>
-      <w:r>
-        <w:t>Caching: Redis</w:t>
-      </w:r>
-    </w:p>
-    <w:p>
-      <w:pPr>
-        <w:spacing w:after="0" w:line="360" w:lineRule="auto"/>
-      </w:pPr>
-      <w:r>
         <w:t>Also (</w:t>
       </w:r>
       <w:r>
@@ -3671,15 +3701,13 @@
       <w:r>
         <w:t xml:space="preserve">): Reactive stream - </w:t>
       </w:r>
-      <w:hyperlink r:id="rId24" w:history="1">
-        <w:proofErr w:type="spellStart"/>
+      <w:hyperlink r:id="rId25" w:history="1">
         <w:r>
           <w:rPr>
             <w:rStyle w:val="Hyperlink"/>
           </w:rPr>
           <w:t>WebFlux</w:t>
         </w:r>
-        <w:proofErr w:type="spellEnd"/>
       </w:hyperlink>
     </w:p>
     <w:p>
@@ -3705,7 +3733,7 @@
         </w:rPr>
         <w:t xml:space="preserve">Service Discovery: </w:t>
       </w:r>
-      <w:hyperlink r:id="rId25" w:history="1">
+      <w:hyperlink r:id="rId26" w:history="1">
         <w:r>
           <w:rPr>
             <w:rStyle w:val="Hyperlink"/>
@@ -3728,7 +3756,7 @@
         </w:rPr>
         <w:t xml:space="preserve">Configuration Server: </w:t>
       </w:r>
-      <w:hyperlink r:id="rId26" w:history="1">
+      <w:hyperlink r:id="rId27" w:history="1">
         <w:r>
           <w:rPr>
             <w:rStyle w:val="Hyperlink"/>
@@ -3755,7 +3783,7 @@
         </w:rPr>
         <w:t xml:space="preserve">Security: </w:t>
       </w:r>
-      <w:hyperlink r:id="rId27" w:history="1">
+      <w:hyperlink r:id="rId28" w:history="1">
         <w:r>
           <w:rPr>
             <w:rStyle w:val="Hyperlink"/>
@@ -3782,7 +3810,7 @@
       <w:r>
         <w:t xml:space="preserve">(Explore </w:t>
       </w:r>
-      <w:hyperlink r:id="rId28" w:history="1">
+      <w:hyperlink r:id="rId29" w:history="1">
         <w:r>
           <w:rPr>
             <w:rStyle w:val="Hyperlink"/>
@@ -3806,10 +3834,10 @@
         <w:rPr>
           <w:highlight w:val="green"/>
         </w:rPr>
+        <w:lastRenderedPageBreak/>
         <w:t xml:space="preserve">Monitoring: </w:t>
       </w:r>
-      <w:hyperlink r:id="rId29" w:history="1">
-        <w:proofErr w:type="spellStart"/>
+      <w:hyperlink r:id="rId30" w:history="1">
         <w:r>
           <w:rPr>
             <w:rStyle w:val="Hyperlink"/>
@@ -3819,7 +3847,6 @@
           </w:rPr>
           <w:t>Micrometer</w:t>
         </w:r>
-        <w:proofErr w:type="spellEnd"/>
       </w:hyperlink>
       <w:r>
         <w:rPr>
@@ -3829,7 +3856,7 @@
         </w:rPr>
         <w:t xml:space="preserve"> + </w:t>
       </w:r>
-      <w:hyperlink r:id="rId30" w:history="1">
+      <w:hyperlink r:id="rId31" w:history="1">
         <w:r>
           <w:rPr>
             <w:rStyle w:val="Hyperlink"/>
@@ -3850,7 +3877,7 @@
         </w:rPr>
         <w:t xml:space="preserve"> + </w:t>
       </w:r>
-      <w:hyperlink r:id="rId31" w:history="1">
+      <w:hyperlink r:id="rId32" w:history="1">
         <w:r>
           <w:rPr>
             <w:rStyle w:val="Hyperlink"/>
@@ -3896,7 +3923,7 @@
       <w:r>
         <w:t xml:space="preserve">Request </w:t>
       </w:r>
-      <w:hyperlink r:id="rId32" w:history="1">
+      <w:hyperlink r:id="rId33" w:history="1">
         <w:r>
           <w:rPr>
             <w:rStyle w:val="Hyperlink"/>
@@ -3907,7 +3934,7 @@
       <w:r>
         <w:t xml:space="preserve">:   </w:t>
       </w:r>
-      <w:hyperlink r:id="rId33" w:tgtFrame="_blank" w:history="1">
+      <w:hyperlink r:id="rId34" w:tgtFrame="_blank" w:history="1">
         <w:r>
           <w:rPr>
             <w:rStyle w:val="Hyperlink"/>
@@ -3924,8 +3951,7 @@
         </w:rPr>
         <w:t xml:space="preserve"> + </w:t>
       </w:r>
-      <w:hyperlink r:id="rId34" w:history="1">
-        <w:proofErr w:type="spellStart"/>
+      <w:hyperlink r:id="rId35" w:history="1">
         <w:r>
           <w:rPr>
             <w:rStyle w:val="Hyperlink"/>
@@ -3934,7 +3960,6 @@
           </w:rPr>
           <w:t>Zipkin</w:t>
         </w:r>
-        <w:proofErr w:type="spellEnd"/>
       </w:hyperlink>
     </w:p>
     <w:p>
@@ -3945,7 +3970,7 @@
       <w:r>
         <w:t xml:space="preserve">Fault Tolerance: </w:t>
       </w:r>
-      <w:hyperlink r:id="rId35" w:history="1">
+      <w:hyperlink r:id="rId36" w:history="1">
         <w:r>
           <w:rPr>
             <w:rStyle w:val="Hyperlink"/>
@@ -3962,7 +3987,7 @@
         </w:rPr>
         <w:t xml:space="preserve"> + </w:t>
       </w:r>
-      <w:hyperlink r:id="rId36" w:history="1">
+      <w:hyperlink r:id="rId37" w:history="1">
         <w:r>
           <w:rPr>
             <w:rStyle w:val="Hyperlink"/>
@@ -3990,7 +4015,7 @@
         </w:rPr>
         <w:t xml:space="preserve">Load Balancing: </w:t>
       </w:r>
-      <w:hyperlink r:id="rId37" w:history="1">
+      <w:hyperlink r:id="rId38" w:history="1">
         <w:r>
           <w:rPr>
             <w:rStyle w:val="Hyperlink"/>
@@ -3998,19 +4023,8 @@
             <w:bCs/>
             <w:highlight w:val="green"/>
           </w:rPr>
-          <w:t xml:space="preserve">Spring Cloud </w:t>
+          <w:t>Spring Cloud LoadBalancer</w:t>
         </w:r>
-        <w:proofErr w:type="spellStart"/>
-        <w:r>
-          <w:rPr>
-            <w:rStyle w:val="Hyperlink"/>
-            <w:b/>
-            <w:bCs/>
-            <w:highlight w:val="green"/>
-          </w:rPr>
-          <w:t>LoadBalancer</w:t>
-        </w:r>
-        <w:proofErr w:type="spellEnd"/>
       </w:hyperlink>
     </w:p>
     <w:p>
@@ -4063,7 +4077,7 @@
         </w:rPr>
         <w:t xml:space="preserve">API Gateway: </w:t>
       </w:r>
-      <w:hyperlink r:id="rId38" w:history="1">
+      <w:hyperlink r:id="rId39" w:history="1">
         <w:r>
           <w:rPr>
             <w:rStyle w:val="Hyperlink"/>
@@ -4138,21 +4152,7 @@
         <w:rPr>
           <w:highlight w:val="green"/>
         </w:rPr>
-        <w:t xml:space="preserve">JPA, Swagger2 (for API docs), </w:t>
-      </w:r>
-      <w:proofErr w:type="spellStart"/>
-      <w:r>
-        <w:rPr>
-          <w:highlight w:val="green"/>
-        </w:rPr>
-        <w:t>DevTools</w:t>
-      </w:r>
-      <w:proofErr w:type="spellEnd"/>
-      <w:r>
-        <w:rPr>
-          <w:highlight w:val="green"/>
-        </w:rPr>
-        <w:t>, Actuator</w:t>
+        <w:t>JPA, Swagger2 (for API docs), DevTools, Actuator</w:t>
       </w:r>
       <w:r>
         <w:rPr>
@@ -4176,14 +4176,12 @@
         <w:spacing w:after="0" w:line="360" w:lineRule="auto"/>
         <w:ind w:firstLine="720"/>
       </w:pPr>
-      <w:proofErr w:type="spellStart"/>
       <w:r>
         <w:rPr>
           <w:highlight w:val="green"/>
         </w:rPr>
         <w:t>ElasticStack</w:t>
       </w:r>
-      <w:proofErr w:type="spellEnd"/>
       <w:r>
         <w:t>–</w:t>
       </w:r>
@@ -4193,33 +4191,11 @@
       <w:r>
         <w:t xml:space="preserve">Beats, </w:t>
       </w:r>
-      <w:proofErr w:type="spellStart"/>
       <w:r>
         <w:rPr>
           <w:highlight w:val="green"/>
         </w:rPr>
-        <w:t>ElasticSearch</w:t>
-      </w:r>
-      <w:proofErr w:type="spellEnd"/>
-      <w:r>
-        <w:rPr>
-          <w:highlight w:val="green"/>
-        </w:rPr>
-        <w:t xml:space="preserve">, </w:t>
-      </w:r>
-      <w:proofErr w:type="spellStart"/>
-      <w:r>
-        <w:rPr>
-          <w:highlight w:val="green"/>
-        </w:rPr>
-        <w:t>LogStash</w:t>
-      </w:r>
-      <w:proofErr w:type="spellEnd"/>
-      <w:r>
-        <w:rPr>
-          <w:highlight w:val="green"/>
-        </w:rPr>
-        <w:t>, and Kibana</w:t>
+        <w:t>ElasticSearch, LogStash, and Kibana</w:t>
       </w:r>
     </w:p>
     <w:p>
@@ -4236,37 +4212,8 @@
         <w:ind w:firstLine="720"/>
       </w:pPr>
       <w:r>
-        <w:t xml:space="preserve">Unit: Junit, Mockito, </w:t>
-      </w:r>
-      <w:proofErr w:type="spellStart"/>
-      <w:r>
-        <w:t>Hamcrest</w:t>
-      </w:r>
-      <w:proofErr w:type="spellEnd"/>
-      <w:r>
-        <w:t xml:space="preserve"> - @</w:t>
-      </w:r>
-      <w:proofErr w:type="spellStart"/>
-      <w:r>
-        <w:t>DataJpaTest</w:t>
-      </w:r>
-      <w:proofErr w:type="spellEnd"/>
-      <w:r>
-        <w:t>, @</w:t>
-      </w:r>
-      <w:proofErr w:type="spellStart"/>
-      <w:r>
-        <w:t>WebMvcTest</w:t>
-      </w:r>
-      <w:proofErr w:type="spellEnd"/>
-      <w:r>
-        <w:t>, @</w:t>
-      </w:r>
-      <w:proofErr w:type="spellStart"/>
-      <w:r>
-        <w:t>SpringBootTest</w:t>
-      </w:r>
-      <w:proofErr w:type="spellEnd"/>
+        <w:t>Unit: Junit, Mockito, Hamcrest - @DataJpaTest, @WebMvcTest, @SpringBootTest</w:t>
+      </w:r>
     </w:p>
     <w:p>
       <w:pPr>
@@ -4281,7 +4228,6 @@
         <w:spacing w:after="0" w:line="360" w:lineRule="auto"/>
       </w:pPr>
       <w:r>
-        <w:lastRenderedPageBreak/>
         <w:tab/>
         <w:t xml:space="preserve">CI/CD: </w:t>
       </w:r>
@@ -4319,13 +4265,8 @@
         <w:t>Bamboo</w:t>
       </w:r>
       <w:r>
-        <w:t xml:space="preserve"> and then maybe Jenkins X for </w:t>
-      </w:r>
-      <w:proofErr w:type="spellStart"/>
-      <w:r>
-        <w:t>kubernetes</w:t>
-      </w:r>
-      <w:proofErr w:type="spellEnd"/>
+        <w:t xml:space="preserve"> and then maybe Jenkins X for kubernetes</w:t>
+      </w:r>
     </w:p>
     <w:p>
       <w:pPr>
@@ -4409,23 +4350,7 @@
           <w:i/>
           <w:iCs/>
         </w:rPr>
-        <w:t>on OpenStack/</w:t>
-      </w:r>
-      <w:proofErr w:type="spellStart"/>
-      <w:r>
-        <w:rPr>
-          <w:i/>
-          <w:iCs/>
-        </w:rPr>
-        <w:t>CloudFoundry</w:t>
-      </w:r>
-      <w:proofErr w:type="spellEnd"/>
-      <w:r>
-        <w:rPr>
-          <w:i/>
-          <w:iCs/>
-        </w:rPr>
-        <w:t xml:space="preserve"> </w:t>
+        <w:t xml:space="preserve">on OpenStack/CloudFoundry </w:t>
       </w:r>
     </w:p>
     <w:p>
@@ -4455,13 +4380,8 @@
         <w:t xml:space="preserve"> tools</w:t>
       </w:r>
       <w:r>
-        <w:t xml:space="preserve">- </w:t>
-      </w:r>
-      <w:proofErr w:type="spellStart"/>
-      <w:r>
-        <w:t>Cobertura</w:t>
-      </w:r>
-      <w:proofErr w:type="spellEnd"/>
+        <w:t>- Cobertura</w:t>
+      </w:r>
       <w:r>
         <w:t xml:space="preserve">, PMD in </w:t>
       </w:r>
@@ -4508,7 +4428,6 @@
         </w:rPr>
         <w:t xml:space="preserve">, </w:t>
       </w:r>
-      <w:proofErr w:type="spellStart"/>
       <w:r>
         <w:rPr>
           <w:color w:val="002060"/>
@@ -4516,7 +4435,6 @@
         </w:rPr>
         <w:t>Conduktor</w:t>
       </w:r>
-      <w:proofErr w:type="spellEnd"/>
       <w:r>
         <w:rPr>
           <w:color w:val="002060"/>
@@ -4551,7 +4469,6 @@
         <w:rPr>
           <w:noProof/>
         </w:rPr>
-        <w:lastRenderedPageBreak/>
         <mc:AlternateContent>
           <mc:Choice Requires="wps">
             <w:drawing>
@@ -4678,7 +4595,7 @@
                     <pic:cNvPicPr/>
                   </pic:nvPicPr>
                   <pic:blipFill>
-                    <a:blip r:embed="rId39"/>
+                    <a:blip r:embed="rId40"/>
                     <a:stretch>
                       <a:fillRect/>
                     </a:stretch>
@@ -9113,7 +9030,7 @@
     <w:p/>
     <w:p/>
     <w:sectPr>
-      <w:footerReference w:type="default" r:id="rId40"/>
+      <w:footerReference w:type="default" r:id="rId41"/>
       <w:pgSz w:w="16838" w:h="11906" w:orient="landscape"/>
       <w:pgMar w:top="993" w:right="1440" w:bottom="284" w:left="1440" w:header="708" w:footer="708" w:gutter="0"/>
       <w:pgNumType w:fmt="numberInDash"/>

</xml_diff>